<commit_message>
docx: Gott im Menschen - No Man Righteous; kl. Korrekturen
</commit_message>
<xml_diff>
--- a/Böhme-Dylan-Geistesverw_Sammlg.docx
+++ b/Böhme-Dylan-Geistesverw_Sammlg.docx
@@ -2453,7 +2453,25 @@
           <w:i/>
           <w:sz w:val="24"/>
         </w:rPr>
-        <w:t>"Er ist nicht nur schwer zu lesen, so wie etwa Kant in vielen Kapiteln schwer zu lesen ist. Er ist überhaupt nicht zu lesen, wenn die Einstellung fehlt. Am schwersten kommt der gebildete Vielleser in ihn hinein. Seine Lektüre erfordert, könnte man sagen, gerade dieselben Vorbedingungen wie das mystische Erleben selber. – Sie fordert ein vorübergehendes ‚Leerwerden’, eine völlig freie Aufmerksamkeit und Seelenstille. In den Stunden, wo diese uns fehlt, spricht Böhme nicht zu uns, ist er uns tot und öde, denn der Neugierde und dem bloßen intellektuellen Spieltrieb gibt er nichts. Aber in Stunden, wo wir reif für ihn sind, sehen wir in seinem mystischen Abbild der Welt die Sterne kreisen und ordnen uns in seinen Kosmos lebendig mit ein.“</w:t>
+        <w:t xml:space="preserve">"Er ist nicht nur schwer zu lesen, so wie etwa Kant in vielen Kapiteln schwer zu lesen ist. Er </w:t>
+      </w:r>
+      <w:proofErr w:type="gramStart"/>
+      <w:r>
+        <w:rPr>
+          <w:rFonts w:ascii="Arial" w:hAnsi="Arial" w:cs="Arial"/>
+          <w:i/>
+          <w:sz w:val="24"/>
+        </w:rPr>
+        <w:t>ist überhaupt</w:t>
+      </w:r>
+      <w:proofErr w:type="gramEnd"/>
+      <w:r>
+        <w:rPr>
+          <w:rFonts w:ascii="Arial" w:hAnsi="Arial" w:cs="Arial"/>
+          <w:i/>
+          <w:sz w:val="24"/>
+        </w:rPr>
+        <w:t xml:space="preserve"> nicht zu lesen, wenn die Einstellung fehlt. Am schwersten kommt der gebildete Vielleser in ihn hinein. Seine Lektüre erfordert, könnte man sagen, gerade dieselben Vorbedingungen wie das mystische Erleben selber. – Sie fordert ein vorübergehendes ‚Leerwerden’, eine völlig freie Aufmerksamkeit und Seelenstille. In den Stunden, wo diese uns fehlt, spricht Böhme nicht zu uns, ist er uns tot und öde, denn der Neugierde und dem bloßen intellektuellen Spieltrieb gibt er nichts. Aber in Stunden, wo wir reif für ihn sind, sehen wir in seinem mystischen Abbild der Welt die Sterne kreisen und ordnen uns in seinen Kosmos lebendig mit ein.“</w:t>
       </w:r>
     </w:p>
     <w:p>
@@ -2694,6 +2712,7 @@
         </w:rPr>
         <w:t xml:space="preserve"> </w:t>
       </w:r>
+      <w:proofErr w:type="gramStart"/>
       <w:r>
         <w:rPr>
           <w:rFonts w:ascii="Roboto" w:hAnsi="Roboto"/>
@@ -2703,9 +2722,9 @@
           <w:shd w:val="clear" w:color="auto" w:fill="FFFFFF"/>
           <w:lang w:val="en-GB"/>
         </w:rPr>
-        <w:t xml:space="preserve">masterpiece ! </w:t>
-      </w:r>
-      <w:proofErr w:type="spellStart"/>
+        <w:t>masterpiece !</w:t>
+      </w:r>
+      <w:proofErr w:type="gramEnd"/>
       <w:r>
         <w:rPr>
           <w:rFonts w:ascii="Roboto" w:hAnsi="Roboto"/>
@@ -2715,9 +2734,9 @@
           <w:shd w:val="clear" w:color="auto" w:fill="FFFFFF"/>
           <w:lang w:val="en-GB"/>
         </w:rPr>
-        <w:t>i</w:t>
-      </w:r>
-      <w:proofErr w:type="spellEnd"/>
+        <w:t xml:space="preserve"> </w:t>
+      </w:r>
+      <w:proofErr w:type="spellStart"/>
       <w:r>
         <w:rPr>
           <w:rFonts w:ascii="Roboto" w:hAnsi="Roboto"/>
@@ -2727,18 +2746,10 @@
           <w:shd w:val="clear" w:color="auto" w:fill="FFFFFF"/>
           <w:lang w:val="en-GB"/>
         </w:rPr>
-        <w:t xml:space="preserve"> have ABSOLUTELY no idea what the lyrics are about but it's a joy to read the poetry anyway .</w:t>
-      </w:r>
-    </w:p>
-    <w:p>
-      <w:pPr>
-        <w:rPr>
-          <w:lang w:val="en-GB"/>
-        </w:rPr>
-      </w:pPr>
-    </w:p>
-    <w:p>
-      <w:pPr>
+        <w:t>i</w:t>
+      </w:r>
+      <w:proofErr w:type="spellEnd"/>
+      <w:r>
         <w:rPr>
           <w:rFonts w:ascii="Roboto" w:hAnsi="Roboto"/>
           <w:color w:val="0F0F0F"/>
@@ -2747,6 +2758,26 @@
           <w:shd w:val="clear" w:color="auto" w:fill="FFFFFF"/>
           <w:lang w:val="en-GB"/>
         </w:rPr>
+        <w:t xml:space="preserve"> have ABSOLUTELY no idea what the lyrics are about but it's a joy to read the poetry anyway .</w:t>
+      </w:r>
+    </w:p>
+    <w:p>
+      <w:pPr>
+        <w:rPr>
+          <w:lang w:val="en-GB"/>
+        </w:rPr>
+      </w:pPr>
+    </w:p>
+    <w:p>
+      <w:pPr>
+        <w:rPr>
+          <w:rFonts w:ascii="Roboto" w:hAnsi="Roboto"/>
+          <w:color w:val="0F0F0F"/>
+          <w:sz w:val="21"/>
+          <w:szCs w:val="21"/>
+          <w:shd w:val="clear" w:color="auto" w:fill="FFFFFF"/>
+          <w:lang w:val="en-GB"/>
+        </w:rPr>
       </w:pPr>
       <w:r>
         <w:rPr>
@@ -3090,8 +3121,9 @@
           <w:szCs w:val="24"/>
           <w:lang w:val="en-GB"/>
         </w:rPr>
-        <w:t xml:space="preserve"> Jahre alt.“ </w:t>
-      </w:r>
+        <w:t xml:space="preserve"> Jahre </w:t>
+      </w:r>
+      <w:proofErr w:type="gramStart"/>
       <w:r>
         <w:rPr>
           <w:rFonts w:ascii="Arial" w:hAnsi="Arial" w:cs="Arial"/>
@@ -3100,8 +3132,19 @@
           <w:szCs w:val="24"/>
           <w:lang w:val="en-GB"/>
         </w:rPr>
+        <w:t xml:space="preserve">alt.“ </w:t>
+      </w:r>
+      <w:r>
+        <w:rPr>
+          <w:rFonts w:ascii="Arial" w:hAnsi="Arial" w:cs="Arial"/>
+          <w:color w:val="373737"/>
+          <w:sz w:val="24"/>
+          <w:szCs w:val="24"/>
+          <w:lang w:val="en-GB"/>
+        </w:rPr>
         <w:t>(</w:t>
       </w:r>
+      <w:proofErr w:type="gramEnd"/>
       <w:r>
         <w:rPr>
           <w:rStyle w:val="Hervorhebung"/>
@@ -3486,7 +3529,33 @@
           <w:bdr w:val="none" w:sz="0" w:space="0" w:color="auto" w:frame="1"/>
           <w:lang w:val="en-GB"/>
         </w:rPr>
-        <w:t>I will never understand this song but I absolutely love it!!!!</w:t>
+        <w:t xml:space="preserve">I will never understand this </w:t>
+      </w:r>
+      <w:proofErr w:type="gramStart"/>
+      <w:r>
+        <w:rPr>
+          <w:rStyle w:val="Hervorhebung"/>
+          <w:rFonts w:ascii="Arial" w:hAnsi="Arial" w:cs="Arial"/>
+          <w:color w:val="373737"/>
+          <w:sz w:val="24"/>
+          <w:szCs w:val="24"/>
+          <w:bdr w:val="none" w:sz="0" w:space="0" w:color="auto" w:frame="1"/>
+          <w:lang w:val="en-GB"/>
+        </w:rPr>
+        <w:t>song</w:t>
+      </w:r>
+      <w:proofErr w:type="gramEnd"/>
+      <w:r>
+        <w:rPr>
+          <w:rStyle w:val="Hervorhebung"/>
+          <w:rFonts w:ascii="Arial" w:hAnsi="Arial" w:cs="Arial"/>
+          <w:color w:val="373737"/>
+          <w:sz w:val="24"/>
+          <w:szCs w:val="24"/>
+          <w:bdr w:val="none" w:sz="0" w:space="0" w:color="auto" w:frame="1"/>
+          <w:lang w:val="en-GB"/>
+        </w:rPr>
+        <w:t xml:space="preserve"> but I absolutely love it!!!!</w:t>
       </w:r>
       <w:r>
         <w:rPr>
@@ -4228,7 +4297,27 @@
           <w:sz w:val="24"/>
           <w:lang w:val="en-GB"/>
         </w:rPr>
-        <w:t xml:space="preserve">You ought to be able to sort out those thoughts, because they don’t mean anything, they’re just pulling you around, too. It’s important to get rid of all them thoughts. Then you can do something from some kind of surveillance of the situation. You have some kind of place where you can see but it can’t affect you. Where you can bring something to the matter, besides just take, take, take, take, take. As so many situations in life are today. Take, take, take, that’s all that it is. What’s in it for me? </w:t>
+        <w:t xml:space="preserve">You ought to be able to sort out those thoughts, because they don’t mean anything, they’re just pulling you around, too. It’s important to get rid of </w:t>
+      </w:r>
+      <w:proofErr w:type="gramStart"/>
+      <w:r>
+        <w:rPr>
+          <w:rFonts w:ascii="Arial" w:hAnsi="Arial" w:cs="Arial"/>
+          <w:i/>
+          <w:sz w:val="24"/>
+          <w:lang w:val="en-GB"/>
+        </w:rPr>
+        <w:t>all</w:t>
+      </w:r>
+      <w:proofErr w:type="gramEnd"/>
+      <w:r>
+        <w:rPr>
+          <w:rFonts w:ascii="Arial" w:hAnsi="Arial" w:cs="Arial"/>
+          <w:i/>
+          <w:sz w:val="24"/>
+          <w:lang w:val="en-GB"/>
+        </w:rPr>
+        <w:t xml:space="preserve"> them thoughts. Then you can do something from some kind of surveillance of the situation. You have some kind of place where you can see but it can’t affect you. Where you can bring something to the matter, besides just take, take, take, take, take. As so many situations in life are today. Take, take, take, that’s all that it is. What’s in it for me? </w:t>
       </w:r>
       <w:r>
         <w:rPr>
@@ -4278,6 +4367,7 @@
           <w:lang w:val="en-GB"/>
         </w:rPr>
       </w:pPr>
+      <w:proofErr w:type="gramStart"/>
       <w:r>
         <w:rPr>
           <w:rFonts w:ascii="Arial" w:hAnsi="Arial" w:cs="Arial"/>
@@ -4294,7 +4384,17 @@
           <w:sz w:val="24"/>
           <w:lang w:val="en-GB"/>
         </w:rPr>
-        <w:t xml:space="preserve">here’s enough songs. Unless someone’s </w:t>
+        <w:t>here’s</w:t>
+      </w:r>
+      <w:proofErr w:type="gramEnd"/>
+      <w:r>
+        <w:rPr>
+          <w:rFonts w:ascii="Arial" w:hAnsi="Arial" w:cs="Arial"/>
+          <w:i/>
+          <w:sz w:val="24"/>
+          <w:lang w:val="en-GB"/>
+        </w:rPr>
+        <w:t xml:space="preserve"> enough songs. Unless someone’s </w:t>
       </w:r>
       <w:proofErr w:type="spellStart"/>
       <w:r>
@@ -5511,6 +5611,546 @@
     </w:p>
     <w:p>
       <w:pPr>
+        <w:rPr>
+          <w:rFonts w:ascii="Arial" w:hAnsi="Arial" w:cs="Arial"/>
+          <w:b/>
+          <w:sz w:val="24"/>
+        </w:rPr>
+      </w:pPr>
+      <w:r>
+        <w:rPr>
+          <w:rFonts w:ascii="Arial" w:hAnsi="Arial" w:cs="Arial"/>
+          <w:b/>
+          <w:sz w:val="24"/>
+        </w:rPr>
+        <w:t>No Man Righteous, Not One</w:t>
+      </w:r>
+    </w:p>
+    <w:p>
+      <w:pPr>
+        <w:rPr>
+          <w:rFonts w:ascii="Arial" w:hAnsi="Arial" w:cs="Arial"/>
+          <w:i/>
+          <w:iCs/>
+          <w:sz w:val="24"/>
+        </w:rPr>
+      </w:pPr>
+      <w:proofErr w:type="spellStart"/>
+      <w:r>
+        <w:rPr>
+          <w:rFonts w:ascii="Arial" w:hAnsi="Arial" w:cs="Arial"/>
+          <w:i/>
+          <w:iCs/>
+          <w:sz w:val="24"/>
+        </w:rPr>
+        <w:lastRenderedPageBreak/>
+        <w:t>When</w:t>
+      </w:r>
+      <w:proofErr w:type="spellEnd"/>
+      <w:r>
+        <w:rPr>
+          <w:rFonts w:ascii="Arial" w:hAnsi="Arial" w:cs="Arial"/>
+          <w:i/>
+          <w:iCs/>
+          <w:sz w:val="24"/>
+        </w:rPr>
+        <w:t xml:space="preserve"> </w:t>
+      </w:r>
+      <w:proofErr w:type="spellStart"/>
+      <w:r>
+        <w:rPr>
+          <w:rFonts w:ascii="Arial" w:hAnsi="Arial" w:cs="Arial"/>
+          <w:i/>
+          <w:iCs/>
+          <w:sz w:val="24"/>
+        </w:rPr>
+        <w:t>I’m</w:t>
+      </w:r>
+      <w:proofErr w:type="spellEnd"/>
+      <w:r>
+        <w:rPr>
+          <w:rFonts w:ascii="Arial" w:hAnsi="Arial" w:cs="Arial"/>
+          <w:i/>
+          <w:iCs/>
+          <w:sz w:val="24"/>
+        </w:rPr>
+        <w:t xml:space="preserve"> </w:t>
+      </w:r>
+      <w:proofErr w:type="spellStart"/>
+      <w:r>
+        <w:rPr>
+          <w:rFonts w:ascii="Arial" w:hAnsi="Arial" w:cs="Arial"/>
+          <w:i/>
+          <w:iCs/>
+          <w:sz w:val="24"/>
+        </w:rPr>
+        <w:t>gone</w:t>
+      </w:r>
+      <w:proofErr w:type="spellEnd"/>
+      <w:r>
+        <w:rPr>
+          <w:rFonts w:ascii="Arial" w:hAnsi="Arial" w:cs="Arial"/>
+          <w:i/>
+          <w:iCs/>
+          <w:sz w:val="24"/>
+        </w:rPr>
+        <w:t xml:space="preserve"> </w:t>
+      </w:r>
+      <w:proofErr w:type="spellStart"/>
+      <w:r>
+        <w:rPr>
+          <w:rFonts w:ascii="Arial" w:hAnsi="Arial" w:cs="Arial"/>
+          <w:i/>
+          <w:iCs/>
+          <w:sz w:val="24"/>
+        </w:rPr>
+        <w:t>don’t</w:t>
+      </w:r>
+      <w:proofErr w:type="spellEnd"/>
+      <w:r>
+        <w:rPr>
+          <w:rFonts w:ascii="Arial" w:hAnsi="Arial" w:cs="Arial"/>
+          <w:i/>
+          <w:iCs/>
+          <w:sz w:val="24"/>
+        </w:rPr>
+        <w:t xml:space="preserve"> </w:t>
+      </w:r>
+      <w:proofErr w:type="spellStart"/>
+      <w:r>
+        <w:rPr>
+          <w:rFonts w:ascii="Arial" w:hAnsi="Arial" w:cs="Arial"/>
+          <w:i/>
+          <w:iCs/>
+          <w:sz w:val="24"/>
+        </w:rPr>
+        <w:t>wonder</w:t>
+      </w:r>
+      <w:proofErr w:type="spellEnd"/>
+      <w:r>
+        <w:rPr>
+          <w:rFonts w:ascii="Arial" w:hAnsi="Arial" w:cs="Arial"/>
+          <w:i/>
+          <w:iCs/>
+          <w:sz w:val="24"/>
+        </w:rPr>
+        <w:t xml:space="preserve"> </w:t>
+      </w:r>
+      <w:proofErr w:type="spellStart"/>
+      <w:r>
+        <w:rPr>
+          <w:rFonts w:ascii="Arial" w:hAnsi="Arial" w:cs="Arial"/>
+          <w:i/>
+          <w:iCs/>
+          <w:sz w:val="24"/>
+        </w:rPr>
+        <w:t>where</w:t>
+      </w:r>
+      <w:proofErr w:type="spellEnd"/>
+      <w:r>
+        <w:rPr>
+          <w:rFonts w:ascii="Arial" w:hAnsi="Arial" w:cs="Arial"/>
+          <w:i/>
+          <w:iCs/>
+          <w:sz w:val="24"/>
+        </w:rPr>
+        <w:t xml:space="preserve"> I </w:t>
+      </w:r>
+      <w:proofErr w:type="spellStart"/>
+      <w:r>
+        <w:rPr>
+          <w:rFonts w:ascii="Arial" w:hAnsi="Arial" w:cs="Arial"/>
+          <w:i/>
+          <w:iCs/>
+          <w:sz w:val="24"/>
+        </w:rPr>
+        <w:t>be</w:t>
+      </w:r>
+      <w:proofErr w:type="spellEnd"/>
+      <w:r>
+        <w:rPr>
+          <w:rFonts w:ascii="Arial" w:hAnsi="Arial" w:cs="Arial"/>
+          <w:i/>
+          <w:iCs/>
+          <w:sz w:val="24"/>
+        </w:rPr>
+        <w:br/>
+        <w:t xml:space="preserve">Just </w:t>
+      </w:r>
+      <w:proofErr w:type="spellStart"/>
+      <w:r>
+        <w:rPr>
+          <w:rFonts w:ascii="Arial" w:hAnsi="Arial" w:cs="Arial"/>
+          <w:i/>
+          <w:iCs/>
+          <w:sz w:val="24"/>
+        </w:rPr>
+        <w:t>say</w:t>
+      </w:r>
+      <w:proofErr w:type="spellEnd"/>
+      <w:r>
+        <w:rPr>
+          <w:rFonts w:ascii="Arial" w:hAnsi="Arial" w:cs="Arial"/>
+          <w:i/>
+          <w:iCs/>
+          <w:sz w:val="24"/>
+        </w:rPr>
+        <w:t xml:space="preserve"> </w:t>
+      </w:r>
+      <w:proofErr w:type="spellStart"/>
+      <w:r>
+        <w:rPr>
+          <w:rFonts w:ascii="Arial" w:hAnsi="Arial" w:cs="Arial"/>
+          <w:i/>
+          <w:iCs/>
+          <w:sz w:val="24"/>
+        </w:rPr>
+        <w:t>that</w:t>
+      </w:r>
+      <w:proofErr w:type="spellEnd"/>
+      <w:r>
+        <w:rPr>
+          <w:rFonts w:ascii="Arial" w:hAnsi="Arial" w:cs="Arial"/>
+          <w:i/>
+          <w:iCs/>
+          <w:sz w:val="24"/>
+        </w:rPr>
+        <w:t xml:space="preserve"> I </w:t>
+      </w:r>
+      <w:proofErr w:type="spellStart"/>
+      <w:r>
+        <w:rPr>
+          <w:rFonts w:ascii="Arial" w:hAnsi="Arial" w:cs="Arial"/>
+          <w:i/>
+          <w:iCs/>
+          <w:sz w:val="24"/>
+        </w:rPr>
+        <w:t>trusted</w:t>
+      </w:r>
+      <w:proofErr w:type="spellEnd"/>
+      <w:r>
+        <w:rPr>
+          <w:rFonts w:ascii="Arial" w:hAnsi="Arial" w:cs="Arial"/>
+          <w:i/>
+          <w:iCs/>
+          <w:sz w:val="24"/>
+        </w:rPr>
+        <w:t xml:space="preserve"> in </w:t>
+      </w:r>
+      <w:proofErr w:type="spellStart"/>
+      <w:r>
+        <w:rPr>
+          <w:rFonts w:ascii="Arial" w:hAnsi="Arial" w:cs="Arial"/>
+          <w:i/>
+          <w:iCs/>
+          <w:sz w:val="24"/>
+        </w:rPr>
+        <w:t>God</w:t>
+      </w:r>
+      <w:proofErr w:type="spellEnd"/>
+      <w:r>
+        <w:rPr>
+          <w:rFonts w:ascii="Arial" w:hAnsi="Arial" w:cs="Arial"/>
+          <w:i/>
+          <w:iCs/>
+          <w:sz w:val="24"/>
+        </w:rPr>
+        <w:t xml:space="preserve"> and </w:t>
+      </w:r>
+      <w:proofErr w:type="spellStart"/>
+      <w:r>
+        <w:rPr>
+          <w:rFonts w:ascii="Arial" w:hAnsi="Arial" w:cs="Arial"/>
+          <w:i/>
+          <w:iCs/>
+          <w:sz w:val="24"/>
+        </w:rPr>
+        <w:t>that</w:t>
+      </w:r>
+      <w:proofErr w:type="spellEnd"/>
+      <w:r>
+        <w:rPr>
+          <w:rFonts w:ascii="Arial" w:hAnsi="Arial" w:cs="Arial"/>
+          <w:i/>
+          <w:iCs/>
+          <w:sz w:val="24"/>
+        </w:rPr>
+        <w:t xml:space="preserve"> Christ was in </w:t>
+      </w:r>
+      <w:proofErr w:type="spellStart"/>
+      <w:r>
+        <w:rPr>
+          <w:rFonts w:ascii="Arial" w:hAnsi="Arial" w:cs="Arial"/>
+          <w:i/>
+          <w:iCs/>
+          <w:sz w:val="24"/>
+        </w:rPr>
+        <w:t>me</w:t>
+      </w:r>
+      <w:proofErr w:type="spellEnd"/>
+      <w:r>
+        <w:rPr>
+          <w:rFonts w:ascii="Arial" w:hAnsi="Arial" w:cs="Arial"/>
+          <w:i/>
+          <w:iCs/>
+          <w:sz w:val="24"/>
+        </w:rPr>
+        <w:br/>
+        <w:t xml:space="preserve">Say He </w:t>
+      </w:r>
+      <w:proofErr w:type="spellStart"/>
+      <w:r>
+        <w:rPr>
+          <w:rFonts w:ascii="Arial" w:hAnsi="Arial" w:cs="Arial"/>
+          <w:i/>
+          <w:iCs/>
+          <w:sz w:val="24"/>
+        </w:rPr>
+        <w:t>defeated</w:t>
+      </w:r>
+      <w:proofErr w:type="spellEnd"/>
+      <w:r>
+        <w:rPr>
+          <w:rFonts w:ascii="Arial" w:hAnsi="Arial" w:cs="Arial"/>
+          <w:i/>
+          <w:iCs/>
+          <w:sz w:val="24"/>
+        </w:rPr>
+        <w:t xml:space="preserve"> </w:t>
+      </w:r>
+      <w:proofErr w:type="spellStart"/>
+      <w:r>
+        <w:rPr>
+          <w:rFonts w:ascii="Arial" w:hAnsi="Arial" w:cs="Arial"/>
+          <w:i/>
+          <w:iCs/>
+          <w:sz w:val="24"/>
+        </w:rPr>
+        <w:t>the</w:t>
+      </w:r>
+      <w:proofErr w:type="spellEnd"/>
+      <w:r>
+        <w:rPr>
+          <w:rFonts w:ascii="Arial" w:hAnsi="Arial" w:cs="Arial"/>
+          <w:i/>
+          <w:iCs/>
+          <w:sz w:val="24"/>
+        </w:rPr>
+        <w:t xml:space="preserve"> </w:t>
+      </w:r>
+      <w:proofErr w:type="spellStart"/>
+      <w:r>
+        <w:rPr>
+          <w:rFonts w:ascii="Arial" w:hAnsi="Arial" w:cs="Arial"/>
+          <w:i/>
+          <w:iCs/>
+          <w:sz w:val="24"/>
+        </w:rPr>
+        <w:t>devil</w:t>
+      </w:r>
+      <w:proofErr w:type="spellEnd"/>
+      <w:r>
+        <w:rPr>
+          <w:rFonts w:ascii="Arial" w:hAnsi="Arial" w:cs="Arial"/>
+          <w:i/>
+          <w:iCs/>
+          <w:sz w:val="24"/>
+        </w:rPr>
+        <w:t xml:space="preserve">, He was </w:t>
+      </w:r>
+      <w:proofErr w:type="spellStart"/>
+      <w:r>
+        <w:rPr>
+          <w:rFonts w:ascii="Arial" w:hAnsi="Arial" w:cs="Arial"/>
+          <w:i/>
+          <w:iCs/>
+          <w:sz w:val="24"/>
+        </w:rPr>
+        <w:t>God’s</w:t>
+      </w:r>
+      <w:proofErr w:type="spellEnd"/>
+      <w:r>
+        <w:rPr>
+          <w:rFonts w:ascii="Arial" w:hAnsi="Arial" w:cs="Arial"/>
+          <w:i/>
+          <w:iCs/>
+          <w:sz w:val="24"/>
+        </w:rPr>
+        <w:t xml:space="preserve"> </w:t>
+      </w:r>
+      <w:proofErr w:type="spellStart"/>
+      <w:r>
+        <w:rPr>
+          <w:rFonts w:ascii="Arial" w:hAnsi="Arial" w:cs="Arial"/>
+          <w:i/>
+          <w:iCs/>
+          <w:sz w:val="24"/>
+        </w:rPr>
+        <w:t>chosen</w:t>
+      </w:r>
+      <w:proofErr w:type="spellEnd"/>
+      <w:r>
+        <w:rPr>
+          <w:rFonts w:ascii="Arial" w:hAnsi="Arial" w:cs="Arial"/>
+          <w:i/>
+          <w:iCs/>
+          <w:sz w:val="24"/>
+        </w:rPr>
+        <w:t xml:space="preserve"> Son</w:t>
+      </w:r>
+      <w:r>
+        <w:rPr>
+          <w:rFonts w:ascii="Arial" w:hAnsi="Arial" w:cs="Arial"/>
+          <w:i/>
+          <w:iCs/>
+          <w:sz w:val="24"/>
+        </w:rPr>
+        <w:br/>
+        <w:t xml:space="preserve">And </w:t>
+      </w:r>
+      <w:proofErr w:type="spellStart"/>
+      <w:r>
+        <w:rPr>
+          <w:rFonts w:ascii="Arial" w:hAnsi="Arial" w:cs="Arial"/>
+          <w:i/>
+          <w:iCs/>
+          <w:sz w:val="24"/>
+        </w:rPr>
+        <w:t>that</w:t>
+      </w:r>
+      <w:proofErr w:type="spellEnd"/>
+      <w:r>
+        <w:rPr>
+          <w:rFonts w:ascii="Arial" w:hAnsi="Arial" w:cs="Arial"/>
+          <w:i/>
+          <w:iCs/>
+          <w:sz w:val="24"/>
+        </w:rPr>
+        <w:t xml:space="preserve"> </w:t>
+      </w:r>
+      <w:proofErr w:type="spellStart"/>
+      <w:r>
+        <w:rPr>
+          <w:rFonts w:ascii="Arial" w:hAnsi="Arial" w:cs="Arial"/>
+          <w:i/>
+          <w:iCs/>
+          <w:sz w:val="24"/>
+        </w:rPr>
+        <w:t>there</w:t>
+      </w:r>
+      <w:proofErr w:type="spellEnd"/>
+      <w:r>
+        <w:rPr>
+          <w:rFonts w:ascii="Arial" w:hAnsi="Arial" w:cs="Arial"/>
+          <w:i/>
+          <w:iCs/>
+          <w:sz w:val="24"/>
+        </w:rPr>
+        <w:t xml:space="preserve"> </w:t>
+      </w:r>
+      <w:proofErr w:type="spellStart"/>
+      <w:r>
+        <w:rPr>
+          <w:rFonts w:ascii="Arial" w:hAnsi="Arial" w:cs="Arial"/>
+          <w:i/>
+          <w:iCs/>
+          <w:sz w:val="24"/>
+        </w:rPr>
+        <w:t>ain’t</w:t>
+      </w:r>
+      <w:proofErr w:type="spellEnd"/>
+      <w:r>
+        <w:rPr>
+          <w:rFonts w:ascii="Arial" w:hAnsi="Arial" w:cs="Arial"/>
+          <w:i/>
+          <w:iCs/>
+          <w:sz w:val="24"/>
+        </w:rPr>
+        <w:t xml:space="preserve"> </w:t>
+      </w:r>
+      <w:proofErr w:type="spellStart"/>
+      <w:r>
+        <w:rPr>
+          <w:rFonts w:ascii="Arial" w:hAnsi="Arial" w:cs="Arial"/>
+          <w:i/>
+          <w:iCs/>
+          <w:sz w:val="24"/>
+        </w:rPr>
+        <w:t>no</w:t>
+      </w:r>
+      <w:proofErr w:type="spellEnd"/>
+      <w:r>
+        <w:rPr>
+          <w:rFonts w:ascii="Arial" w:hAnsi="Arial" w:cs="Arial"/>
+          <w:i/>
+          <w:iCs/>
+          <w:sz w:val="24"/>
+        </w:rPr>
+        <w:t xml:space="preserve"> man </w:t>
+      </w:r>
+      <w:proofErr w:type="spellStart"/>
+      <w:r>
+        <w:rPr>
+          <w:rFonts w:ascii="Arial" w:hAnsi="Arial" w:cs="Arial"/>
+          <w:i/>
+          <w:iCs/>
+          <w:sz w:val="24"/>
+        </w:rPr>
+        <w:t>righteous</w:t>
+      </w:r>
+      <w:proofErr w:type="spellEnd"/>
+      <w:r>
+        <w:rPr>
+          <w:rFonts w:ascii="Arial" w:hAnsi="Arial" w:cs="Arial"/>
+          <w:i/>
+          <w:iCs/>
+          <w:sz w:val="24"/>
+        </w:rPr>
+        <w:t xml:space="preserve">, </w:t>
+      </w:r>
+      <w:proofErr w:type="spellStart"/>
+      <w:r>
+        <w:rPr>
+          <w:rFonts w:ascii="Arial" w:hAnsi="Arial" w:cs="Arial"/>
+          <w:i/>
+          <w:iCs/>
+          <w:sz w:val="24"/>
+        </w:rPr>
+        <w:t>no</w:t>
+      </w:r>
+      <w:proofErr w:type="spellEnd"/>
+      <w:r>
+        <w:rPr>
+          <w:rFonts w:ascii="Arial" w:hAnsi="Arial" w:cs="Arial"/>
+          <w:i/>
+          <w:iCs/>
+          <w:sz w:val="24"/>
+        </w:rPr>
+        <w:t xml:space="preserve"> not </w:t>
+      </w:r>
+      <w:proofErr w:type="spellStart"/>
+      <w:r>
+        <w:rPr>
+          <w:rFonts w:ascii="Arial" w:hAnsi="Arial" w:cs="Arial"/>
+          <w:i/>
+          <w:iCs/>
+          <w:sz w:val="24"/>
+        </w:rPr>
+        <w:t>one</w:t>
+      </w:r>
+      <w:proofErr w:type="spellEnd"/>
+    </w:p>
+    <w:p>
+      <w:pPr>
+        <w:rPr>
+          <w:rFonts w:ascii="Arial" w:hAnsi="Arial" w:cs="Arial"/>
+          <w:sz w:val="24"/>
+          <w:lang w:val="en-GB"/>
+        </w:rPr>
+      </w:pPr>
+    </w:p>
+    <w:p>
+      <w:pPr>
         <w:pStyle w:val="berschrift1"/>
         <w:rPr>
           <w:rFonts w:ascii="Arial" w:hAnsi="Arial" w:cs="Arial"/>
@@ -5523,7 +6163,6 @@
           <w:rFonts w:ascii="Arial" w:hAnsi="Arial" w:cs="Arial"/>
           <w:sz w:val="24"/>
         </w:rPr>
-        <w:lastRenderedPageBreak/>
         <w:t>Der Mensch ist zweifach: Sterblich und unsterblich</w:t>
       </w:r>
       <w:bookmarkEnd w:id="8"/>
@@ -5836,6 +6475,14 @@
           <w:lang w:val="en-GB"/>
         </w:rPr>
         <w:br/>
+      </w:r>
+      <w:r>
+        <w:rPr>
+          <w:rFonts w:ascii="Arial" w:hAnsi="Arial" w:cs="Arial"/>
+          <w:sz w:val="24"/>
+          <w:lang w:val="en-GB"/>
+        </w:rPr>
+        <w:lastRenderedPageBreak/>
         <w:t>And they made a killer out of him</w:t>
       </w:r>
       <w:r>
@@ -5893,7 +6540,257 @@
           <w:rFonts w:ascii="Arial" w:hAnsi="Arial" w:cs="Arial"/>
           <w:sz w:val="24"/>
         </w:rPr>
-        <w:t xml:space="preserve">66.42. Auch ist dies die gewaltige Darstellung der hurenden und unzüchtigen Welt, wie die schönen Töchter Evas im Trieb des Teufels der zarten Jugend nachrennen und sie mit heuchlerischen Gebärden und falscher Brunst an sich ziehen. Und wie </w:t>
+        <w:t>66.42. Auch ist dies die gewaltige Darstellung der hurenden und unzüchtigen Welt, wie die schönen Töchter Evas im Trieb des Teufels der zarten Jugend nachrennen und sie mit heuchlerischen Gebärden und falscher Brunst an sich ziehen. Und wie sie sich schmücken und zieren, als säße ein Engel unter ihrem Schmuck, und damit manch frommes Kind, das niemals danach begehrt hat, an sich ziehen und gleich mit des Teufels Ketten binden und um Ehre und Zucht bringen.</w:t>
+      </w:r>
+    </w:p>
+    <w:p>
+      <w:pPr>
+        <w:rPr>
+          <w:rFonts w:ascii="Arial" w:hAnsi="Arial" w:cs="Arial"/>
+          <w:sz w:val="24"/>
+        </w:rPr>
+      </w:pPr>
+    </w:p>
+    <w:p>
+      <w:pPr>
+        <w:rPr>
+          <w:rFonts w:ascii="Arial" w:hAnsi="Arial" w:cs="Arial"/>
+          <w:sz w:val="24"/>
+        </w:rPr>
+      </w:pPr>
+      <w:r>
+        <w:rPr>
+          <w:rFonts w:ascii="Arial" w:hAnsi="Arial" w:cs="Arial"/>
+          <w:sz w:val="24"/>
+        </w:rPr>
+        <w:t xml:space="preserve">66.43. Und wenn es ein frommer und züchtiger Josef wäre, der in diese </w:t>
+      </w:r>
+      <w:proofErr w:type="spellStart"/>
+      <w:r>
+        <w:rPr>
+          <w:rFonts w:ascii="Arial" w:hAnsi="Arial" w:cs="Arial"/>
+          <w:sz w:val="24"/>
+        </w:rPr>
+        <w:t>Saubälge</w:t>
+      </w:r>
+      <w:proofErr w:type="spellEnd"/>
+      <w:r>
+        <w:rPr>
+          <w:rFonts w:ascii="Arial" w:hAnsi="Arial" w:cs="Arial"/>
+          <w:sz w:val="24"/>
+        </w:rPr>
+        <w:t xml:space="preserve"> und Lockhäuser des Teufels nicht eingehen wollte, den verrufen sie und bezichtigen ihn der Unzucht, als hätte er sie betrügen wollen, und rauben ihm seine Ehre, und sind doch eben selber diese Brunsthengste, welche Zucker aufstreuen und Galle zu essen geben, welche fremden Männern so lange Zucker aufstreuen, wie sie Geld im Beutel haben, bis sie diese um Habe, Ehre und Gut bringen, so </w:t>
+      </w:r>
+      <w:proofErr w:type="spellStart"/>
+      <w:r>
+        <w:rPr>
+          <w:rFonts w:ascii="Arial" w:hAnsi="Arial" w:cs="Arial"/>
+          <w:sz w:val="24"/>
+        </w:rPr>
+        <w:t>daß</w:t>
+      </w:r>
+      <w:proofErr w:type="spellEnd"/>
+      <w:r>
+        <w:rPr>
+          <w:rFonts w:ascii="Arial" w:hAnsi="Arial" w:cs="Arial"/>
+          <w:sz w:val="24"/>
+        </w:rPr>
+        <w:t xml:space="preserve"> sie ihnen nichts mehr zu geben haben. Dann schänden sie diese und lassen sie ohne Rock nach Hause gehen, wie </w:t>
+      </w:r>
+      <w:proofErr w:type="spellStart"/>
+      <w:r>
+        <w:rPr>
+          <w:rFonts w:ascii="Arial" w:hAnsi="Arial" w:cs="Arial"/>
+          <w:sz w:val="24"/>
+        </w:rPr>
+        <w:t>Potiphars</w:t>
+      </w:r>
+      <w:proofErr w:type="spellEnd"/>
+      <w:r>
+        <w:rPr>
+          <w:rFonts w:ascii="Arial" w:hAnsi="Arial" w:cs="Arial"/>
+          <w:sz w:val="24"/>
+        </w:rPr>
+        <w:t xml:space="preserve"> Frau </w:t>
+      </w:r>
+      <w:proofErr w:type="gramStart"/>
+      <w:r>
+        <w:rPr>
+          <w:rFonts w:ascii="Arial" w:hAnsi="Arial" w:cs="Arial"/>
+          <w:sz w:val="24"/>
+        </w:rPr>
+        <w:t>den Josef</w:t>
+      </w:r>
+      <w:proofErr w:type="gramEnd"/>
+      <w:r>
+        <w:rPr>
+          <w:rFonts w:ascii="Arial" w:hAnsi="Arial" w:cs="Arial"/>
+          <w:sz w:val="24"/>
+        </w:rPr>
+        <w:t xml:space="preserve">. So hat der Teufel die Seele, und die Hure hat den Rock zum Pfand, in welcher Hure nichts anderes </w:t>
+      </w:r>
+      <w:proofErr w:type="gramStart"/>
+      <w:r>
+        <w:rPr>
+          <w:rFonts w:ascii="Arial" w:hAnsi="Arial" w:cs="Arial"/>
+          <w:sz w:val="24"/>
+        </w:rPr>
+        <w:t>regiert,</w:t>
+      </w:r>
+      <w:proofErr w:type="gramEnd"/>
+      <w:r>
+        <w:rPr>
+          <w:rFonts w:ascii="Arial" w:hAnsi="Arial" w:cs="Arial"/>
+          <w:sz w:val="24"/>
+        </w:rPr>
+        <w:t xml:space="preserve"> als die Schlange mit ihren Jungen. Und wer sich zu ihnen tut, der wird von der Schlange vergiftet, denn die Schlange schmeißt ihm ihre Brut in Leib und Seele und vergiftet ihn so sehr, </w:t>
+      </w:r>
+      <w:proofErr w:type="spellStart"/>
+      <w:r>
+        <w:rPr>
+          <w:rFonts w:ascii="Arial" w:hAnsi="Arial" w:cs="Arial"/>
+          <w:sz w:val="24"/>
+        </w:rPr>
+        <w:t>daß</w:t>
+      </w:r>
+      <w:proofErr w:type="spellEnd"/>
+      <w:r>
+        <w:rPr>
+          <w:rFonts w:ascii="Arial" w:hAnsi="Arial" w:cs="Arial"/>
+          <w:sz w:val="24"/>
+        </w:rPr>
+        <w:t xml:space="preserve"> er sein Herz an die Hure hängt und ihr nachläuft, als wäre er fest an sie gebunden.</w:t>
+      </w:r>
+    </w:p>
+    <w:p>
+      <w:pPr>
+        <w:rPr>
+          <w:rFonts w:ascii="Arial" w:hAnsi="Arial" w:cs="Arial"/>
+          <w:sz w:val="24"/>
+        </w:rPr>
+      </w:pPr>
+    </w:p>
+    <w:p>
+      <w:pPr>
+        <w:pStyle w:val="berschrift1"/>
+        <w:rPr>
+          <w:rFonts w:ascii="Arial" w:hAnsi="Arial" w:cs="Arial"/>
+          <w:sz w:val="24"/>
+        </w:rPr>
+      </w:pPr>
+      <w:bookmarkStart w:id="10" w:name="_Toc173832525"/>
+      <w:r>
+        <w:rPr>
+          <w:rFonts w:ascii="Arial" w:hAnsi="Arial" w:cs="Arial"/>
+          <w:sz w:val="24"/>
+        </w:rPr>
+        <w:t>Wem willst Du dienen?</w:t>
+      </w:r>
+      <w:bookmarkEnd w:id="10"/>
+    </w:p>
+    <w:p>
+      <w:pPr>
+        <w:rPr>
+          <w:rFonts w:ascii="Arial" w:hAnsi="Arial" w:cs="Arial"/>
+          <w:sz w:val="24"/>
+        </w:rPr>
+      </w:pPr>
+    </w:p>
+    <w:p>
+      <w:pPr>
+        <w:rPr>
+          <w:rFonts w:ascii="Arial" w:hAnsi="Arial" w:cs="Arial"/>
+          <w:b/>
+          <w:sz w:val="24"/>
+        </w:rPr>
+      </w:pPr>
+      <w:r>
+        <w:rPr>
+          <w:rFonts w:ascii="Arial" w:hAnsi="Arial" w:cs="Arial"/>
+          <w:b/>
+          <w:sz w:val="24"/>
+        </w:rPr>
+        <w:t>Böhme: Mysterium Magnum</w:t>
+      </w:r>
+    </w:p>
+    <w:p>
+      <w:pPr>
+        <w:rPr>
+          <w:rFonts w:ascii="Arial" w:hAnsi="Arial" w:cs="Arial"/>
+          <w:sz w:val="24"/>
+        </w:rPr>
+      </w:pPr>
+      <w:r>
+        <w:rPr>
+          <w:rFonts w:ascii="Arial" w:hAnsi="Arial" w:cs="Arial"/>
+          <w:sz w:val="24"/>
+        </w:rPr>
+        <w:t xml:space="preserve">66.59. So </w:t>
+      </w:r>
+      <w:proofErr w:type="spellStart"/>
+      <w:r>
+        <w:rPr>
+          <w:rFonts w:ascii="Arial" w:hAnsi="Arial" w:cs="Arial"/>
+          <w:sz w:val="24"/>
+        </w:rPr>
+        <w:t>mußt</w:t>
+      </w:r>
+      <w:proofErr w:type="spellEnd"/>
+      <w:r>
+        <w:rPr>
+          <w:rFonts w:ascii="Arial" w:hAnsi="Arial" w:cs="Arial"/>
+          <w:sz w:val="24"/>
+        </w:rPr>
+        <w:t xml:space="preserve"> du in einem Amt entweder Gott oder dem Teufel dienen, denn zwei Herren kannst du nicht zugleich dienen. Denn Eigenheit und Gelassenheit sind zwei. Wer Gott dient, der ist in Gott gelassen, und sieht in allen Dingen auf die Wahrheit und Gerechtigkeit, und diese will er fördern. Wer aber der Eigenheit dient, der sieht auf Gunst und der Welt Hoheit, damit alles ihm </w:t>
+      </w:r>
+      <w:proofErr w:type="spellStart"/>
+      <w:proofErr w:type="gramStart"/>
+      <w:r>
+        <w:rPr>
+          <w:rFonts w:ascii="Arial" w:hAnsi="Arial" w:cs="Arial"/>
+          <w:sz w:val="24"/>
+        </w:rPr>
+        <w:t>zustatten komme</w:t>
+      </w:r>
+      <w:proofErr w:type="spellEnd"/>
+      <w:proofErr w:type="gramEnd"/>
+      <w:r>
+        <w:rPr>
+          <w:rFonts w:ascii="Arial" w:hAnsi="Arial" w:cs="Arial"/>
+          <w:sz w:val="24"/>
+        </w:rPr>
+        <w:t>. Dieser ist im Dienst des bösartigen Adams, in dem der Teufel seinen Sitz hat, und hilft ihm rechtsprechen.</w:t>
+      </w:r>
+    </w:p>
+    <w:p>
+      <w:pPr>
+        <w:rPr>
+          <w:rFonts w:ascii="Arial" w:hAnsi="Arial" w:cs="Arial"/>
+          <w:sz w:val="24"/>
+        </w:rPr>
+      </w:pPr>
+      <w:r>
+        <w:rPr>
+          <w:rFonts w:ascii="Arial" w:hAnsi="Arial" w:cs="Arial"/>
+          <w:sz w:val="24"/>
+        </w:rPr>
+        <w:t xml:space="preserve">66.60. Oh du Weltrichter, </w:t>
+      </w:r>
+      <w:proofErr w:type="spellStart"/>
+      <w:r>
+        <w:rPr>
+          <w:rFonts w:ascii="Arial" w:hAnsi="Arial" w:cs="Arial"/>
+          <w:sz w:val="24"/>
+        </w:rPr>
+        <w:t>verlaß</w:t>
+      </w:r>
+      <w:proofErr w:type="spellEnd"/>
+      <w:r>
+        <w:rPr>
+          <w:rFonts w:ascii="Arial" w:hAnsi="Arial" w:cs="Arial"/>
+          <w:sz w:val="24"/>
+        </w:rPr>
+        <w:t xml:space="preserve"> dich nicht auf den Turm zu Babel, auf Weltschlüsse und Menschensatzungen, denn seine Spitze reicht nicht in den Himmel. Er ist nur die </w:t>
       </w:r>
       <w:r>
         <w:rPr>
@@ -5901,30 +6798,7 @@
           <w:sz w:val="24"/>
         </w:rPr>
         <w:lastRenderedPageBreak/>
-        <w:t>sie sich schmücken und zieren, als säße ein Engel unter ihrem Schmuck, und damit manch frommes Kind, das niemals danach begehrt hat, an sich ziehen und gleich mit des Teufels Ketten binden und um Ehre und Zucht bringen.</w:t>
-      </w:r>
-    </w:p>
-    <w:p>
-      <w:pPr>
-        <w:rPr>
-          <w:rFonts w:ascii="Arial" w:hAnsi="Arial" w:cs="Arial"/>
-          <w:sz w:val="24"/>
-        </w:rPr>
-      </w:pPr>
-    </w:p>
-    <w:p>
-      <w:pPr>
-        <w:rPr>
-          <w:rFonts w:ascii="Arial" w:hAnsi="Arial" w:cs="Arial"/>
-          <w:sz w:val="24"/>
-        </w:rPr>
-      </w:pPr>
-      <w:r>
-        <w:rPr>
-          <w:rFonts w:ascii="Arial" w:hAnsi="Arial" w:cs="Arial"/>
-          <w:sz w:val="24"/>
-        </w:rPr>
-        <w:t xml:space="preserve">66.43. Und wenn es ein frommer und züchtiger Josef wäre, der in diese </w:t>
+        <w:t xml:space="preserve">Höhe der Verwirrung, des Streits und falschen Verstandes. Gott sieht dir ins Herz und prüft deinen Willen. Die Gesetze vertreten dich nicht vor Gott, wenn du nach </w:t>
       </w:r>
       <w:proofErr w:type="spellStart"/>
       <w:r>
@@ -5932,7 +6806,7 @@
           <w:rFonts w:ascii="Arial" w:hAnsi="Arial" w:cs="Arial"/>
           <w:sz w:val="24"/>
         </w:rPr>
-        <w:t>Saubälge</w:t>
+        <w:t>densel-ben</w:t>
       </w:r>
       <w:proofErr w:type="spellEnd"/>
       <w:r>
@@ -5940,7 +6814,7 @@
           <w:rFonts w:ascii="Arial" w:hAnsi="Arial" w:cs="Arial"/>
           <w:sz w:val="24"/>
         </w:rPr>
-        <w:t xml:space="preserve"> und Lockhäuser des Teufels nicht eingehen wollte, den verrufen sie und bezichtigen ihn der Unzucht, als hätte er sie betrügen wollen, und rauben ihm seine Ehre, und sind doch eben selber diese Brunsthengste, welche Zucker aufstreuen und Galle zu essen geben, welche fremden Männern so lange Zucker aufstreuen, wie sie Geld im Beutel haben, bis sie diese um Habe, Ehre und Gut bringen, so </w:t>
+        <w:t xml:space="preserve"> richtest, aber dein Herz etwas ganz anderes weiß. Denke nur nicht anders, so </w:t>
       </w:r>
       <w:proofErr w:type="spellStart"/>
       <w:r>
@@ -5956,66 +6830,8 @@
           <w:rFonts w:ascii="Arial" w:hAnsi="Arial" w:cs="Arial"/>
           <w:sz w:val="24"/>
         </w:rPr>
-        <w:t xml:space="preserve"> sie ihnen nichts mehr zu geben haben. Dann schänden sie diese und lassen sie ohne Rock nach Hause gehen, wie </w:t>
-      </w:r>
-      <w:proofErr w:type="spellStart"/>
-      <w:r>
-        <w:rPr>
-          <w:rFonts w:ascii="Arial" w:hAnsi="Arial" w:cs="Arial"/>
-          <w:sz w:val="24"/>
-        </w:rPr>
-        <w:t>Potiphars</w:t>
-      </w:r>
-      <w:proofErr w:type="spellEnd"/>
-      <w:r>
-        <w:rPr>
-          <w:rFonts w:ascii="Arial" w:hAnsi="Arial" w:cs="Arial"/>
-          <w:sz w:val="24"/>
-        </w:rPr>
-        <w:t xml:space="preserve"> Frau den Josef. So hat der Teufel die Seele, und die Hure hat den Rock zum Pfand, in welcher Hure nichts anderes regiert, als die Schlange mit ihren Jungen. Und wer sich zu ihnen tut, der wird von der Schlange vergiftet, denn die Schlange schmeißt ihm ihre Brut in Leib und Seele und vergiftet ihn so sehr, </w:t>
-      </w:r>
-      <w:proofErr w:type="spellStart"/>
-      <w:r>
-        <w:rPr>
-          <w:rFonts w:ascii="Arial" w:hAnsi="Arial" w:cs="Arial"/>
-          <w:sz w:val="24"/>
-        </w:rPr>
-        <w:t>daß</w:t>
-      </w:r>
-      <w:proofErr w:type="spellEnd"/>
-      <w:r>
-        <w:rPr>
-          <w:rFonts w:ascii="Arial" w:hAnsi="Arial" w:cs="Arial"/>
-          <w:sz w:val="24"/>
-        </w:rPr>
-        <w:t xml:space="preserve"> er sein Herz an die Hure hängt und ihr nachläuft, als wäre er fest an sie gebunden.</w:t>
-      </w:r>
-    </w:p>
-    <w:p>
-      <w:pPr>
-        <w:rPr>
-          <w:rFonts w:ascii="Arial" w:hAnsi="Arial" w:cs="Arial"/>
-          <w:sz w:val="24"/>
-        </w:rPr>
-      </w:pPr>
-    </w:p>
-    <w:p>
-      <w:pPr>
-        <w:pStyle w:val="berschrift1"/>
-        <w:rPr>
-          <w:rFonts w:ascii="Arial" w:hAnsi="Arial" w:cs="Arial"/>
-          <w:sz w:val="24"/>
-        </w:rPr>
-      </w:pPr>
-      <w:bookmarkStart w:id="10" w:name="_Toc173832525"/>
-      <w:r>
-        <w:rPr>
-          <w:rFonts w:ascii="Arial" w:hAnsi="Arial" w:cs="Arial"/>
-          <w:sz w:val="24"/>
-        </w:rPr>
-        <w:t>Wem willst Du dienen?</w:t>
-      </w:r>
-      <w:bookmarkEnd w:id="10"/>
+        <w:t xml:space="preserve"> du dem Teufel das Recht sprichst und ihm unter einem glänzenden Mantel dienst. Das Recht ist Gottes und Gott selbst, aber das Unrecht ist des Teufels und der Teufel selber. Welchem Herrn du dienst, der wird dich belohnen und wird selbst dein Lohn sein. Das hast du in deinem Amt zu erwarten.</w:t>
+      </w:r>
     </w:p>
     <w:p>
       <w:pPr>
@@ -6039,142 +6855,6 @@
           <w:b/>
           <w:sz w:val="24"/>
         </w:rPr>
-        <w:t>Böhme: Mysterium Magnum</w:t>
-      </w:r>
-    </w:p>
-    <w:p>
-      <w:pPr>
-        <w:rPr>
-          <w:rFonts w:ascii="Arial" w:hAnsi="Arial" w:cs="Arial"/>
-          <w:sz w:val="24"/>
-        </w:rPr>
-      </w:pPr>
-      <w:r>
-        <w:rPr>
-          <w:rFonts w:ascii="Arial" w:hAnsi="Arial" w:cs="Arial"/>
-          <w:sz w:val="24"/>
-        </w:rPr>
-        <w:t xml:space="preserve">66.59. So </w:t>
-      </w:r>
-      <w:proofErr w:type="spellStart"/>
-      <w:r>
-        <w:rPr>
-          <w:rFonts w:ascii="Arial" w:hAnsi="Arial" w:cs="Arial"/>
-          <w:sz w:val="24"/>
-        </w:rPr>
-        <w:t>mußt</w:t>
-      </w:r>
-      <w:proofErr w:type="spellEnd"/>
-      <w:r>
-        <w:rPr>
-          <w:rFonts w:ascii="Arial" w:hAnsi="Arial" w:cs="Arial"/>
-          <w:sz w:val="24"/>
-        </w:rPr>
-        <w:t xml:space="preserve"> du in einem Amt entweder Gott oder dem Teufel dienen, denn zwei Herren kannst du nicht zugleich dienen. Denn Eigenheit und Gelassenheit sind zwei. Wer Gott dient, der ist in Gott gelassen, und sieht in allen Dingen auf die Wahrheit und Gerechtigkeit, und diese will er fördern. Wer aber der Eigenheit dient, der sieht auf Gunst und der Welt Hoheit, damit alles ihm </w:t>
-      </w:r>
-      <w:proofErr w:type="spellStart"/>
-      <w:r>
-        <w:rPr>
-          <w:rFonts w:ascii="Arial" w:hAnsi="Arial" w:cs="Arial"/>
-          <w:sz w:val="24"/>
-        </w:rPr>
-        <w:t>zustatten komme</w:t>
-      </w:r>
-      <w:proofErr w:type="spellEnd"/>
-      <w:r>
-        <w:rPr>
-          <w:rFonts w:ascii="Arial" w:hAnsi="Arial" w:cs="Arial"/>
-          <w:sz w:val="24"/>
-        </w:rPr>
-        <w:t>. Dieser ist im Dienst des bösartigen Adams, in dem der Teufel seinen Sitz hat, und hilft ihm rechtsprechen.</w:t>
-      </w:r>
-    </w:p>
-    <w:p>
-      <w:pPr>
-        <w:rPr>
-          <w:rFonts w:ascii="Arial" w:hAnsi="Arial" w:cs="Arial"/>
-          <w:sz w:val="24"/>
-        </w:rPr>
-      </w:pPr>
-      <w:r>
-        <w:rPr>
-          <w:rFonts w:ascii="Arial" w:hAnsi="Arial" w:cs="Arial"/>
-          <w:sz w:val="24"/>
-        </w:rPr>
-        <w:t xml:space="preserve">66.60. Oh du Weltrichter, </w:t>
-      </w:r>
-      <w:proofErr w:type="spellStart"/>
-      <w:r>
-        <w:rPr>
-          <w:rFonts w:ascii="Arial" w:hAnsi="Arial" w:cs="Arial"/>
-          <w:sz w:val="24"/>
-        </w:rPr>
-        <w:t>verlaß</w:t>
-      </w:r>
-      <w:proofErr w:type="spellEnd"/>
-      <w:r>
-        <w:rPr>
-          <w:rFonts w:ascii="Arial" w:hAnsi="Arial" w:cs="Arial"/>
-          <w:sz w:val="24"/>
-        </w:rPr>
-        <w:t xml:space="preserve"> dich nicht auf den Turm zu Babel, auf Weltschlüsse und Menschensatzungen, denn seine Spitze reicht nicht in den Himmel. Er ist nur die Höhe der Verwirrung, des Streits und falschen Verstandes. Gott sieht dir ins Herz und prüft deinen Willen. Die Gesetze vertreten dich nicht vor Gott, wenn du nach </w:t>
-      </w:r>
-      <w:proofErr w:type="spellStart"/>
-      <w:r>
-        <w:rPr>
-          <w:rFonts w:ascii="Arial" w:hAnsi="Arial" w:cs="Arial"/>
-          <w:sz w:val="24"/>
-        </w:rPr>
-        <w:t>densel-ben</w:t>
-      </w:r>
-      <w:proofErr w:type="spellEnd"/>
-      <w:r>
-        <w:rPr>
-          <w:rFonts w:ascii="Arial" w:hAnsi="Arial" w:cs="Arial"/>
-          <w:sz w:val="24"/>
-        </w:rPr>
-        <w:t xml:space="preserve"> richtest, aber dein Herz etwas ganz anderes weiß. Denke nur nicht anders, so </w:t>
-      </w:r>
-      <w:proofErr w:type="spellStart"/>
-      <w:r>
-        <w:rPr>
-          <w:rFonts w:ascii="Arial" w:hAnsi="Arial" w:cs="Arial"/>
-          <w:sz w:val="24"/>
-        </w:rPr>
-        <w:t>daß</w:t>
-      </w:r>
-      <w:proofErr w:type="spellEnd"/>
-      <w:r>
-        <w:rPr>
-          <w:rFonts w:ascii="Arial" w:hAnsi="Arial" w:cs="Arial"/>
-          <w:sz w:val="24"/>
-        </w:rPr>
-        <w:t xml:space="preserve"> du dem Teufel das Recht sprichst und ihm unter einem glänzenden Mantel dienst. Das Recht ist Gottes und Gott selbst, aber das Unrecht ist des Teufels und der Teufel selber. Welchem Herrn du dienst, der wird dich belohnen und wird selbst dein Lohn sein. Das hast du in deinem Amt zu erwarten.</w:t>
-      </w:r>
-    </w:p>
-    <w:p>
-      <w:pPr>
-        <w:rPr>
-          <w:rFonts w:ascii="Arial" w:hAnsi="Arial" w:cs="Arial"/>
-          <w:sz w:val="24"/>
-        </w:rPr>
-      </w:pPr>
-    </w:p>
-    <w:p>
-      <w:pPr>
-        <w:rPr>
-          <w:rFonts w:ascii="Arial" w:hAnsi="Arial" w:cs="Arial"/>
-          <w:b/>
-          <w:sz w:val="24"/>
-        </w:rPr>
-      </w:pPr>
-      <w:r>
-        <w:rPr>
-          <w:rFonts w:ascii="Arial" w:hAnsi="Arial" w:cs="Arial"/>
-          <w:b/>
-          <w:sz w:val="24"/>
-        </w:rPr>
-        <w:lastRenderedPageBreak/>
         <w:t xml:space="preserve">Dylan: </w:t>
       </w:r>
       <w:proofErr w:type="spellStart"/>
@@ -6689,6 +7369,7 @@
           <w:rFonts w:ascii="Arial" w:hAnsi="Arial" w:cs="Arial"/>
           <w:sz w:val="24"/>
         </w:rPr>
+        <w:lastRenderedPageBreak/>
         <w:t>Die Kunst des Betens</w:t>
       </w:r>
       <w:bookmarkEnd w:id="11"/>
@@ -6758,7 +7439,6 @@
           <w:rFonts w:ascii="Arial" w:hAnsi="Arial" w:cs="Arial"/>
           <w:sz w:val="24"/>
         </w:rPr>
-        <w:lastRenderedPageBreak/>
         <w:t>17 […] „Bittet, so werdet ihr empfangen. Suchet, so werdet ihr finden. Klopfet an, so wird euch aufgetan.“ (Luk. 11.9)</w:t>
       </w:r>
     </w:p>
@@ -6866,39 +7546,35 @@
           <w:rFonts w:ascii="Arial" w:hAnsi="Arial" w:cs="Arial"/>
           <w:sz w:val="24"/>
         </w:rPr>
-        <w:t xml:space="preserve">[…] Oh Herr, was soll ich in meiner Eitelkeit von dir erbitten? Ich erbitte von dir nichts als nur das Sterben meines Heilands Jesus Christus, dass du mich in seinem Tod tötest und in seiner Auferstehung in Ihm lebendig machst, </w:t>
-      </w:r>
-      <w:proofErr w:type="spellStart"/>
-      <w:r>
-        <w:rPr>
-          <w:rFonts w:ascii="Arial" w:hAnsi="Arial" w:cs="Arial"/>
-          <w:sz w:val="24"/>
-        </w:rPr>
-        <w:t>dait</w:t>
-      </w:r>
-      <w:proofErr w:type="spellEnd"/>
-      <w:r>
-        <w:rPr>
-          <w:rFonts w:ascii="Arial" w:hAnsi="Arial" w:cs="Arial"/>
-          <w:sz w:val="24"/>
-        </w:rPr>
-        <w:t xml:space="preserve"> </w:t>
-      </w:r>
-      <w:proofErr w:type="spellStart"/>
-      <w:r>
-        <w:rPr>
-          <w:rFonts w:ascii="Arial" w:hAnsi="Arial" w:cs="Arial"/>
-          <w:sz w:val="24"/>
-        </w:rPr>
-        <w:t>cih</w:t>
-      </w:r>
-      <w:proofErr w:type="spellEnd"/>
-      <w:r>
-        <w:rPr>
-          <w:rFonts w:ascii="Arial" w:hAnsi="Arial" w:cs="Arial"/>
-          <w:sz w:val="24"/>
-        </w:rPr>
-        <w:t xml:space="preserve"> nicht mehr nach meines Geistes Willen in ihm wandle, sondern in Ihm, sodass ich sein Tempel und Wohnhaus sein kann, damit Er mich leite und führe, und dass ich ohne Ihn nichts wollen oder tun könne. Verbinde mich mit Ihm, auf dass ich eine gute Rebe an seinem Weinstock sei und in seiner Kraft gute Früchte trage. In deine Zusage versinke ich ganz und gar, und mir geschehe nach deinem Wort und Willen. </w:t>
+        <w:t>[…] Oh Herr, was soll ich in meiner Eitelkeit von dir erbitten? Ich erbitte von dir nichts als nur das Sterben meines Heilands Jesus Christus, dass du mich in seinem Tod tötest und in seiner Auferstehung in Ihm lebendig machst, da</w:t>
+      </w:r>
+      <w:r>
+        <w:rPr>
+          <w:rFonts w:ascii="Arial" w:hAnsi="Arial" w:cs="Arial"/>
+          <w:sz w:val="24"/>
+        </w:rPr>
+        <w:t>m</w:t>
+      </w:r>
+      <w:r>
+        <w:rPr>
+          <w:rFonts w:ascii="Arial" w:hAnsi="Arial" w:cs="Arial"/>
+          <w:sz w:val="24"/>
+        </w:rPr>
+        <w:t>it i</w:t>
+      </w:r>
+      <w:r>
+        <w:rPr>
+          <w:rFonts w:ascii="Arial" w:hAnsi="Arial" w:cs="Arial"/>
+          <w:sz w:val="24"/>
+        </w:rPr>
+        <w:t>c</w:t>
+      </w:r>
+      <w:r>
+        <w:rPr>
+          <w:rFonts w:ascii="Arial" w:hAnsi="Arial" w:cs="Arial"/>
+          <w:sz w:val="24"/>
+        </w:rPr>
+        <w:t xml:space="preserve">h nicht mehr nach meines Geistes Willen in ihm wandle, sondern in Ihm, sodass ich sein Tempel und Wohnhaus sein kann, damit Er mich leite und führe, und dass ich ohne Ihn nichts wollen oder tun könne. Verbinde mich mit Ihm, auf dass ich eine gute Rebe an seinem Weinstock sei und in seiner Kraft gute Früchte trage. In deine Zusage versinke ich ganz und gar, und mir geschehe nach deinem Wort und Willen. </w:t>
       </w:r>
       <w:r>
         <w:rPr>
@@ -6940,7 +7616,6 @@
         <w:rPr>
           <w:rFonts w:ascii="Arial" w:hAnsi="Arial" w:cs="Arial"/>
           <w:sz w:val="24"/>
-          <w:lang w:val="en-GB"/>
         </w:rPr>
       </w:pPr>
       <w:r>
@@ -6987,6 +7662,206 @@
         </w:rPr>
         <w:t xml:space="preserve"> He’s faithful and He’s true</w:t>
       </w:r>
+      <w:r>
+        <w:rPr>
+          <w:rFonts w:ascii="Arial" w:hAnsi="Arial" w:cs="Arial"/>
+          <w:sz w:val="24"/>
+          <w:lang w:val="en-GB"/>
+        </w:rPr>
+        <w:br/>
+      </w:r>
+      <w:r>
+        <w:rPr>
+          <w:rFonts w:ascii="Arial" w:hAnsi="Arial" w:cs="Arial"/>
+          <w:sz w:val="24"/>
+        </w:rPr>
+        <w:t xml:space="preserve">He </w:t>
+      </w:r>
+      <w:proofErr w:type="spellStart"/>
+      <w:r>
+        <w:rPr>
+          <w:rFonts w:ascii="Arial" w:hAnsi="Arial" w:cs="Arial"/>
+          <w:sz w:val="24"/>
+        </w:rPr>
+        <w:t>must</w:t>
+      </w:r>
+      <w:proofErr w:type="spellEnd"/>
+      <w:r>
+        <w:rPr>
+          <w:rFonts w:ascii="Arial" w:hAnsi="Arial" w:cs="Arial"/>
+          <w:sz w:val="24"/>
+        </w:rPr>
+        <w:t xml:space="preserve"> </w:t>
+      </w:r>
+      <w:proofErr w:type="spellStart"/>
+      <w:r>
+        <w:rPr>
+          <w:rFonts w:ascii="Arial" w:hAnsi="Arial" w:cs="Arial"/>
+          <w:sz w:val="24"/>
+        </w:rPr>
+        <w:t>have</w:t>
+      </w:r>
+      <w:proofErr w:type="spellEnd"/>
+      <w:r>
+        <w:rPr>
+          <w:rFonts w:ascii="Arial" w:hAnsi="Arial" w:cs="Arial"/>
+          <w:sz w:val="24"/>
+        </w:rPr>
+        <w:t xml:space="preserve"> </w:t>
+      </w:r>
+      <w:proofErr w:type="spellStart"/>
+      <w:r>
+        <w:rPr>
+          <w:rFonts w:ascii="Arial" w:hAnsi="Arial" w:cs="Arial"/>
+          <w:sz w:val="24"/>
+        </w:rPr>
+        <w:t>loved</w:t>
+      </w:r>
+      <w:proofErr w:type="spellEnd"/>
+      <w:r>
+        <w:rPr>
+          <w:rFonts w:ascii="Arial" w:hAnsi="Arial" w:cs="Arial"/>
+          <w:sz w:val="24"/>
+        </w:rPr>
+        <w:t xml:space="preserve"> </w:t>
+      </w:r>
+      <w:proofErr w:type="spellStart"/>
+      <w:r>
+        <w:rPr>
+          <w:rFonts w:ascii="Arial" w:hAnsi="Arial" w:cs="Arial"/>
+          <w:sz w:val="24"/>
+        </w:rPr>
+        <w:t>me</w:t>
+      </w:r>
+      <w:proofErr w:type="spellEnd"/>
+      <w:r>
+        <w:rPr>
+          <w:rFonts w:ascii="Arial" w:hAnsi="Arial" w:cs="Arial"/>
+          <w:sz w:val="24"/>
+        </w:rPr>
+        <w:t xml:space="preserve"> so </w:t>
+      </w:r>
+      <w:proofErr w:type="spellStart"/>
+      <w:r>
+        <w:rPr>
+          <w:rFonts w:ascii="Arial" w:hAnsi="Arial" w:cs="Arial"/>
+          <w:sz w:val="24"/>
+        </w:rPr>
+        <w:t>much</w:t>
+      </w:r>
+      <w:proofErr w:type="spellEnd"/>
+      <w:r>
+        <w:rPr>
+          <w:rFonts w:ascii="Arial" w:hAnsi="Arial" w:cs="Arial"/>
+          <w:sz w:val="24"/>
+        </w:rPr>
+        <w:t xml:space="preserve"> </w:t>
+      </w:r>
+      <w:proofErr w:type="spellStart"/>
+      <w:r>
+        <w:rPr>
+          <w:rFonts w:ascii="Arial" w:hAnsi="Arial" w:cs="Arial"/>
+          <w:sz w:val="24"/>
+        </w:rPr>
+        <w:t>to</w:t>
+      </w:r>
+      <w:proofErr w:type="spellEnd"/>
+      <w:r>
+        <w:rPr>
+          <w:rFonts w:ascii="Arial" w:hAnsi="Arial" w:cs="Arial"/>
+          <w:sz w:val="24"/>
+        </w:rPr>
+        <w:t xml:space="preserve"> send </w:t>
+      </w:r>
+      <w:proofErr w:type="spellStart"/>
+      <w:r>
+        <w:rPr>
+          <w:rFonts w:ascii="Arial" w:hAnsi="Arial" w:cs="Arial"/>
+          <w:sz w:val="24"/>
+        </w:rPr>
+        <w:t>me</w:t>
+      </w:r>
+      <w:proofErr w:type="spellEnd"/>
+      <w:r>
+        <w:rPr>
+          <w:rFonts w:ascii="Arial" w:hAnsi="Arial" w:cs="Arial"/>
+          <w:sz w:val="24"/>
+        </w:rPr>
+        <w:t xml:space="preserve"> </w:t>
+      </w:r>
+      <w:proofErr w:type="spellStart"/>
+      <w:r>
+        <w:rPr>
+          <w:rFonts w:ascii="Arial" w:hAnsi="Arial" w:cs="Arial"/>
+          <w:sz w:val="24"/>
+        </w:rPr>
+        <w:t>someone</w:t>
+      </w:r>
+      <w:proofErr w:type="spellEnd"/>
+      <w:r>
+        <w:rPr>
+          <w:rFonts w:ascii="Arial" w:hAnsi="Arial" w:cs="Arial"/>
+          <w:sz w:val="24"/>
+        </w:rPr>
+        <w:t xml:space="preserve"> </w:t>
+      </w:r>
+      <w:proofErr w:type="spellStart"/>
+      <w:r>
+        <w:rPr>
+          <w:rFonts w:ascii="Arial" w:hAnsi="Arial" w:cs="Arial"/>
+          <w:sz w:val="24"/>
+        </w:rPr>
+        <w:t>as</w:t>
+      </w:r>
+      <w:proofErr w:type="spellEnd"/>
+      <w:r>
+        <w:rPr>
+          <w:rFonts w:ascii="Arial" w:hAnsi="Arial" w:cs="Arial"/>
+          <w:sz w:val="24"/>
+        </w:rPr>
+        <w:t xml:space="preserve"> </w:t>
+      </w:r>
+      <w:proofErr w:type="spellStart"/>
+      <w:r>
+        <w:rPr>
+          <w:rFonts w:ascii="Arial" w:hAnsi="Arial" w:cs="Arial"/>
+          <w:sz w:val="24"/>
+        </w:rPr>
+        <w:t>fine</w:t>
+      </w:r>
+      <w:proofErr w:type="spellEnd"/>
+      <w:r>
+        <w:rPr>
+          <w:rFonts w:ascii="Arial" w:hAnsi="Arial" w:cs="Arial"/>
+          <w:sz w:val="24"/>
+        </w:rPr>
+        <w:t xml:space="preserve"> </w:t>
+      </w:r>
+      <w:proofErr w:type="spellStart"/>
+      <w:r>
+        <w:rPr>
+          <w:rFonts w:ascii="Arial" w:hAnsi="Arial" w:cs="Arial"/>
+          <w:sz w:val="24"/>
+        </w:rPr>
+        <w:t>as</w:t>
+      </w:r>
+      <w:proofErr w:type="spellEnd"/>
+      <w:r>
+        <w:rPr>
+          <w:rFonts w:ascii="Arial" w:hAnsi="Arial" w:cs="Arial"/>
+          <w:sz w:val="24"/>
+        </w:rPr>
+        <w:t xml:space="preserve"> </w:t>
+      </w:r>
+      <w:proofErr w:type="spellStart"/>
+      <w:r>
+        <w:rPr>
+          <w:rFonts w:ascii="Arial" w:hAnsi="Arial" w:cs="Arial"/>
+          <w:sz w:val="24"/>
+        </w:rPr>
+        <w:t>you</w:t>
+      </w:r>
+      <w:proofErr w:type="spellEnd"/>
     </w:p>
     <w:p>
       <w:pPr>
@@ -7028,6 +7903,7 @@
           <w:sz w:val="24"/>
           <w:lang w:val="en-GB"/>
         </w:rPr>
+        <w:lastRenderedPageBreak/>
         <w:t>In the time of my confession, in the hour of my deepest need</w:t>
       </w:r>
       <w:r>
@@ -7037,7 +7913,25 @@
           <w:lang w:val="en-GB"/>
         </w:rPr>
         <w:br/>
-        <w:t>When the pool of tears beneath my feet flood every newborn seed</w:t>
+        <w:t xml:space="preserve">When the pool of tears beneath my feet </w:t>
+      </w:r>
+      <w:proofErr w:type="gramStart"/>
+      <w:r>
+        <w:rPr>
+          <w:rFonts w:ascii="Arial" w:hAnsi="Arial" w:cs="Arial"/>
+          <w:sz w:val="24"/>
+          <w:lang w:val="en-GB"/>
+        </w:rPr>
+        <w:t>flood</w:t>
+      </w:r>
+      <w:proofErr w:type="gramEnd"/>
+      <w:r>
+        <w:rPr>
+          <w:rFonts w:ascii="Arial" w:hAnsi="Arial" w:cs="Arial"/>
+          <w:sz w:val="24"/>
+          <w:lang w:val="en-GB"/>
+        </w:rPr>
+        <w:t xml:space="preserve"> every newborn seed</w:t>
       </w:r>
       <w:r>
         <w:rPr>
@@ -7101,7 +7995,6 @@
           <w:sz w:val="24"/>
           <w:lang w:val="en-GB"/>
         </w:rPr>
-        <w:lastRenderedPageBreak/>
         <w:t>Dylan, Where Are You Tonight? (Journey Through Dark Heat)</w:t>
       </w:r>
     </w:p>
@@ -7130,7 +8023,41 @@
           <w:lang w:val="en-GB"/>
         </w:rPr>
         <w:br/>
-        <w:t>To live it you had to explode</w:t>
+        <w:t xml:space="preserve">To live it you </w:t>
+      </w:r>
+      <w:proofErr w:type="gramStart"/>
+      <w:r>
+        <w:rPr>
+          <w:rFonts w:ascii="Arial" w:hAnsi="Arial" w:cs="Arial"/>
+          <w:sz w:val="24"/>
+          <w:lang w:val="en-GB"/>
+        </w:rPr>
+        <w:t>ha</w:t>
+      </w:r>
+      <w:r>
+        <w:rPr>
+          <w:rFonts w:ascii="Arial" w:hAnsi="Arial" w:cs="Arial"/>
+          <w:sz w:val="24"/>
+          <w:lang w:val="en-GB"/>
+        </w:rPr>
+        <w:t>ve</w:t>
+      </w:r>
+      <w:r>
+        <w:rPr>
+          <w:rFonts w:ascii="Arial" w:hAnsi="Arial" w:cs="Arial"/>
+          <w:sz w:val="24"/>
+          <w:lang w:val="en-GB"/>
+        </w:rPr>
+        <w:t xml:space="preserve"> to</w:t>
+      </w:r>
+      <w:proofErr w:type="gramEnd"/>
+      <w:r>
+        <w:rPr>
+          <w:rFonts w:ascii="Arial" w:hAnsi="Arial" w:cs="Arial"/>
+          <w:sz w:val="24"/>
+          <w:lang w:val="en-GB"/>
+        </w:rPr>
+        <w:t xml:space="preserve"> explode</w:t>
       </w:r>
       <w:r>
         <w:rPr>
@@ -7924,7 +8851,23 @@
           <w:rFonts w:ascii="Arial" w:hAnsi="Arial" w:cs="Arial"/>
           <w:sz w:val="24"/>
         </w:rPr>
-        <w:t xml:space="preserve">4.19. Lasst euch gesagt sein, ihr Schulzänker: Ihr geht im Kreis und nicht hinein, wie eine Katze um den heißen Brei, welche die Hitze fürchtet. So fürchtet und schämt ihr euch vor Gottes Feuer. Und sowenig die Katze den heißen Brei genießt, wenn sie nur um den Rand geht, um zu riechen, so wenig genießt auch der Mensch die </w:t>
+        <w:t xml:space="preserve">4.19. Lasst euch gesagt sein, ihr Schulzänker: Ihr geht im Kreis und nicht hinein, wie eine Katze um den heißen Brei, welche die Hitze fürchtet. So fürchtet und schämt ihr euch vor Gottes Feuer. Und </w:t>
+      </w:r>
+      <w:proofErr w:type="gramStart"/>
+      <w:r>
+        <w:rPr>
+          <w:rFonts w:ascii="Arial" w:hAnsi="Arial" w:cs="Arial"/>
+          <w:sz w:val="24"/>
+        </w:rPr>
+        <w:t>sowenig</w:t>
+      </w:r>
+      <w:proofErr w:type="gramEnd"/>
+      <w:r>
+        <w:rPr>
+          <w:rFonts w:ascii="Arial" w:hAnsi="Arial" w:cs="Arial"/>
+          <w:sz w:val="24"/>
+        </w:rPr>
+        <w:t xml:space="preserve"> die Katze den heißen Brei genießt, wenn sie nur um den Rand geht, um zu riechen, so wenig genießt auch der Mensch die </w:t>
       </w:r>
       <w:r>
         <w:rPr>
@@ -8124,7 +9067,25 @@
           <w:sz w:val="24"/>
           <w:lang w:val="en-GB"/>
         </w:rPr>
-        <w:t>Being born again is a hard thing. You ever seen a mother give birth to a child? Well it’s painful. We don’t like to lose those old attitudes and hang-ups.</w:t>
+        <w:t xml:space="preserve">Being born again is a hard thing. You ever seen a mother give birth to a child? </w:t>
+      </w:r>
+      <w:proofErr w:type="gramStart"/>
+      <w:r>
+        <w:rPr>
+          <w:rFonts w:ascii="Arial" w:hAnsi="Arial" w:cs="Arial"/>
+          <w:sz w:val="24"/>
+          <w:lang w:val="en-GB"/>
+        </w:rPr>
+        <w:t>Well</w:t>
+      </w:r>
+      <w:proofErr w:type="gramEnd"/>
+      <w:r>
+        <w:rPr>
+          <w:rFonts w:ascii="Arial" w:hAnsi="Arial" w:cs="Arial"/>
+          <w:sz w:val="24"/>
+          <w:lang w:val="en-GB"/>
+        </w:rPr>
+        <w:t xml:space="preserve"> it’s painful. We don’t like to lose those old attitudes and hang-ups.</w:t>
       </w:r>
       <w:r>
         <w:rPr>
@@ -8832,32 +9793,167 @@
           <w:sz w:val="24"/>
           <w:lang w:val="en-GB"/>
         </w:rPr>
+        <w:t xml:space="preserve"> Dylans in die Rock `n Roll Hall of Fame, 1988: And speaking as fan, I guess when I was 15, and I heard ‘Like a Rolling Stone,’ I heard a guy that, like I’ve never heard before or since. A guy that had the guts to take on the whole </w:t>
+      </w:r>
+      <w:proofErr w:type="gramStart"/>
+      <w:r>
+        <w:rPr>
+          <w:rFonts w:ascii="Arial" w:hAnsi="Arial" w:cs="Arial"/>
+          <w:sz w:val="24"/>
+          <w:lang w:val="en-GB"/>
+        </w:rPr>
+        <w:t>world, and</w:t>
+      </w:r>
+      <w:proofErr w:type="gramEnd"/>
+      <w:r>
+        <w:rPr>
+          <w:rFonts w:ascii="Arial" w:hAnsi="Arial" w:cs="Arial"/>
+          <w:sz w:val="24"/>
+          <w:lang w:val="en-GB"/>
+        </w:rPr>
+        <w:t xml:space="preserve"> made me feel like I had ’</w:t>
+      </w:r>
+      <w:proofErr w:type="spellStart"/>
+      <w:r>
+        <w:rPr>
+          <w:rFonts w:ascii="Arial" w:hAnsi="Arial" w:cs="Arial"/>
+          <w:sz w:val="24"/>
+          <w:lang w:val="en-GB"/>
+        </w:rPr>
+        <w:t>em</w:t>
+      </w:r>
+      <w:proofErr w:type="spellEnd"/>
+      <w:r>
+        <w:rPr>
+          <w:rFonts w:ascii="Arial" w:hAnsi="Arial" w:cs="Arial"/>
+          <w:sz w:val="24"/>
+          <w:lang w:val="en-GB"/>
+        </w:rPr>
+        <w:t xml:space="preserve"> too. And maybe some people mistook that voice to be saying somehow that you were </w:t>
+      </w:r>
+      <w:proofErr w:type="spellStart"/>
+      <w:r>
+        <w:rPr>
+          <w:rFonts w:ascii="Arial" w:hAnsi="Arial" w:cs="Arial"/>
+          <w:sz w:val="24"/>
+          <w:lang w:val="en-GB"/>
+        </w:rPr>
+        <w:t>gonna</w:t>
+      </w:r>
+      <w:proofErr w:type="spellEnd"/>
+      <w:r>
+        <w:rPr>
+          <w:rFonts w:ascii="Arial" w:hAnsi="Arial" w:cs="Arial"/>
+          <w:sz w:val="24"/>
+          <w:lang w:val="en-GB"/>
+        </w:rPr>
+        <w:t xml:space="preserve"> do the job for ’</w:t>
+      </w:r>
+      <w:proofErr w:type="spellStart"/>
+      <w:r>
+        <w:rPr>
+          <w:rFonts w:ascii="Arial" w:hAnsi="Arial" w:cs="Arial"/>
+          <w:sz w:val="24"/>
+          <w:lang w:val="en-GB"/>
+        </w:rPr>
+        <w:t>em</w:t>
+      </w:r>
+      <w:proofErr w:type="spellEnd"/>
+      <w:r>
+        <w:rPr>
+          <w:rFonts w:ascii="Arial" w:hAnsi="Arial" w:cs="Arial"/>
+          <w:sz w:val="24"/>
+          <w:lang w:val="en-GB"/>
+        </w:rPr>
+        <w:t>. And as we know, as we grow older, that there isn’t anybody out there that can do that job for anybody else.</w:t>
+      </w:r>
+    </w:p>
+    <w:p>
+      <w:pPr>
+        <w:rPr>
+          <w:rFonts w:ascii="Arial" w:hAnsi="Arial" w:cs="Arial"/>
+          <w:sz w:val="24"/>
+          <w:lang w:val="en-GB"/>
+        </w:rPr>
+      </w:pPr>
+    </w:p>
+    <w:p>
+      <w:pPr>
+        <w:rPr>
+          <w:rFonts w:ascii="Arial" w:hAnsi="Arial" w:cs="Arial"/>
+          <w:sz w:val="24"/>
+          <w:lang w:val="en-GB"/>
+        </w:rPr>
+      </w:pPr>
+    </w:p>
+    <w:p>
+      <w:pPr>
+        <w:pStyle w:val="berschrift1"/>
+        <w:rPr>
+          <w:rFonts w:ascii="Arial" w:hAnsi="Arial" w:cs="Arial"/>
+          <w:sz w:val="24"/>
+        </w:rPr>
+      </w:pPr>
+      <w:bookmarkStart w:id="16" w:name="_Toc173832531"/>
+      <w:r>
+        <w:rPr>
+          <w:rFonts w:ascii="Arial" w:hAnsi="Arial" w:cs="Arial"/>
+          <w:sz w:val="24"/>
+        </w:rPr>
+        <w:t>Beide sind noch unverstanden</w:t>
+      </w:r>
+      <w:bookmarkEnd w:id="16"/>
+    </w:p>
+    <w:p>
+      <w:pPr>
+        <w:rPr>
+          <w:rFonts w:ascii="Arial" w:hAnsi="Arial" w:cs="Arial"/>
+          <w:sz w:val="24"/>
+        </w:rPr>
+      </w:pPr>
+    </w:p>
+    <w:p>
+      <w:pPr>
+        <w:rPr>
+          <w:rFonts w:ascii="Arial" w:hAnsi="Arial" w:cs="Arial"/>
+          <w:sz w:val="24"/>
+          <w:lang w:val="en-GB"/>
+        </w:rPr>
+      </w:pPr>
+      <w:r>
+        <w:rPr>
+          <w:rFonts w:ascii="Arial" w:hAnsi="Arial" w:cs="Arial"/>
+          <w:sz w:val="24"/>
+          <w:lang w:val="en-GB"/>
+        </w:rPr>
+        <w:t>Dylan:</w:t>
+      </w:r>
+      <w:r>
+        <w:rPr>
+          <w:rFonts w:ascii="Arial" w:hAnsi="Arial" w:cs="Arial"/>
+          <w:sz w:val="24"/>
+          <w:lang w:val="en-GB"/>
+        </w:rPr>
+        <w:br/>
+      </w:r>
+      <w:proofErr w:type="spellStart"/>
+      <w:r>
+        <w:rPr>
+          <w:rFonts w:ascii="Arial" w:hAnsi="Arial" w:cs="Arial"/>
+          <w:sz w:val="24"/>
+          <w:lang w:val="en-GB"/>
+        </w:rPr>
+        <w:t>Youtube-Zitate</w:t>
+      </w:r>
+      <w:proofErr w:type="spellEnd"/>
+      <w:r>
+        <w:rPr>
+          <w:rFonts w:ascii="Arial" w:hAnsi="Arial" w:cs="Arial"/>
+          <w:sz w:val="24"/>
+          <w:lang w:val="en-GB"/>
+        </w:rPr>
         <w:t xml:space="preserve"> </w:t>
       </w:r>
-      <w:r>
-        <w:rPr>
-          <w:rFonts w:ascii="Arial" w:hAnsi="Arial" w:cs="Arial"/>
-          <w:sz w:val="24"/>
-          <w:lang w:val="en-GB"/>
-        </w:rPr>
-        <w:t>Dylan</w:t>
-      </w:r>
-      <w:r>
-        <w:rPr>
-          <w:rFonts w:ascii="Arial" w:hAnsi="Arial" w:cs="Arial"/>
-          <w:sz w:val="24"/>
-          <w:lang w:val="en-GB"/>
-        </w:rPr>
-        <w:t xml:space="preserve">s in die Rock `n Roll Hall of Fame, 1988: </w:t>
-      </w:r>
-      <w:r>
-        <w:rPr>
-          <w:rFonts w:ascii="Arial" w:hAnsi="Arial" w:cs="Arial"/>
-          <w:sz w:val="24"/>
-          <w:lang w:val="en-GB"/>
-        </w:rPr>
-        <w:t>And speaking as fan, I guess when I was 15, and I heard ‘Like a Rolling Stone,’ I heard a guy that, like I’ve never heard before or since. A guy that had the guts to take on the whole world, and made me feel like I had ’</w:t>
-      </w:r>
       <w:proofErr w:type="spellStart"/>
       <w:r>
         <w:rPr>
@@ -8865,7 +9961,7 @@
           <w:sz w:val="24"/>
           <w:lang w:val="en-GB"/>
         </w:rPr>
-        <w:t>em</w:t>
+        <w:t>zu</w:t>
       </w:r>
       <w:proofErr w:type="spellEnd"/>
       <w:r>
@@ -8874,208 +9970,79 @@
           <w:sz w:val="24"/>
           <w:lang w:val="en-GB"/>
         </w:rPr>
-        <w:t xml:space="preserve"> too. And maybe some people mistook that voice to be saying somehow that you were </w:t>
+        <w:t xml:space="preserve"> „Changing of the </w:t>
+      </w:r>
+      <w:proofErr w:type="gramStart"/>
+      <w:r>
+        <w:rPr>
+          <w:rFonts w:ascii="Arial" w:hAnsi="Arial" w:cs="Arial"/>
+          <w:sz w:val="24"/>
+          <w:lang w:val="en-GB"/>
+        </w:rPr>
+        <w:t>Guards“</w:t>
+      </w:r>
+      <w:proofErr w:type="gramEnd"/>
+    </w:p>
+    <w:p>
+      <w:pPr>
+        <w:rPr>
+          <w:rFonts w:ascii="Arial" w:hAnsi="Arial" w:cs="Arial"/>
+          <w:sz w:val="24"/>
+          <w:lang w:val="en-GB"/>
+        </w:rPr>
+      </w:pPr>
+    </w:p>
+    <w:p>
+      <w:pPr>
+        <w:pStyle w:val="berschrift1"/>
+        <w:rPr>
+          <w:rFonts w:ascii="Arial" w:hAnsi="Arial" w:cs="Arial"/>
+          <w:sz w:val="24"/>
+        </w:rPr>
+      </w:pPr>
+      <w:bookmarkStart w:id="17" w:name="_Toc173832532"/>
+      <w:r>
+        <w:rPr>
+          <w:rFonts w:ascii="Arial" w:hAnsi="Arial" w:cs="Arial"/>
+          <w:sz w:val="24"/>
+        </w:rPr>
+        <w:t>Geistige Impulse nicht interpretieren!</w:t>
+      </w:r>
+      <w:bookmarkEnd w:id="17"/>
+    </w:p>
+    <w:p>
+      <w:pPr>
+        <w:rPr>
+          <w:rFonts w:ascii="Arial" w:hAnsi="Arial" w:cs="Arial"/>
+          <w:sz w:val="24"/>
+        </w:rPr>
+      </w:pPr>
+    </w:p>
+    <w:p>
+      <w:pPr>
+        <w:rPr>
+          <w:rFonts w:ascii="Arial" w:hAnsi="Arial" w:cs="Arial"/>
+          <w:sz w:val="24"/>
+        </w:rPr>
+      </w:pPr>
+      <w:r>
+        <w:rPr>
+          <w:rFonts w:ascii="Arial" w:hAnsi="Arial" w:cs="Arial"/>
+          <w:sz w:val="24"/>
+        </w:rPr>
+        <w:t xml:space="preserve">Böhme: Von wahrer Gelassenheit, </w:t>
       </w:r>
       <w:proofErr w:type="spellStart"/>
-      <w:r>
-        <w:rPr>
-          <w:rFonts w:ascii="Arial" w:hAnsi="Arial" w:cs="Arial"/>
-          <w:sz w:val="24"/>
-          <w:lang w:val="en-GB"/>
-        </w:rPr>
-        <w:t>gonna</w:t>
+      <w:proofErr w:type="gramStart"/>
+      <w:r>
+        <w:rPr>
+          <w:rFonts w:ascii="Arial" w:hAnsi="Arial" w:cs="Arial"/>
+          <w:sz w:val="24"/>
+        </w:rPr>
+        <w:t>Pushpak</w:t>
       </w:r>
       <w:proofErr w:type="spellEnd"/>
-      <w:r>
-        <w:rPr>
-          <w:rFonts w:ascii="Arial" w:hAnsi="Arial" w:cs="Arial"/>
-          <w:sz w:val="24"/>
-          <w:lang w:val="en-GB"/>
-        </w:rPr>
-        <w:t xml:space="preserve"> do the job for ’</w:t>
-      </w:r>
-      <w:proofErr w:type="spellStart"/>
-      <w:r>
-        <w:rPr>
-          <w:rFonts w:ascii="Arial" w:hAnsi="Arial" w:cs="Arial"/>
-          <w:sz w:val="24"/>
-          <w:lang w:val="en-GB"/>
-        </w:rPr>
-        <w:t>em</w:t>
-      </w:r>
-      <w:proofErr w:type="spellEnd"/>
-      <w:r>
-        <w:rPr>
-          <w:rFonts w:ascii="Arial" w:hAnsi="Arial" w:cs="Arial"/>
-          <w:sz w:val="24"/>
-          <w:lang w:val="en-GB"/>
-        </w:rPr>
-        <w:t>. And as we know, as we grow older, that there isn’t anybody out there that can do that job for anybody else.</w:t>
-      </w:r>
-    </w:p>
-    <w:p>
-      <w:pPr>
-        <w:rPr>
-          <w:rFonts w:ascii="Arial" w:hAnsi="Arial" w:cs="Arial"/>
-          <w:sz w:val="24"/>
-          <w:lang w:val="en-GB"/>
-        </w:rPr>
-      </w:pPr>
-    </w:p>
-    <w:p>
-      <w:pPr>
-        <w:rPr>
-          <w:rFonts w:ascii="Arial" w:hAnsi="Arial" w:cs="Arial"/>
-          <w:sz w:val="24"/>
-          <w:lang w:val="en-GB"/>
-        </w:rPr>
-      </w:pPr>
-    </w:p>
-    <w:p>
-      <w:pPr>
-        <w:pStyle w:val="berschrift1"/>
-        <w:rPr>
-          <w:rFonts w:ascii="Arial" w:hAnsi="Arial" w:cs="Arial"/>
-          <w:sz w:val="24"/>
-        </w:rPr>
-      </w:pPr>
-      <w:bookmarkStart w:id="16" w:name="_Toc173832531"/>
-      <w:r>
-        <w:rPr>
-          <w:rFonts w:ascii="Arial" w:hAnsi="Arial" w:cs="Arial"/>
-          <w:sz w:val="24"/>
-        </w:rPr>
-        <w:t>Beide sind noch unverstanden</w:t>
-      </w:r>
-      <w:bookmarkEnd w:id="16"/>
-    </w:p>
-    <w:p>
-      <w:pPr>
-        <w:rPr>
-          <w:rFonts w:ascii="Arial" w:hAnsi="Arial" w:cs="Arial"/>
-          <w:sz w:val="24"/>
-        </w:rPr>
-      </w:pPr>
-    </w:p>
-    <w:p>
-      <w:pPr>
-        <w:rPr>
-          <w:rFonts w:ascii="Arial" w:hAnsi="Arial" w:cs="Arial"/>
-          <w:sz w:val="24"/>
-          <w:lang w:val="en-GB"/>
-        </w:rPr>
-      </w:pPr>
-      <w:r>
-        <w:rPr>
-          <w:rFonts w:ascii="Arial" w:hAnsi="Arial" w:cs="Arial"/>
-          <w:sz w:val="24"/>
-          <w:lang w:val="en-GB"/>
-        </w:rPr>
-        <w:t>Dylan:</w:t>
-      </w:r>
-      <w:r>
-        <w:rPr>
-          <w:rFonts w:ascii="Arial" w:hAnsi="Arial" w:cs="Arial"/>
-          <w:sz w:val="24"/>
-          <w:lang w:val="en-GB"/>
-        </w:rPr>
-        <w:br/>
-      </w:r>
-      <w:proofErr w:type="spellStart"/>
-      <w:r>
-        <w:rPr>
-          <w:rFonts w:ascii="Arial" w:hAnsi="Arial" w:cs="Arial"/>
-          <w:sz w:val="24"/>
-          <w:lang w:val="en-GB"/>
-        </w:rPr>
-        <w:t>Youtube-Zitate</w:t>
-      </w:r>
-      <w:proofErr w:type="spellEnd"/>
-      <w:r>
-        <w:rPr>
-          <w:rFonts w:ascii="Arial" w:hAnsi="Arial" w:cs="Arial"/>
-          <w:sz w:val="24"/>
-          <w:lang w:val="en-GB"/>
-        </w:rPr>
-        <w:t xml:space="preserve"> </w:t>
-      </w:r>
-      <w:proofErr w:type="spellStart"/>
-      <w:r>
-        <w:rPr>
-          <w:rFonts w:ascii="Arial" w:hAnsi="Arial" w:cs="Arial"/>
-          <w:sz w:val="24"/>
-          <w:lang w:val="en-GB"/>
-        </w:rPr>
-        <w:t>zu</w:t>
-      </w:r>
-      <w:proofErr w:type="spellEnd"/>
-      <w:r>
-        <w:rPr>
-          <w:rFonts w:ascii="Arial" w:hAnsi="Arial" w:cs="Arial"/>
-          <w:sz w:val="24"/>
-          <w:lang w:val="en-GB"/>
-        </w:rPr>
-        <w:t xml:space="preserve"> „Changing of the Guards“</w:t>
-      </w:r>
-    </w:p>
-    <w:p>
-      <w:pPr>
-        <w:rPr>
-          <w:rFonts w:ascii="Arial" w:hAnsi="Arial" w:cs="Arial"/>
-          <w:sz w:val="24"/>
-          <w:lang w:val="en-GB"/>
-        </w:rPr>
-      </w:pPr>
-    </w:p>
-    <w:p>
-      <w:pPr>
-        <w:pStyle w:val="berschrift1"/>
-        <w:rPr>
-          <w:rFonts w:ascii="Arial" w:hAnsi="Arial" w:cs="Arial"/>
-          <w:sz w:val="24"/>
-        </w:rPr>
-      </w:pPr>
-      <w:bookmarkStart w:id="17" w:name="_Toc173832532"/>
-      <w:r>
-        <w:rPr>
-          <w:rFonts w:ascii="Arial" w:hAnsi="Arial" w:cs="Arial"/>
-          <w:sz w:val="24"/>
-        </w:rPr>
-        <w:t>Geistige Impulse nicht interpretieren!</w:t>
-      </w:r>
-      <w:bookmarkEnd w:id="17"/>
-    </w:p>
-    <w:p>
-      <w:pPr>
-        <w:rPr>
-          <w:rFonts w:ascii="Arial" w:hAnsi="Arial" w:cs="Arial"/>
-          <w:sz w:val="24"/>
-        </w:rPr>
-      </w:pPr>
-    </w:p>
-    <w:p>
-      <w:pPr>
-        <w:rPr>
-          <w:rFonts w:ascii="Arial" w:hAnsi="Arial" w:cs="Arial"/>
-          <w:sz w:val="24"/>
-        </w:rPr>
-      </w:pPr>
-      <w:r>
-        <w:rPr>
-          <w:rFonts w:ascii="Arial" w:hAnsi="Arial" w:cs="Arial"/>
-          <w:sz w:val="24"/>
-        </w:rPr>
-        <w:t xml:space="preserve">Böhme: Von wahrer Gelassenheit, </w:t>
-      </w:r>
-      <w:proofErr w:type="spellStart"/>
-      <w:r>
-        <w:rPr>
-          <w:rFonts w:ascii="Arial" w:hAnsi="Arial" w:cs="Arial"/>
-          <w:sz w:val="24"/>
-        </w:rPr>
-        <w:t>Pushpak</w:t>
-      </w:r>
-      <w:proofErr w:type="spellEnd"/>
+      <w:proofErr w:type="gramEnd"/>
       <w:r>
         <w:rPr>
           <w:rFonts w:ascii="Arial" w:hAnsi="Arial" w:cs="Arial"/>
@@ -9547,7 +10514,25 @@
           <w:sz w:val="24"/>
           <w:lang w:val="en-GB"/>
         </w:rPr>
-        <w:t>What are your songs about? Some are about 3 minutes, some are about 4 minutes, and, believe it or not, some are about 10 or 11 minutes</w:t>
+        <w:t xml:space="preserve">What are your songs about? Some are about 3 minutes, some are about 4 minutes, </w:t>
+      </w:r>
+      <w:proofErr w:type="gramStart"/>
+      <w:r>
+        <w:rPr>
+          <w:rFonts w:ascii="Arial" w:hAnsi="Arial" w:cs="Arial"/>
+          <w:sz w:val="24"/>
+          <w:lang w:val="en-GB"/>
+        </w:rPr>
+        <w:t>and,</w:t>
+      </w:r>
+      <w:proofErr w:type="gramEnd"/>
+      <w:r>
+        <w:rPr>
+          <w:rFonts w:ascii="Arial" w:hAnsi="Arial" w:cs="Arial"/>
+          <w:sz w:val="24"/>
+          <w:lang w:val="en-GB"/>
+        </w:rPr>
+        <w:t xml:space="preserve"> believe it or not, some are about 10 or 11 minutes</w:t>
       </w:r>
     </w:p>
     <w:p>
@@ -9589,7 +10574,23 @@
           <w:rFonts w:ascii="Arial" w:hAnsi="Arial" w:cs="Arial"/>
           <w:sz w:val="24"/>
         </w:rPr>
-        <w:t>Impulse frisch zu halten bedeutet für Dylan, Songs immer wieder zu verändern, bis zu Unkenntlichkeit, um nicht eine Museumsversion von sich selbst zu w</w:t>
+        <w:t xml:space="preserve">Impulse frisch zu </w:t>
+      </w:r>
+      <w:proofErr w:type="gramStart"/>
+      <w:r>
+        <w:rPr>
+          <w:rFonts w:ascii="Arial" w:hAnsi="Arial" w:cs="Arial"/>
+          <w:sz w:val="24"/>
+        </w:rPr>
+        <w:t>halten</w:t>
+      </w:r>
+      <w:proofErr w:type="gramEnd"/>
+      <w:r>
+        <w:rPr>
+          <w:rFonts w:ascii="Arial" w:hAnsi="Arial" w:cs="Arial"/>
+          <w:sz w:val="24"/>
+        </w:rPr>
+        <w:t xml:space="preserve"> bedeutet für Dylan, Songs immer wieder zu verändern, bis zu Unkenntlichkeit, um nicht eine Museumsversion von sich selbst zu w</w:t>
       </w:r>
       <w:r>
         <w:rPr>
@@ -9627,7 +10628,23 @@
           <w:rFonts w:ascii="Arial" w:hAnsi="Arial" w:cs="Arial"/>
           <w:sz w:val="24"/>
         </w:rPr>
-        <w:t xml:space="preserve"> Love. Viele Songs kamen auch nicht auf Alben, wurden erst später quasi nebenbei auf Best </w:t>
+        <w:t xml:space="preserve"> Love. Viele Songs kamen auch nicht auf Alben, wurden erst </w:t>
+      </w:r>
+      <w:proofErr w:type="gramStart"/>
+      <w:r>
+        <w:rPr>
+          <w:rFonts w:ascii="Arial" w:hAnsi="Arial" w:cs="Arial"/>
+          <w:sz w:val="24"/>
+        </w:rPr>
+        <w:t>später quasi</w:t>
+      </w:r>
+      <w:proofErr w:type="gramEnd"/>
+      <w:r>
+        <w:rPr>
+          <w:rFonts w:ascii="Arial" w:hAnsi="Arial" w:cs="Arial"/>
+          <w:sz w:val="24"/>
+        </w:rPr>
+        <w:t xml:space="preserve"> nebenbei auf Best </w:t>
       </w:r>
       <w:proofErr w:type="spellStart"/>
       <w:r>
@@ -9901,7 +10918,25 @@
           <w:lang w:val="en-GB"/>
         </w:rPr>
         <w:br/>
-        <w:t>Mercury rules you and destiny fools you</w:t>
+        <w:t xml:space="preserve">Mercury rules you and destiny </w:t>
+      </w:r>
+      <w:proofErr w:type="gramStart"/>
+      <w:r>
+        <w:rPr>
+          <w:rFonts w:ascii="Arial" w:hAnsi="Arial" w:cs="Arial"/>
+          <w:sz w:val="24"/>
+          <w:lang w:val="en-GB"/>
+        </w:rPr>
+        <w:t>fools</w:t>
+      </w:r>
+      <w:proofErr w:type="gramEnd"/>
+      <w:r>
+        <w:rPr>
+          <w:rFonts w:ascii="Arial" w:hAnsi="Arial" w:cs="Arial"/>
+          <w:sz w:val="24"/>
+          <w:lang w:val="en-GB"/>
+        </w:rPr>
+        <w:t xml:space="preserve"> you</w:t>
       </w:r>
       <w:r>
         <w:rPr>
@@ -10085,6 +11120,7 @@
         <w:t xml:space="preserve">Well, I’m </w:t>
       </w:r>
       <w:proofErr w:type="spellStart"/>
+      <w:proofErr w:type="gramStart"/>
       <w:r>
         <w:rPr>
           <w:rFonts w:ascii="Arial" w:hAnsi="Arial" w:cs="Arial"/>
@@ -10100,7 +11136,16 @@
           <w:sz w:val="24"/>
           <w:lang w:val="en-GB"/>
         </w:rPr>
-        <w:t>‘ in a foreign country but I’m bound to cross the line</w:t>
+        <w:t>‘ in</w:t>
+      </w:r>
+      <w:proofErr w:type="gramEnd"/>
+      <w:r>
+        <w:rPr>
+          <w:rFonts w:ascii="Arial" w:hAnsi="Arial" w:cs="Arial"/>
+          <w:sz w:val="24"/>
+          <w:lang w:val="en-GB"/>
+        </w:rPr>
+        <w:t xml:space="preserve"> a foreign country but I’m bound to cross the line</w:t>
       </w:r>
       <w:r>
         <w:rPr>
@@ -10646,7 +11691,25 @@
           <w:sz w:val="24"/>
           <w:lang w:val="en-GB"/>
         </w:rPr>
-        <w:t>Let all of your earthly thoughts be a prayer</w:t>
+        <w:t xml:space="preserve">Let </w:t>
+      </w:r>
+      <w:proofErr w:type="gramStart"/>
+      <w:r>
+        <w:rPr>
+          <w:rFonts w:ascii="Arial" w:hAnsi="Arial" w:cs="Arial"/>
+          <w:sz w:val="24"/>
+          <w:lang w:val="en-GB"/>
+        </w:rPr>
+        <w:t>all of</w:t>
+      </w:r>
+      <w:proofErr w:type="gramEnd"/>
+      <w:r>
+        <w:rPr>
+          <w:rFonts w:ascii="Arial" w:hAnsi="Arial" w:cs="Arial"/>
+          <w:sz w:val="24"/>
+          <w:lang w:val="en-GB"/>
+        </w:rPr>
+        <w:t xml:space="preserve"> your earthly thoughts be a prayer</w:t>
       </w:r>
     </w:p>
     <w:p>
@@ -10996,32 +12059,15 @@
         </w:rPr>
         <w:t xml:space="preserve">, </w:t>
       </w:r>
-      <w:r>
-        <w:fldChar w:fldCharType="begin"/>
-      </w:r>
-      <w:r>
-        <w:rPr>
-          <w:lang w:val="en-GB"/>
-        </w:rPr>
-        <w:instrText>HYPERLINK "https://americansongwriter.com/bob-dylan-the-interview-part-1/"</w:instrText>
-      </w:r>
-      <w:r>
-        <w:fldChar w:fldCharType="separate"/>
-      </w:r>
-      <w:r>
-        <w:rPr>
-          <w:rStyle w:val="Hyperlink"/>
-          <w:lang w:val="en-GB"/>
-        </w:rPr>
-        <w:t>https://americansongwriter.com/bob-dylan-the-interview-part-1/</w:t>
-      </w:r>
-      <w:r>
-        <w:rPr>
-          <w:rStyle w:val="Hyperlink"/>
-          <w:lang w:val="en-GB"/>
-        </w:rPr>
-        <w:fldChar w:fldCharType="end"/>
-      </w:r>
+      <w:hyperlink r:id="rId2" w:history="1">
+        <w:r>
+          <w:rPr>
+            <w:rStyle w:val="Hyperlink"/>
+            <w:lang w:val="en-GB"/>
+          </w:rPr>
+          <w:t>https://americansongwriter.com/bob-dylan-the-interview-part-1/</w:t>
+        </w:r>
+      </w:hyperlink>
       <w:r>
         <w:rPr>
           <w:lang w:val="en-GB"/>
@@ -11092,31 +12138,15 @@
         </w:rPr>
         <w:t xml:space="preserve"> Q &amp; A about „The Philosophy of Modern Song“, Wall Street Journal, December 19, 2022, by Jeff Slate; </w:t>
       </w:r>
-      <w:r>
-        <w:fldChar w:fldCharType="begin"/>
-      </w:r>
-      <w:r>
-        <w:rPr>
-          <w:lang w:val="en-GB"/>
-        </w:rPr>
-        <w:instrText>HYPERLINK "https://www.bobdylan.com/news/bob-dylan-interviewed-by-wall-street-journals-jeff-slate/"</w:instrText>
-      </w:r>
-      <w:r>
-        <w:fldChar w:fldCharType="separate"/>
-      </w:r>
-      <w:r>
-        <w:rPr>
-          <w:rStyle w:val="Hyperlink"/>
-          <w:lang w:val="en-GB"/>
-        </w:rPr>
-        <w:t>https://www.bobdylan.com/news/bob-dylan-interviewed-by-wall-street-journals-jeff-slate/</w:t>
-      </w:r>
-      <w:r>
-        <w:rPr>
-          <w:rStyle w:val="Hyperlink"/>
-        </w:rPr>
-        <w:fldChar w:fldCharType="end"/>
-      </w:r>
+      <w:hyperlink r:id="rId3" w:history="1">
+        <w:r>
+          <w:rPr>
+            <w:rStyle w:val="Hyperlink"/>
+            <w:lang w:val="en-GB"/>
+          </w:rPr>
+          <w:t>https://www.bobdylan.com/news/bob-dylan-interviewed-by-wall-street-journals-jeff-slate/</w:t>
+        </w:r>
+      </w:hyperlink>
     </w:p>
   </w:footnote>
   <w:footnote w:id="9">
@@ -11427,31 +12457,15 @@
         </w:rPr>
         <w:t xml:space="preserve"> Q &amp; A about „The Philosophy of Modern Song“, Wall Street Journal, December 19, 2022, by Jeff Slate; </w:t>
       </w:r>
-      <w:r>
-        <w:fldChar w:fldCharType="begin"/>
-      </w:r>
-      <w:r>
-        <w:rPr>
-          <w:lang w:val="en-GB"/>
-        </w:rPr>
-        <w:instrText>HYPERLINK "https://www.bobdylan.com/news/bob-dylan-interviewed-by-wall-street-journals-jeff-slate/"</w:instrText>
-      </w:r>
-      <w:r>
-        <w:fldChar w:fldCharType="separate"/>
-      </w:r>
-      <w:r>
-        <w:rPr>
-          <w:rStyle w:val="Hyperlink"/>
-          <w:lang w:val="en-GB"/>
-        </w:rPr>
-        <w:t>https://www.bobdylan.com/news/bob-dylan-interviewed-by-wall-street-journals-jeff-slate/</w:t>
-      </w:r>
-      <w:r>
-        <w:rPr>
-          <w:rStyle w:val="Hyperlink"/>
-        </w:rPr>
-        <w:fldChar w:fldCharType="end"/>
-      </w:r>
+      <w:hyperlink r:id="rId4" w:history="1">
+        <w:r>
+          <w:rPr>
+            <w:rStyle w:val="Hyperlink"/>
+            <w:lang w:val="en-GB"/>
+          </w:rPr>
+          <w:t>https://www.bobdylan.com/news/bob-dylan-interviewed-by-wall-street-journals-jeff-slate/</w:t>
+        </w:r>
+      </w:hyperlink>
     </w:p>
     <w:p>
       <w:pPr>
@@ -12633,7 +13647,6 @@
   <w:style w:type="character" w:default="1" w:styleId="Absatz-Standardschriftart">
     <w:name w:val="Default Paragraph Font"/>
     <w:uiPriority w:val="1"/>
-    <w:semiHidden/>
     <w:unhideWhenUsed/>
   </w:style>
   <w:style w:type="table" w:default="1" w:styleId="NormaleTabelle">
@@ -12916,6 +13929,18 @@
     <w:rPr>
       <w:color w:val="605E5C"/>
       <w:shd w:val="clear" w:color="auto" w:fill="E1DFDD"/>
+    </w:rPr>
+  </w:style>
+  <w:style w:type="character" w:styleId="BesuchterLink">
+    <w:name w:val="FollowedHyperlink"/>
+    <w:basedOn w:val="Absatz-Standardschriftart"/>
+    <w:uiPriority w:val="99"/>
+    <w:semiHidden/>
+    <w:unhideWhenUsed/>
+    <w:rsid w:val="00741447"/>
+    <w:rPr>
+      <w:color w:val="800080" w:themeColor="followedHyperlink"/>
+      <w:u w:val="single"/>
     </w:rPr>
   </w:style>
 </w:styles>

</xml_diff>

<commit_message>
docx: Solid Rock - ways of the flesh to war against the spirit
</commit_message>
<xml_diff>
--- a/Böhme-Dylan-Geistesverw_Sammlg.docx
+++ b/Böhme-Dylan-Geistesverw_Sammlg.docx
@@ -6179,9 +6179,1120 @@
       <w:pPr>
         <w:rPr>
           <w:rFonts w:ascii="Arial" w:hAnsi="Arial" w:cs="Arial"/>
-          <w:sz w:val="24"/>
-        </w:rPr>
-      </w:pPr>
+          <w:b/>
+          <w:sz w:val="24"/>
+        </w:rPr>
+      </w:pPr>
+      <w:r>
+        <w:rPr>
+          <w:rFonts w:ascii="Arial" w:hAnsi="Arial" w:cs="Arial"/>
+          <w:b/>
+          <w:sz w:val="24"/>
+        </w:rPr>
+        <w:t>Dylan: Solid Rock (</w:t>
+      </w:r>
+      <w:proofErr w:type="spellStart"/>
+      <w:r>
+        <w:rPr>
+          <w:rFonts w:ascii="Arial" w:hAnsi="Arial" w:cs="Arial"/>
+          <w:b/>
+          <w:sz w:val="24"/>
+        </w:rPr>
+        <w:t>Saved</w:t>
+      </w:r>
+      <w:proofErr w:type="spellEnd"/>
+      <w:r>
+        <w:rPr>
+          <w:rFonts w:ascii="Arial" w:hAnsi="Arial" w:cs="Arial"/>
+          <w:b/>
+          <w:sz w:val="24"/>
+        </w:rPr>
+        <w:t>)</w:t>
+      </w:r>
+    </w:p>
+    <w:p>
+      <w:pPr>
+        <w:rPr>
+          <w:rFonts w:ascii="Arial" w:hAnsi="Arial" w:cs="Arial"/>
+          <w:i/>
+          <w:iCs/>
+          <w:sz w:val="24"/>
+        </w:rPr>
+      </w:pPr>
+      <w:proofErr w:type="spellStart"/>
+      <w:r>
+        <w:rPr>
+          <w:rFonts w:ascii="Arial" w:hAnsi="Arial" w:cs="Arial"/>
+          <w:i/>
+          <w:iCs/>
+          <w:sz w:val="24"/>
+        </w:rPr>
+        <w:t>It’s</w:t>
+      </w:r>
+      <w:proofErr w:type="spellEnd"/>
+      <w:r>
+        <w:rPr>
+          <w:rFonts w:ascii="Arial" w:hAnsi="Arial" w:cs="Arial"/>
+          <w:i/>
+          <w:iCs/>
+          <w:sz w:val="24"/>
+        </w:rPr>
+        <w:t xml:space="preserve"> </w:t>
+      </w:r>
+      <w:proofErr w:type="spellStart"/>
+      <w:r>
+        <w:rPr>
+          <w:rFonts w:ascii="Arial" w:hAnsi="Arial" w:cs="Arial"/>
+          <w:i/>
+          <w:iCs/>
+          <w:sz w:val="24"/>
+        </w:rPr>
+        <w:t>the</w:t>
+      </w:r>
+      <w:proofErr w:type="spellEnd"/>
+      <w:r>
+        <w:rPr>
+          <w:rFonts w:ascii="Arial" w:hAnsi="Arial" w:cs="Arial"/>
+          <w:i/>
+          <w:iCs/>
+          <w:sz w:val="24"/>
+        </w:rPr>
+        <w:t xml:space="preserve"> </w:t>
+      </w:r>
+      <w:proofErr w:type="spellStart"/>
+      <w:r>
+        <w:rPr>
+          <w:rFonts w:ascii="Arial" w:hAnsi="Arial" w:cs="Arial"/>
+          <w:i/>
+          <w:iCs/>
+          <w:sz w:val="24"/>
+        </w:rPr>
+        <w:t>ways</w:t>
+      </w:r>
+      <w:proofErr w:type="spellEnd"/>
+      <w:r>
+        <w:rPr>
+          <w:rFonts w:ascii="Arial" w:hAnsi="Arial" w:cs="Arial"/>
+          <w:i/>
+          <w:iCs/>
+          <w:sz w:val="24"/>
+        </w:rPr>
+        <w:t xml:space="preserve"> </w:t>
+      </w:r>
+      <w:proofErr w:type="spellStart"/>
+      <w:r>
+        <w:rPr>
+          <w:rFonts w:ascii="Arial" w:hAnsi="Arial" w:cs="Arial"/>
+          <w:i/>
+          <w:iCs/>
+          <w:sz w:val="24"/>
+        </w:rPr>
+        <w:t>of</w:t>
+      </w:r>
+      <w:proofErr w:type="spellEnd"/>
+      <w:r>
+        <w:rPr>
+          <w:rFonts w:ascii="Arial" w:hAnsi="Arial" w:cs="Arial"/>
+          <w:i/>
+          <w:iCs/>
+          <w:sz w:val="24"/>
+        </w:rPr>
+        <w:t xml:space="preserve"> </w:t>
+      </w:r>
+      <w:proofErr w:type="spellStart"/>
+      <w:r>
+        <w:rPr>
+          <w:rFonts w:ascii="Arial" w:hAnsi="Arial" w:cs="Arial"/>
+          <w:i/>
+          <w:iCs/>
+          <w:sz w:val="24"/>
+        </w:rPr>
+        <w:t>the</w:t>
+      </w:r>
+      <w:proofErr w:type="spellEnd"/>
+      <w:r>
+        <w:rPr>
+          <w:rFonts w:ascii="Arial" w:hAnsi="Arial" w:cs="Arial"/>
+          <w:i/>
+          <w:iCs/>
+          <w:sz w:val="24"/>
+        </w:rPr>
+        <w:t xml:space="preserve"> </w:t>
+      </w:r>
+      <w:proofErr w:type="spellStart"/>
+      <w:r>
+        <w:rPr>
+          <w:rFonts w:ascii="Arial" w:hAnsi="Arial" w:cs="Arial"/>
+          <w:i/>
+          <w:iCs/>
+          <w:sz w:val="24"/>
+        </w:rPr>
+        <w:t>flesh</w:t>
+      </w:r>
+      <w:proofErr w:type="spellEnd"/>
+      <w:r>
+        <w:rPr>
+          <w:rFonts w:ascii="Arial" w:hAnsi="Arial" w:cs="Arial"/>
+          <w:i/>
+          <w:iCs/>
+          <w:sz w:val="24"/>
+        </w:rPr>
+        <w:t xml:space="preserve"> </w:t>
+      </w:r>
+      <w:proofErr w:type="spellStart"/>
+      <w:r>
+        <w:rPr>
+          <w:rFonts w:ascii="Arial" w:hAnsi="Arial" w:cs="Arial"/>
+          <w:i/>
+          <w:iCs/>
+          <w:sz w:val="24"/>
+        </w:rPr>
+        <w:t>to</w:t>
+      </w:r>
+      <w:proofErr w:type="spellEnd"/>
+      <w:r>
+        <w:rPr>
+          <w:rFonts w:ascii="Arial" w:hAnsi="Arial" w:cs="Arial"/>
+          <w:i/>
+          <w:iCs/>
+          <w:sz w:val="24"/>
+        </w:rPr>
+        <w:t xml:space="preserve"> war </w:t>
+      </w:r>
+      <w:proofErr w:type="spellStart"/>
+      <w:r>
+        <w:rPr>
+          <w:rFonts w:ascii="Arial" w:hAnsi="Arial" w:cs="Arial"/>
+          <w:i/>
+          <w:iCs/>
+          <w:sz w:val="24"/>
+        </w:rPr>
+        <w:t>against</w:t>
+      </w:r>
+      <w:proofErr w:type="spellEnd"/>
+      <w:r>
+        <w:rPr>
+          <w:rFonts w:ascii="Arial" w:hAnsi="Arial" w:cs="Arial"/>
+          <w:i/>
+          <w:iCs/>
+          <w:sz w:val="24"/>
+        </w:rPr>
+        <w:t xml:space="preserve"> </w:t>
+      </w:r>
+      <w:proofErr w:type="spellStart"/>
+      <w:r>
+        <w:rPr>
+          <w:rFonts w:ascii="Arial" w:hAnsi="Arial" w:cs="Arial"/>
+          <w:i/>
+          <w:iCs/>
+          <w:sz w:val="24"/>
+        </w:rPr>
+        <w:t>the</w:t>
+      </w:r>
+      <w:proofErr w:type="spellEnd"/>
+      <w:r>
+        <w:rPr>
+          <w:rFonts w:ascii="Arial" w:hAnsi="Arial" w:cs="Arial"/>
+          <w:i/>
+          <w:iCs/>
+          <w:sz w:val="24"/>
+        </w:rPr>
+        <w:t xml:space="preserve"> </w:t>
+      </w:r>
+      <w:proofErr w:type="spellStart"/>
+      <w:r>
+        <w:rPr>
+          <w:rFonts w:ascii="Arial" w:hAnsi="Arial" w:cs="Arial"/>
+          <w:i/>
+          <w:iCs/>
+          <w:sz w:val="24"/>
+        </w:rPr>
+        <w:t>spirit</w:t>
+      </w:r>
+      <w:proofErr w:type="spellEnd"/>
+      <w:r>
+        <w:rPr>
+          <w:rFonts w:ascii="Arial" w:hAnsi="Arial" w:cs="Arial"/>
+          <w:i/>
+          <w:iCs/>
+          <w:sz w:val="24"/>
+        </w:rPr>
+        <w:br/>
+        <w:t>Twenty-</w:t>
+      </w:r>
+      <w:proofErr w:type="spellStart"/>
+      <w:r>
+        <w:rPr>
+          <w:rFonts w:ascii="Arial" w:hAnsi="Arial" w:cs="Arial"/>
+          <w:i/>
+          <w:iCs/>
+          <w:sz w:val="24"/>
+        </w:rPr>
+        <w:t>four</w:t>
+      </w:r>
+      <w:proofErr w:type="spellEnd"/>
+      <w:r>
+        <w:rPr>
+          <w:rFonts w:ascii="Arial" w:hAnsi="Arial" w:cs="Arial"/>
+          <w:i/>
+          <w:iCs/>
+          <w:sz w:val="24"/>
+        </w:rPr>
+        <w:t xml:space="preserve"> </w:t>
+      </w:r>
+      <w:proofErr w:type="spellStart"/>
+      <w:r>
+        <w:rPr>
+          <w:rFonts w:ascii="Arial" w:hAnsi="Arial" w:cs="Arial"/>
+          <w:i/>
+          <w:iCs/>
+          <w:sz w:val="24"/>
+        </w:rPr>
+        <w:t>hours</w:t>
+      </w:r>
+      <w:proofErr w:type="spellEnd"/>
+      <w:r>
+        <w:rPr>
+          <w:rFonts w:ascii="Arial" w:hAnsi="Arial" w:cs="Arial"/>
+          <w:i/>
+          <w:iCs/>
+          <w:sz w:val="24"/>
+        </w:rPr>
+        <w:t xml:space="preserve"> a </w:t>
+      </w:r>
+      <w:proofErr w:type="spellStart"/>
+      <w:r>
+        <w:rPr>
+          <w:rFonts w:ascii="Arial" w:hAnsi="Arial" w:cs="Arial"/>
+          <w:i/>
+          <w:iCs/>
+          <w:sz w:val="24"/>
+        </w:rPr>
+        <w:t>day</w:t>
+      </w:r>
+      <w:proofErr w:type="spellEnd"/>
+      <w:r>
+        <w:rPr>
+          <w:rFonts w:ascii="Arial" w:hAnsi="Arial" w:cs="Arial"/>
+          <w:i/>
+          <w:iCs/>
+          <w:sz w:val="24"/>
+        </w:rPr>
+        <w:t xml:space="preserve"> </w:t>
+      </w:r>
+      <w:proofErr w:type="spellStart"/>
+      <w:r>
+        <w:rPr>
+          <w:rFonts w:ascii="Arial" w:hAnsi="Arial" w:cs="Arial"/>
+          <w:i/>
+          <w:iCs/>
+          <w:sz w:val="24"/>
+        </w:rPr>
+        <w:t>you</w:t>
+      </w:r>
+      <w:proofErr w:type="spellEnd"/>
+      <w:r>
+        <w:rPr>
+          <w:rFonts w:ascii="Arial" w:hAnsi="Arial" w:cs="Arial"/>
+          <w:i/>
+          <w:iCs/>
+          <w:sz w:val="24"/>
+        </w:rPr>
+        <w:t xml:space="preserve"> </w:t>
+      </w:r>
+      <w:proofErr w:type="spellStart"/>
+      <w:r>
+        <w:rPr>
+          <w:rFonts w:ascii="Arial" w:hAnsi="Arial" w:cs="Arial"/>
+          <w:i/>
+          <w:iCs/>
+          <w:sz w:val="24"/>
+        </w:rPr>
+        <w:t>can</w:t>
+      </w:r>
+      <w:proofErr w:type="spellEnd"/>
+      <w:r>
+        <w:rPr>
+          <w:rFonts w:ascii="Arial" w:hAnsi="Arial" w:cs="Arial"/>
+          <w:i/>
+          <w:iCs/>
+          <w:sz w:val="24"/>
+        </w:rPr>
+        <w:t xml:space="preserve"> </w:t>
+      </w:r>
+      <w:proofErr w:type="spellStart"/>
+      <w:r>
+        <w:rPr>
+          <w:rFonts w:ascii="Arial" w:hAnsi="Arial" w:cs="Arial"/>
+          <w:i/>
+          <w:iCs/>
+          <w:sz w:val="24"/>
+        </w:rPr>
+        <w:t>feel</w:t>
+      </w:r>
+      <w:proofErr w:type="spellEnd"/>
+      <w:r>
+        <w:rPr>
+          <w:rFonts w:ascii="Arial" w:hAnsi="Arial" w:cs="Arial"/>
+          <w:i/>
+          <w:iCs/>
+          <w:sz w:val="24"/>
+        </w:rPr>
+        <w:t xml:space="preserve"> </w:t>
+      </w:r>
+      <w:proofErr w:type="spellStart"/>
+      <w:r>
+        <w:rPr>
+          <w:rFonts w:ascii="Arial" w:hAnsi="Arial" w:cs="Arial"/>
+          <w:i/>
+          <w:iCs/>
+          <w:sz w:val="24"/>
+        </w:rPr>
+        <w:t>it</w:t>
+      </w:r>
+      <w:proofErr w:type="spellEnd"/>
+      <w:r>
+        <w:rPr>
+          <w:rFonts w:ascii="Arial" w:hAnsi="Arial" w:cs="Arial"/>
+          <w:i/>
+          <w:iCs/>
+          <w:sz w:val="24"/>
+        </w:rPr>
+        <w:t xml:space="preserve"> and </w:t>
+      </w:r>
+      <w:proofErr w:type="spellStart"/>
+      <w:r>
+        <w:rPr>
+          <w:rFonts w:ascii="Arial" w:hAnsi="Arial" w:cs="Arial"/>
+          <w:i/>
+          <w:iCs/>
+          <w:sz w:val="24"/>
+        </w:rPr>
+        <w:t>you</w:t>
+      </w:r>
+      <w:proofErr w:type="spellEnd"/>
+      <w:r>
+        <w:rPr>
+          <w:rFonts w:ascii="Arial" w:hAnsi="Arial" w:cs="Arial"/>
+          <w:i/>
+          <w:iCs/>
+          <w:sz w:val="24"/>
+        </w:rPr>
+        <w:t xml:space="preserve"> </w:t>
+      </w:r>
+      <w:proofErr w:type="spellStart"/>
+      <w:r>
+        <w:rPr>
+          <w:rFonts w:ascii="Arial" w:hAnsi="Arial" w:cs="Arial"/>
+          <w:i/>
+          <w:iCs/>
+          <w:sz w:val="24"/>
+        </w:rPr>
+        <w:t>can</w:t>
+      </w:r>
+      <w:proofErr w:type="spellEnd"/>
+      <w:r>
+        <w:rPr>
+          <w:rFonts w:ascii="Arial" w:hAnsi="Arial" w:cs="Arial"/>
+          <w:i/>
+          <w:iCs/>
+          <w:sz w:val="24"/>
+        </w:rPr>
+        <w:t xml:space="preserve"> </w:t>
+      </w:r>
+      <w:proofErr w:type="spellStart"/>
+      <w:r>
+        <w:rPr>
+          <w:rFonts w:ascii="Arial" w:hAnsi="Arial" w:cs="Arial"/>
+          <w:i/>
+          <w:iCs/>
+          <w:sz w:val="24"/>
+        </w:rPr>
+        <w:t>hear</w:t>
+      </w:r>
+      <w:proofErr w:type="spellEnd"/>
+      <w:r>
+        <w:rPr>
+          <w:rFonts w:ascii="Arial" w:hAnsi="Arial" w:cs="Arial"/>
+          <w:i/>
+          <w:iCs/>
+          <w:sz w:val="24"/>
+        </w:rPr>
+        <w:t xml:space="preserve"> </w:t>
+      </w:r>
+      <w:proofErr w:type="spellStart"/>
+      <w:r>
+        <w:rPr>
+          <w:rFonts w:ascii="Arial" w:hAnsi="Arial" w:cs="Arial"/>
+          <w:i/>
+          <w:iCs/>
+          <w:sz w:val="24"/>
+        </w:rPr>
+        <w:t>it</w:t>
+      </w:r>
+      <w:proofErr w:type="spellEnd"/>
+      <w:r>
+        <w:rPr>
+          <w:rFonts w:ascii="Arial" w:hAnsi="Arial" w:cs="Arial"/>
+          <w:i/>
+          <w:iCs/>
+          <w:sz w:val="24"/>
+        </w:rPr>
+        <w:br/>
+      </w:r>
+      <w:proofErr w:type="spellStart"/>
+      <w:r>
+        <w:rPr>
+          <w:rFonts w:ascii="Arial" w:hAnsi="Arial" w:cs="Arial"/>
+          <w:i/>
+          <w:iCs/>
+          <w:sz w:val="24"/>
+        </w:rPr>
+        <w:t>Using</w:t>
+      </w:r>
+      <w:proofErr w:type="spellEnd"/>
+      <w:r>
+        <w:rPr>
+          <w:rFonts w:ascii="Arial" w:hAnsi="Arial" w:cs="Arial"/>
+          <w:i/>
+          <w:iCs/>
+          <w:sz w:val="24"/>
+        </w:rPr>
+        <w:t xml:space="preserve"> all </w:t>
+      </w:r>
+      <w:proofErr w:type="spellStart"/>
+      <w:r>
+        <w:rPr>
+          <w:rFonts w:ascii="Arial" w:hAnsi="Arial" w:cs="Arial"/>
+          <w:i/>
+          <w:iCs/>
+          <w:sz w:val="24"/>
+        </w:rPr>
+        <w:t>the</w:t>
+      </w:r>
+      <w:proofErr w:type="spellEnd"/>
+      <w:r>
+        <w:rPr>
+          <w:rFonts w:ascii="Arial" w:hAnsi="Arial" w:cs="Arial"/>
+          <w:i/>
+          <w:iCs/>
+          <w:sz w:val="24"/>
+        </w:rPr>
+        <w:t xml:space="preserve"> </w:t>
+      </w:r>
+      <w:proofErr w:type="spellStart"/>
+      <w:r>
+        <w:rPr>
+          <w:rFonts w:ascii="Arial" w:hAnsi="Arial" w:cs="Arial"/>
+          <w:i/>
+          <w:iCs/>
+          <w:sz w:val="24"/>
+        </w:rPr>
+        <w:t>devices</w:t>
+      </w:r>
+      <w:proofErr w:type="spellEnd"/>
+      <w:r>
+        <w:rPr>
+          <w:rFonts w:ascii="Arial" w:hAnsi="Arial" w:cs="Arial"/>
+          <w:i/>
+          <w:iCs/>
+          <w:sz w:val="24"/>
+        </w:rPr>
+        <w:t xml:space="preserve"> </w:t>
+      </w:r>
+      <w:proofErr w:type="spellStart"/>
+      <w:r>
+        <w:rPr>
+          <w:rFonts w:ascii="Arial" w:hAnsi="Arial" w:cs="Arial"/>
+          <w:i/>
+          <w:iCs/>
+          <w:sz w:val="24"/>
+        </w:rPr>
+        <w:t>under</w:t>
+      </w:r>
+      <w:proofErr w:type="spellEnd"/>
+      <w:r>
+        <w:rPr>
+          <w:rFonts w:ascii="Arial" w:hAnsi="Arial" w:cs="Arial"/>
+          <w:i/>
+          <w:iCs/>
+          <w:sz w:val="24"/>
+        </w:rPr>
+        <w:t xml:space="preserve"> </w:t>
+      </w:r>
+      <w:proofErr w:type="spellStart"/>
+      <w:r>
+        <w:rPr>
+          <w:rFonts w:ascii="Arial" w:hAnsi="Arial" w:cs="Arial"/>
+          <w:i/>
+          <w:iCs/>
+          <w:sz w:val="24"/>
+        </w:rPr>
+        <w:t>the</w:t>
+      </w:r>
+      <w:proofErr w:type="spellEnd"/>
+      <w:r>
+        <w:rPr>
+          <w:rFonts w:ascii="Arial" w:hAnsi="Arial" w:cs="Arial"/>
+          <w:i/>
+          <w:iCs/>
+          <w:sz w:val="24"/>
+        </w:rPr>
+        <w:t xml:space="preserve"> </w:t>
+      </w:r>
+      <w:proofErr w:type="spellStart"/>
+      <w:r>
+        <w:rPr>
+          <w:rFonts w:ascii="Arial" w:hAnsi="Arial" w:cs="Arial"/>
+          <w:i/>
+          <w:iCs/>
+          <w:sz w:val="24"/>
+        </w:rPr>
+        <w:t>sun</w:t>
+      </w:r>
+      <w:proofErr w:type="spellEnd"/>
+      <w:r>
+        <w:rPr>
+          <w:rFonts w:ascii="Arial" w:hAnsi="Arial" w:cs="Arial"/>
+          <w:i/>
+          <w:iCs/>
+          <w:sz w:val="24"/>
+        </w:rPr>
+        <w:br/>
+        <w:t xml:space="preserve">And He </w:t>
+      </w:r>
+      <w:proofErr w:type="spellStart"/>
+      <w:r>
+        <w:rPr>
+          <w:rFonts w:ascii="Arial" w:hAnsi="Arial" w:cs="Arial"/>
+          <w:i/>
+          <w:iCs/>
+          <w:sz w:val="24"/>
+        </w:rPr>
+        <w:t>never</w:t>
+      </w:r>
+      <w:proofErr w:type="spellEnd"/>
+      <w:r>
+        <w:rPr>
+          <w:rFonts w:ascii="Arial" w:hAnsi="Arial" w:cs="Arial"/>
+          <w:i/>
+          <w:iCs/>
+          <w:sz w:val="24"/>
+        </w:rPr>
+        <w:t xml:space="preserve"> </w:t>
+      </w:r>
+      <w:proofErr w:type="spellStart"/>
+      <w:r>
+        <w:rPr>
+          <w:rFonts w:ascii="Arial" w:hAnsi="Arial" w:cs="Arial"/>
+          <w:i/>
+          <w:iCs/>
+          <w:sz w:val="24"/>
+        </w:rPr>
+        <w:t>give</w:t>
+      </w:r>
+      <w:proofErr w:type="spellEnd"/>
+      <w:r>
+        <w:rPr>
+          <w:rFonts w:ascii="Arial" w:hAnsi="Arial" w:cs="Arial"/>
+          <w:i/>
+          <w:iCs/>
+          <w:sz w:val="24"/>
+        </w:rPr>
+        <w:t xml:space="preserve"> </w:t>
+      </w:r>
+      <w:proofErr w:type="spellStart"/>
+      <w:r>
+        <w:rPr>
+          <w:rFonts w:ascii="Arial" w:hAnsi="Arial" w:cs="Arial"/>
+          <w:i/>
+          <w:iCs/>
+          <w:sz w:val="24"/>
+        </w:rPr>
+        <w:t>up</w:t>
+      </w:r>
+      <w:proofErr w:type="spellEnd"/>
+      <w:r>
+        <w:rPr>
+          <w:rFonts w:ascii="Arial" w:hAnsi="Arial" w:cs="Arial"/>
+          <w:i/>
+          <w:iCs/>
+          <w:sz w:val="24"/>
+        </w:rPr>
+        <w:t xml:space="preserve"> ’</w:t>
+      </w:r>
+      <w:proofErr w:type="spellStart"/>
+      <w:r>
+        <w:rPr>
+          <w:rFonts w:ascii="Arial" w:hAnsi="Arial" w:cs="Arial"/>
+          <w:i/>
+          <w:iCs/>
+          <w:sz w:val="24"/>
+        </w:rPr>
+        <w:t>til</w:t>
+      </w:r>
+      <w:proofErr w:type="spellEnd"/>
+      <w:r>
+        <w:rPr>
+          <w:rFonts w:ascii="Arial" w:hAnsi="Arial" w:cs="Arial"/>
+          <w:i/>
+          <w:iCs/>
+          <w:sz w:val="24"/>
+        </w:rPr>
+        <w:t xml:space="preserve"> </w:t>
+      </w:r>
+      <w:proofErr w:type="spellStart"/>
+      <w:r>
+        <w:rPr>
+          <w:rFonts w:ascii="Arial" w:hAnsi="Arial" w:cs="Arial"/>
+          <w:i/>
+          <w:iCs/>
+          <w:sz w:val="24"/>
+        </w:rPr>
+        <w:t>the</w:t>
+      </w:r>
+      <w:proofErr w:type="spellEnd"/>
+      <w:r>
+        <w:rPr>
+          <w:rFonts w:ascii="Arial" w:hAnsi="Arial" w:cs="Arial"/>
+          <w:i/>
+          <w:iCs/>
+          <w:sz w:val="24"/>
+        </w:rPr>
+        <w:t xml:space="preserve"> </w:t>
+      </w:r>
+      <w:proofErr w:type="spellStart"/>
+      <w:r>
+        <w:rPr>
+          <w:rFonts w:ascii="Arial" w:hAnsi="Arial" w:cs="Arial"/>
+          <w:i/>
+          <w:iCs/>
+          <w:sz w:val="24"/>
+        </w:rPr>
+        <w:t>battle’s</w:t>
+      </w:r>
+      <w:proofErr w:type="spellEnd"/>
+      <w:r>
+        <w:rPr>
+          <w:rFonts w:ascii="Arial" w:hAnsi="Arial" w:cs="Arial"/>
+          <w:i/>
+          <w:iCs/>
+          <w:sz w:val="24"/>
+        </w:rPr>
+        <w:t xml:space="preserve"> lost </w:t>
+      </w:r>
+      <w:proofErr w:type="spellStart"/>
+      <w:r>
+        <w:rPr>
+          <w:rFonts w:ascii="Arial" w:hAnsi="Arial" w:cs="Arial"/>
+          <w:i/>
+          <w:iCs/>
+          <w:sz w:val="24"/>
+        </w:rPr>
+        <w:t>or</w:t>
+      </w:r>
+      <w:proofErr w:type="spellEnd"/>
+      <w:r>
+        <w:rPr>
+          <w:rFonts w:ascii="Arial" w:hAnsi="Arial" w:cs="Arial"/>
+          <w:i/>
+          <w:iCs/>
+          <w:sz w:val="24"/>
+        </w:rPr>
+        <w:t xml:space="preserve"> </w:t>
+      </w:r>
+      <w:proofErr w:type="spellStart"/>
+      <w:r>
+        <w:rPr>
+          <w:rFonts w:ascii="Arial" w:hAnsi="Arial" w:cs="Arial"/>
+          <w:i/>
+          <w:iCs/>
+          <w:sz w:val="24"/>
+        </w:rPr>
+        <w:t>won</w:t>
+      </w:r>
+      <w:proofErr w:type="spellEnd"/>
+      <w:r>
+        <w:rPr>
+          <w:rFonts w:ascii="Arial" w:hAnsi="Arial" w:cs="Arial"/>
+          <w:i/>
+          <w:iCs/>
+          <w:sz w:val="24"/>
+        </w:rPr>
+        <w:br/>
+      </w:r>
+      <w:r>
+        <w:rPr>
+          <w:rFonts w:ascii="Arial" w:hAnsi="Arial" w:cs="Arial"/>
+          <w:i/>
+          <w:iCs/>
+          <w:sz w:val="24"/>
+        </w:rPr>
+        <w:br/>
+        <w:t xml:space="preserve">Well, </w:t>
+      </w:r>
+      <w:proofErr w:type="spellStart"/>
+      <w:r>
+        <w:rPr>
+          <w:rFonts w:ascii="Arial" w:hAnsi="Arial" w:cs="Arial"/>
+          <w:i/>
+          <w:iCs/>
+          <w:sz w:val="24"/>
+        </w:rPr>
+        <w:t>I’m</w:t>
+      </w:r>
+      <w:proofErr w:type="spellEnd"/>
+      <w:r>
+        <w:rPr>
+          <w:rFonts w:ascii="Arial" w:hAnsi="Arial" w:cs="Arial"/>
+          <w:i/>
+          <w:iCs/>
+          <w:sz w:val="24"/>
+        </w:rPr>
+        <w:t xml:space="preserve"> </w:t>
+      </w:r>
+      <w:proofErr w:type="spellStart"/>
+      <w:r>
+        <w:rPr>
+          <w:rFonts w:ascii="Arial" w:hAnsi="Arial" w:cs="Arial"/>
+          <w:i/>
+          <w:iCs/>
+          <w:sz w:val="24"/>
+        </w:rPr>
+        <w:t>hangin</w:t>
+      </w:r>
+      <w:proofErr w:type="spellEnd"/>
+      <w:r>
+        <w:rPr>
+          <w:rFonts w:ascii="Arial" w:hAnsi="Arial" w:cs="Arial"/>
+          <w:i/>
+          <w:iCs/>
+          <w:sz w:val="24"/>
+        </w:rPr>
+        <w:t xml:space="preserve">’ on </w:t>
+      </w:r>
+      <w:proofErr w:type="spellStart"/>
+      <w:r>
+        <w:rPr>
+          <w:rFonts w:ascii="Arial" w:hAnsi="Arial" w:cs="Arial"/>
+          <w:i/>
+          <w:iCs/>
+          <w:sz w:val="24"/>
+        </w:rPr>
+        <w:t>to</w:t>
+      </w:r>
+      <w:proofErr w:type="spellEnd"/>
+      <w:r>
+        <w:rPr>
+          <w:rFonts w:ascii="Arial" w:hAnsi="Arial" w:cs="Arial"/>
+          <w:i/>
+          <w:iCs/>
+          <w:sz w:val="24"/>
+        </w:rPr>
+        <w:t xml:space="preserve"> a solid rock</w:t>
+      </w:r>
+      <w:r>
+        <w:rPr>
+          <w:rFonts w:ascii="Arial" w:hAnsi="Arial" w:cs="Arial"/>
+          <w:i/>
+          <w:iCs/>
+          <w:sz w:val="24"/>
+        </w:rPr>
+        <w:br/>
+        <w:t xml:space="preserve">Made </w:t>
+      </w:r>
+      <w:proofErr w:type="spellStart"/>
+      <w:r>
+        <w:rPr>
+          <w:rFonts w:ascii="Arial" w:hAnsi="Arial" w:cs="Arial"/>
+          <w:i/>
+          <w:iCs/>
+          <w:sz w:val="24"/>
+        </w:rPr>
+        <w:t>before</w:t>
+      </w:r>
+      <w:proofErr w:type="spellEnd"/>
+      <w:r>
+        <w:rPr>
+          <w:rFonts w:ascii="Arial" w:hAnsi="Arial" w:cs="Arial"/>
+          <w:i/>
+          <w:iCs/>
+          <w:sz w:val="24"/>
+        </w:rPr>
+        <w:t xml:space="preserve"> </w:t>
+      </w:r>
+      <w:proofErr w:type="spellStart"/>
+      <w:r>
+        <w:rPr>
+          <w:rFonts w:ascii="Arial" w:hAnsi="Arial" w:cs="Arial"/>
+          <w:i/>
+          <w:iCs/>
+          <w:sz w:val="24"/>
+        </w:rPr>
+        <w:t>the</w:t>
+      </w:r>
+      <w:proofErr w:type="spellEnd"/>
+      <w:r>
+        <w:rPr>
+          <w:rFonts w:ascii="Arial" w:hAnsi="Arial" w:cs="Arial"/>
+          <w:i/>
+          <w:iCs/>
+          <w:sz w:val="24"/>
+        </w:rPr>
+        <w:t xml:space="preserve"> </w:t>
+      </w:r>
+      <w:proofErr w:type="spellStart"/>
+      <w:r>
+        <w:rPr>
+          <w:rFonts w:ascii="Arial" w:hAnsi="Arial" w:cs="Arial"/>
+          <w:i/>
+          <w:iCs/>
+          <w:sz w:val="24"/>
+        </w:rPr>
+        <w:t>foundation</w:t>
+      </w:r>
+      <w:proofErr w:type="spellEnd"/>
+      <w:r>
+        <w:rPr>
+          <w:rFonts w:ascii="Arial" w:hAnsi="Arial" w:cs="Arial"/>
+          <w:i/>
+          <w:iCs/>
+          <w:sz w:val="24"/>
+        </w:rPr>
+        <w:t xml:space="preserve"> </w:t>
+      </w:r>
+      <w:proofErr w:type="spellStart"/>
+      <w:r>
+        <w:rPr>
+          <w:rFonts w:ascii="Arial" w:hAnsi="Arial" w:cs="Arial"/>
+          <w:i/>
+          <w:iCs/>
+          <w:sz w:val="24"/>
+        </w:rPr>
+        <w:t>of</w:t>
+      </w:r>
+      <w:proofErr w:type="spellEnd"/>
+      <w:r>
+        <w:rPr>
+          <w:rFonts w:ascii="Arial" w:hAnsi="Arial" w:cs="Arial"/>
+          <w:i/>
+          <w:iCs/>
+          <w:sz w:val="24"/>
+        </w:rPr>
+        <w:t xml:space="preserve"> </w:t>
+      </w:r>
+      <w:proofErr w:type="spellStart"/>
+      <w:r>
+        <w:rPr>
+          <w:rFonts w:ascii="Arial" w:hAnsi="Arial" w:cs="Arial"/>
+          <w:i/>
+          <w:iCs/>
+          <w:sz w:val="24"/>
+        </w:rPr>
+        <w:t>the</w:t>
+      </w:r>
+      <w:proofErr w:type="spellEnd"/>
+      <w:r>
+        <w:rPr>
+          <w:rFonts w:ascii="Arial" w:hAnsi="Arial" w:cs="Arial"/>
+          <w:i/>
+          <w:iCs/>
+          <w:sz w:val="24"/>
+        </w:rPr>
+        <w:t xml:space="preserve"> </w:t>
+      </w:r>
+      <w:proofErr w:type="spellStart"/>
+      <w:r>
+        <w:rPr>
+          <w:rFonts w:ascii="Arial" w:hAnsi="Arial" w:cs="Arial"/>
+          <w:i/>
+          <w:iCs/>
+          <w:sz w:val="24"/>
+        </w:rPr>
+        <w:t>world</w:t>
+      </w:r>
+      <w:proofErr w:type="spellEnd"/>
+      <w:r>
+        <w:rPr>
+          <w:rFonts w:ascii="Arial" w:hAnsi="Arial" w:cs="Arial"/>
+          <w:i/>
+          <w:iCs/>
+          <w:sz w:val="24"/>
+        </w:rPr>
+        <w:br/>
+        <w:t xml:space="preserve">And I </w:t>
+      </w:r>
+      <w:proofErr w:type="spellStart"/>
+      <w:r>
+        <w:rPr>
+          <w:rFonts w:ascii="Arial" w:hAnsi="Arial" w:cs="Arial"/>
+          <w:i/>
+          <w:iCs/>
+          <w:sz w:val="24"/>
+        </w:rPr>
+        <w:t>won’t</w:t>
+      </w:r>
+      <w:proofErr w:type="spellEnd"/>
+      <w:r>
+        <w:rPr>
+          <w:rFonts w:ascii="Arial" w:hAnsi="Arial" w:cs="Arial"/>
+          <w:i/>
+          <w:iCs/>
+          <w:sz w:val="24"/>
+        </w:rPr>
+        <w:t xml:space="preserve"> </w:t>
+      </w:r>
+      <w:proofErr w:type="spellStart"/>
+      <w:r>
+        <w:rPr>
+          <w:rFonts w:ascii="Arial" w:hAnsi="Arial" w:cs="Arial"/>
+          <w:i/>
+          <w:iCs/>
+          <w:sz w:val="24"/>
+        </w:rPr>
+        <w:t>let</w:t>
+      </w:r>
+      <w:proofErr w:type="spellEnd"/>
+      <w:r>
+        <w:rPr>
+          <w:rFonts w:ascii="Arial" w:hAnsi="Arial" w:cs="Arial"/>
+          <w:i/>
+          <w:iCs/>
+          <w:sz w:val="24"/>
+        </w:rPr>
+        <w:t xml:space="preserve"> </w:t>
+      </w:r>
+      <w:proofErr w:type="spellStart"/>
+      <w:r>
+        <w:rPr>
+          <w:rFonts w:ascii="Arial" w:hAnsi="Arial" w:cs="Arial"/>
+          <w:i/>
+          <w:iCs/>
+          <w:sz w:val="24"/>
+        </w:rPr>
+        <w:t>go</w:t>
+      </w:r>
+      <w:proofErr w:type="spellEnd"/>
+      <w:r>
+        <w:rPr>
+          <w:rFonts w:ascii="Arial" w:hAnsi="Arial" w:cs="Arial"/>
+          <w:i/>
+          <w:iCs/>
+          <w:sz w:val="24"/>
+        </w:rPr>
+        <w:t xml:space="preserve"> and I </w:t>
+      </w:r>
+      <w:proofErr w:type="spellStart"/>
+      <w:r>
+        <w:rPr>
+          <w:rFonts w:ascii="Arial" w:hAnsi="Arial" w:cs="Arial"/>
+          <w:i/>
+          <w:iCs/>
+          <w:sz w:val="24"/>
+        </w:rPr>
+        <w:t>can’t</w:t>
+      </w:r>
+      <w:proofErr w:type="spellEnd"/>
+      <w:r>
+        <w:rPr>
+          <w:rFonts w:ascii="Arial" w:hAnsi="Arial" w:cs="Arial"/>
+          <w:i/>
+          <w:iCs/>
+          <w:sz w:val="24"/>
+        </w:rPr>
+        <w:t xml:space="preserve"> </w:t>
+      </w:r>
+      <w:proofErr w:type="spellStart"/>
+      <w:r>
+        <w:rPr>
+          <w:rFonts w:ascii="Arial" w:hAnsi="Arial" w:cs="Arial"/>
+          <w:i/>
+          <w:iCs/>
+          <w:sz w:val="24"/>
+        </w:rPr>
+        <w:t>let</w:t>
+      </w:r>
+      <w:proofErr w:type="spellEnd"/>
+      <w:r>
+        <w:rPr>
+          <w:rFonts w:ascii="Arial" w:hAnsi="Arial" w:cs="Arial"/>
+          <w:i/>
+          <w:iCs/>
+          <w:sz w:val="24"/>
+        </w:rPr>
+        <w:t xml:space="preserve"> </w:t>
+      </w:r>
+      <w:proofErr w:type="spellStart"/>
+      <w:r>
+        <w:rPr>
+          <w:rFonts w:ascii="Arial" w:hAnsi="Arial" w:cs="Arial"/>
+          <w:i/>
+          <w:iCs/>
+          <w:sz w:val="24"/>
+        </w:rPr>
+        <w:t>go</w:t>
+      </w:r>
+      <w:proofErr w:type="spellEnd"/>
+      <w:r>
+        <w:rPr>
+          <w:rFonts w:ascii="Arial" w:hAnsi="Arial" w:cs="Arial"/>
+          <w:i/>
+          <w:iCs/>
+          <w:sz w:val="24"/>
+        </w:rPr>
+        <w:t xml:space="preserve">, </w:t>
+      </w:r>
+      <w:proofErr w:type="spellStart"/>
+      <w:r>
+        <w:rPr>
+          <w:rFonts w:ascii="Arial" w:hAnsi="Arial" w:cs="Arial"/>
+          <w:i/>
+          <w:iCs/>
+          <w:sz w:val="24"/>
+        </w:rPr>
+        <w:t>won’t</w:t>
+      </w:r>
+      <w:proofErr w:type="spellEnd"/>
+      <w:r>
+        <w:rPr>
+          <w:rFonts w:ascii="Arial" w:hAnsi="Arial" w:cs="Arial"/>
+          <w:i/>
+          <w:iCs/>
+          <w:sz w:val="24"/>
+        </w:rPr>
+        <w:t xml:space="preserve"> </w:t>
+      </w:r>
+      <w:proofErr w:type="spellStart"/>
+      <w:r>
+        <w:rPr>
+          <w:rFonts w:ascii="Arial" w:hAnsi="Arial" w:cs="Arial"/>
+          <w:i/>
+          <w:iCs/>
+          <w:sz w:val="24"/>
+        </w:rPr>
+        <w:t>let</w:t>
+      </w:r>
+      <w:proofErr w:type="spellEnd"/>
+      <w:r>
+        <w:rPr>
+          <w:rFonts w:ascii="Arial" w:hAnsi="Arial" w:cs="Arial"/>
+          <w:i/>
+          <w:iCs/>
+          <w:sz w:val="24"/>
+        </w:rPr>
+        <w:t xml:space="preserve"> </w:t>
+      </w:r>
+      <w:proofErr w:type="spellStart"/>
+      <w:r>
+        <w:rPr>
+          <w:rFonts w:ascii="Arial" w:hAnsi="Arial" w:cs="Arial"/>
+          <w:i/>
+          <w:iCs/>
+          <w:sz w:val="24"/>
+        </w:rPr>
+        <w:t>go</w:t>
+      </w:r>
+      <w:proofErr w:type="spellEnd"/>
     </w:p>
     <w:p>
       <w:pPr>
@@ -6414,6 +7525,14 @@
           <w:lang w:val="en-GB"/>
         </w:rPr>
         <w:br/>
+      </w:r>
+      <w:r>
+        <w:rPr>
+          <w:rFonts w:ascii="Arial" w:hAnsi="Arial" w:cs="Arial"/>
+          <w:sz w:val="24"/>
+          <w:lang w:val="en-GB"/>
+        </w:rPr>
+        <w:lastRenderedPageBreak/>
         <w:t>They took his head and turned it inside out</w:t>
       </w:r>
       <w:r>
@@ -6475,14 +7594,6 @@
           <w:lang w:val="en-GB"/>
         </w:rPr>
         <w:br/>
-      </w:r>
-      <w:r>
-        <w:rPr>
-          <w:rFonts w:ascii="Arial" w:hAnsi="Arial" w:cs="Arial"/>
-          <w:sz w:val="24"/>
-          <w:lang w:val="en-GB"/>
-        </w:rPr>
-        <w:lastRenderedPageBreak/>
         <w:t>And they made a killer out of him</w:t>
       </w:r>
       <w:r>
@@ -6741,7 +7852,15 @@
           <w:rFonts w:ascii="Arial" w:hAnsi="Arial" w:cs="Arial"/>
           <w:sz w:val="24"/>
         </w:rPr>
-        <w:t xml:space="preserve"> du in einem Amt entweder Gott oder dem Teufel dienen, denn zwei Herren kannst du nicht zugleich dienen. Denn Eigenheit und Gelassenheit sind zwei. Wer Gott dient, der ist in Gott gelassen, und sieht in allen Dingen auf die Wahrheit und Gerechtigkeit, und diese will er fördern. Wer aber der Eigenheit dient, der sieht auf Gunst und der Welt Hoheit, damit alles ihm </w:t>
+        <w:t xml:space="preserve"> du in einem Amt entweder Gott oder dem Teufel dienen, denn zwei Herren kannst du nicht zugleich dienen. Denn Eigenheit und Gelassenheit sind zwei. Wer Gott dient, der ist in Gott gelassen, und sieht in allen Dingen auf die Wahrheit </w:t>
+      </w:r>
+      <w:r>
+        <w:rPr>
+          <w:rFonts w:ascii="Arial" w:hAnsi="Arial" w:cs="Arial"/>
+          <w:sz w:val="24"/>
+        </w:rPr>
+        <w:lastRenderedPageBreak/>
+        <w:t xml:space="preserve">und Gerechtigkeit, und diese will er fördern. Wer aber der Eigenheit dient, der sieht auf Gunst und der Welt Hoheit, damit alles ihm </w:t>
       </w:r>
       <w:proofErr w:type="spellStart"/>
       <w:proofErr w:type="gramStart"/>
@@ -6790,15 +7909,7 @@
           <w:rFonts w:ascii="Arial" w:hAnsi="Arial" w:cs="Arial"/>
           <w:sz w:val="24"/>
         </w:rPr>
-        <w:t xml:space="preserve"> dich nicht auf den Turm zu Babel, auf Weltschlüsse und Menschensatzungen, denn seine Spitze reicht nicht in den Himmel. Er ist nur die </w:t>
-      </w:r>
-      <w:r>
-        <w:rPr>
-          <w:rFonts w:ascii="Arial" w:hAnsi="Arial" w:cs="Arial"/>
-          <w:sz w:val="24"/>
-        </w:rPr>
-        <w:lastRenderedPageBreak/>
-        <w:t xml:space="preserve">Höhe der Verwirrung, des Streits und falschen Verstandes. Gott sieht dir ins Herz und prüft deinen Willen. Die Gesetze vertreten dich nicht vor Gott, wenn du nach </w:t>
+        <w:t xml:space="preserve"> dich nicht auf den Turm zu Babel, auf Weltschlüsse und Menschensatzungen, denn seine Spitze reicht nicht in den Himmel. Er ist nur die Höhe der Verwirrung, des Streits und falschen Verstandes. Gott sieht dir ins Herz und prüft deinen Willen. Die Gesetze vertreten dich nicht vor Gott, wenn du nach </w:t>
       </w:r>
       <w:proofErr w:type="spellStart"/>
       <w:r>
@@ -7254,6 +8365,14 @@
           <w:lang w:val="en-GB"/>
         </w:rPr>
         <w:br/>
+      </w:r>
+      <w:r>
+        <w:rPr>
+          <w:rFonts w:ascii="Arial" w:hAnsi="Arial" w:cs="Arial"/>
+          <w:sz w:val="24"/>
+          <w:lang w:val="en-GB"/>
+        </w:rPr>
+        <w:lastRenderedPageBreak/>
         <w:t>You may call me anything but no matter what you say</w:t>
       </w:r>
       <w:r>
@@ -7369,261 +8488,261 @@
           <w:rFonts w:ascii="Arial" w:hAnsi="Arial" w:cs="Arial"/>
           <w:sz w:val="24"/>
         </w:rPr>
+        <w:t>Die Kunst des Betens</w:t>
+      </w:r>
+      <w:bookmarkEnd w:id="11"/>
+    </w:p>
+    <w:p>
+      <w:pPr>
+        <w:rPr>
+          <w:rFonts w:ascii="Arial" w:hAnsi="Arial" w:cs="Arial"/>
+          <w:sz w:val="24"/>
+        </w:rPr>
+      </w:pPr>
+    </w:p>
+    <w:p>
+      <w:pPr>
+        <w:rPr>
+          <w:rFonts w:ascii="Arial" w:hAnsi="Arial" w:cs="Arial"/>
+          <w:sz w:val="24"/>
+        </w:rPr>
+      </w:pPr>
+      <w:r>
+        <w:rPr>
+          <w:rFonts w:ascii="Arial" w:hAnsi="Arial" w:cs="Arial"/>
+          <w:sz w:val="24"/>
+        </w:rPr>
+        <w:t>Psalm 34,19: Der HERR ist nahe denen, die zerbrochenen Herzens sind, und er hilft denen, die zerschlagenen Geistes sind.</w:t>
+      </w:r>
+    </w:p>
+    <w:p>
+      <w:pPr>
+        <w:rPr>
+          <w:rFonts w:ascii="Arial" w:hAnsi="Arial" w:cs="Arial"/>
+          <w:sz w:val="24"/>
+        </w:rPr>
+      </w:pPr>
+      <w:r>
+        <w:rPr>
+          <w:rFonts w:ascii="Arial" w:hAnsi="Arial" w:cs="Arial"/>
+          <w:sz w:val="24"/>
+        </w:rPr>
+        <w:t>Böhme: Der Weg zu Christo, „Vom Heiligen Gebet“</w:t>
+      </w:r>
+    </w:p>
+    <w:p>
+      <w:pPr>
+        <w:rPr>
+          <w:rFonts w:ascii="Arial" w:hAnsi="Arial" w:cs="Arial"/>
+          <w:sz w:val="24"/>
+        </w:rPr>
+      </w:pPr>
+      <w:r>
+        <w:rPr>
+          <w:rFonts w:ascii="Arial" w:hAnsi="Arial" w:cs="Arial"/>
+          <w:sz w:val="24"/>
+        </w:rPr>
+        <w:t>Vorrede an den Gottliebenden Leser</w:t>
+      </w:r>
+    </w:p>
+    <w:p>
+      <w:pPr>
+        <w:rPr>
+          <w:rFonts w:ascii="Arial" w:hAnsi="Arial" w:cs="Arial"/>
+          <w:sz w:val="24"/>
+        </w:rPr>
+      </w:pPr>
+      <w:r>
+        <w:rPr>
+          <w:rFonts w:ascii="Arial" w:hAnsi="Arial" w:cs="Arial"/>
+          <w:sz w:val="24"/>
+        </w:rPr>
+        <w:t>17 […] „Bittet, so werdet ihr empfangen. Suchet, so werdet ihr finden. Klopfet an, so wird euch aufgetan.“ (Luk. 11.9)</w:t>
+      </w:r>
+    </w:p>
+    <w:p>
+      <w:pPr>
+        <w:rPr>
+          <w:rFonts w:ascii="Arial" w:hAnsi="Arial" w:cs="Arial"/>
+          <w:sz w:val="24"/>
+        </w:rPr>
+      </w:pPr>
+      <w:r>
+        <w:rPr>
+          <w:rFonts w:ascii="Arial" w:hAnsi="Arial" w:cs="Arial"/>
+          <w:sz w:val="24"/>
+        </w:rPr>
+        <w:t xml:space="preserve">18 Ein jedes Gebet, das da nicht findet und empfängt, das ist kalt und lau und steckt in einer Behinderung zeitlicher und irdischer Dinge. Das heißt, die Seele naht sich nicht auf wahrhafte Weise Gott. Sie will sich Gott nicht ganz und gar ergeben, sondern hängt noch an irdischer Liebe, die sie </w:t>
+      </w:r>
+      <w:proofErr w:type="spellStart"/>
+      <w:r>
+        <w:rPr>
+          <w:rFonts w:ascii="Arial" w:hAnsi="Arial" w:cs="Arial"/>
+          <w:sz w:val="24"/>
+        </w:rPr>
+        <w:t>gefangenhält</w:t>
+      </w:r>
+      <w:proofErr w:type="spellEnd"/>
+      <w:r>
+        <w:rPr>
+          <w:rFonts w:ascii="Arial" w:hAnsi="Arial" w:cs="Arial"/>
+          <w:sz w:val="24"/>
+        </w:rPr>
+        <w:t>, sodass sie die Stätte Gottes nicht erreichen kann.</w:t>
+      </w:r>
+    </w:p>
+    <w:p>
+      <w:pPr>
+        <w:rPr>
+          <w:rFonts w:ascii="Arial" w:hAnsi="Arial" w:cs="Arial"/>
+          <w:sz w:val="24"/>
+        </w:rPr>
+      </w:pPr>
+    </w:p>
+    <w:p>
+      <w:pPr>
+        <w:rPr>
+          <w:rFonts w:ascii="Arial" w:hAnsi="Arial" w:cs="Arial"/>
+          <w:sz w:val="24"/>
+        </w:rPr>
+      </w:pPr>
+      <w:r>
+        <w:rPr>
+          <w:rFonts w:ascii="Arial" w:hAnsi="Arial" w:cs="Arial"/>
+          <w:sz w:val="24"/>
+        </w:rPr>
+        <w:t>Eine Beichte und wahrhafte Buß-Wirkung vor Gottes Angesicht</w:t>
+      </w:r>
+    </w:p>
+    <w:p>
+      <w:pPr>
+        <w:rPr>
+          <w:rFonts w:ascii="Arial" w:hAnsi="Arial" w:cs="Arial"/>
+          <w:sz w:val="24"/>
+        </w:rPr>
+      </w:pPr>
+      <w:r>
+        <w:rPr>
+          <w:rFonts w:ascii="Arial" w:hAnsi="Arial" w:cs="Arial"/>
+          <w:sz w:val="24"/>
+        </w:rPr>
+        <w:t xml:space="preserve">39 [… …] </w:t>
+      </w:r>
+      <w:r>
+        <w:rPr>
+          <w:rFonts w:ascii="Arial" w:hAnsi="Arial" w:cs="Arial"/>
+          <w:sz w:val="24"/>
+        </w:rPr>
+        <w:t xml:space="preserve">Oh großer Gott, stärke doch meinen schwachen Glauben in mir, zerschelle doch mein </w:t>
+      </w:r>
+      <w:r>
+        <w:rPr>
+          <w:rFonts w:ascii="Arial" w:hAnsi="Arial" w:cs="Arial"/>
+          <w:i/>
+          <w:sz w:val="24"/>
+        </w:rPr>
+        <w:t>(eigenwilliges)</w:t>
+      </w:r>
+      <w:r>
+        <w:rPr>
+          <w:rFonts w:ascii="Arial" w:hAnsi="Arial" w:cs="Arial"/>
+          <w:sz w:val="24"/>
+        </w:rPr>
+        <w:t xml:space="preserve"> Herz, sodass es die vielfältigen Sünden erkenne und bereue, und erwecke doch mit deiner Kraft meine arme Seele, sodass sie sich erkenne, wie sie von dir abgewandt steht.</w:t>
+      </w:r>
+    </w:p>
+    <w:p>
+      <w:pPr>
+        <w:rPr>
+          <w:rFonts w:ascii="Arial" w:hAnsi="Arial" w:cs="Arial"/>
+          <w:sz w:val="24"/>
+          <w:lang w:val="en-GB"/>
+        </w:rPr>
+      </w:pPr>
+      <w:r>
+        <w:rPr>
+          <w:rFonts w:ascii="Arial" w:hAnsi="Arial" w:cs="Arial"/>
+          <w:sz w:val="24"/>
+        </w:rPr>
+        <w:t>[…] Oh Herr, was soll ich in meiner Eitelkeit von dir erbitten? Ich erbitte von dir nichts als nur das Sterben meines Heilands Jesus Christus, dass du mich in seinem Tod tötest und in seiner Auferstehung in Ihm lebendig machst, da</w:t>
+      </w:r>
+      <w:r>
+        <w:rPr>
+          <w:rFonts w:ascii="Arial" w:hAnsi="Arial" w:cs="Arial"/>
+          <w:sz w:val="24"/>
+        </w:rPr>
+        <w:t>m</w:t>
+      </w:r>
+      <w:r>
+        <w:rPr>
+          <w:rFonts w:ascii="Arial" w:hAnsi="Arial" w:cs="Arial"/>
+          <w:sz w:val="24"/>
+        </w:rPr>
+        <w:t>it i</w:t>
+      </w:r>
+      <w:r>
+        <w:rPr>
+          <w:rFonts w:ascii="Arial" w:hAnsi="Arial" w:cs="Arial"/>
+          <w:sz w:val="24"/>
+        </w:rPr>
+        <w:t>c</w:t>
+      </w:r>
+      <w:r>
+        <w:rPr>
+          <w:rFonts w:ascii="Arial" w:hAnsi="Arial" w:cs="Arial"/>
+          <w:sz w:val="24"/>
+        </w:rPr>
+        <w:t xml:space="preserve">h nicht mehr nach meines Geistes Willen in ihm wandle, sondern in Ihm, sodass ich sein Tempel und Wohnhaus sein kann, damit Er mich leite und führe, und dass ich ohne Ihn nichts wollen oder tun könne. Verbinde mich mit Ihm, auf dass ich eine gute Rebe an seinem Weinstock sei und in seiner Kraft gute Früchte trage. In deine Zusage versinke ich ganz und gar, und mir geschehe nach deinem Wort und Willen. </w:t>
+      </w:r>
+      <w:r>
+        <w:rPr>
+          <w:rFonts w:ascii="Arial" w:hAnsi="Arial" w:cs="Arial"/>
+          <w:sz w:val="24"/>
+          <w:lang w:val="en-GB"/>
+        </w:rPr>
+        <w:t>Amen.</w:t>
+      </w:r>
+    </w:p>
+    <w:p>
+      <w:pPr>
+        <w:rPr>
+          <w:rFonts w:ascii="Arial" w:hAnsi="Arial" w:cs="Arial"/>
+          <w:sz w:val="24"/>
+          <w:lang w:val="en-GB"/>
+        </w:rPr>
+      </w:pPr>
+    </w:p>
+    <w:p>
+      <w:pPr>
+        <w:rPr>
+          <w:rFonts w:ascii="Arial" w:hAnsi="Arial" w:cs="Arial"/>
+          <w:sz w:val="24"/>
+          <w:lang w:val="en-GB"/>
+        </w:rPr>
+      </w:pPr>
+      <w:r>
+        <w:rPr>
+          <w:rFonts w:ascii="Arial" w:hAnsi="Arial" w:cs="Arial"/>
+          <w:sz w:val="24"/>
+          <w:lang w:val="en-GB"/>
+        </w:rPr>
+        <w:t>Dylan, Covenant Woman</w:t>
+      </w:r>
+    </w:p>
+    <w:p>
+      <w:pPr>
+        <w:rPr>
+          <w:rFonts w:ascii="Arial" w:hAnsi="Arial" w:cs="Arial"/>
+          <w:sz w:val="24"/>
+        </w:rPr>
+      </w:pPr>
+      <w:r>
+        <w:rPr>
+          <w:rFonts w:ascii="Arial" w:hAnsi="Arial" w:cs="Arial"/>
+          <w:sz w:val="24"/>
+          <w:lang w:val="en-GB"/>
+        </w:rPr>
         <w:lastRenderedPageBreak/>
-        <w:t>Die Kunst des Betens</w:t>
-      </w:r>
-      <w:bookmarkEnd w:id="11"/>
-    </w:p>
-    <w:p>
-      <w:pPr>
-        <w:rPr>
-          <w:rFonts w:ascii="Arial" w:hAnsi="Arial" w:cs="Arial"/>
-          <w:sz w:val="24"/>
-        </w:rPr>
-      </w:pPr>
-    </w:p>
-    <w:p>
-      <w:pPr>
-        <w:rPr>
-          <w:rFonts w:ascii="Arial" w:hAnsi="Arial" w:cs="Arial"/>
-          <w:sz w:val="24"/>
-        </w:rPr>
-      </w:pPr>
-      <w:r>
-        <w:rPr>
-          <w:rFonts w:ascii="Arial" w:hAnsi="Arial" w:cs="Arial"/>
-          <w:sz w:val="24"/>
-        </w:rPr>
-        <w:t>Psalm 34,19: Der HERR ist nahe denen, die zerbrochenen Herzens sind, und er hilft denen, die zerschlagenen Geistes sind.</w:t>
-      </w:r>
-    </w:p>
-    <w:p>
-      <w:pPr>
-        <w:rPr>
-          <w:rFonts w:ascii="Arial" w:hAnsi="Arial" w:cs="Arial"/>
-          <w:sz w:val="24"/>
-        </w:rPr>
-      </w:pPr>
-      <w:r>
-        <w:rPr>
-          <w:rFonts w:ascii="Arial" w:hAnsi="Arial" w:cs="Arial"/>
-          <w:sz w:val="24"/>
-        </w:rPr>
-        <w:t>Böhme: Der Weg zu Christo, „Vom Heiligen Gebet“</w:t>
-      </w:r>
-    </w:p>
-    <w:p>
-      <w:pPr>
-        <w:rPr>
-          <w:rFonts w:ascii="Arial" w:hAnsi="Arial" w:cs="Arial"/>
-          <w:sz w:val="24"/>
-        </w:rPr>
-      </w:pPr>
-      <w:r>
-        <w:rPr>
-          <w:rFonts w:ascii="Arial" w:hAnsi="Arial" w:cs="Arial"/>
-          <w:sz w:val="24"/>
-        </w:rPr>
-        <w:t>Vorrede an den Gottliebenden Leser</w:t>
-      </w:r>
-    </w:p>
-    <w:p>
-      <w:pPr>
-        <w:rPr>
-          <w:rFonts w:ascii="Arial" w:hAnsi="Arial" w:cs="Arial"/>
-          <w:sz w:val="24"/>
-        </w:rPr>
-      </w:pPr>
-      <w:r>
-        <w:rPr>
-          <w:rFonts w:ascii="Arial" w:hAnsi="Arial" w:cs="Arial"/>
-          <w:sz w:val="24"/>
-        </w:rPr>
-        <w:t>17 […] „Bittet, so werdet ihr empfangen. Suchet, so werdet ihr finden. Klopfet an, so wird euch aufgetan.“ (Luk. 11.9)</w:t>
-      </w:r>
-    </w:p>
-    <w:p>
-      <w:pPr>
-        <w:rPr>
-          <w:rFonts w:ascii="Arial" w:hAnsi="Arial" w:cs="Arial"/>
-          <w:sz w:val="24"/>
-        </w:rPr>
-      </w:pPr>
-      <w:r>
-        <w:rPr>
-          <w:rFonts w:ascii="Arial" w:hAnsi="Arial" w:cs="Arial"/>
-          <w:sz w:val="24"/>
-        </w:rPr>
-        <w:t xml:space="preserve">18 Ein jedes Gebet, das da nicht findet und empfängt, das ist kalt und lau und steckt in einer Behinderung zeitlicher und irdischer Dinge. Das heißt, die Seele naht sich nicht auf wahrhafte Weise Gott. Sie will sich Gott nicht ganz und gar ergeben, sondern hängt noch an irdischer Liebe, die sie </w:t>
-      </w:r>
-      <w:proofErr w:type="spellStart"/>
-      <w:r>
-        <w:rPr>
-          <w:rFonts w:ascii="Arial" w:hAnsi="Arial" w:cs="Arial"/>
-          <w:sz w:val="24"/>
-        </w:rPr>
-        <w:t>gefangenhält</w:t>
-      </w:r>
-      <w:proofErr w:type="spellEnd"/>
-      <w:r>
-        <w:rPr>
-          <w:rFonts w:ascii="Arial" w:hAnsi="Arial" w:cs="Arial"/>
-          <w:sz w:val="24"/>
-        </w:rPr>
-        <w:t>, sodass sie die Stätte Gottes nicht erreichen kann.</w:t>
-      </w:r>
-    </w:p>
-    <w:p>
-      <w:pPr>
-        <w:rPr>
-          <w:rFonts w:ascii="Arial" w:hAnsi="Arial" w:cs="Arial"/>
-          <w:sz w:val="24"/>
-        </w:rPr>
-      </w:pPr>
-    </w:p>
-    <w:p>
-      <w:pPr>
-        <w:rPr>
-          <w:rFonts w:ascii="Arial" w:hAnsi="Arial" w:cs="Arial"/>
-          <w:sz w:val="24"/>
-        </w:rPr>
-      </w:pPr>
-      <w:r>
-        <w:rPr>
-          <w:rFonts w:ascii="Arial" w:hAnsi="Arial" w:cs="Arial"/>
-          <w:sz w:val="24"/>
-        </w:rPr>
-        <w:t>Eine Beichte und wahrhafte Buß-Wirkung vor Gottes Angesicht</w:t>
-      </w:r>
-    </w:p>
-    <w:p>
-      <w:pPr>
-        <w:rPr>
-          <w:rFonts w:ascii="Arial" w:hAnsi="Arial" w:cs="Arial"/>
-          <w:sz w:val="24"/>
-        </w:rPr>
-      </w:pPr>
-      <w:r>
-        <w:rPr>
-          <w:rFonts w:ascii="Arial" w:hAnsi="Arial" w:cs="Arial"/>
-          <w:sz w:val="24"/>
-        </w:rPr>
-        <w:t xml:space="preserve">39 [… …] </w:t>
-      </w:r>
-      <w:r>
-        <w:rPr>
-          <w:rFonts w:ascii="Arial" w:hAnsi="Arial" w:cs="Arial"/>
-          <w:sz w:val="24"/>
-        </w:rPr>
-        <w:t xml:space="preserve">Oh großer Gott, stärke doch meinen schwachen Glauben in mir, zerschelle doch mein </w:t>
-      </w:r>
-      <w:r>
-        <w:rPr>
-          <w:rFonts w:ascii="Arial" w:hAnsi="Arial" w:cs="Arial"/>
-          <w:i/>
-          <w:sz w:val="24"/>
-        </w:rPr>
-        <w:t>(eigenwilliges)</w:t>
-      </w:r>
-      <w:r>
-        <w:rPr>
-          <w:rFonts w:ascii="Arial" w:hAnsi="Arial" w:cs="Arial"/>
-          <w:sz w:val="24"/>
-        </w:rPr>
-        <w:t xml:space="preserve"> Herz, sodass es die vielfältigen Sünden erkenne und bereue, und erwecke doch mit deiner Kraft meine arme Seele, sodass sie sich erkenne, wie sie von dir abgewandt steht.</w:t>
-      </w:r>
-    </w:p>
-    <w:p>
-      <w:pPr>
-        <w:rPr>
-          <w:rFonts w:ascii="Arial" w:hAnsi="Arial" w:cs="Arial"/>
-          <w:sz w:val="24"/>
-          <w:lang w:val="en-GB"/>
-        </w:rPr>
-      </w:pPr>
-      <w:r>
-        <w:rPr>
-          <w:rFonts w:ascii="Arial" w:hAnsi="Arial" w:cs="Arial"/>
-          <w:sz w:val="24"/>
-        </w:rPr>
-        <w:t>[…] Oh Herr, was soll ich in meiner Eitelkeit von dir erbitten? Ich erbitte von dir nichts als nur das Sterben meines Heilands Jesus Christus, dass du mich in seinem Tod tötest und in seiner Auferstehung in Ihm lebendig machst, da</w:t>
-      </w:r>
-      <w:r>
-        <w:rPr>
-          <w:rFonts w:ascii="Arial" w:hAnsi="Arial" w:cs="Arial"/>
-          <w:sz w:val="24"/>
-        </w:rPr>
-        <w:t>m</w:t>
-      </w:r>
-      <w:r>
-        <w:rPr>
-          <w:rFonts w:ascii="Arial" w:hAnsi="Arial" w:cs="Arial"/>
-          <w:sz w:val="24"/>
-        </w:rPr>
-        <w:t>it i</w:t>
-      </w:r>
-      <w:r>
-        <w:rPr>
-          <w:rFonts w:ascii="Arial" w:hAnsi="Arial" w:cs="Arial"/>
-          <w:sz w:val="24"/>
-        </w:rPr>
-        <w:t>c</w:t>
-      </w:r>
-      <w:r>
-        <w:rPr>
-          <w:rFonts w:ascii="Arial" w:hAnsi="Arial" w:cs="Arial"/>
-          <w:sz w:val="24"/>
-        </w:rPr>
-        <w:t xml:space="preserve">h nicht mehr nach meines Geistes Willen in ihm wandle, sondern in Ihm, sodass ich sein Tempel und Wohnhaus sein kann, damit Er mich leite und führe, und dass ich ohne Ihn nichts wollen oder tun könne. Verbinde mich mit Ihm, auf dass ich eine gute Rebe an seinem Weinstock sei und in seiner Kraft gute Früchte trage. In deine Zusage versinke ich ganz und gar, und mir geschehe nach deinem Wort und Willen. </w:t>
-      </w:r>
-      <w:r>
-        <w:rPr>
-          <w:rFonts w:ascii="Arial" w:hAnsi="Arial" w:cs="Arial"/>
-          <w:sz w:val="24"/>
-          <w:lang w:val="en-GB"/>
-        </w:rPr>
-        <w:t>Amen.</w:t>
-      </w:r>
-    </w:p>
-    <w:p>
-      <w:pPr>
-        <w:rPr>
-          <w:rFonts w:ascii="Arial" w:hAnsi="Arial" w:cs="Arial"/>
-          <w:sz w:val="24"/>
-          <w:lang w:val="en-GB"/>
-        </w:rPr>
-      </w:pPr>
-    </w:p>
-    <w:p>
-      <w:pPr>
-        <w:rPr>
-          <w:rFonts w:ascii="Arial" w:hAnsi="Arial" w:cs="Arial"/>
-          <w:sz w:val="24"/>
-          <w:lang w:val="en-GB"/>
-        </w:rPr>
-      </w:pPr>
-      <w:r>
-        <w:rPr>
-          <w:rFonts w:ascii="Arial" w:hAnsi="Arial" w:cs="Arial"/>
-          <w:sz w:val="24"/>
-          <w:lang w:val="en-GB"/>
-        </w:rPr>
-        <w:t>Dylan, Covenant Woman</w:t>
-      </w:r>
-    </w:p>
-    <w:p>
-      <w:pPr>
-        <w:rPr>
-          <w:rFonts w:ascii="Arial" w:hAnsi="Arial" w:cs="Arial"/>
-          <w:sz w:val="24"/>
-        </w:rPr>
-      </w:pPr>
-      <w:r>
-        <w:rPr>
-          <w:rFonts w:ascii="Arial" w:hAnsi="Arial" w:cs="Arial"/>
-          <w:sz w:val="24"/>
-          <w:lang w:val="en-GB"/>
-        </w:rPr>
         <w:t>I’ve been broken, shattered like an empty cup</w:t>
       </w:r>
       <w:r>
@@ -7903,7 +9022,6 @@
           <w:sz w:val="24"/>
           <w:lang w:val="en-GB"/>
         </w:rPr>
-        <w:lastRenderedPageBreak/>
         <w:t>In the time of my confession, in the hour of my deepest need</w:t>
       </w:r>
       <w:r>

</xml_diff>

<commit_message>
docx: heilig und tierisch: Böhme / Dylan
</commit_message>
<xml_diff>
--- a/Böhme-Dylan-Geistesverw_Sammlg.docx
+++ b/Böhme-Dylan-Geistesverw_Sammlg.docx
@@ -9757,6 +9757,157 @@
     </w:p>
     <w:p>
       <w:pPr>
+        <w:pStyle w:val="Default"/>
+        <w:keepNext/>
+        <w:keepLines/>
+        <w:ind w:left="708"/>
+        <w:jc w:val="both"/>
+        <w:rPr>
+          <w:rFonts w:ascii="Verdana" w:hAnsi="Verdana"/>
+          <w:i/>
+          <w:iCs/>
+        </w:rPr>
+      </w:pPr>
+      <w:r>
+        <w:rPr>
+          <w:rFonts w:ascii="Verdana" w:hAnsi="Verdana"/>
+          <w:i/>
+          <w:iCs/>
+        </w:rPr>
+        <w:t xml:space="preserve">334. Wegen dieser einen Behauptung will ich diesen Punkt auswickeln, nur </w:t>
+      </w:r>
+      <w:proofErr w:type="spellStart"/>
+      <w:r>
+        <w:rPr>
+          <w:rFonts w:ascii="Verdana" w:hAnsi="Verdana"/>
+          <w:i/>
+          <w:iCs/>
+        </w:rPr>
+        <w:t>daß</w:t>
+      </w:r>
+      <w:proofErr w:type="spellEnd"/>
+      <w:r>
+        <w:rPr>
+          <w:rFonts w:ascii="Verdana" w:hAnsi="Verdana"/>
+          <w:i/>
+          <w:iCs/>
+        </w:rPr>
+        <w:t xml:space="preserve"> man sehe, was göttlich und natürlich, was heilig oder tierisch sei, und </w:t>
+      </w:r>
+      <w:proofErr w:type="spellStart"/>
+      <w:r>
+        <w:rPr>
+          <w:rFonts w:ascii="Verdana" w:hAnsi="Verdana"/>
+          <w:i/>
+          <w:iCs/>
+        </w:rPr>
+        <w:t>daß</w:t>
+      </w:r>
+      <w:proofErr w:type="spellEnd"/>
+      <w:r>
+        <w:rPr>
+          <w:rFonts w:ascii="Verdana" w:hAnsi="Verdana"/>
+          <w:i/>
+          <w:iCs/>
+        </w:rPr>
+        <w:t xml:space="preserve"> die Heuchelei und Scheinheiligkeit, darunter man die Erbsünde verdecken will, erkannt werden möge. </w:t>
+      </w:r>
+      <w:proofErr w:type="spellStart"/>
+      <w:r>
+        <w:rPr>
+          <w:rFonts w:ascii="Verdana" w:hAnsi="Verdana"/>
+          <w:i/>
+          <w:iCs/>
+        </w:rPr>
+        <w:t>Daß</w:t>
+      </w:r>
+      <w:proofErr w:type="spellEnd"/>
+      <w:r>
+        <w:rPr>
+          <w:rFonts w:ascii="Verdana" w:hAnsi="Verdana"/>
+          <w:i/>
+          <w:iCs/>
+        </w:rPr>
+        <w:t xml:space="preserve"> auch fromme Eheleute nicht sicher seien, sondern wissen, </w:t>
+      </w:r>
+      <w:proofErr w:type="spellStart"/>
+      <w:r>
+        <w:rPr>
+          <w:rFonts w:ascii="Verdana" w:hAnsi="Verdana"/>
+          <w:i/>
+          <w:iCs/>
+        </w:rPr>
+        <w:t>daß</w:t>
+      </w:r>
+      <w:proofErr w:type="spellEnd"/>
+      <w:r>
+        <w:rPr>
+          <w:rFonts w:ascii="Verdana" w:hAnsi="Verdana"/>
+          <w:i/>
+          <w:iCs/>
+        </w:rPr>
+        <w:t xml:space="preserve"> sie auch Sünder sind und lernen, sich vor Gottes Zorn zu fürchten und vor Gott demütig zu sein, und fleißig in großer Andacht miteinander beten, damit der Teufel nicht die angeborene Unreinheit angreift und sie in tierische Eigenschaft stürzt, welche natürlich diesem ehelichen Werk mit anhängt.</w:t>
+      </w:r>
+      <w:r>
+        <w:rPr>
+          <w:rStyle w:val="Funotenzeichen"/>
+          <w:rFonts w:ascii="Verdana" w:hAnsi="Verdana"/>
+          <w:i/>
+          <w:iCs/>
+        </w:rPr>
+        <w:footnoteReference w:id="18"/>
+      </w:r>
+    </w:p>
+    <w:p>
+      <w:pPr>
+        <w:pStyle w:val="Default"/>
+        <w:keepNext/>
+        <w:keepLines/>
+        <w:jc w:val="both"/>
+        <w:rPr>
+          <w:rFonts w:ascii="Verdana" w:hAnsi="Verdana"/>
+          <w:iCs/>
+        </w:rPr>
+      </w:pPr>
+    </w:p>
+    <w:p>
+      <w:pPr>
+        <w:pStyle w:val="Default"/>
+        <w:keepNext/>
+        <w:keepLines/>
+        <w:jc w:val="both"/>
+        <w:rPr>
+          <w:rFonts w:ascii="Verdana" w:hAnsi="Verdana"/>
+          <w:iCs/>
+        </w:rPr>
+      </w:pPr>
+    </w:p>
+    <w:p>
+      <w:pPr>
+        <w:pStyle w:val="Default"/>
+        <w:keepNext/>
+        <w:keepLines/>
+        <w:jc w:val="both"/>
+        <w:rPr>
+          <w:rFonts w:ascii="Verdana" w:hAnsi="Verdana"/>
+          <w:iCs/>
+        </w:rPr>
+      </w:pPr>
+    </w:p>
+    <w:p>
+      <w:pPr>
+        <w:pStyle w:val="Default"/>
+        <w:keepNext/>
+        <w:keepLines/>
+        <w:jc w:val="both"/>
+        <w:rPr>
+          <w:rFonts w:ascii="Verdana" w:hAnsi="Verdana"/>
+          <w:iCs/>
+        </w:rPr>
+      </w:pPr>
+    </w:p>
+    <w:p>
+      <w:pPr>
         <w:rPr>
           <w:rFonts w:ascii="Arial" w:hAnsi="Arial" w:cs="Arial"/>
           <w:sz w:val="24"/>
@@ -9858,6 +10009,1130 @@
         </w:rPr>
         <w:t>You ask me about myself, but I’m becoming less and less defined as Christ becomes more and more defined.</w:t>
       </w:r>
+    </w:p>
+    <w:p>
+      <w:pPr>
+        <w:keepNext/>
+        <w:keepLines/>
+        <w:rPr>
+          <w:rFonts w:ascii="Arial" w:hAnsi="Arial" w:cs="Arial"/>
+          <w:b/>
+          <w:sz w:val="24"/>
+        </w:rPr>
+      </w:pPr>
+      <w:r>
+        <w:rPr>
+          <w:rFonts w:ascii="Arial" w:hAnsi="Arial" w:cs="Arial"/>
+          <w:b/>
+          <w:sz w:val="24"/>
+        </w:rPr>
+        <w:lastRenderedPageBreak/>
+        <w:t>Dylan: Solid Rock (</w:t>
+      </w:r>
+      <w:proofErr w:type="spellStart"/>
+      <w:r>
+        <w:rPr>
+          <w:rFonts w:ascii="Arial" w:hAnsi="Arial" w:cs="Arial"/>
+          <w:b/>
+          <w:sz w:val="24"/>
+        </w:rPr>
+        <w:t>Saved</w:t>
+      </w:r>
+      <w:proofErr w:type="spellEnd"/>
+      <w:r>
+        <w:rPr>
+          <w:rFonts w:ascii="Arial" w:hAnsi="Arial" w:cs="Arial"/>
+          <w:b/>
+          <w:sz w:val="24"/>
+        </w:rPr>
+        <w:t>)</w:t>
+      </w:r>
+    </w:p>
+    <w:p>
+      <w:pPr>
+        <w:keepNext/>
+        <w:keepLines/>
+        <w:rPr>
+          <w:rFonts w:ascii="Arial" w:hAnsi="Arial" w:cs="Arial"/>
+          <w:i/>
+          <w:iCs/>
+          <w:sz w:val="24"/>
+        </w:rPr>
+      </w:pPr>
+      <w:proofErr w:type="spellStart"/>
+      <w:r>
+        <w:rPr>
+          <w:rFonts w:ascii="Arial" w:hAnsi="Arial" w:cs="Arial"/>
+          <w:i/>
+          <w:iCs/>
+          <w:sz w:val="24"/>
+        </w:rPr>
+        <w:t>It’s</w:t>
+      </w:r>
+      <w:proofErr w:type="spellEnd"/>
+      <w:r>
+        <w:rPr>
+          <w:rFonts w:ascii="Arial" w:hAnsi="Arial" w:cs="Arial"/>
+          <w:i/>
+          <w:iCs/>
+          <w:sz w:val="24"/>
+        </w:rPr>
+        <w:t xml:space="preserve"> </w:t>
+      </w:r>
+      <w:proofErr w:type="spellStart"/>
+      <w:r>
+        <w:rPr>
+          <w:rFonts w:ascii="Arial" w:hAnsi="Arial" w:cs="Arial"/>
+          <w:i/>
+          <w:iCs/>
+          <w:sz w:val="24"/>
+        </w:rPr>
+        <w:t>the</w:t>
+      </w:r>
+      <w:proofErr w:type="spellEnd"/>
+      <w:r>
+        <w:rPr>
+          <w:rFonts w:ascii="Arial" w:hAnsi="Arial" w:cs="Arial"/>
+          <w:i/>
+          <w:iCs/>
+          <w:sz w:val="24"/>
+        </w:rPr>
+        <w:t xml:space="preserve"> </w:t>
+      </w:r>
+      <w:proofErr w:type="spellStart"/>
+      <w:r>
+        <w:rPr>
+          <w:rFonts w:ascii="Arial" w:hAnsi="Arial" w:cs="Arial"/>
+          <w:i/>
+          <w:iCs/>
+          <w:sz w:val="24"/>
+        </w:rPr>
+        <w:t>ways</w:t>
+      </w:r>
+      <w:proofErr w:type="spellEnd"/>
+      <w:r>
+        <w:rPr>
+          <w:rFonts w:ascii="Arial" w:hAnsi="Arial" w:cs="Arial"/>
+          <w:i/>
+          <w:iCs/>
+          <w:sz w:val="24"/>
+        </w:rPr>
+        <w:t xml:space="preserve"> </w:t>
+      </w:r>
+      <w:proofErr w:type="spellStart"/>
+      <w:r>
+        <w:rPr>
+          <w:rFonts w:ascii="Arial" w:hAnsi="Arial" w:cs="Arial"/>
+          <w:i/>
+          <w:iCs/>
+          <w:sz w:val="24"/>
+        </w:rPr>
+        <w:t>of</w:t>
+      </w:r>
+      <w:proofErr w:type="spellEnd"/>
+      <w:r>
+        <w:rPr>
+          <w:rFonts w:ascii="Arial" w:hAnsi="Arial" w:cs="Arial"/>
+          <w:i/>
+          <w:iCs/>
+          <w:sz w:val="24"/>
+        </w:rPr>
+        <w:t xml:space="preserve"> </w:t>
+      </w:r>
+      <w:proofErr w:type="spellStart"/>
+      <w:r>
+        <w:rPr>
+          <w:rFonts w:ascii="Arial" w:hAnsi="Arial" w:cs="Arial"/>
+          <w:i/>
+          <w:iCs/>
+          <w:sz w:val="24"/>
+        </w:rPr>
+        <w:t>the</w:t>
+      </w:r>
+      <w:proofErr w:type="spellEnd"/>
+      <w:r>
+        <w:rPr>
+          <w:rFonts w:ascii="Arial" w:hAnsi="Arial" w:cs="Arial"/>
+          <w:i/>
+          <w:iCs/>
+          <w:sz w:val="24"/>
+        </w:rPr>
+        <w:t xml:space="preserve"> </w:t>
+      </w:r>
+      <w:proofErr w:type="spellStart"/>
+      <w:r>
+        <w:rPr>
+          <w:rFonts w:ascii="Arial" w:hAnsi="Arial" w:cs="Arial"/>
+          <w:i/>
+          <w:iCs/>
+          <w:sz w:val="24"/>
+        </w:rPr>
+        <w:t>flesh</w:t>
+      </w:r>
+      <w:proofErr w:type="spellEnd"/>
+      <w:r>
+        <w:rPr>
+          <w:rFonts w:ascii="Arial" w:hAnsi="Arial" w:cs="Arial"/>
+          <w:i/>
+          <w:iCs/>
+          <w:sz w:val="24"/>
+        </w:rPr>
+        <w:t xml:space="preserve"> </w:t>
+      </w:r>
+      <w:proofErr w:type="spellStart"/>
+      <w:r>
+        <w:rPr>
+          <w:rFonts w:ascii="Arial" w:hAnsi="Arial" w:cs="Arial"/>
+          <w:i/>
+          <w:iCs/>
+          <w:sz w:val="24"/>
+        </w:rPr>
+        <w:t>to</w:t>
+      </w:r>
+      <w:proofErr w:type="spellEnd"/>
+      <w:r>
+        <w:rPr>
+          <w:rFonts w:ascii="Arial" w:hAnsi="Arial" w:cs="Arial"/>
+          <w:i/>
+          <w:iCs/>
+          <w:sz w:val="24"/>
+        </w:rPr>
+        <w:t xml:space="preserve"> war </w:t>
+      </w:r>
+      <w:proofErr w:type="spellStart"/>
+      <w:r>
+        <w:rPr>
+          <w:rFonts w:ascii="Arial" w:hAnsi="Arial" w:cs="Arial"/>
+          <w:i/>
+          <w:iCs/>
+          <w:sz w:val="24"/>
+        </w:rPr>
+        <w:t>against</w:t>
+      </w:r>
+      <w:proofErr w:type="spellEnd"/>
+      <w:r>
+        <w:rPr>
+          <w:rFonts w:ascii="Arial" w:hAnsi="Arial" w:cs="Arial"/>
+          <w:i/>
+          <w:iCs/>
+          <w:sz w:val="24"/>
+        </w:rPr>
+        <w:t xml:space="preserve"> </w:t>
+      </w:r>
+      <w:proofErr w:type="spellStart"/>
+      <w:r>
+        <w:rPr>
+          <w:rFonts w:ascii="Arial" w:hAnsi="Arial" w:cs="Arial"/>
+          <w:i/>
+          <w:iCs/>
+          <w:sz w:val="24"/>
+        </w:rPr>
+        <w:t>the</w:t>
+      </w:r>
+      <w:proofErr w:type="spellEnd"/>
+      <w:r>
+        <w:rPr>
+          <w:rFonts w:ascii="Arial" w:hAnsi="Arial" w:cs="Arial"/>
+          <w:i/>
+          <w:iCs/>
+          <w:sz w:val="24"/>
+        </w:rPr>
+        <w:t xml:space="preserve"> </w:t>
+      </w:r>
+      <w:proofErr w:type="spellStart"/>
+      <w:r>
+        <w:rPr>
+          <w:rFonts w:ascii="Arial" w:hAnsi="Arial" w:cs="Arial"/>
+          <w:i/>
+          <w:iCs/>
+          <w:sz w:val="24"/>
+        </w:rPr>
+        <w:t>spirit</w:t>
+      </w:r>
+      <w:proofErr w:type="spellEnd"/>
+      <w:r>
+        <w:rPr>
+          <w:rFonts w:ascii="Arial" w:hAnsi="Arial" w:cs="Arial"/>
+          <w:i/>
+          <w:iCs/>
+          <w:sz w:val="24"/>
+        </w:rPr>
+        <w:br/>
+        <w:t>Twenty-</w:t>
+      </w:r>
+      <w:proofErr w:type="spellStart"/>
+      <w:r>
+        <w:rPr>
+          <w:rFonts w:ascii="Arial" w:hAnsi="Arial" w:cs="Arial"/>
+          <w:i/>
+          <w:iCs/>
+          <w:sz w:val="24"/>
+        </w:rPr>
+        <w:t>four</w:t>
+      </w:r>
+      <w:proofErr w:type="spellEnd"/>
+      <w:r>
+        <w:rPr>
+          <w:rFonts w:ascii="Arial" w:hAnsi="Arial" w:cs="Arial"/>
+          <w:i/>
+          <w:iCs/>
+          <w:sz w:val="24"/>
+        </w:rPr>
+        <w:t xml:space="preserve"> </w:t>
+      </w:r>
+      <w:proofErr w:type="spellStart"/>
+      <w:r>
+        <w:rPr>
+          <w:rFonts w:ascii="Arial" w:hAnsi="Arial" w:cs="Arial"/>
+          <w:i/>
+          <w:iCs/>
+          <w:sz w:val="24"/>
+        </w:rPr>
+        <w:t>hours</w:t>
+      </w:r>
+      <w:proofErr w:type="spellEnd"/>
+      <w:r>
+        <w:rPr>
+          <w:rFonts w:ascii="Arial" w:hAnsi="Arial" w:cs="Arial"/>
+          <w:i/>
+          <w:iCs/>
+          <w:sz w:val="24"/>
+        </w:rPr>
+        <w:t xml:space="preserve"> a </w:t>
+      </w:r>
+      <w:proofErr w:type="spellStart"/>
+      <w:r>
+        <w:rPr>
+          <w:rFonts w:ascii="Arial" w:hAnsi="Arial" w:cs="Arial"/>
+          <w:i/>
+          <w:iCs/>
+          <w:sz w:val="24"/>
+        </w:rPr>
+        <w:t>day</w:t>
+      </w:r>
+      <w:proofErr w:type="spellEnd"/>
+      <w:r>
+        <w:rPr>
+          <w:rFonts w:ascii="Arial" w:hAnsi="Arial" w:cs="Arial"/>
+          <w:i/>
+          <w:iCs/>
+          <w:sz w:val="24"/>
+        </w:rPr>
+        <w:t xml:space="preserve"> </w:t>
+      </w:r>
+      <w:proofErr w:type="spellStart"/>
+      <w:r>
+        <w:rPr>
+          <w:rFonts w:ascii="Arial" w:hAnsi="Arial" w:cs="Arial"/>
+          <w:i/>
+          <w:iCs/>
+          <w:sz w:val="24"/>
+        </w:rPr>
+        <w:t>you</w:t>
+      </w:r>
+      <w:proofErr w:type="spellEnd"/>
+      <w:r>
+        <w:rPr>
+          <w:rFonts w:ascii="Arial" w:hAnsi="Arial" w:cs="Arial"/>
+          <w:i/>
+          <w:iCs/>
+          <w:sz w:val="24"/>
+        </w:rPr>
+        <w:t xml:space="preserve"> </w:t>
+      </w:r>
+      <w:proofErr w:type="spellStart"/>
+      <w:r>
+        <w:rPr>
+          <w:rFonts w:ascii="Arial" w:hAnsi="Arial" w:cs="Arial"/>
+          <w:i/>
+          <w:iCs/>
+          <w:sz w:val="24"/>
+        </w:rPr>
+        <w:t>can</w:t>
+      </w:r>
+      <w:proofErr w:type="spellEnd"/>
+      <w:r>
+        <w:rPr>
+          <w:rFonts w:ascii="Arial" w:hAnsi="Arial" w:cs="Arial"/>
+          <w:i/>
+          <w:iCs/>
+          <w:sz w:val="24"/>
+        </w:rPr>
+        <w:t xml:space="preserve"> </w:t>
+      </w:r>
+      <w:proofErr w:type="spellStart"/>
+      <w:r>
+        <w:rPr>
+          <w:rFonts w:ascii="Arial" w:hAnsi="Arial" w:cs="Arial"/>
+          <w:i/>
+          <w:iCs/>
+          <w:sz w:val="24"/>
+        </w:rPr>
+        <w:t>feel</w:t>
+      </w:r>
+      <w:proofErr w:type="spellEnd"/>
+      <w:r>
+        <w:rPr>
+          <w:rFonts w:ascii="Arial" w:hAnsi="Arial" w:cs="Arial"/>
+          <w:i/>
+          <w:iCs/>
+          <w:sz w:val="24"/>
+        </w:rPr>
+        <w:t xml:space="preserve"> </w:t>
+      </w:r>
+      <w:proofErr w:type="spellStart"/>
+      <w:r>
+        <w:rPr>
+          <w:rFonts w:ascii="Arial" w:hAnsi="Arial" w:cs="Arial"/>
+          <w:i/>
+          <w:iCs/>
+          <w:sz w:val="24"/>
+        </w:rPr>
+        <w:t>it</w:t>
+      </w:r>
+      <w:proofErr w:type="spellEnd"/>
+      <w:r>
+        <w:rPr>
+          <w:rFonts w:ascii="Arial" w:hAnsi="Arial" w:cs="Arial"/>
+          <w:i/>
+          <w:iCs/>
+          <w:sz w:val="24"/>
+        </w:rPr>
+        <w:t xml:space="preserve"> and </w:t>
+      </w:r>
+      <w:proofErr w:type="spellStart"/>
+      <w:r>
+        <w:rPr>
+          <w:rFonts w:ascii="Arial" w:hAnsi="Arial" w:cs="Arial"/>
+          <w:i/>
+          <w:iCs/>
+          <w:sz w:val="24"/>
+        </w:rPr>
+        <w:t>you</w:t>
+      </w:r>
+      <w:proofErr w:type="spellEnd"/>
+      <w:r>
+        <w:rPr>
+          <w:rFonts w:ascii="Arial" w:hAnsi="Arial" w:cs="Arial"/>
+          <w:i/>
+          <w:iCs/>
+          <w:sz w:val="24"/>
+        </w:rPr>
+        <w:t xml:space="preserve"> </w:t>
+      </w:r>
+      <w:proofErr w:type="spellStart"/>
+      <w:r>
+        <w:rPr>
+          <w:rFonts w:ascii="Arial" w:hAnsi="Arial" w:cs="Arial"/>
+          <w:i/>
+          <w:iCs/>
+          <w:sz w:val="24"/>
+        </w:rPr>
+        <w:t>can</w:t>
+      </w:r>
+      <w:proofErr w:type="spellEnd"/>
+      <w:r>
+        <w:rPr>
+          <w:rFonts w:ascii="Arial" w:hAnsi="Arial" w:cs="Arial"/>
+          <w:i/>
+          <w:iCs/>
+          <w:sz w:val="24"/>
+        </w:rPr>
+        <w:t xml:space="preserve"> </w:t>
+      </w:r>
+      <w:proofErr w:type="spellStart"/>
+      <w:r>
+        <w:rPr>
+          <w:rFonts w:ascii="Arial" w:hAnsi="Arial" w:cs="Arial"/>
+          <w:i/>
+          <w:iCs/>
+          <w:sz w:val="24"/>
+        </w:rPr>
+        <w:t>hear</w:t>
+      </w:r>
+      <w:proofErr w:type="spellEnd"/>
+      <w:r>
+        <w:rPr>
+          <w:rFonts w:ascii="Arial" w:hAnsi="Arial" w:cs="Arial"/>
+          <w:i/>
+          <w:iCs/>
+          <w:sz w:val="24"/>
+        </w:rPr>
+        <w:t xml:space="preserve"> </w:t>
+      </w:r>
+      <w:proofErr w:type="spellStart"/>
+      <w:r>
+        <w:rPr>
+          <w:rFonts w:ascii="Arial" w:hAnsi="Arial" w:cs="Arial"/>
+          <w:i/>
+          <w:iCs/>
+          <w:sz w:val="24"/>
+        </w:rPr>
+        <w:t>it</w:t>
+      </w:r>
+      <w:proofErr w:type="spellEnd"/>
+      <w:r>
+        <w:rPr>
+          <w:rFonts w:ascii="Arial" w:hAnsi="Arial" w:cs="Arial"/>
+          <w:i/>
+          <w:iCs/>
+          <w:sz w:val="24"/>
+        </w:rPr>
+        <w:br/>
+      </w:r>
+      <w:proofErr w:type="spellStart"/>
+      <w:r>
+        <w:rPr>
+          <w:rFonts w:ascii="Arial" w:hAnsi="Arial" w:cs="Arial"/>
+          <w:i/>
+          <w:iCs/>
+          <w:sz w:val="24"/>
+        </w:rPr>
+        <w:t>Using</w:t>
+      </w:r>
+      <w:proofErr w:type="spellEnd"/>
+      <w:r>
+        <w:rPr>
+          <w:rFonts w:ascii="Arial" w:hAnsi="Arial" w:cs="Arial"/>
+          <w:i/>
+          <w:iCs/>
+          <w:sz w:val="24"/>
+        </w:rPr>
+        <w:t xml:space="preserve"> all </w:t>
+      </w:r>
+      <w:proofErr w:type="spellStart"/>
+      <w:r>
+        <w:rPr>
+          <w:rFonts w:ascii="Arial" w:hAnsi="Arial" w:cs="Arial"/>
+          <w:i/>
+          <w:iCs/>
+          <w:sz w:val="24"/>
+        </w:rPr>
+        <w:t>the</w:t>
+      </w:r>
+      <w:proofErr w:type="spellEnd"/>
+      <w:r>
+        <w:rPr>
+          <w:rFonts w:ascii="Arial" w:hAnsi="Arial" w:cs="Arial"/>
+          <w:i/>
+          <w:iCs/>
+          <w:sz w:val="24"/>
+        </w:rPr>
+        <w:t xml:space="preserve"> </w:t>
+      </w:r>
+      <w:proofErr w:type="spellStart"/>
+      <w:r>
+        <w:rPr>
+          <w:rFonts w:ascii="Arial" w:hAnsi="Arial" w:cs="Arial"/>
+          <w:i/>
+          <w:iCs/>
+          <w:sz w:val="24"/>
+        </w:rPr>
+        <w:t>devices</w:t>
+      </w:r>
+      <w:proofErr w:type="spellEnd"/>
+      <w:r>
+        <w:rPr>
+          <w:rFonts w:ascii="Arial" w:hAnsi="Arial" w:cs="Arial"/>
+          <w:i/>
+          <w:iCs/>
+          <w:sz w:val="24"/>
+        </w:rPr>
+        <w:t xml:space="preserve"> </w:t>
+      </w:r>
+      <w:proofErr w:type="spellStart"/>
+      <w:r>
+        <w:rPr>
+          <w:rFonts w:ascii="Arial" w:hAnsi="Arial" w:cs="Arial"/>
+          <w:i/>
+          <w:iCs/>
+          <w:sz w:val="24"/>
+        </w:rPr>
+        <w:t>under</w:t>
+      </w:r>
+      <w:proofErr w:type="spellEnd"/>
+      <w:r>
+        <w:rPr>
+          <w:rFonts w:ascii="Arial" w:hAnsi="Arial" w:cs="Arial"/>
+          <w:i/>
+          <w:iCs/>
+          <w:sz w:val="24"/>
+        </w:rPr>
+        <w:t xml:space="preserve"> </w:t>
+      </w:r>
+      <w:proofErr w:type="spellStart"/>
+      <w:r>
+        <w:rPr>
+          <w:rFonts w:ascii="Arial" w:hAnsi="Arial" w:cs="Arial"/>
+          <w:i/>
+          <w:iCs/>
+          <w:sz w:val="24"/>
+        </w:rPr>
+        <w:t>the</w:t>
+      </w:r>
+      <w:proofErr w:type="spellEnd"/>
+      <w:r>
+        <w:rPr>
+          <w:rFonts w:ascii="Arial" w:hAnsi="Arial" w:cs="Arial"/>
+          <w:i/>
+          <w:iCs/>
+          <w:sz w:val="24"/>
+        </w:rPr>
+        <w:t xml:space="preserve"> </w:t>
+      </w:r>
+      <w:proofErr w:type="spellStart"/>
+      <w:r>
+        <w:rPr>
+          <w:rFonts w:ascii="Arial" w:hAnsi="Arial" w:cs="Arial"/>
+          <w:i/>
+          <w:iCs/>
+          <w:sz w:val="24"/>
+        </w:rPr>
+        <w:t>sun</w:t>
+      </w:r>
+      <w:proofErr w:type="spellEnd"/>
+      <w:r>
+        <w:rPr>
+          <w:rFonts w:ascii="Arial" w:hAnsi="Arial" w:cs="Arial"/>
+          <w:i/>
+          <w:iCs/>
+          <w:sz w:val="24"/>
+        </w:rPr>
+        <w:br/>
+        <w:t xml:space="preserve">And He </w:t>
+      </w:r>
+      <w:proofErr w:type="spellStart"/>
+      <w:r>
+        <w:rPr>
+          <w:rFonts w:ascii="Arial" w:hAnsi="Arial" w:cs="Arial"/>
+          <w:i/>
+          <w:iCs/>
+          <w:sz w:val="24"/>
+        </w:rPr>
+        <w:t>never</w:t>
+      </w:r>
+      <w:proofErr w:type="spellEnd"/>
+      <w:r>
+        <w:rPr>
+          <w:rFonts w:ascii="Arial" w:hAnsi="Arial" w:cs="Arial"/>
+          <w:i/>
+          <w:iCs/>
+          <w:sz w:val="24"/>
+        </w:rPr>
+        <w:t xml:space="preserve"> </w:t>
+      </w:r>
+      <w:proofErr w:type="spellStart"/>
+      <w:r>
+        <w:rPr>
+          <w:rFonts w:ascii="Arial" w:hAnsi="Arial" w:cs="Arial"/>
+          <w:i/>
+          <w:iCs/>
+          <w:sz w:val="24"/>
+        </w:rPr>
+        <w:t>give</w:t>
+      </w:r>
+      <w:proofErr w:type="spellEnd"/>
+      <w:r>
+        <w:rPr>
+          <w:rFonts w:ascii="Arial" w:hAnsi="Arial" w:cs="Arial"/>
+          <w:i/>
+          <w:iCs/>
+          <w:sz w:val="24"/>
+        </w:rPr>
+        <w:t xml:space="preserve"> </w:t>
+      </w:r>
+      <w:proofErr w:type="spellStart"/>
+      <w:r>
+        <w:rPr>
+          <w:rFonts w:ascii="Arial" w:hAnsi="Arial" w:cs="Arial"/>
+          <w:i/>
+          <w:iCs/>
+          <w:sz w:val="24"/>
+        </w:rPr>
+        <w:t>up</w:t>
+      </w:r>
+      <w:proofErr w:type="spellEnd"/>
+      <w:r>
+        <w:rPr>
+          <w:rFonts w:ascii="Arial" w:hAnsi="Arial" w:cs="Arial"/>
+          <w:i/>
+          <w:iCs/>
+          <w:sz w:val="24"/>
+        </w:rPr>
+        <w:t xml:space="preserve"> ’</w:t>
+      </w:r>
+      <w:proofErr w:type="spellStart"/>
+      <w:r>
+        <w:rPr>
+          <w:rFonts w:ascii="Arial" w:hAnsi="Arial" w:cs="Arial"/>
+          <w:i/>
+          <w:iCs/>
+          <w:sz w:val="24"/>
+        </w:rPr>
+        <w:t>til</w:t>
+      </w:r>
+      <w:proofErr w:type="spellEnd"/>
+      <w:r>
+        <w:rPr>
+          <w:rFonts w:ascii="Arial" w:hAnsi="Arial" w:cs="Arial"/>
+          <w:i/>
+          <w:iCs/>
+          <w:sz w:val="24"/>
+        </w:rPr>
+        <w:t xml:space="preserve"> </w:t>
+      </w:r>
+      <w:proofErr w:type="spellStart"/>
+      <w:r>
+        <w:rPr>
+          <w:rFonts w:ascii="Arial" w:hAnsi="Arial" w:cs="Arial"/>
+          <w:i/>
+          <w:iCs/>
+          <w:sz w:val="24"/>
+        </w:rPr>
+        <w:t>the</w:t>
+      </w:r>
+      <w:proofErr w:type="spellEnd"/>
+      <w:r>
+        <w:rPr>
+          <w:rFonts w:ascii="Arial" w:hAnsi="Arial" w:cs="Arial"/>
+          <w:i/>
+          <w:iCs/>
+          <w:sz w:val="24"/>
+        </w:rPr>
+        <w:t xml:space="preserve"> </w:t>
+      </w:r>
+      <w:proofErr w:type="spellStart"/>
+      <w:r>
+        <w:rPr>
+          <w:rFonts w:ascii="Arial" w:hAnsi="Arial" w:cs="Arial"/>
+          <w:i/>
+          <w:iCs/>
+          <w:sz w:val="24"/>
+        </w:rPr>
+        <w:t>battle’s</w:t>
+      </w:r>
+      <w:proofErr w:type="spellEnd"/>
+      <w:r>
+        <w:rPr>
+          <w:rFonts w:ascii="Arial" w:hAnsi="Arial" w:cs="Arial"/>
+          <w:i/>
+          <w:iCs/>
+          <w:sz w:val="24"/>
+        </w:rPr>
+        <w:t xml:space="preserve"> lost </w:t>
+      </w:r>
+      <w:proofErr w:type="spellStart"/>
+      <w:r>
+        <w:rPr>
+          <w:rFonts w:ascii="Arial" w:hAnsi="Arial" w:cs="Arial"/>
+          <w:i/>
+          <w:iCs/>
+          <w:sz w:val="24"/>
+        </w:rPr>
+        <w:t>or</w:t>
+      </w:r>
+      <w:proofErr w:type="spellEnd"/>
+      <w:r>
+        <w:rPr>
+          <w:rFonts w:ascii="Arial" w:hAnsi="Arial" w:cs="Arial"/>
+          <w:i/>
+          <w:iCs/>
+          <w:sz w:val="24"/>
+        </w:rPr>
+        <w:t xml:space="preserve"> </w:t>
+      </w:r>
+      <w:proofErr w:type="spellStart"/>
+      <w:r>
+        <w:rPr>
+          <w:rFonts w:ascii="Arial" w:hAnsi="Arial" w:cs="Arial"/>
+          <w:i/>
+          <w:iCs/>
+          <w:sz w:val="24"/>
+        </w:rPr>
+        <w:t>won</w:t>
+      </w:r>
+      <w:proofErr w:type="spellEnd"/>
+      <w:r>
+        <w:rPr>
+          <w:rFonts w:ascii="Arial" w:hAnsi="Arial" w:cs="Arial"/>
+          <w:i/>
+          <w:iCs/>
+          <w:sz w:val="24"/>
+        </w:rPr>
+        <w:br/>
+      </w:r>
+      <w:r>
+        <w:rPr>
+          <w:rFonts w:ascii="Arial" w:hAnsi="Arial" w:cs="Arial"/>
+          <w:i/>
+          <w:iCs/>
+          <w:sz w:val="24"/>
+        </w:rPr>
+        <w:br/>
+        <w:t xml:space="preserve">Well, </w:t>
+      </w:r>
+      <w:proofErr w:type="spellStart"/>
+      <w:r>
+        <w:rPr>
+          <w:rFonts w:ascii="Arial" w:hAnsi="Arial" w:cs="Arial"/>
+          <w:i/>
+          <w:iCs/>
+          <w:sz w:val="24"/>
+        </w:rPr>
+        <w:t>I’m</w:t>
+      </w:r>
+      <w:proofErr w:type="spellEnd"/>
+      <w:r>
+        <w:rPr>
+          <w:rFonts w:ascii="Arial" w:hAnsi="Arial" w:cs="Arial"/>
+          <w:i/>
+          <w:iCs/>
+          <w:sz w:val="24"/>
+        </w:rPr>
+        <w:t xml:space="preserve"> </w:t>
+      </w:r>
+      <w:proofErr w:type="spellStart"/>
+      <w:r>
+        <w:rPr>
+          <w:rFonts w:ascii="Arial" w:hAnsi="Arial" w:cs="Arial"/>
+          <w:i/>
+          <w:iCs/>
+          <w:sz w:val="24"/>
+        </w:rPr>
+        <w:t>hangin</w:t>
+      </w:r>
+      <w:proofErr w:type="spellEnd"/>
+      <w:r>
+        <w:rPr>
+          <w:rFonts w:ascii="Arial" w:hAnsi="Arial" w:cs="Arial"/>
+          <w:i/>
+          <w:iCs/>
+          <w:sz w:val="24"/>
+        </w:rPr>
+        <w:t xml:space="preserve">’ on </w:t>
+      </w:r>
+      <w:proofErr w:type="spellStart"/>
+      <w:r>
+        <w:rPr>
+          <w:rFonts w:ascii="Arial" w:hAnsi="Arial" w:cs="Arial"/>
+          <w:i/>
+          <w:iCs/>
+          <w:sz w:val="24"/>
+        </w:rPr>
+        <w:t>to</w:t>
+      </w:r>
+      <w:proofErr w:type="spellEnd"/>
+      <w:r>
+        <w:rPr>
+          <w:rFonts w:ascii="Arial" w:hAnsi="Arial" w:cs="Arial"/>
+          <w:i/>
+          <w:iCs/>
+          <w:sz w:val="24"/>
+        </w:rPr>
+        <w:t xml:space="preserve"> a solid rock</w:t>
+      </w:r>
+      <w:r>
+        <w:rPr>
+          <w:rFonts w:ascii="Arial" w:hAnsi="Arial" w:cs="Arial"/>
+          <w:i/>
+          <w:iCs/>
+          <w:sz w:val="24"/>
+        </w:rPr>
+        <w:br/>
+        <w:t xml:space="preserve">Made </w:t>
+      </w:r>
+      <w:proofErr w:type="spellStart"/>
+      <w:r>
+        <w:rPr>
+          <w:rFonts w:ascii="Arial" w:hAnsi="Arial" w:cs="Arial"/>
+          <w:i/>
+          <w:iCs/>
+          <w:sz w:val="24"/>
+        </w:rPr>
+        <w:t>before</w:t>
+      </w:r>
+      <w:proofErr w:type="spellEnd"/>
+      <w:r>
+        <w:rPr>
+          <w:rFonts w:ascii="Arial" w:hAnsi="Arial" w:cs="Arial"/>
+          <w:i/>
+          <w:iCs/>
+          <w:sz w:val="24"/>
+        </w:rPr>
+        <w:t xml:space="preserve"> </w:t>
+      </w:r>
+      <w:proofErr w:type="spellStart"/>
+      <w:r>
+        <w:rPr>
+          <w:rFonts w:ascii="Arial" w:hAnsi="Arial" w:cs="Arial"/>
+          <w:i/>
+          <w:iCs/>
+          <w:sz w:val="24"/>
+        </w:rPr>
+        <w:t>the</w:t>
+      </w:r>
+      <w:proofErr w:type="spellEnd"/>
+      <w:r>
+        <w:rPr>
+          <w:rFonts w:ascii="Arial" w:hAnsi="Arial" w:cs="Arial"/>
+          <w:i/>
+          <w:iCs/>
+          <w:sz w:val="24"/>
+        </w:rPr>
+        <w:t xml:space="preserve"> </w:t>
+      </w:r>
+      <w:proofErr w:type="spellStart"/>
+      <w:r>
+        <w:rPr>
+          <w:rFonts w:ascii="Arial" w:hAnsi="Arial" w:cs="Arial"/>
+          <w:i/>
+          <w:iCs/>
+          <w:sz w:val="24"/>
+        </w:rPr>
+        <w:t>foundation</w:t>
+      </w:r>
+      <w:proofErr w:type="spellEnd"/>
+      <w:r>
+        <w:rPr>
+          <w:rFonts w:ascii="Arial" w:hAnsi="Arial" w:cs="Arial"/>
+          <w:i/>
+          <w:iCs/>
+          <w:sz w:val="24"/>
+        </w:rPr>
+        <w:t xml:space="preserve"> </w:t>
+      </w:r>
+      <w:proofErr w:type="spellStart"/>
+      <w:r>
+        <w:rPr>
+          <w:rFonts w:ascii="Arial" w:hAnsi="Arial" w:cs="Arial"/>
+          <w:i/>
+          <w:iCs/>
+          <w:sz w:val="24"/>
+        </w:rPr>
+        <w:t>of</w:t>
+      </w:r>
+      <w:proofErr w:type="spellEnd"/>
+      <w:r>
+        <w:rPr>
+          <w:rFonts w:ascii="Arial" w:hAnsi="Arial" w:cs="Arial"/>
+          <w:i/>
+          <w:iCs/>
+          <w:sz w:val="24"/>
+        </w:rPr>
+        <w:t xml:space="preserve"> </w:t>
+      </w:r>
+      <w:proofErr w:type="spellStart"/>
+      <w:r>
+        <w:rPr>
+          <w:rFonts w:ascii="Arial" w:hAnsi="Arial" w:cs="Arial"/>
+          <w:i/>
+          <w:iCs/>
+          <w:sz w:val="24"/>
+        </w:rPr>
+        <w:t>the</w:t>
+      </w:r>
+      <w:proofErr w:type="spellEnd"/>
+      <w:r>
+        <w:rPr>
+          <w:rFonts w:ascii="Arial" w:hAnsi="Arial" w:cs="Arial"/>
+          <w:i/>
+          <w:iCs/>
+          <w:sz w:val="24"/>
+        </w:rPr>
+        <w:t xml:space="preserve"> </w:t>
+      </w:r>
+      <w:proofErr w:type="spellStart"/>
+      <w:r>
+        <w:rPr>
+          <w:rFonts w:ascii="Arial" w:hAnsi="Arial" w:cs="Arial"/>
+          <w:i/>
+          <w:iCs/>
+          <w:sz w:val="24"/>
+        </w:rPr>
+        <w:t>world</w:t>
+      </w:r>
+      <w:proofErr w:type="spellEnd"/>
+      <w:r>
+        <w:rPr>
+          <w:rFonts w:ascii="Arial" w:hAnsi="Arial" w:cs="Arial"/>
+          <w:i/>
+          <w:iCs/>
+          <w:sz w:val="24"/>
+        </w:rPr>
+        <w:br/>
+        <w:t xml:space="preserve">And I </w:t>
+      </w:r>
+      <w:proofErr w:type="spellStart"/>
+      <w:r>
+        <w:rPr>
+          <w:rFonts w:ascii="Arial" w:hAnsi="Arial" w:cs="Arial"/>
+          <w:i/>
+          <w:iCs/>
+          <w:sz w:val="24"/>
+        </w:rPr>
+        <w:t>won’t</w:t>
+      </w:r>
+      <w:proofErr w:type="spellEnd"/>
+      <w:r>
+        <w:rPr>
+          <w:rFonts w:ascii="Arial" w:hAnsi="Arial" w:cs="Arial"/>
+          <w:i/>
+          <w:iCs/>
+          <w:sz w:val="24"/>
+        </w:rPr>
+        <w:t xml:space="preserve"> </w:t>
+      </w:r>
+      <w:proofErr w:type="spellStart"/>
+      <w:r>
+        <w:rPr>
+          <w:rFonts w:ascii="Arial" w:hAnsi="Arial" w:cs="Arial"/>
+          <w:i/>
+          <w:iCs/>
+          <w:sz w:val="24"/>
+        </w:rPr>
+        <w:t>let</w:t>
+      </w:r>
+      <w:proofErr w:type="spellEnd"/>
+      <w:r>
+        <w:rPr>
+          <w:rFonts w:ascii="Arial" w:hAnsi="Arial" w:cs="Arial"/>
+          <w:i/>
+          <w:iCs/>
+          <w:sz w:val="24"/>
+        </w:rPr>
+        <w:t xml:space="preserve"> </w:t>
+      </w:r>
+      <w:proofErr w:type="spellStart"/>
+      <w:r>
+        <w:rPr>
+          <w:rFonts w:ascii="Arial" w:hAnsi="Arial" w:cs="Arial"/>
+          <w:i/>
+          <w:iCs/>
+          <w:sz w:val="24"/>
+        </w:rPr>
+        <w:t>go</w:t>
+      </w:r>
+      <w:proofErr w:type="spellEnd"/>
+      <w:r>
+        <w:rPr>
+          <w:rFonts w:ascii="Arial" w:hAnsi="Arial" w:cs="Arial"/>
+          <w:i/>
+          <w:iCs/>
+          <w:sz w:val="24"/>
+        </w:rPr>
+        <w:t xml:space="preserve"> and I </w:t>
+      </w:r>
+      <w:proofErr w:type="spellStart"/>
+      <w:r>
+        <w:rPr>
+          <w:rFonts w:ascii="Arial" w:hAnsi="Arial" w:cs="Arial"/>
+          <w:i/>
+          <w:iCs/>
+          <w:sz w:val="24"/>
+        </w:rPr>
+        <w:t>can’t</w:t>
+      </w:r>
+      <w:proofErr w:type="spellEnd"/>
+      <w:r>
+        <w:rPr>
+          <w:rFonts w:ascii="Arial" w:hAnsi="Arial" w:cs="Arial"/>
+          <w:i/>
+          <w:iCs/>
+          <w:sz w:val="24"/>
+        </w:rPr>
+        <w:t xml:space="preserve"> </w:t>
+      </w:r>
+      <w:proofErr w:type="spellStart"/>
+      <w:r>
+        <w:rPr>
+          <w:rFonts w:ascii="Arial" w:hAnsi="Arial" w:cs="Arial"/>
+          <w:i/>
+          <w:iCs/>
+          <w:sz w:val="24"/>
+        </w:rPr>
+        <w:t>let</w:t>
+      </w:r>
+      <w:proofErr w:type="spellEnd"/>
+      <w:r>
+        <w:rPr>
+          <w:rFonts w:ascii="Arial" w:hAnsi="Arial" w:cs="Arial"/>
+          <w:i/>
+          <w:iCs/>
+          <w:sz w:val="24"/>
+        </w:rPr>
+        <w:t xml:space="preserve"> </w:t>
+      </w:r>
+      <w:proofErr w:type="spellStart"/>
+      <w:r>
+        <w:rPr>
+          <w:rFonts w:ascii="Arial" w:hAnsi="Arial" w:cs="Arial"/>
+          <w:i/>
+          <w:iCs/>
+          <w:sz w:val="24"/>
+        </w:rPr>
+        <w:t>go</w:t>
+      </w:r>
+      <w:proofErr w:type="spellEnd"/>
+      <w:r>
+        <w:rPr>
+          <w:rFonts w:ascii="Arial" w:hAnsi="Arial" w:cs="Arial"/>
+          <w:i/>
+          <w:iCs/>
+          <w:sz w:val="24"/>
+        </w:rPr>
+        <w:t xml:space="preserve">, </w:t>
+      </w:r>
+      <w:proofErr w:type="spellStart"/>
+      <w:r>
+        <w:rPr>
+          <w:rFonts w:ascii="Arial" w:hAnsi="Arial" w:cs="Arial"/>
+          <w:i/>
+          <w:iCs/>
+          <w:sz w:val="24"/>
+        </w:rPr>
+        <w:t>won’t</w:t>
+      </w:r>
+      <w:proofErr w:type="spellEnd"/>
+      <w:r>
+        <w:rPr>
+          <w:rFonts w:ascii="Arial" w:hAnsi="Arial" w:cs="Arial"/>
+          <w:i/>
+          <w:iCs/>
+          <w:sz w:val="24"/>
+        </w:rPr>
+        <w:t xml:space="preserve"> </w:t>
+      </w:r>
+      <w:proofErr w:type="spellStart"/>
+      <w:r>
+        <w:rPr>
+          <w:rFonts w:ascii="Arial" w:hAnsi="Arial" w:cs="Arial"/>
+          <w:i/>
+          <w:iCs/>
+          <w:sz w:val="24"/>
+        </w:rPr>
+        <w:t>let</w:t>
+      </w:r>
+      <w:proofErr w:type="spellEnd"/>
+      <w:r>
+        <w:rPr>
+          <w:rFonts w:ascii="Arial" w:hAnsi="Arial" w:cs="Arial"/>
+          <w:i/>
+          <w:iCs/>
+          <w:sz w:val="24"/>
+        </w:rPr>
+        <w:t xml:space="preserve"> </w:t>
+      </w:r>
+      <w:proofErr w:type="spellStart"/>
+      <w:r>
+        <w:rPr>
+          <w:rFonts w:ascii="Arial" w:hAnsi="Arial" w:cs="Arial"/>
+          <w:i/>
+          <w:iCs/>
+          <w:sz w:val="24"/>
+        </w:rPr>
+        <w:t>go</w:t>
+      </w:r>
+      <w:proofErr w:type="spellEnd"/>
     </w:p>
     <w:p>
       <w:pPr>
@@ -9985,15 +11260,7 @@
           <w:rFonts w:ascii="Arial" w:hAnsi="Arial" w:cs="Arial"/>
           <w:sz w:val="24"/>
         </w:rPr>
-        <w:t xml:space="preserve"> die Katze den heißen Brei genießt, wenn sie nur um den Rand geht, um zu riechen, so wenig genießt auch der Mensch die </w:t>
-      </w:r>
-      <w:r>
-        <w:rPr>
-          <w:rFonts w:ascii="Arial" w:hAnsi="Arial" w:cs="Arial"/>
-          <w:sz w:val="24"/>
-        </w:rPr>
-        <w:lastRenderedPageBreak/>
-        <w:t>Paradiesfrucht, es sei denn, er geht aus dem Pelz Adams heraus, den der Teufel besudelt hat, und tritt in Christi Wiedergeburt ein. Er muss in den Kreis hineingehen und den Ver-standespelz abwerfen, dann bekommt er menschliche Weisheit mit göttlicher Erkenntnis. Das schafft kein Lernen, sondern ein Geborenwerden.</w:t>
+        <w:t xml:space="preserve"> die Katze den heißen Brei genießt, wenn sie nur um den Rand geht, um zu riechen, so wenig genießt auch der Mensch die Paradiesfrucht, es sei denn, er geht aus dem Pelz Adams heraus, den der Teufel besudelt hat, und tritt in Christi Wiedergeburt ein. Er muss in den Kreis hineingehen und den Ver-standespelz abwerfen, dann bekommt er menschliche Weisheit mit göttlicher Erkenntnis. Das schafft kein Lernen, sondern ein Geborenwerden.</w:t>
       </w:r>
     </w:p>
     <w:p>
@@ -10141,6 +11408,7 @@
           <w:sz w:val="24"/>
           <w:lang w:val="en-GB"/>
         </w:rPr>
+        <w:lastRenderedPageBreak/>
         <w:t>It’s Alright Ma (I’m Only Bleeding)</w:t>
       </w:r>
     </w:p>
@@ -10475,7 +11743,7 @@
           <w:i/>
           <w:iCs/>
         </w:rPr>
-        <w:footnoteReference w:id="18"/>
+        <w:footnoteReference w:id="19"/>
       </w:r>
     </w:p>
     <w:p>
@@ -10780,6 +12048,16 @@
           <w:lang w:val="en-GB"/>
         </w:rPr>
         <w:br/>
+      </w:r>
+      <w:r>
+        <w:rPr>
+          <w:rFonts w:ascii="Arial" w:hAnsi="Arial" w:cs="Arial"/>
+          <w:i/>
+          <w:iCs/>
+          <w:sz w:val="24"/>
+          <w:lang w:val="en-GB"/>
+        </w:rPr>
+        <w:lastRenderedPageBreak/>
         <w:t>But will bring us no reward when her false idols fall</w:t>
       </w:r>
       <w:r>
@@ -11257,6 +12535,7 @@
           <w:rFonts w:ascii="Arial" w:hAnsi="Arial" w:cs="Arial"/>
           <w:sz w:val="24"/>
         </w:rPr>
+        <w:lastRenderedPageBreak/>
         <w:t>1.29</w:t>
       </w:r>
     </w:p>
@@ -11476,7 +12755,6 @@
           <w:sz w:val="24"/>
           <w:lang w:val="en-GB"/>
         </w:rPr>
-        <w:lastRenderedPageBreak/>
         <w:t xml:space="preserve">Dylan: Interview, </w:t>
       </w:r>
       <w:proofErr w:type="spellStart"/>
@@ -11577,7 +12855,7 @@
           <w:sz w:val="24"/>
           <w:lang w:val="en-GB"/>
         </w:rPr>
-        <w:footnoteReference w:id="19"/>
+        <w:footnoteReference w:id="20"/>
       </w:r>
     </w:p>
     <w:p>
@@ -11672,6 +12950,7 @@
           <w:sz w:val="24"/>
           <w:lang w:val="en-GB"/>
         </w:rPr>
+        <w:lastRenderedPageBreak/>
         <w:t>I’m the first one to bring it to you and the last one to explain it to you</w:t>
       </w:r>
     </w:p>
@@ -11908,7 +13187,6 @@
           <w:sz w:val="24"/>
           <w:lang w:val="en-GB"/>
         </w:rPr>
-        <w:lastRenderedPageBreak/>
         <w:t>Blind Willie McTell</w:t>
       </w:r>
       <w:r>
@@ -12532,6 +13810,7 @@
           <w:sz w:val="24"/>
           <w:lang w:val="en-GB"/>
         </w:rPr>
+        <w:lastRenderedPageBreak/>
         <w:t xml:space="preserve">She said, where </w:t>
       </w:r>
       <w:proofErr w:type="spellStart"/>
@@ -13620,6 +14899,36 @@
       </w:pPr>
       <w:r>
         <w:rPr>
+          <w:rStyle w:val="Funotenzeichen"/>
+        </w:rPr>
+        <w:footnoteRef/>
+      </w:r>
+      <w:r>
+        <w:t xml:space="preserve"> </w:t>
+      </w:r>
+      <w:r>
+        <w:t xml:space="preserve">Vom Irrtum der Sekten von </w:t>
+      </w:r>
+      <w:proofErr w:type="spellStart"/>
+      <w:r>
+        <w:t>Esaia</w:t>
+      </w:r>
+      <w:proofErr w:type="spellEnd"/>
+      <w:r>
+        <w:t xml:space="preserve"> Stiefel und Ezechiel Meth (1622)</w:t>
+      </w:r>
+      <w:r>
+        <w:t>, 334</w:t>
+      </w:r>
+    </w:p>
+  </w:footnote>
+  <w:footnote w:id="19">
+    <w:p>
+      <w:pPr>
+        <w:pStyle w:val="Funotentext"/>
+      </w:pPr>
+      <w:r>
+        <w:rPr>
           <w:rStyle w:val="Funotenzeichen1"/>
           <w:rFonts w:ascii="Times New Roman" w:hAnsi="Times New Roman"/>
         </w:rPr>
@@ -13637,7 +14946,7 @@
       </w:r>
     </w:p>
   </w:footnote>
-  <w:footnote w:id="19">
+  <w:footnote w:id="20">
     <w:p>
       <w:pPr>
         <w:pStyle w:val="Funotentext"/>

</xml_diff>

<commit_message>
Verwandlung bei Dylan; Notes zu G.B. Shaw; Einladung letzte Folie
</commit_message>
<xml_diff>
--- a/Böhme-Dylan-Geistesverw_Sammlg.docx
+++ b/Böhme-Dylan-Geistesverw_Sammlg.docx
@@ -2453,25 +2453,7 @@
           <w:i/>
           <w:sz w:val="24"/>
         </w:rPr>
-        <w:t xml:space="preserve">"Er ist nicht nur schwer zu lesen, so wie etwa Kant in vielen Kapiteln schwer zu lesen ist. Er </w:t>
-      </w:r>
-      <w:proofErr w:type="gramStart"/>
-      <w:r>
-        <w:rPr>
-          <w:rFonts w:ascii="Arial" w:hAnsi="Arial" w:cs="Arial"/>
-          <w:i/>
-          <w:sz w:val="24"/>
-        </w:rPr>
-        <w:t>ist überhaupt</w:t>
-      </w:r>
-      <w:proofErr w:type="gramEnd"/>
-      <w:r>
-        <w:rPr>
-          <w:rFonts w:ascii="Arial" w:hAnsi="Arial" w:cs="Arial"/>
-          <w:i/>
-          <w:sz w:val="24"/>
-        </w:rPr>
-        <w:t xml:space="preserve"> nicht zu lesen, wenn die Einstellung fehlt. Am schwersten kommt der gebildete Vielleser in ihn hinein. Seine Lektüre erfordert, könnte man sagen, gerade dieselben Vorbedingungen wie das mystische Erleben selber. – Sie fordert ein vorübergehendes ‚Leerwerden’, eine völlig freie Aufmerksamkeit und Seelenstille. In den Stunden, wo diese uns fehlt, spricht Böhme nicht zu uns, ist er uns tot und öde, denn der Neugierde und dem bloßen intellektuellen Spieltrieb gibt er nichts. Aber in Stunden, wo wir reif für ihn sind, sehen wir in seinem mystischen Abbild der Welt die Sterne kreisen und ordnen uns in seinen Kosmos lebendig mit ein.“</w:t>
+        <w:t>"Er ist nicht nur schwer zu lesen, so wie etwa Kant in vielen Kapiteln schwer zu lesen ist. Er ist überhaupt nicht zu lesen, wenn die Einstellung fehlt. Am schwersten kommt der gebildete Vielleser in ihn hinein. Seine Lektüre erfordert, könnte man sagen, gerade dieselben Vorbedingungen wie das mystische Erleben selber. – Sie fordert ein vorübergehendes ‚Leerwerden’, eine völlig freie Aufmerksamkeit und Seelenstille. In den Stunden, wo diese uns fehlt, spricht Böhme nicht zu uns, ist er uns tot und öde, denn der Neugierde und dem bloßen intellektuellen Spieltrieb gibt er nichts. Aber in Stunden, wo wir reif für ihn sind, sehen wir in seinem mystischen Abbild der Welt die Sterne kreisen und ordnen uns in seinen Kosmos lebendig mit ein.“</w:t>
       </w:r>
     </w:p>
     <w:p>
@@ -2712,7 +2694,6 @@
         </w:rPr>
         <w:t xml:space="preserve"> </w:t>
       </w:r>
-      <w:proofErr w:type="gramStart"/>
       <w:r>
         <w:rPr>
           <w:rFonts w:ascii="Roboto" w:hAnsi="Roboto"/>
@@ -2722,9 +2703,9 @@
           <w:shd w:val="clear" w:color="auto" w:fill="FFFFFF"/>
           <w:lang w:val="en-GB"/>
         </w:rPr>
-        <w:t>masterpiece !</w:t>
-      </w:r>
-      <w:proofErr w:type="gramEnd"/>
+        <w:t xml:space="preserve">masterpiece ! </w:t>
+      </w:r>
+      <w:proofErr w:type="spellStart"/>
       <w:r>
         <w:rPr>
           <w:rFonts w:ascii="Roboto" w:hAnsi="Roboto"/>
@@ -2734,9 +2715,9 @@
           <w:shd w:val="clear" w:color="auto" w:fill="FFFFFF"/>
           <w:lang w:val="en-GB"/>
         </w:rPr>
-        <w:t xml:space="preserve"> </w:t>
-      </w:r>
-      <w:proofErr w:type="spellStart"/>
+        <w:t>i</w:t>
+      </w:r>
+      <w:proofErr w:type="spellEnd"/>
       <w:r>
         <w:rPr>
           <w:rFonts w:ascii="Roboto" w:hAnsi="Roboto"/>
@@ -2746,10 +2727,18 @@
           <w:shd w:val="clear" w:color="auto" w:fill="FFFFFF"/>
           <w:lang w:val="en-GB"/>
         </w:rPr>
-        <w:t>i</w:t>
-      </w:r>
-      <w:proofErr w:type="spellEnd"/>
-      <w:r>
+        <w:t xml:space="preserve"> have ABSOLUTELY no idea what the lyrics are about but it's a joy to read the poetry anyway .</w:t>
+      </w:r>
+    </w:p>
+    <w:p>
+      <w:pPr>
+        <w:rPr>
+          <w:lang w:val="en-GB"/>
+        </w:rPr>
+      </w:pPr>
+    </w:p>
+    <w:p>
+      <w:pPr>
         <w:rPr>
           <w:rFonts w:ascii="Roboto" w:hAnsi="Roboto"/>
           <w:color w:val="0F0F0F"/>
@@ -2758,18 +2747,27 @@
           <w:shd w:val="clear" w:color="auto" w:fill="FFFFFF"/>
           <w:lang w:val="en-GB"/>
         </w:rPr>
-        <w:t xml:space="preserve"> have ABSOLUTELY no idea what the lyrics are about but it's a joy to read the poetry anyway .</w:t>
-      </w:r>
-    </w:p>
-    <w:p>
-      <w:pPr>
-        <w:rPr>
-          <w:lang w:val="en-GB"/>
-        </w:rPr>
-      </w:pPr>
-    </w:p>
-    <w:p>
-      <w:pPr>
+      </w:pPr>
+      <w:r>
+        <w:rPr>
+          <w:rFonts w:ascii="Roboto" w:hAnsi="Roboto"/>
+          <w:b/>
+          <w:bCs/>
+          <w:color w:val="000000"/>
+          <w:bdr w:val="none" w:sz="0" w:space="0" w:color="auto" w:frame="1"/>
+          <w:lang w:val="en-GB"/>
+        </w:rPr>
+        <w:t>@AdamAndersonMusica</w:t>
+      </w:r>
+      <w:r>
+        <w:rPr>
+          <w:rFonts w:ascii="Roboto" w:hAnsi="Roboto"/>
+          <w:color w:val="000000"/>
+          <w:lang w:val="en-GB"/>
+        </w:rPr>
+        <w:t xml:space="preserve">: </w:t>
+      </w:r>
+      <w:r>
         <w:rPr>
           <w:rFonts w:ascii="Roboto" w:hAnsi="Roboto"/>
           <w:color w:val="0F0F0F"/>
@@ -2778,35 +2776,6 @@
           <w:shd w:val="clear" w:color="auto" w:fill="FFFFFF"/>
           <w:lang w:val="en-GB"/>
         </w:rPr>
-      </w:pPr>
-      <w:r>
-        <w:rPr>
-          <w:rFonts w:ascii="Roboto" w:hAnsi="Roboto"/>
-          <w:b/>
-          <w:bCs/>
-          <w:color w:val="000000"/>
-          <w:bdr w:val="none" w:sz="0" w:space="0" w:color="auto" w:frame="1"/>
-          <w:lang w:val="en-GB"/>
-        </w:rPr>
-        <w:t>@AdamAndersonMusica</w:t>
-      </w:r>
-      <w:r>
-        <w:rPr>
-          <w:rFonts w:ascii="Roboto" w:hAnsi="Roboto"/>
-          <w:color w:val="000000"/>
-          <w:lang w:val="en-GB"/>
-        </w:rPr>
-        <w:t xml:space="preserve">: </w:t>
-      </w:r>
-      <w:r>
-        <w:rPr>
-          <w:rFonts w:ascii="Roboto" w:hAnsi="Roboto"/>
-          <w:color w:val="0F0F0F"/>
-          <w:sz w:val="21"/>
-          <w:szCs w:val="21"/>
-          <w:shd w:val="clear" w:color="auto" w:fill="FFFFFF"/>
-          <w:lang w:val="en-GB"/>
-        </w:rPr>
         <w:t>I couldn't tell you what these lyrics mean, but they make me feel things beyond communication.</w:t>
       </w:r>
     </w:p>
@@ -3121,9 +3090,8 @@
           <w:szCs w:val="24"/>
           <w:lang w:val="en-GB"/>
         </w:rPr>
-        <w:t xml:space="preserve"> Jahre </w:t>
-      </w:r>
-      <w:proofErr w:type="gramStart"/>
+        <w:t xml:space="preserve"> Jahre alt.“ </w:t>
+      </w:r>
       <w:r>
         <w:rPr>
           <w:rFonts w:ascii="Arial" w:hAnsi="Arial" w:cs="Arial"/>
@@ -3132,19 +3100,8 @@
           <w:szCs w:val="24"/>
           <w:lang w:val="en-GB"/>
         </w:rPr>
-        <w:t xml:space="preserve">alt.“ </w:t>
-      </w:r>
-      <w:r>
-        <w:rPr>
-          <w:rFonts w:ascii="Arial" w:hAnsi="Arial" w:cs="Arial"/>
-          <w:color w:val="373737"/>
-          <w:sz w:val="24"/>
-          <w:szCs w:val="24"/>
-          <w:lang w:val="en-GB"/>
-        </w:rPr>
         <w:t>(</w:t>
       </w:r>
-      <w:proofErr w:type="gramEnd"/>
       <w:r>
         <w:rPr>
           <w:rStyle w:val="Hervorhebung"/>
@@ -3529,33 +3486,7 @@
           <w:bdr w:val="none" w:sz="0" w:space="0" w:color="auto" w:frame="1"/>
           <w:lang w:val="en-GB"/>
         </w:rPr>
-        <w:t xml:space="preserve">I will never understand this </w:t>
-      </w:r>
-      <w:proofErr w:type="gramStart"/>
-      <w:r>
-        <w:rPr>
-          <w:rStyle w:val="Hervorhebung"/>
-          <w:rFonts w:ascii="Arial" w:hAnsi="Arial" w:cs="Arial"/>
-          <w:color w:val="373737"/>
-          <w:sz w:val="24"/>
-          <w:szCs w:val="24"/>
-          <w:bdr w:val="none" w:sz="0" w:space="0" w:color="auto" w:frame="1"/>
-          <w:lang w:val="en-GB"/>
-        </w:rPr>
-        <w:t>song</w:t>
-      </w:r>
-      <w:proofErr w:type="gramEnd"/>
-      <w:r>
-        <w:rPr>
-          <w:rStyle w:val="Hervorhebung"/>
-          <w:rFonts w:ascii="Arial" w:hAnsi="Arial" w:cs="Arial"/>
-          <w:color w:val="373737"/>
-          <w:sz w:val="24"/>
-          <w:szCs w:val="24"/>
-          <w:bdr w:val="none" w:sz="0" w:space="0" w:color="auto" w:frame="1"/>
-          <w:lang w:val="en-GB"/>
-        </w:rPr>
-        <w:t xml:space="preserve"> but I absolutely love it!!!!</w:t>
+        <w:t>I will never understand this song but I absolutely love it!!!!</w:t>
       </w:r>
       <w:r>
         <w:rPr>
@@ -4297,27 +4228,7 @@
           <w:sz w:val="24"/>
           <w:lang w:val="en-GB"/>
         </w:rPr>
-        <w:t xml:space="preserve">You ought to be able to sort out those thoughts, because they don’t mean anything, they’re just pulling you around, too. It’s important to get rid of </w:t>
-      </w:r>
-      <w:proofErr w:type="gramStart"/>
-      <w:r>
-        <w:rPr>
-          <w:rFonts w:ascii="Arial" w:hAnsi="Arial" w:cs="Arial"/>
-          <w:i/>
-          <w:sz w:val="24"/>
-          <w:lang w:val="en-GB"/>
-        </w:rPr>
-        <w:t>all</w:t>
-      </w:r>
-      <w:proofErr w:type="gramEnd"/>
-      <w:r>
-        <w:rPr>
-          <w:rFonts w:ascii="Arial" w:hAnsi="Arial" w:cs="Arial"/>
-          <w:i/>
-          <w:sz w:val="24"/>
-          <w:lang w:val="en-GB"/>
-        </w:rPr>
-        <w:t xml:space="preserve"> them thoughts. Then you can do something from some kind of surveillance of the situation. You have some kind of place where you can see but it can’t affect you. Where you can bring something to the matter, besides just take, take, take, take, take. As so many situations in life are today. Take, take, take, that’s all that it is. What’s in it for me? </w:t>
+        <w:t xml:space="preserve">You ought to be able to sort out those thoughts, because they don’t mean anything, they’re just pulling you around, too. It’s important to get rid of all them thoughts. Then you can do something from some kind of surveillance of the situation. You have some kind of place where you can see but it can’t affect you. Where you can bring something to the matter, besides just take, take, take, take, take. As so many situations in life are today. Take, take, take, that’s all that it is. What’s in it for me? </w:t>
       </w:r>
       <w:r>
         <w:rPr>
@@ -4367,7 +4278,6 @@
           <w:lang w:val="en-GB"/>
         </w:rPr>
       </w:pPr>
-      <w:proofErr w:type="gramStart"/>
       <w:r>
         <w:rPr>
           <w:rFonts w:ascii="Arial" w:hAnsi="Arial" w:cs="Arial"/>
@@ -4384,17 +4294,7 @@
           <w:sz w:val="24"/>
           <w:lang w:val="en-GB"/>
         </w:rPr>
-        <w:t>here’s</w:t>
-      </w:r>
-      <w:proofErr w:type="gramEnd"/>
-      <w:r>
-        <w:rPr>
-          <w:rFonts w:ascii="Arial" w:hAnsi="Arial" w:cs="Arial"/>
-          <w:i/>
-          <w:sz w:val="24"/>
-          <w:lang w:val="en-GB"/>
-        </w:rPr>
-        <w:t xml:space="preserve"> enough songs. Unless someone’s </w:t>
+        <w:t xml:space="preserve">here’s enough songs. Unless someone’s </w:t>
       </w:r>
       <w:proofErr w:type="spellStart"/>
       <w:r>
@@ -7722,39 +7622,7 @@
           <w:rFonts w:ascii="Arial" w:hAnsi="Arial" w:cs="Arial"/>
           <w:sz w:val="24"/>
         </w:rPr>
-        <w:t xml:space="preserve"> Frau </w:t>
-      </w:r>
-      <w:proofErr w:type="gramStart"/>
-      <w:r>
-        <w:rPr>
-          <w:rFonts w:ascii="Arial" w:hAnsi="Arial" w:cs="Arial"/>
-          <w:sz w:val="24"/>
-        </w:rPr>
-        <w:t>den Josef</w:t>
-      </w:r>
-      <w:proofErr w:type="gramEnd"/>
-      <w:r>
-        <w:rPr>
-          <w:rFonts w:ascii="Arial" w:hAnsi="Arial" w:cs="Arial"/>
-          <w:sz w:val="24"/>
-        </w:rPr>
-        <w:t xml:space="preserve">. So hat der Teufel die Seele, und die Hure hat den Rock zum Pfand, in welcher Hure nichts anderes </w:t>
-      </w:r>
-      <w:proofErr w:type="gramStart"/>
-      <w:r>
-        <w:rPr>
-          <w:rFonts w:ascii="Arial" w:hAnsi="Arial" w:cs="Arial"/>
-          <w:sz w:val="24"/>
-        </w:rPr>
-        <w:t>regiert,</w:t>
-      </w:r>
-      <w:proofErr w:type="gramEnd"/>
-      <w:r>
-        <w:rPr>
-          <w:rFonts w:ascii="Arial" w:hAnsi="Arial" w:cs="Arial"/>
-          <w:sz w:val="24"/>
-        </w:rPr>
-        <w:t xml:space="preserve"> als die Schlange mit ihren Jungen. Und wer sich zu ihnen tut, der wird von der Schlange vergiftet, denn die Schlange schmeißt ihm ihre Brut in Leib und Seele und vergiftet ihn so sehr, </w:t>
+        <w:t xml:space="preserve"> Frau den Josef. So hat der Teufel die Seele, und die Hure hat den Rock zum Pfand, in welcher Hure nichts anderes regiert, als die Schlange mit ihren Jungen. Und wer sich zu ihnen tut, der wird von der Schlange vergiftet, denn die Schlange schmeißt ihm ihre Brut in Leib und Seele und vergiftet ihn so sehr, </w:t>
       </w:r>
       <w:proofErr w:type="spellStart"/>
       <w:r>
@@ -7863,7 +7731,6 @@
         <w:t xml:space="preserve">und Gerechtigkeit, und diese will er fördern. Wer aber der Eigenheit dient, der sieht auf Gunst und der Welt Hoheit, damit alles ihm </w:t>
       </w:r>
       <w:proofErr w:type="spellStart"/>
-      <w:proofErr w:type="gramStart"/>
       <w:r>
         <w:rPr>
           <w:rFonts w:ascii="Arial" w:hAnsi="Arial" w:cs="Arial"/>
@@ -7872,7 +7739,6 @@
         <w:t>zustatten komme</w:t>
       </w:r>
       <w:proofErr w:type="spellEnd"/>
-      <w:proofErr w:type="gramEnd"/>
       <w:r>
         <w:rPr>
           <w:rFonts w:ascii="Arial" w:hAnsi="Arial" w:cs="Arial"/>
@@ -9031,25 +8897,7 @@
           <w:lang w:val="en-GB"/>
         </w:rPr>
         <w:br/>
-        <w:t xml:space="preserve">When the pool of tears beneath my feet </w:t>
-      </w:r>
-      <w:proofErr w:type="gramStart"/>
-      <w:r>
-        <w:rPr>
-          <w:rFonts w:ascii="Arial" w:hAnsi="Arial" w:cs="Arial"/>
-          <w:sz w:val="24"/>
-          <w:lang w:val="en-GB"/>
-        </w:rPr>
-        <w:t>flood</w:t>
-      </w:r>
-      <w:proofErr w:type="gramEnd"/>
-      <w:r>
-        <w:rPr>
-          <w:rFonts w:ascii="Arial" w:hAnsi="Arial" w:cs="Arial"/>
-          <w:sz w:val="24"/>
-          <w:lang w:val="en-GB"/>
-        </w:rPr>
-        <w:t xml:space="preserve"> every newborn seed</w:t>
+        <w:t>When the pool of tears beneath my feet flood every newborn seed</w:t>
       </w:r>
       <w:r>
         <w:rPr>
@@ -9141,16 +8989,7 @@
           <w:lang w:val="en-GB"/>
         </w:rPr>
         <w:br/>
-        <w:t xml:space="preserve">To live it you </w:t>
-      </w:r>
-      <w:proofErr w:type="gramStart"/>
-      <w:r>
-        <w:rPr>
-          <w:rFonts w:ascii="Arial" w:hAnsi="Arial" w:cs="Arial"/>
-          <w:sz w:val="24"/>
-          <w:lang w:val="en-GB"/>
-        </w:rPr>
-        <w:t>ha</w:t>
+        <w:t>To live it you ha</w:t>
       </w:r>
       <w:r>
         <w:rPr>
@@ -9166,16 +9005,7 @@
           <w:sz w:val="24"/>
           <w:lang w:val="en-GB"/>
         </w:rPr>
-        <w:t xml:space="preserve"> to</w:t>
-      </w:r>
-      <w:proofErr w:type="gramEnd"/>
-      <w:r>
-        <w:rPr>
-          <w:rFonts w:ascii="Arial" w:hAnsi="Arial" w:cs="Arial"/>
-          <w:sz w:val="24"/>
-          <w:lang w:val="en-GB"/>
-        </w:rPr>
-        <w:t xml:space="preserve"> explode</w:t>
+        <w:t xml:space="preserve"> to explode</w:t>
       </w:r>
       <w:r>
         <w:rPr>
@@ -11244,23 +11074,7 @@
           <w:rFonts w:ascii="Arial" w:hAnsi="Arial" w:cs="Arial"/>
           <w:sz w:val="24"/>
         </w:rPr>
-        <w:t xml:space="preserve">4.19. Lasst euch gesagt sein, ihr Schulzänker: Ihr geht im Kreis und nicht hinein, wie eine Katze um den heißen Brei, welche die Hitze fürchtet. So fürchtet und schämt ihr euch vor Gottes Feuer. Und </w:t>
-      </w:r>
-      <w:proofErr w:type="gramStart"/>
-      <w:r>
-        <w:rPr>
-          <w:rFonts w:ascii="Arial" w:hAnsi="Arial" w:cs="Arial"/>
-          <w:sz w:val="24"/>
-        </w:rPr>
-        <w:t>sowenig</w:t>
-      </w:r>
-      <w:proofErr w:type="gramEnd"/>
-      <w:r>
-        <w:rPr>
-          <w:rFonts w:ascii="Arial" w:hAnsi="Arial" w:cs="Arial"/>
-          <w:sz w:val="24"/>
-        </w:rPr>
-        <w:t xml:space="preserve"> die Katze den heißen Brei genießt, wenn sie nur um den Rand geht, um zu riechen, so wenig genießt auch der Mensch die Paradiesfrucht, es sei denn, er geht aus dem Pelz Adams heraus, den der Teufel besudelt hat, und tritt in Christi Wiedergeburt ein. Er muss in den Kreis hineingehen und den Ver-standespelz abwerfen, dann bekommt er menschliche Weisheit mit göttlicher Erkenntnis. Das schafft kein Lernen, sondern ein Geborenwerden.</w:t>
+        <w:t>4.19. Lasst euch gesagt sein, ihr Schulzänker: Ihr geht im Kreis und nicht hinein, wie eine Katze um den heißen Brei, welche die Hitze fürchtet. So fürchtet und schämt ihr euch vor Gottes Feuer. Und sowenig die Katze den heißen Brei genießt, wenn sie nur um den Rand geht, um zu riechen, so wenig genießt auch der Mensch die Paradiesfrucht, es sei denn, er geht aus dem Pelz Adams heraus, den der Teufel besudelt hat, und tritt in Christi Wiedergeburt ein. Er muss in den Kreis hineingehen und den Ver-standespelz abwerfen, dann bekommt er menschliche Weisheit mit göttlicher Erkenntnis. Das schafft kein Lernen, sondern ein Geborenwerden.</w:t>
       </w:r>
     </w:p>
     <w:p>
@@ -11453,25 +11267,7 @@
           <w:sz w:val="24"/>
           <w:lang w:val="en-GB"/>
         </w:rPr>
-        <w:t xml:space="preserve">Being born again is a hard thing. You ever seen a mother give birth to a child? </w:t>
-      </w:r>
-      <w:proofErr w:type="gramStart"/>
-      <w:r>
-        <w:rPr>
-          <w:rFonts w:ascii="Arial" w:hAnsi="Arial" w:cs="Arial"/>
-          <w:sz w:val="24"/>
-          <w:lang w:val="en-GB"/>
-        </w:rPr>
-        <w:t>Well</w:t>
-      </w:r>
-      <w:proofErr w:type="gramEnd"/>
-      <w:r>
-        <w:rPr>
-          <w:rFonts w:ascii="Arial" w:hAnsi="Arial" w:cs="Arial"/>
-          <w:sz w:val="24"/>
-          <w:lang w:val="en-GB"/>
-        </w:rPr>
-        <w:t xml:space="preserve"> it’s painful. We don’t like to lose those old attitudes and hang-ups.</w:t>
+        <w:t>Being born again is a hard thing. You ever seen a mother give birth to a child? Well it’s painful. We don’t like to lose those old attitudes and hang-ups.</w:t>
       </w:r>
       <w:r>
         <w:rPr>
@@ -12189,25 +11985,7 @@
           <w:sz w:val="24"/>
           <w:lang w:val="en-GB"/>
         </w:rPr>
-        <w:t xml:space="preserve"> Dylans in die Rock `n Roll Hall of Fame, 1988: And speaking as fan, I guess when I was 15, and I heard ‘Like a Rolling Stone,’ I heard a guy that, like I’ve never heard before or since. A guy that had the guts to take on the whole </w:t>
-      </w:r>
-      <w:proofErr w:type="gramStart"/>
-      <w:r>
-        <w:rPr>
-          <w:rFonts w:ascii="Arial" w:hAnsi="Arial" w:cs="Arial"/>
-          <w:sz w:val="24"/>
-          <w:lang w:val="en-GB"/>
-        </w:rPr>
-        <w:t>world, and</w:t>
-      </w:r>
-      <w:proofErr w:type="gramEnd"/>
-      <w:r>
-        <w:rPr>
-          <w:rFonts w:ascii="Arial" w:hAnsi="Arial" w:cs="Arial"/>
-          <w:sz w:val="24"/>
-          <w:lang w:val="en-GB"/>
-        </w:rPr>
-        <w:t xml:space="preserve"> made me feel like I had ’</w:t>
+        <w:t xml:space="preserve"> Dylans in die Rock `n Roll Hall of Fame, 1988: And speaking as fan, I guess when I was 15, and I heard ‘Like a Rolling Stone,’ I heard a guy that, like I’ve never heard before or since. A guy that had the guts to take on the whole world, and made me feel like I had ’</w:t>
       </w:r>
       <w:proofErr w:type="spellStart"/>
       <w:r>
@@ -12366,18 +12144,8 @@
           <w:sz w:val="24"/>
           <w:lang w:val="en-GB"/>
         </w:rPr>
-        <w:t xml:space="preserve"> „Changing of the </w:t>
-      </w:r>
-      <w:proofErr w:type="gramStart"/>
-      <w:r>
-        <w:rPr>
-          <w:rFonts w:ascii="Arial" w:hAnsi="Arial" w:cs="Arial"/>
-          <w:sz w:val="24"/>
-          <w:lang w:val="en-GB"/>
-        </w:rPr>
-        <w:t>Guards“</w:t>
-      </w:r>
-      <w:proofErr w:type="gramEnd"/>
+        <w:t xml:space="preserve"> „Changing of the Guards“</w:t>
+      </w:r>
     </w:p>
     <w:p>
       <w:pPr>
@@ -12429,7 +12197,6 @@
         <w:t xml:space="preserve">Böhme: Von wahrer Gelassenheit, </w:t>
       </w:r>
       <w:proofErr w:type="spellStart"/>
-      <w:proofErr w:type="gramStart"/>
       <w:r>
         <w:rPr>
           <w:rFonts w:ascii="Arial" w:hAnsi="Arial" w:cs="Arial"/>
@@ -12438,7 +12205,6 @@
         <w:t>Pushpak</w:t>
       </w:r>
       <w:proofErr w:type="spellEnd"/>
-      <w:proofErr w:type="gramEnd"/>
       <w:r>
         <w:rPr>
           <w:rFonts w:ascii="Arial" w:hAnsi="Arial" w:cs="Arial"/>
@@ -12910,25 +12676,7 @@
           <w:sz w:val="24"/>
           <w:lang w:val="en-GB"/>
         </w:rPr>
-        <w:t xml:space="preserve">What are your songs about? Some are about 3 minutes, some are about 4 minutes, </w:t>
-      </w:r>
-      <w:proofErr w:type="gramStart"/>
-      <w:r>
-        <w:rPr>
-          <w:rFonts w:ascii="Arial" w:hAnsi="Arial" w:cs="Arial"/>
-          <w:sz w:val="24"/>
-          <w:lang w:val="en-GB"/>
-        </w:rPr>
-        <w:t>and,</w:t>
-      </w:r>
-      <w:proofErr w:type="gramEnd"/>
-      <w:r>
-        <w:rPr>
-          <w:rFonts w:ascii="Arial" w:hAnsi="Arial" w:cs="Arial"/>
-          <w:sz w:val="24"/>
-          <w:lang w:val="en-GB"/>
-        </w:rPr>
-        <w:t xml:space="preserve"> believe it or not, some are about 10 or 11 minutes</w:t>
+        <w:t>What are your songs about? Some are about 3 minutes, some are about 4 minutes, and, believe it or not, some are about 10 or 11 minutes</w:t>
       </w:r>
     </w:p>
     <w:p>
@@ -12971,23 +12719,7 @@
           <w:rFonts w:ascii="Arial" w:hAnsi="Arial" w:cs="Arial"/>
           <w:sz w:val="24"/>
         </w:rPr>
-        <w:t xml:space="preserve">Impulse frisch zu </w:t>
-      </w:r>
-      <w:proofErr w:type="gramStart"/>
-      <w:r>
-        <w:rPr>
-          <w:rFonts w:ascii="Arial" w:hAnsi="Arial" w:cs="Arial"/>
-          <w:sz w:val="24"/>
-        </w:rPr>
-        <w:t>halten</w:t>
-      </w:r>
-      <w:proofErr w:type="gramEnd"/>
-      <w:r>
-        <w:rPr>
-          <w:rFonts w:ascii="Arial" w:hAnsi="Arial" w:cs="Arial"/>
-          <w:sz w:val="24"/>
-        </w:rPr>
-        <w:t xml:space="preserve"> bedeutet für Dylan, Songs immer wieder zu verändern, bis zu Unkenntlichkeit, um nicht eine Museumsversion von sich selbst zu w</w:t>
+        <w:t>Impulse frisch zu halten bedeutet für Dylan, Songs immer wieder zu verändern, bis zu Unkenntlichkeit, um nicht eine Museumsversion von sich selbst zu w</w:t>
       </w:r>
       <w:r>
         <w:rPr>
@@ -13025,23 +12757,7 @@
           <w:rFonts w:ascii="Arial" w:hAnsi="Arial" w:cs="Arial"/>
           <w:sz w:val="24"/>
         </w:rPr>
-        <w:t xml:space="preserve"> Love. Viele Songs kamen auch nicht auf Alben, wurden erst </w:t>
-      </w:r>
-      <w:proofErr w:type="gramStart"/>
-      <w:r>
-        <w:rPr>
-          <w:rFonts w:ascii="Arial" w:hAnsi="Arial" w:cs="Arial"/>
-          <w:sz w:val="24"/>
-        </w:rPr>
-        <w:t>später quasi</w:t>
-      </w:r>
-      <w:proofErr w:type="gramEnd"/>
-      <w:r>
-        <w:rPr>
-          <w:rFonts w:ascii="Arial" w:hAnsi="Arial" w:cs="Arial"/>
-          <w:sz w:val="24"/>
-        </w:rPr>
-        <w:t xml:space="preserve"> nebenbei auf Best </w:t>
+        <w:t xml:space="preserve"> Love. Viele Songs kamen auch nicht auf Alben, wurden erst später quasi nebenbei auf Best </w:t>
       </w:r>
       <w:proofErr w:type="spellStart"/>
       <w:r>
@@ -13314,25 +13030,7 @@
           <w:lang w:val="en-GB"/>
         </w:rPr>
         <w:br/>
-        <w:t xml:space="preserve">Mercury rules you and destiny </w:t>
-      </w:r>
-      <w:proofErr w:type="gramStart"/>
-      <w:r>
-        <w:rPr>
-          <w:rFonts w:ascii="Arial" w:hAnsi="Arial" w:cs="Arial"/>
-          <w:sz w:val="24"/>
-          <w:lang w:val="en-GB"/>
-        </w:rPr>
-        <w:t>fools</w:t>
-      </w:r>
-      <w:proofErr w:type="gramEnd"/>
-      <w:r>
-        <w:rPr>
-          <w:rFonts w:ascii="Arial" w:hAnsi="Arial" w:cs="Arial"/>
-          <w:sz w:val="24"/>
-          <w:lang w:val="en-GB"/>
-        </w:rPr>
-        <w:t xml:space="preserve"> you</w:t>
+        <w:t>Mercury rules you and destiny fools you</w:t>
       </w:r>
       <w:r>
         <w:rPr>
@@ -13516,7 +13214,6 @@
         <w:t xml:space="preserve">Well, I’m </w:t>
       </w:r>
       <w:proofErr w:type="spellStart"/>
-      <w:proofErr w:type="gramStart"/>
       <w:r>
         <w:rPr>
           <w:rFonts w:ascii="Arial" w:hAnsi="Arial" w:cs="Arial"/>
@@ -13532,16 +13229,7 @@
           <w:sz w:val="24"/>
           <w:lang w:val="en-GB"/>
         </w:rPr>
-        <w:t>‘ in</w:t>
-      </w:r>
-      <w:proofErr w:type="gramEnd"/>
-      <w:r>
-        <w:rPr>
-          <w:rFonts w:ascii="Arial" w:hAnsi="Arial" w:cs="Arial"/>
-          <w:sz w:val="24"/>
-          <w:lang w:val="en-GB"/>
-        </w:rPr>
-        <w:t xml:space="preserve"> a foreign country but I’m bound to cross the line</w:t>
+        <w:t>‘ in a foreign country but I’m bound to cross the line</w:t>
       </w:r>
       <w:r>
         <w:rPr>
@@ -14088,25 +13776,7 @@
           <w:sz w:val="24"/>
           <w:lang w:val="en-GB"/>
         </w:rPr>
-        <w:t xml:space="preserve">Let </w:t>
-      </w:r>
-      <w:proofErr w:type="gramStart"/>
-      <w:r>
-        <w:rPr>
-          <w:rFonts w:ascii="Arial" w:hAnsi="Arial" w:cs="Arial"/>
-          <w:sz w:val="24"/>
-          <w:lang w:val="en-GB"/>
-        </w:rPr>
-        <w:t>all of</w:t>
-      </w:r>
-      <w:proofErr w:type="gramEnd"/>
-      <w:r>
-        <w:rPr>
-          <w:rFonts w:ascii="Arial" w:hAnsi="Arial" w:cs="Arial"/>
-          <w:sz w:val="24"/>
-          <w:lang w:val="en-GB"/>
-        </w:rPr>
-        <w:t xml:space="preserve"> your earthly thoughts be a prayer</w:t>
+        <w:t>Let all of your earthly thoughts be a prayer</w:t>
       </w:r>
     </w:p>
     <w:p>
@@ -14162,25 +13832,23 @@
           <w:sz w:val="24"/>
           <w:lang w:val="en-GB"/>
         </w:rPr>
-        <w:t xml:space="preserve">I’ve searched the world over </w:t>
-      </w:r>
-      <w:proofErr w:type="spellStart"/>
-      <w:r>
-        <w:rPr>
-          <w:rFonts w:ascii="Arial" w:hAnsi="Arial" w:cs="Arial"/>
-          <w:sz w:val="24"/>
-          <w:lang w:val="en-GB"/>
-        </w:rPr>
-        <w:t>fort he</w:t>
-      </w:r>
-      <w:proofErr w:type="spellEnd"/>
-      <w:r>
-        <w:rPr>
-          <w:rFonts w:ascii="Arial" w:hAnsi="Arial" w:cs="Arial"/>
-          <w:sz w:val="24"/>
-          <w:lang w:val="en-GB"/>
-        </w:rPr>
-        <w:t xml:space="preserve"> Holy Grail</w:t>
+        <w:t>I’ve searched the world over for</w:t>
+      </w:r>
+      <w:r>
+        <w:rPr>
+          <w:rFonts w:ascii="Arial" w:hAnsi="Arial" w:cs="Arial"/>
+          <w:sz w:val="24"/>
+          <w:lang w:val="en-GB"/>
+        </w:rPr>
+        <w:t xml:space="preserve"> </w:t>
+      </w:r>
+      <w:r>
+        <w:rPr>
+          <w:rFonts w:ascii="Arial" w:hAnsi="Arial" w:cs="Arial"/>
+          <w:sz w:val="24"/>
+          <w:lang w:val="en-GB"/>
+        </w:rPr>
+        <w:t>the Holy Grail</w:t>
       </w:r>
     </w:p>
     <w:p>
@@ -16074,6 +15742,7 @@
   <w:style w:type="character" w:default="1" w:styleId="Absatz-Standardschriftart">
     <w:name w:val="Default Paragraph Font"/>
     <w:uiPriority w:val="1"/>
+    <w:semiHidden/>
     <w:unhideWhenUsed/>
   </w:style>
   <w:style w:type="table" w:default="1" w:styleId="NormaleTabelle">

</xml_diff>

<commit_message>
No Time to Think; Verstand; Wiedergeburt Ergänzungen
</commit_message>
<xml_diff>
--- a/Böhme-Dylan-Geistesverw_Sammlg.docx
+++ b/Böhme-Dylan-Geistesverw_Sammlg.docx
@@ -2453,7 +2453,43 @@
           <w:i/>
           <w:sz w:val="24"/>
         </w:rPr>
-        <w:t>"Er ist nicht nur schwer zu lesen, so wie etwa Kant in vielen Kapiteln schwer zu lesen ist. Er ist überhaupt nicht zu lesen, wenn die Einstellung fehlt. Am schwersten kommt der gebildete Vielleser in ihn hinein. Seine Lektüre erfordert, könnte man sagen, gerade dieselben Vorbedingungen wie das mystische Erleben selber. – Sie fordert ein vorübergehendes ‚Leerwerden’, eine völlig freie Aufmerksamkeit und Seelenstille. In den Stunden, wo diese uns fehlt, spricht Böhme nicht zu uns, ist er uns tot und öde, denn der Neugierde und dem bloßen intellektuellen Spieltrieb gibt er nichts. Aber in Stunden, wo wir reif für ihn sind, sehen wir in seinem mystischen Abbild der Welt die Sterne kreisen und ordnen uns in seinen Kosmos lebendig mit ein.“</w:t>
+        <w:t xml:space="preserve">"Er ist nicht nur schwer zu lesen, so wie etwa Kant in vielen Kapiteln schwer zu lesen ist. Er </w:t>
+      </w:r>
+      <w:proofErr w:type="gramStart"/>
+      <w:r>
+        <w:rPr>
+          <w:rFonts w:ascii="Arial" w:hAnsi="Arial" w:cs="Arial"/>
+          <w:i/>
+          <w:sz w:val="24"/>
+        </w:rPr>
+        <w:t>ist überhaupt</w:t>
+      </w:r>
+      <w:proofErr w:type="gramEnd"/>
+      <w:r>
+        <w:rPr>
+          <w:rFonts w:ascii="Arial" w:hAnsi="Arial" w:cs="Arial"/>
+          <w:i/>
+          <w:sz w:val="24"/>
+        </w:rPr>
+        <w:t xml:space="preserve"> nicht zu lesen, wenn die Einstellung fehlt. Am schwersten kommt der gebildete Vielleser in ihn hinein. Seine Lektüre erfordert, könnte man sagen, gerade dieselben Vorbedingungen wie das mystische Erleben </w:t>
+      </w:r>
+      <w:proofErr w:type="gramStart"/>
+      <w:r>
+        <w:rPr>
+          <w:rFonts w:ascii="Arial" w:hAnsi="Arial" w:cs="Arial"/>
+          <w:i/>
+          <w:sz w:val="24"/>
+        </w:rPr>
+        <w:t>selber</w:t>
+      </w:r>
+      <w:proofErr w:type="gramEnd"/>
+      <w:r>
+        <w:rPr>
+          <w:rFonts w:ascii="Arial" w:hAnsi="Arial" w:cs="Arial"/>
+          <w:i/>
+          <w:sz w:val="24"/>
+        </w:rPr>
+        <w:t>. – Sie fordert ein vorübergehendes ‚Leerwerden’, eine völlig freie Aufmerksamkeit und Seelenstille. In den Stunden, wo diese uns fehlt, spricht Böhme nicht zu uns, ist er uns tot und öde, denn der Neugierde und dem bloßen intellektuellen Spieltrieb gibt er nichts. Aber in Stunden, wo wir reif für ihn sind, sehen wir in seinem mystischen Abbild der Welt die Sterne kreisen und ordnen uns in seinen Kosmos lebendig mit ein.“</w:t>
       </w:r>
     </w:p>
     <w:p>
@@ -2694,6 +2730,7 @@
         </w:rPr>
         <w:t xml:space="preserve"> </w:t>
       </w:r>
+      <w:proofErr w:type="gramStart"/>
       <w:r>
         <w:rPr>
           <w:rFonts w:ascii="Roboto" w:hAnsi="Roboto"/>
@@ -2703,9 +2740,9 @@
           <w:shd w:val="clear" w:color="auto" w:fill="FFFFFF"/>
           <w:lang w:val="en-GB"/>
         </w:rPr>
-        <w:t xml:space="preserve">masterpiece ! </w:t>
-      </w:r>
-      <w:proofErr w:type="spellStart"/>
+        <w:t>masterpiece !</w:t>
+      </w:r>
+      <w:proofErr w:type="gramEnd"/>
       <w:r>
         <w:rPr>
           <w:rFonts w:ascii="Roboto" w:hAnsi="Roboto"/>
@@ -2715,9 +2752,9 @@
           <w:shd w:val="clear" w:color="auto" w:fill="FFFFFF"/>
           <w:lang w:val="en-GB"/>
         </w:rPr>
-        <w:t>i</w:t>
-      </w:r>
-      <w:proofErr w:type="spellEnd"/>
+        <w:t xml:space="preserve"> </w:t>
+      </w:r>
+      <w:proofErr w:type="spellStart"/>
       <w:r>
         <w:rPr>
           <w:rFonts w:ascii="Roboto" w:hAnsi="Roboto"/>
@@ -2727,18 +2764,10 @@
           <w:shd w:val="clear" w:color="auto" w:fill="FFFFFF"/>
           <w:lang w:val="en-GB"/>
         </w:rPr>
-        <w:t xml:space="preserve"> have ABSOLUTELY no idea what the lyrics are about but it's a joy to read the poetry anyway .</w:t>
-      </w:r>
-    </w:p>
-    <w:p>
-      <w:pPr>
-        <w:rPr>
-          <w:lang w:val="en-GB"/>
-        </w:rPr>
-      </w:pPr>
-    </w:p>
-    <w:p>
-      <w:pPr>
+        <w:t>i</w:t>
+      </w:r>
+      <w:proofErr w:type="spellEnd"/>
+      <w:r>
         <w:rPr>
           <w:rFonts w:ascii="Roboto" w:hAnsi="Roboto"/>
           <w:color w:val="0F0F0F"/>
@@ -2747,6 +2776,26 @@
           <w:shd w:val="clear" w:color="auto" w:fill="FFFFFF"/>
           <w:lang w:val="en-GB"/>
         </w:rPr>
+        <w:t xml:space="preserve"> have ABSOLUTELY no idea what the lyrics are about but it's a joy to read the poetry anyway .</w:t>
+      </w:r>
+    </w:p>
+    <w:p>
+      <w:pPr>
+        <w:rPr>
+          <w:lang w:val="en-GB"/>
+        </w:rPr>
+      </w:pPr>
+    </w:p>
+    <w:p>
+      <w:pPr>
+        <w:rPr>
+          <w:rFonts w:ascii="Roboto" w:hAnsi="Roboto"/>
+          <w:color w:val="0F0F0F"/>
+          <w:sz w:val="21"/>
+          <w:szCs w:val="21"/>
+          <w:shd w:val="clear" w:color="auto" w:fill="FFFFFF"/>
+          <w:lang w:val="en-GB"/>
+        </w:rPr>
       </w:pPr>
       <w:r>
         <w:rPr>
@@ -3026,6 +3075,7 @@
         </w:rPr>
         <w:t>: „[Der Song] bedeutet jedes Mal, wenn ich ihn singe, etwas anderes. </w:t>
       </w:r>
+      <w:proofErr w:type="spellStart"/>
       <w:r>
         <w:rPr>
           <w:rStyle w:val="Hervorhebung"/>
@@ -3034,74 +3084,103 @@
           <w:sz w:val="24"/>
           <w:szCs w:val="24"/>
           <w:bdr w:val="none" w:sz="0" w:space="0" w:color="auto" w:frame="1"/>
-          <w:lang w:val="en-GB"/>
-        </w:rPr>
-        <w:t>Changing of the Guards</w:t>
-      </w:r>
-      <w:r>
-        <w:rPr>
+        </w:rPr>
+        <w:t>Changing</w:t>
+      </w:r>
+      <w:proofErr w:type="spellEnd"/>
+      <w:r>
+        <w:rPr>
+          <w:rStyle w:val="Hervorhebung"/>
           <w:rFonts w:ascii="Arial" w:hAnsi="Arial" w:cs="Arial"/>
           <w:color w:val="373737"/>
           <w:sz w:val="24"/>
           <w:szCs w:val="24"/>
-          <w:lang w:val="en-GB"/>
-        </w:rPr>
-        <w:t> </w:t>
+          <w:bdr w:val="none" w:sz="0" w:space="0" w:color="auto" w:frame="1"/>
+        </w:rPr>
+        <w:t xml:space="preserve"> </w:t>
       </w:r>
       <w:proofErr w:type="spellStart"/>
       <w:r>
         <w:rPr>
+          <w:rStyle w:val="Hervorhebung"/>
           <w:rFonts w:ascii="Arial" w:hAnsi="Arial" w:cs="Arial"/>
           <w:color w:val="373737"/>
           <w:sz w:val="24"/>
           <w:szCs w:val="24"/>
-          <w:lang w:val="en-GB"/>
-        </w:rPr>
-        <w:t>ist</w:t>
+          <w:bdr w:val="none" w:sz="0" w:space="0" w:color="auto" w:frame="1"/>
+        </w:rPr>
+        <w:t>of</w:t>
       </w:r>
       <w:proofErr w:type="spellEnd"/>
       <w:r>
         <w:rPr>
+          <w:rStyle w:val="Hervorhebung"/>
           <w:rFonts w:ascii="Arial" w:hAnsi="Arial" w:cs="Arial"/>
           <w:color w:val="373737"/>
           <w:sz w:val="24"/>
           <w:szCs w:val="24"/>
-          <w:lang w:val="en-GB"/>
+          <w:bdr w:val="none" w:sz="0" w:space="0" w:color="auto" w:frame="1"/>
         </w:rPr>
         <w:t xml:space="preserve"> </w:t>
       </w:r>
       <w:proofErr w:type="spellStart"/>
       <w:r>
         <w:rPr>
+          <w:rStyle w:val="Hervorhebung"/>
           <w:rFonts w:ascii="Arial" w:hAnsi="Arial" w:cs="Arial"/>
           <w:color w:val="373737"/>
           <w:sz w:val="24"/>
           <w:szCs w:val="24"/>
-          <w:lang w:val="en-GB"/>
-        </w:rPr>
-        <w:t>tausend</w:t>
+          <w:bdr w:val="none" w:sz="0" w:space="0" w:color="auto" w:frame="1"/>
+        </w:rPr>
+        <w:t>the</w:t>
       </w:r>
       <w:proofErr w:type="spellEnd"/>
       <w:r>
         <w:rPr>
+          <w:rStyle w:val="Hervorhebung"/>
           <w:rFonts w:ascii="Arial" w:hAnsi="Arial" w:cs="Arial"/>
           <w:color w:val="373737"/>
           <w:sz w:val="24"/>
           <w:szCs w:val="24"/>
-          <w:lang w:val="en-GB"/>
-        </w:rPr>
-        <w:t xml:space="preserve"> Jahre alt.“ </w:t>
-      </w:r>
-      <w:r>
-        <w:rPr>
+          <w:bdr w:val="none" w:sz="0" w:space="0" w:color="auto" w:frame="1"/>
+        </w:rPr>
+        <w:t xml:space="preserve"> </w:t>
+      </w:r>
+      <w:proofErr w:type="spellStart"/>
+      <w:r>
+        <w:rPr>
+          <w:rStyle w:val="Hervorhebung"/>
           <w:rFonts w:ascii="Arial" w:hAnsi="Arial" w:cs="Arial"/>
           <w:color w:val="373737"/>
           <w:sz w:val="24"/>
           <w:szCs w:val="24"/>
+          <w:bdr w:val="none" w:sz="0" w:space="0" w:color="auto" w:frame="1"/>
+        </w:rPr>
+        <w:t>Guards</w:t>
+      </w:r>
+      <w:proofErr w:type="spellEnd"/>
+      <w:r>
+        <w:rPr>
+          <w:rFonts w:ascii="Arial" w:hAnsi="Arial" w:cs="Arial"/>
+          <w:color w:val="373737"/>
+          <w:sz w:val="24"/>
+          <w:szCs w:val="24"/>
+        </w:rPr>
+        <w:t xml:space="preserve"> ist tausend Jahre alt.“ </w:t>
+      </w:r>
+      <w:proofErr w:type="gramStart"/>
+      <w:r>
+        <w:rPr>
+          <w:rFonts w:ascii="Arial" w:hAnsi="Arial" w:cs="Arial"/>
+          <w:color w:val="373737"/>
+          <w:sz w:val="24"/>
+          <w:szCs w:val="24"/>
           <w:lang w:val="en-GB"/>
         </w:rPr>
         <w:t>(</w:t>
       </w:r>
+      <w:proofErr w:type="gramEnd"/>
       <w:r>
         <w:rPr>
           <w:rStyle w:val="Hervorhebung"/>
@@ -3284,97 +3363,8 @@
           <w:color w:val="373737"/>
           <w:sz w:val="24"/>
           <w:szCs w:val="24"/>
-          <w:lang w:val="en-GB"/>
-        </w:rPr>
-        <w:t xml:space="preserve">Ich </w:t>
-      </w:r>
-      <w:proofErr w:type="spellStart"/>
-      <w:r>
-        <w:rPr>
-          <w:rFonts w:ascii="Arial" w:hAnsi="Arial" w:cs="Arial"/>
-          <w:color w:val="373737"/>
-          <w:sz w:val="24"/>
-          <w:szCs w:val="24"/>
-          <w:lang w:val="en-GB"/>
-        </w:rPr>
-        <w:t>weiß</w:t>
-      </w:r>
-      <w:proofErr w:type="spellEnd"/>
-      <w:r>
-        <w:rPr>
-          <w:rFonts w:ascii="Arial" w:hAnsi="Arial" w:cs="Arial"/>
-          <w:color w:val="373737"/>
-          <w:sz w:val="24"/>
-          <w:szCs w:val="24"/>
-          <w:lang w:val="en-GB"/>
-        </w:rPr>
-        <w:t xml:space="preserve"> </w:t>
-      </w:r>
-      <w:proofErr w:type="spellStart"/>
-      <w:r>
-        <w:rPr>
-          <w:rFonts w:ascii="Arial" w:hAnsi="Arial" w:cs="Arial"/>
-          <w:color w:val="373737"/>
-          <w:sz w:val="24"/>
-          <w:szCs w:val="24"/>
-          <w:lang w:val="en-GB"/>
-        </w:rPr>
-        <w:t>nur</w:t>
-      </w:r>
-      <w:proofErr w:type="spellEnd"/>
-      <w:r>
-        <w:rPr>
-          <w:rFonts w:ascii="Arial" w:hAnsi="Arial" w:cs="Arial"/>
-          <w:color w:val="373737"/>
-          <w:sz w:val="24"/>
-          <w:szCs w:val="24"/>
-          <w:lang w:val="en-GB"/>
-        </w:rPr>
-        <w:t xml:space="preserve"> </w:t>
-      </w:r>
-      <w:proofErr w:type="spellStart"/>
-      <w:r>
-        <w:rPr>
-          <w:rFonts w:ascii="Arial" w:hAnsi="Arial" w:cs="Arial"/>
-          <w:color w:val="373737"/>
-          <w:sz w:val="24"/>
-          <w:szCs w:val="24"/>
-          <w:lang w:val="en-GB"/>
-        </w:rPr>
-        <w:t>nicht</w:t>
-      </w:r>
-      <w:proofErr w:type="spellEnd"/>
-      <w:r>
-        <w:rPr>
-          <w:rFonts w:ascii="Arial" w:hAnsi="Arial" w:cs="Arial"/>
-          <w:color w:val="373737"/>
-          <w:sz w:val="24"/>
-          <w:szCs w:val="24"/>
-          <w:lang w:val="en-GB"/>
-        </w:rPr>
-        <w:t xml:space="preserve">, </w:t>
-      </w:r>
-      <w:proofErr w:type="spellStart"/>
-      <w:r>
-        <w:rPr>
-          <w:rFonts w:ascii="Arial" w:hAnsi="Arial" w:cs="Arial"/>
-          <w:color w:val="373737"/>
-          <w:sz w:val="24"/>
-          <w:szCs w:val="24"/>
-          <w:lang w:val="en-GB"/>
-        </w:rPr>
-        <w:t>worüber</w:t>
-      </w:r>
-      <w:proofErr w:type="spellEnd"/>
-      <w:r>
-        <w:rPr>
-          <w:rFonts w:ascii="Arial" w:hAnsi="Arial" w:cs="Arial"/>
-          <w:color w:val="373737"/>
-          <w:sz w:val="24"/>
-          <w:szCs w:val="24"/>
-          <w:lang w:val="en-GB"/>
-        </w:rPr>
-        <w:t xml:space="preserve"> … (</w:t>
+        </w:rPr>
+        <w:t>Ich weiß nur nicht, worüber … (</w:t>
       </w:r>
       <w:r>
         <w:rPr>
@@ -3384,9 +3374,140 @@
           <w:sz w:val="24"/>
           <w:szCs w:val="24"/>
           <w:bdr w:val="none" w:sz="0" w:space="0" w:color="auto" w:frame="1"/>
-          <w:lang w:val="en-GB"/>
-        </w:rPr>
-        <w:t>Something about the song makes me happy. … It [the last two verses] makes me want to stand and speak but I’m not sure what to speak of.</w:t>
+        </w:rPr>
+        <w:t xml:space="preserve">Something </w:t>
+      </w:r>
+      <w:proofErr w:type="spellStart"/>
+      <w:r>
+        <w:rPr>
+          <w:rStyle w:val="Hervorhebung"/>
+          <w:rFonts w:ascii="Arial" w:hAnsi="Arial" w:cs="Arial"/>
+          <w:color w:val="373737"/>
+          <w:sz w:val="24"/>
+          <w:szCs w:val="24"/>
+          <w:bdr w:val="none" w:sz="0" w:space="0" w:color="auto" w:frame="1"/>
+        </w:rPr>
+        <w:t>about</w:t>
+      </w:r>
+      <w:proofErr w:type="spellEnd"/>
+      <w:r>
+        <w:rPr>
+          <w:rStyle w:val="Hervorhebung"/>
+          <w:rFonts w:ascii="Arial" w:hAnsi="Arial" w:cs="Arial"/>
+          <w:color w:val="373737"/>
+          <w:sz w:val="24"/>
+          <w:szCs w:val="24"/>
+          <w:bdr w:val="none" w:sz="0" w:space="0" w:color="auto" w:frame="1"/>
+        </w:rPr>
+        <w:t xml:space="preserve"> </w:t>
+      </w:r>
+      <w:proofErr w:type="spellStart"/>
+      <w:r>
+        <w:rPr>
+          <w:rStyle w:val="Hervorhebung"/>
+          <w:rFonts w:ascii="Arial" w:hAnsi="Arial" w:cs="Arial"/>
+          <w:color w:val="373737"/>
+          <w:sz w:val="24"/>
+          <w:szCs w:val="24"/>
+          <w:bdr w:val="none" w:sz="0" w:space="0" w:color="auto" w:frame="1"/>
+        </w:rPr>
+        <w:t>the</w:t>
+      </w:r>
+      <w:proofErr w:type="spellEnd"/>
+      <w:r>
+        <w:rPr>
+          <w:rStyle w:val="Hervorhebung"/>
+          <w:rFonts w:ascii="Arial" w:hAnsi="Arial" w:cs="Arial"/>
+          <w:color w:val="373737"/>
+          <w:sz w:val="24"/>
+          <w:szCs w:val="24"/>
+          <w:bdr w:val="none" w:sz="0" w:space="0" w:color="auto" w:frame="1"/>
+        </w:rPr>
+        <w:t xml:space="preserve"> </w:t>
+      </w:r>
+      <w:proofErr w:type="spellStart"/>
+      <w:r>
+        <w:rPr>
+          <w:rStyle w:val="Hervorhebung"/>
+          <w:rFonts w:ascii="Arial" w:hAnsi="Arial" w:cs="Arial"/>
+          <w:color w:val="373737"/>
+          <w:sz w:val="24"/>
+          <w:szCs w:val="24"/>
+          <w:bdr w:val="none" w:sz="0" w:space="0" w:color="auto" w:frame="1"/>
+        </w:rPr>
+        <w:t>song</w:t>
+      </w:r>
+      <w:proofErr w:type="spellEnd"/>
+      <w:r>
+        <w:rPr>
+          <w:rStyle w:val="Hervorhebung"/>
+          <w:rFonts w:ascii="Arial" w:hAnsi="Arial" w:cs="Arial"/>
+          <w:color w:val="373737"/>
+          <w:sz w:val="24"/>
+          <w:szCs w:val="24"/>
+          <w:bdr w:val="none" w:sz="0" w:space="0" w:color="auto" w:frame="1"/>
+        </w:rPr>
+        <w:t xml:space="preserve"> </w:t>
+      </w:r>
+      <w:proofErr w:type="spellStart"/>
+      <w:r>
+        <w:rPr>
+          <w:rStyle w:val="Hervorhebung"/>
+          <w:rFonts w:ascii="Arial" w:hAnsi="Arial" w:cs="Arial"/>
+          <w:color w:val="373737"/>
+          <w:sz w:val="24"/>
+          <w:szCs w:val="24"/>
+          <w:bdr w:val="none" w:sz="0" w:space="0" w:color="auto" w:frame="1"/>
+        </w:rPr>
+        <w:t>makes</w:t>
+      </w:r>
+      <w:proofErr w:type="spellEnd"/>
+      <w:r>
+        <w:rPr>
+          <w:rStyle w:val="Hervorhebung"/>
+          <w:rFonts w:ascii="Arial" w:hAnsi="Arial" w:cs="Arial"/>
+          <w:color w:val="373737"/>
+          <w:sz w:val="24"/>
+          <w:szCs w:val="24"/>
+          <w:bdr w:val="none" w:sz="0" w:space="0" w:color="auto" w:frame="1"/>
+        </w:rPr>
+        <w:t xml:space="preserve"> </w:t>
+      </w:r>
+      <w:proofErr w:type="spellStart"/>
+      <w:r>
+        <w:rPr>
+          <w:rStyle w:val="Hervorhebung"/>
+          <w:rFonts w:ascii="Arial" w:hAnsi="Arial" w:cs="Arial"/>
+          <w:color w:val="373737"/>
+          <w:sz w:val="24"/>
+          <w:szCs w:val="24"/>
+          <w:bdr w:val="none" w:sz="0" w:space="0" w:color="auto" w:frame="1"/>
+        </w:rPr>
+        <w:t>me</w:t>
+      </w:r>
+      <w:proofErr w:type="spellEnd"/>
+      <w:r>
+        <w:rPr>
+          <w:rStyle w:val="Hervorhebung"/>
+          <w:rFonts w:ascii="Arial" w:hAnsi="Arial" w:cs="Arial"/>
+          <w:color w:val="373737"/>
+          <w:sz w:val="24"/>
+          <w:szCs w:val="24"/>
+          <w:bdr w:val="none" w:sz="0" w:space="0" w:color="auto" w:frame="1"/>
+        </w:rPr>
+        <w:t xml:space="preserve"> happy. … </w:t>
+      </w:r>
+      <w:r>
+        <w:rPr>
+          <w:rStyle w:val="Hervorhebung"/>
+          <w:rFonts w:ascii="Arial" w:hAnsi="Arial" w:cs="Arial"/>
+          <w:color w:val="373737"/>
+          <w:sz w:val="24"/>
+          <w:szCs w:val="24"/>
+          <w:bdr w:val="none" w:sz="0" w:space="0" w:color="auto" w:frame="1"/>
+          <w:lang w:val="en-GB"/>
+        </w:rPr>
+        <w:t>It [the last two verses] makes me want to stand and speak but I’m not sure what to speak of.</w:t>
       </w:r>
       <w:r>
         <w:rPr>
@@ -3486,7 +3607,33 @@
           <w:bdr w:val="none" w:sz="0" w:space="0" w:color="auto" w:frame="1"/>
           <w:lang w:val="en-GB"/>
         </w:rPr>
-        <w:t>I will never understand this song but I absolutely love it!!!!</w:t>
+        <w:t xml:space="preserve">I will never understand this </w:t>
+      </w:r>
+      <w:proofErr w:type="gramStart"/>
+      <w:r>
+        <w:rPr>
+          <w:rStyle w:val="Hervorhebung"/>
+          <w:rFonts w:ascii="Arial" w:hAnsi="Arial" w:cs="Arial"/>
+          <w:color w:val="373737"/>
+          <w:sz w:val="24"/>
+          <w:szCs w:val="24"/>
+          <w:bdr w:val="none" w:sz="0" w:space="0" w:color="auto" w:frame="1"/>
+          <w:lang w:val="en-GB"/>
+        </w:rPr>
+        <w:t>song</w:t>
+      </w:r>
+      <w:proofErr w:type="gramEnd"/>
+      <w:r>
+        <w:rPr>
+          <w:rStyle w:val="Hervorhebung"/>
+          <w:rFonts w:ascii="Arial" w:hAnsi="Arial" w:cs="Arial"/>
+          <w:color w:val="373737"/>
+          <w:sz w:val="24"/>
+          <w:szCs w:val="24"/>
+          <w:bdr w:val="none" w:sz="0" w:space="0" w:color="auto" w:frame="1"/>
+          <w:lang w:val="en-GB"/>
+        </w:rPr>
+        <w:t xml:space="preserve"> but I absolutely love it!!!!</w:t>
       </w:r>
       <w:r>
         <w:rPr>
@@ -3867,7 +4014,25 @@
           <w:i/>
           <w:iCs/>
         </w:rPr>
-        <w:t>Denn das Buch ist der Mensch selber:</w:t>
+        <w:t xml:space="preserve">Denn das Buch ist der Mensch </w:t>
+      </w:r>
+      <w:proofErr w:type="gramStart"/>
+      <w:r>
+        <w:rPr>
+          <w:rFonts w:ascii="Verdana" w:eastAsia="Agency FB" w:hAnsi="Verdana"/>
+          <w:i/>
+          <w:iCs/>
+        </w:rPr>
+        <w:t>selber</w:t>
+      </w:r>
+      <w:proofErr w:type="gramEnd"/>
+      <w:r>
+        <w:rPr>
+          <w:rFonts w:ascii="Verdana" w:eastAsia="Agency FB" w:hAnsi="Verdana"/>
+          <w:i/>
+          <w:iCs/>
+        </w:rPr>
+        <w:t>:</w:t>
       </w:r>
     </w:p>
     <w:p>
@@ -3886,7 +4051,25 @@
           <w:i/>
           <w:iCs/>
         </w:rPr>
-        <w:t>Er ist selber das Buch des Wesens aller Wesen,</w:t>
+        <w:t xml:space="preserve">Er ist </w:t>
+      </w:r>
+      <w:proofErr w:type="gramStart"/>
+      <w:r>
+        <w:rPr>
+          <w:rFonts w:ascii="Verdana" w:eastAsia="Agency FB" w:hAnsi="Verdana"/>
+          <w:i/>
+          <w:iCs/>
+        </w:rPr>
+        <w:t>selber</w:t>
+      </w:r>
+      <w:proofErr w:type="gramEnd"/>
+      <w:r>
+        <w:rPr>
+          <w:rFonts w:ascii="Verdana" w:eastAsia="Agency FB" w:hAnsi="Verdana"/>
+          <w:i/>
+          <w:iCs/>
+        </w:rPr>
+        <w:t xml:space="preserve"> das Buch des Wesens aller Wesen,</w:t>
       </w:r>
     </w:p>
     <w:p>
@@ -4092,7 +4275,25 @@
           <w:i/>
           <w:iCs/>
         </w:rPr>
-        <w:t xml:space="preserve"> selber alle drei Welten,</w:t>
+        <w:t xml:space="preserve"> </w:t>
+      </w:r>
+      <w:proofErr w:type="gramStart"/>
+      <w:r>
+        <w:rPr>
+          <w:rFonts w:ascii="Verdana" w:hAnsi="Verdana"/>
+          <w:i/>
+          <w:iCs/>
+        </w:rPr>
+        <w:t>selber</w:t>
+      </w:r>
+      <w:proofErr w:type="gramEnd"/>
+      <w:r>
+        <w:rPr>
+          <w:rFonts w:ascii="Verdana" w:hAnsi="Verdana"/>
+          <w:i/>
+          <w:iCs/>
+        </w:rPr>
+        <w:t xml:space="preserve"> alle drei Welten,</w:t>
       </w:r>
     </w:p>
     <w:p>
@@ -4209,26 +4410,47 @@
         <w:rPr>
           <w:rFonts w:ascii="Arial" w:hAnsi="Arial" w:cs="Arial"/>
           <w:sz w:val="24"/>
-        </w:rPr>
-      </w:pPr>
-    </w:p>
-    <w:p>
-      <w:pPr>
-        <w:rPr>
-          <w:rFonts w:ascii="Arial" w:hAnsi="Arial" w:cs="Arial"/>
-          <w:i/>
-          <w:sz w:val="24"/>
-          <w:lang w:val="en-GB"/>
-        </w:rPr>
-      </w:pPr>
-      <w:r>
-        <w:rPr>
-          <w:rFonts w:ascii="Arial" w:hAnsi="Arial" w:cs="Arial"/>
-          <w:i/>
-          <w:sz w:val="24"/>
-          <w:lang w:val="en-GB"/>
-        </w:rPr>
-        <w:t xml:space="preserve">You ought to be able to sort out those thoughts, because they don’t mean anything, they’re just pulling you around, too. It’s important to get rid of all them thoughts. Then you can do something from some kind of surveillance of the situation. You have some kind of place where you can see but it can’t affect you. Where you can bring something to the matter, besides just take, take, take, take, take. As so many situations in life are today. Take, take, take, that’s all that it is. What’s in it for me? </w:t>
+          <w:lang w:val="en-GB"/>
+        </w:rPr>
+      </w:pPr>
+    </w:p>
+    <w:p>
+      <w:pPr>
+        <w:rPr>
+          <w:rFonts w:ascii="Arial" w:hAnsi="Arial" w:cs="Arial"/>
+          <w:i/>
+          <w:sz w:val="24"/>
+          <w:lang w:val="en-GB"/>
+        </w:rPr>
+      </w:pPr>
+      <w:r>
+        <w:rPr>
+          <w:rFonts w:ascii="Arial" w:hAnsi="Arial" w:cs="Arial"/>
+          <w:i/>
+          <w:sz w:val="24"/>
+          <w:lang w:val="en-GB"/>
+        </w:rPr>
+        <w:t xml:space="preserve">You ought to be able to sort out those thoughts, because they don’t mean anything, they’re just pulling you around, too. It’s important to get rid of </w:t>
+      </w:r>
+      <w:proofErr w:type="gramStart"/>
+      <w:r>
+        <w:rPr>
+          <w:rFonts w:ascii="Arial" w:hAnsi="Arial" w:cs="Arial"/>
+          <w:i/>
+          <w:sz w:val="24"/>
+          <w:lang w:val="en-GB"/>
+        </w:rPr>
+        <w:t>all</w:t>
+      </w:r>
+      <w:proofErr w:type="gramEnd"/>
+      <w:r>
+        <w:rPr>
+          <w:rFonts w:ascii="Arial" w:hAnsi="Arial" w:cs="Arial"/>
+          <w:i/>
+          <w:sz w:val="24"/>
+          <w:lang w:val="en-GB"/>
+        </w:rPr>
+        <w:t xml:space="preserve"> them thoughts. Then you can do something from some kind of surveillance of the situation. You have some kind of place where you can see but it can’t affect you. Where you can bring something to the matter, besides just take, take, take, take, take. As so many situations in life are today. Take, take, take, that’s all that it is. What’s in it for me? </w:t>
       </w:r>
       <w:r>
         <w:rPr>
@@ -4278,6 +4500,7 @@
           <w:lang w:val="en-GB"/>
         </w:rPr>
       </w:pPr>
+      <w:proofErr w:type="gramStart"/>
       <w:r>
         <w:rPr>
           <w:rFonts w:ascii="Arial" w:hAnsi="Arial" w:cs="Arial"/>
@@ -4294,7 +4517,17 @@
           <w:sz w:val="24"/>
           <w:lang w:val="en-GB"/>
         </w:rPr>
-        <w:t xml:space="preserve">here’s enough songs. Unless someone’s </w:t>
+        <w:t>here’s</w:t>
+      </w:r>
+      <w:proofErr w:type="gramEnd"/>
+      <w:r>
+        <w:rPr>
+          <w:rFonts w:ascii="Arial" w:hAnsi="Arial" w:cs="Arial"/>
+          <w:i/>
+          <w:sz w:val="24"/>
+          <w:lang w:val="en-GB"/>
+        </w:rPr>
+        <w:t xml:space="preserve"> enough songs. Unless someone’s </w:t>
       </w:r>
       <w:proofErr w:type="spellStart"/>
       <w:r>
@@ -5515,6 +5748,7 @@
           <w:rFonts w:ascii="Arial" w:hAnsi="Arial" w:cs="Arial"/>
           <w:b/>
           <w:sz w:val="24"/>
+          <w:lang w:val="en-GB"/>
         </w:rPr>
       </w:pPr>
       <w:r>
@@ -5522,6 +5756,7 @@
           <w:rFonts w:ascii="Arial" w:hAnsi="Arial" w:cs="Arial"/>
           <w:b/>
           <w:sz w:val="24"/>
+          <w:lang w:val="en-GB"/>
         </w:rPr>
         <w:t>No Man Righteous, Not One</w:t>
       </w:r>
@@ -5533,8 +5768,53 @@
           <w:i/>
           <w:iCs/>
           <w:sz w:val="24"/>
-        </w:rPr>
-      </w:pPr>
+          <w:lang w:val="en-GB"/>
+        </w:rPr>
+      </w:pPr>
+      <w:r>
+        <w:rPr>
+          <w:rFonts w:ascii="Arial" w:hAnsi="Arial" w:cs="Arial"/>
+          <w:i/>
+          <w:iCs/>
+          <w:sz w:val="24"/>
+          <w:lang w:val="en-GB"/>
+        </w:rPr>
+        <w:lastRenderedPageBreak/>
+        <w:t>When I’m gone don’t wonder where I be</w:t>
+      </w:r>
+      <w:r>
+        <w:rPr>
+          <w:rFonts w:ascii="Arial" w:hAnsi="Arial" w:cs="Arial"/>
+          <w:i/>
+          <w:iCs/>
+          <w:sz w:val="24"/>
+          <w:lang w:val="en-GB"/>
+        </w:rPr>
+        <w:br/>
+        <w:t>Just say that I trusted in God and that Christ was in me</w:t>
+      </w:r>
+      <w:r>
+        <w:rPr>
+          <w:rFonts w:ascii="Arial" w:hAnsi="Arial" w:cs="Arial"/>
+          <w:i/>
+          <w:iCs/>
+          <w:sz w:val="24"/>
+          <w:lang w:val="en-GB"/>
+        </w:rPr>
+        <w:br/>
+        <w:t>Say He defeated the devil, He was God’s chosen Son</w:t>
+      </w:r>
+      <w:r>
+        <w:rPr>
+          <w:rFonts w:ascii="Arial" w:hAnsi="Arial" w:cs="Arial"/>
+          <w:i/>
+          <w:iCs/>
+          <w:sz w:val="24"/>
+          <w:lang w:val="en-GB"/>
+        </w:rPr>
+        <w:br/>
+        <w:t xml:space="preserve">And that there </w:t>
+      </w:r>
       <w:proofErr w:type="spellStart"/>
       <w:r>
         <w:rPr>
@@ -5542,9 +5822,9 @@
           <w:i/>
           <w:iCs/>
           <w:sz w:val="24"/>
-        </w:rPr>
-        <w:lastRenderedPageBreak/>
-        <w:t>When</w:t>
+          <w:lang w:val="en-GB"/>
+        </w:rPr>
+        <w:t>ain’t</w:t>
       </w:r>
       <w:proofErr w:type="spellEnd"/>
       <w:r>
@@ -5553,8 +5833,138 @@
           <w:i/>
           <w:iCs/>
           <w:sz w:val="24"/>
-        </w:rPr>
-        <w:t xml:space="preserve"> </w:t>
+          <w:lang w:val="en-GB"/>
+        </w:rPr>
+        <w:t xml:space="preserve"> no man righteous, no not one</w:t>
+      </w:r>
+    </w:p>
+    <w:p>
+      <w:pPr>
+        <w:rPr>
+          <w:rFonts w:ascii="Arial" w:hAnsi="Arial" w:cs="Arial"/>
+          <w:sz w:val="24"/>
+          <w:lang w:val="en-GB"/>
+        </w:rPr>
+      </w:pPr>
+    </w:p>
+    <w:p>
+      <w:pPr>
+        <w:pStyle w:val="berschrift1"/>
+        <w:rPr>
+          <w:rFonts w:ascii="Arial" w:hAnsi="Arial" w:cs="Arial"/>
+          <w:sz w:val="24"/>
+        </w:rPr>
+      </w:pPr>
+      <w:bookmarkStart w:id="8" w:name="_Toc173832523"/>
+      <w:r>
+        <w:rPr>
+          <w:rFonts w:ascii="Arial" w:hAnsi="Arial" w:cs="Arial"/>
+          <w:sz w:val="24"/>
+        </w:rPr>
+        <w:t>Der Mensch ist zweifach: Sterblich und unsterblich</w:t>
+      </w:r>
+      <w:bookmarkEnd w:id="8"/>
+    </w:p>
+    <w:p>
+      <w:pPr>
+        <w:rPr>
+          <w:rFonts w:ascii="Arial" w:hAnsi="Arial" w:cs="Arial"/>
+          <w:sz w:val="24"/>
+        </w:rPr>
+      </w:pPr>
+    </w:p>
+    <w:p>
+      <w:pPr>
+        <w:rPr>
+          <w:rFonts w:ascii="Arial" w:hAnsi="Arial" w:cs="Arial"/>
+          <w:b/>
+          <w:sz w:val="24"/>
+          <w:lang w:val="en-GB"/>
+        </w:rPr>
+      </w:pPr>
+      <w:r>
+        <w:rPr>
+          <w:rFonts w:ascii="Arial" w:hAnsi="Arial" w:cs="Arial"/>
+          <w:b/>
+          <w:sz w:val="24"/>
+          <w:lang w:val="en-GB"/>
+        </w:rPr>
+        <w:t>Dylan: Solid Rock (Saved)</w:t>
+      </w:r>
+    </w:p>
+    <w:p>
+      <w:pPr>
+        <w:rPr>
+          <w:rFonts w:ascii="Arial" w:hAnsi="Arial" w:cs="Arial"/>
+          <w:i/>
+          <w:iCs/>
+          <w:sz w:val="24"/>
+          <w:lang w:val="en-GB"/>
+        </w:rPr>
+      </w:pPr>
+      <w:r>
+        <w:rPr>
+          <w:rFonts w:ascii="Arial" w:hAnsi="Arial" w:cs="Arial"/>
+          <w:i/>
+          <w:iCs/>
+          <w:sz w:val="24"/>
+          <w:lang w:val="en-GB"/>
+        </w:rPr>
+        <w:t>It’s the ways of the flesh to war against the spirit</w:t>
+      </w:r>
+      <w:r>
+        <w:rPr>
+          <w:rFonts w:ascii="Arial" w:hAnsi="Arial" w:cs="Arial"/>
+          <w:i/>
+          <w:iCs/>
+          <w:sz w:val="24"/>
+          <w:lang w:val="en-GB"/>
+        </w:rPr>
+        <w:br/>
+        <w:t>Twenty-four hours a day you can feel it and you can hear it</w:t>
+      </w:r>
+      <w:r>
+        <w:rPr>
+          <w:rFonts w:ascii="Arial" w:hAnsi="Arial" w:cs="Arial"/>
+          <w:i/>
+          <w:iCs/>
+          <w:sz w:val="24"/>
+          <w:lang w:val="en-GB"/>
+        </w:rPr>
+        <w:br/>
+        <w:t>Using all the devices under the sun</w:t>
+      </w:r>
+      <w:r>
+        <w:rPr>
+          <w:rFonts w:ascii="Arial" w:hAnsi="Arial" w:cs="Arial"/>
+          <w:i/>
+          <w:iCs/>
+          <w:sz w:val="24"/>
+          <w:lang w:val="en-GB"/>
+        </w:rPr>
+        <w:br/>
+        <w:t>And He never give up ’til the battle’s lost or won</w:t>
+      </w:r>
+      <w:r>
+        <w:rPr>
+          <w:rFonts w:ascii="Arial" w:hAnsi="Arial" w:cs="Arial"/>
+          <w:i/>
+          <w:iCs/>
+          <w:sz w:val="24"/>
+          <w:lang w:val="en-GB"/>
+        </w:rPr>
+        <w:br/>
+      </w:r>
+      <w:r>
+        <w:rPr>
+          <w:rFonts w:ascii="Arial" w:hAnsi="Arial" w:cs="Arial"/>
+          <w:i/>
+          <w:iCs/>
+          <w:sz w:val="24"/>
+          <w:lang w:val="en-GB"/>
+        </w:rPr>
+        <w:br/>
+        <w:t xml:space="preserve">Well, I’m </w:t>
       </w:r>
       <w:proofErr w:type="spellStart"/>
       <w:r>
@@ -5563,8 +5973,9 @@
           <w:i/>
           <w:iCs/>
           <w:sz w:val="24"/>
-        </w:rPr>
-        <w:t>I’m</w:t>
+          <w:lang w:val="en-GB"/>
+        </w:rPr>
+        <w:t>hangin</w:t>
       </w:r>
       <w:proofErr w:type="spellEnd"/>
       <w:r>
@@ -5573,505 +5984,69 @@
           <w:i/>
           <w:iCs/>
           <w:sz w:val="24"/>
-        </w:rPr>
-        <w:t xml:space="preserve"> </w:t>
+          <w:lang w:val="en-GB"/>
+        </w:rPr>
+        <w:t>’ on to a solid rock</w:t>
+      </w:r>
+      <w:r>
+        <w:rPr>
+          <w:rFonts w:ascii="Arial" w:hAnsi="Arial" w:cs="Arial"/>
+          <w:i/>
+          <w:iCs/>
+          <w:sz w:val="24"/>
+          <w:lang w:val="en-GB"/>
+        </w:rPr>
+        <w:br/>
+        <w:t>Made before the foundation of the world</w:t>
+      </w:r>
+      <w:r>
+        <w:rPr>
+          <w:rFonts w:ascii="Arial" w:hAnsi="Arial" w:cs="Arial"/>
+          <w:i/>
+          <w:iCs/>
+          <w:sz w:val="24"/>
+          <w:lang w:val="en-GB"/>
+        </w:rPr>
+        <w:br/>
+        <w:t>And I won’t let go and I can’t let go, won’t let go</w:t>
+      </w:r>
+    </w:p>
+    <w:p>
+      <w:pPr>
+        <w:pStyle w:val="berschrift1"/>
+        <w:rPr>
+          <w:rFonts w:ascii="Arial" w:hAnsi="Arial" w:cs="Arial"/>
+          <w:sz w:val="24"/>
+          <w:lang w:val="en-GB"/>
+        </w:rPr>
+      </w:pPr>
+      <w:bookmarkStart w:id="9" w:name="_Toc173832524"/>
+      <w:r>
+        <w:rPr>
+          <w:rFonts w:ascii="Arial" w:hAnsi="Arial" w:cs="Arial"/>
+          <w:sz w:val="24"/>
+          <w:lang w:val="en-GB"/>
+        </w:rPr>
+        <w:t xml:space="preserve">Von der </w:t>
       </w:r>
       <w:proofErr w:type="spellStart"/>
       <w:r>
         <w:rPr>
           <w:rFonts w:ascii="Arial" w:hAnsi="Arial" w:cs="Arial"/>
-          <w:i/>
-          <w:iCs/>
-          <w:sz w:val="24"/>
-        </w:rPr>
-        <w:t>gone</w:t>
-      </w:r>
+          <w:sz w:val="24"/>
+          <w:lang w:val="en-GB"/>
+        </w:rPr>
+        <w:t>Verführung</w:t>
+      </w:r>
+      <w:bookmarkEnd w:id="9"/>
       <w:proofErr w:type="spellEnd"/>
-      <w:r>
-        <w:rPr>
-          <w:rFonts w:ascii="Arial" w:hAnsi="Arial" w:cs="Arial"/>
-          <w:i/>
-          <w:iCs/>
-          <w:sz w:val="24"/>
-        </w:rPr>
-        <w:t xml:space="preserve"> </w:t>
-      </w:r>
-      <w:proofErr w:type="spellStart"/>
-      <w:r>
-        <w:rPr>
-          <w:rFonts w:ascii="Arial" w:hAnsi="Arial" w:cs="Arial"/>
-          <w:i/>
-          <w:iCs/>
-          <w:sz w:val="24"/>
-        </w:rPr>
-        <w:t>don’t</w:t>
-      </w:r>
-      <w:proofErr w:type="spellEnd"/>
-      <w:r>
-        <w:rPr>
-          <w:rFonts w:ascii="Arial" w:hAnsi="Arial" w:cs="Arial"/>
-          <w:i/>
-          <w:iCs/>
-          <w:sz w:val="24"/>
-        </w:rPr>
-        <w:t xml:space="preserve"> </w:t>
-      </w:r>
-      <w:proofErr w:type="spellStart"/>
-      <w:r>
-        <w:rPr>
-          <w:rFonts w:ascii="Arial" w:hAnsi="Arial" w:cs="Arial"/>
-          <w:i/>
-          <w:iCs/>
-          <w:sz w:val="24"/>
-        </w:rPr>
-        <w:t>wonder</w:t>
-      </w:r>
-      <w:proofErr w:type="spellEnd"/>
-      <w:r>
-        <w:rPr>
-          <w:rFonts w:ascii="Arial" w:hAnsi="Arial" w:cs="Arial"/>
-          <w:i/>
-          <w:iCs/>
-          <w:sz w:val="24"/>
-        </w:rPr>
-        <w:t xml:space="preserve"> </w:t>
-      </w:r>
-      <w:proofErr w:type="spellStart"/>
-      <w:r>
-        <w:rPr>
-          <w:rFonts w:ascii="Arial" w:hAnsi="Arial" w:cs="Arial"/>
-          <w:i/>
-          <w:iCs/>
-          <w:sz w:val="24"/>
-        </w:rPr>
-        <w:t>where</w:t>
-      </w:r>
-      <w:proofErr w:type="spellEnd"/>
-      <w:r>
-        <w:rPr>
-          <w:rFonts w:ascii="Arial" w:hAnsi="Arial" w:cs="Arial"/>
-          <w:i/>
-          <w:iCs/>
-          <w:sz w:val="24"/>
-        </w:rPr>
-        <w:t xml:space="preserve"> I </w:t>
-      </w:r>
-      <w:proofErr w:type="spellStart"/>
-      <w:r>
-        <w:rPr>
-          <w:rFonts w:ascii="Arial" w:hAnsi="Arial" w:cs="Arial"/>
-          <w:i/>
-          <w:iCs/>
-          <w:sz w:val="24"/>
-        </w:rPr>
-        <w:t>be</w:t>
-      </w:r>
-      <w:proofErr w:type="spellEnd"/>
-      <w:r>
-        <w:rPr>
-          <w:rFonts w:ascii="Arial" w:hAnsi="Arial" w:cs="Arial"/>
-          <w:i/>
-          <w:iCs/>
-          <w:sz w:val="24"/>
-        </w:rPr>
-        <w:br/>
-        <w:t xml:space="preserve">Just </w:t>
-      </w:r>
-      <w:proofErr w:type="spellStart"/>
-      <w:r>
-        <w:rPr>
-          <w:rFonts w:ascii="Arial" w:hAnsi="Arial" w:cs="Arial"/>
-          <w:i/>
-          <w:iCs/>
-          <w:sz w:val="24"/>
-        </w:rPr>
-        <w:t>say</w:t>
-      </w:r>
-      <w:proofErr w:type="spellEnd"/>
-      <w:r>
-        <w:rPr>
-          <w:rFonts w:ascii="Arial" w:hAnsi="Arial" w:cs="Arial"/>
-          <w:i/>
-          <w:iCs/>
-          <w:sz w:val="24"/>
-        </w:rPr>
-        <w:t xml:space="preserve"> </w:t>
-      </w:r>
-      <w:proofErr w:type="spellStart"/>
-      <w:r>
-        <w:rPr>
-          <w:rFonts w:ascii="Arial" w:hAnsi="Arial" w:cs="Arial"/>
-          <w:i/>
-          <w:iCs/>
-          <w:sz w:val="24"/>
-        </w:rPr>
-        <w:t>that</w:t>
-      </w:r>
-      <w:proofErr w:type="spellEnd"/>
-      <w:r>
-        <w:rPr>
-          <w:rFonts w:ascii="Arial" w:hAnsi="Arial" w:cs="Arial"/>
-          <w:i/>
-          <w:iCs/>
-          <w:sz w:val="24"/>
-        </w:rPr>
-        <w:t xml:space="preserve"> I </w:t>
-      </w:r>
-      <w:proofErr w:type="spellStart"/>
-      <w:r>
-        <w:rPr>
-          <w:rFonts w:ascii="Arial" w:hAnsi="Arial" w:cs="Arial"/>
-          <w:i/>
-          <w:iCs/>
-          <w:sz w:val="24"/>
-        </w:rPr>
-        <w:t>trusted</w:t>
-      </w:r>
-      <w:proofErr w:type="spellEnd"/>
-      <w:r>
-        <w:rPr>
-          <w:rFonts w:ascii="Arial" w:hAnsi="Arial" w:cs="Arial"/>
-          <w:i/>
-          <w:iCs/>
-          <w:sz w:val="24"/>
-        </w:rPr>
-        <w:t xml:space="preserve"> in </w:t>
-      </w:r>
-      <w:proofErr w:type="spellStart"/>
-      <w:r>
-        <w:rPr>
-          <w:rFonts w:ascii="Arial" w:hAnsi="Arial" w:cs="Arial"/>
-          <w:i/>
-          <w:iCs/>
-          <w:sz w:val="24"/>
-        </w:rPr>
-        <w:t>God</w:t>
-      </w:r>
-      <w:proofErr w:type="spellEnd"/>
-      <w:r>
-        <w:rPr>
-          <w:rFonts w:ascii="Arial" w:hAnsi="Arial" w:cs="Arial"/>
-          <w:i/>
-          <w:iCs/>
-          <w:sz w:val="24"/>
-        </w:rPr>
-        <w:t xml:space="preserve"> and </w:t>
-      </w:r>
-      <w:proofErr w:type="spellStart"/>
-      <w:r>
-        <w:rPr>
-          <w:rFonts w:ascii="Arial" w:hAnsi="Arial" w:cs="Arial"/>
-          <w:i/>
-          <w:iCs/>
-          <w:sz w:val="24"/>
-        </w:rPr>
-        <w:t>that</w:t>
-      </w:r>
-      <w:proofErr w:type="spellEnd"/>
-      <w:r>
-        <w:rPr>
-          <w:rFonts w:ascii="Arial" w:hAnsi="Arial" w:cs="Arial"/>
-          <w:i/>
-          <w:iCs/>
-          <w:sz w:val="24"/>
-        </w:rPr>
-        <w:t xml:space="preserve"> Christ was in </w:t>
-      </w:r>
-      <w:proofErr w:type="spellStart"/>
-      <w:r>
-        <w:rPr>
-          <w:rFonts w:ascii="Arial" w:hAnsi="Arial" w:cs="Arial"/>
-          <w:i/>
-          <w:iCs/>
-          <w:sz w:val="24"/>
-        </w:rPr>
-        <w:t>me</w:t>
-      </w:r>
-      <w:proofErr w:type="spellEnd"/>
-      <w:r>
-        <w:rPr>
-          <w:rFonts w:ascii="Arial" w:hAnsi="Arial" w:cs="Arial"/>
-          <w:i/>
-          <w:iCs/>
-          <w:sz w:val="24"/>
-        </w:rPr>
-        <w:br/>
-        <w:t xml:space="preserve">Say He </w:t>
-      </w:r>
-      <w:proofErr w:type="spellStart"/>
-      <w:r>
-        <w:rPr>
-          <w:rFonts w:ascii="Arial" w:hAnsi="Arial" w:cs="Arial"/>
-          <w:i/>
-          <w:iCs/>
-          <w:sz w:val="24"/>
-        </w:rPr>
-        <w:t>defeated</w:t>
-      </w:r>
-      <w:proofErr w:type="spellEnd"/>
-      <w:r>
-        <w:rPr>
-          <w:rFonts w:ascii="Arial" w:hAnsi="Arial" w:cs="Arial"/>
-          <w:i/>
-          <w:iCs/>
-          <w:sz w:val="24"/>
-        </w:rPr>
-        <w:t xml:space="preserve"> </w:t>
-      </w:r>
-      <w:proofErr w:type="spellStart"/>
-      <w:r>
-        <w:rPr>
-          <w:rFonts w:ascii="Arial" w:hAnsi="Arial" w:cs="Arial"/>
-          <w:i/>
-          <w:iCs/>
-          <w:sz w:val="24"/>
-        </w:rPr>
-        <w:t>the</w:t>
-      </w:r>
-      <w:proofErr w:type="spellEnd"/>
-      <w:r>
-        <w:rPr>
-          <w:rFonts w:ascii="Arial" w:hAnsi="Arial" w:cs="Arial"/>
-          <w:i/>
-          <w:iCs/>
-          <w:sz w:val="24"/>
-        </w:rPr>
-        <w:t xml:space="preserve"> </w:t>
-      </w:r>
-      <w:proofErr w:type="spellStart"/>
-      <w:r>
-        <w:rPr>
-          <w:rFonts w:ascii="Arial" w:hAnsi="Arial" w:cs="Arial"/>
-          <w:i/>
-          <w:iCs/>
-          <w:sz w:val="24"/>
-        </w:rPr>
-        <w:t>devil</w:t>
-      </w:r>
-      <w:proofErr w:type="spellEnd"/>
-      <w:r>
-        <w:rPr>
-          <w:rFonts w:ascii="Arial" w:hAnsi="Arial" w:cs="Arial"/>
-          <w:i/>
-          <w:iCs/>
-          <w:sz w:val="24"/>
-        </w:rPr>
-        <w:t xml:space="preserve">, He was </w:t>
-      </w:r>
-      <w:proofErr w:type="spellStart"/>
-      <w:r>
-        <w:rPr>
-          <w:rFonts w:ascii="Arial" w:hAnsi="Arial" w:cs="Arial"/>
-          <w:i/>
-          <w:iCs/>
-          <w:sz w:val="24"/>
-        </w:rPr>
-        <w:t>God’s</w:t>
-      </w:r>
-      <w:proofErr w:type="spellEnd"/>
-      <w:r>
-        <w:rPr>
-          <w:rFonts w:ascii="Arial" w:hAnsi="Arial" w:cs="Arial"/>
-          <w:i/>
-          <w:iCs/>
-          <w:sz w:val="24"/>
-        </w:rPr>
-        <w:t xml:space="preserve"> </w:t>
-      </w:r>
-      <w:proofErr w:type="spellStart"/>
-      <w:r>
-        <w:rPr>
-          <w:rFonts w:ascii="Arial" w:hAnsi="Arial" w:cs="Arial"/>
-          <w:i/>
-          <w:iCs/>
-          <w:sz w:val="24"/>
-        </w:rPr>
-        <w:t>chosen</w:t>
-      </w:r>
-      <w:proofErr w:type="spellEnd"/>
-      <w:r>
-        <w:rPr>
-          <w:rFonts w:ascii="Arial" w:hAnsi="Arial" w:cs="Arial"/>
-          <w:i/>
-          <w:iCs/>
-          <w:sz w:val="24"/>
-        </w:rPr>
-        <w:t xml:space="preserve"> Son</w:t>
-      </w:r>
-      <w:r>
-        <w:rPr>
-          <w:rFonts w:ascii="Arial" w:hAnsi="Arial" w:cs="Arial"/>
-          <w:i/>
-          <w:iCs/>
-          <w:sz w:val="24"/>
-        </w:rPr>
-        <w:br/>
-        <w:t xml:space="preserve">And </w:t>
-      </w:r>
-      <w:proofErr w:type="spellStart"/>
-      <w:r>
-        <w:rPr>
-          <w:rFonts w:ascii="Arial" w:hAnsi="Arial" w:cs="Arial"/>
-          <w:i/>
-          <w:iCs/>
-          <w:sz w:val="24"/>
-        </w:rPr>
-        <w:t>that</w:t>
-      </w:r>
-      <w:proofErr w:type="spellEnd"/>
-      <w:r>
-        <w:rPr>
-          <w:rFonts w:ascii="Arial" w:hAnsi="Arial" w:cs="Arial"/>
-          <w:i/>
-          <w:iCs/>
-          <w:sz w:val="24"/>
-        </w:rPr>
-        <w:t xml:space="preserve"> </w:t>
-      </w:r>
-      <w:proofErr w:type="spellStart"/>
-      <w:r>
-        <w:rPr>
-          <w:rFonts w:ascii="Arial" w:hAnsi="Arial" w:cs="Arial"/>
-          <w:i/>
-          <w:iCs/>
-          <w:sz w:val="24"/>
-        </w:rPr>
-        <w:t>there</w:t>
-      </w:r>
-      <w:proofErr w:type="spellEnd"/>
-      <w:r>
-        <w:rPr>
-          <w:rFonts w:ascii="Arial" w:hAnsi="Arial" w:cs="Arial"/>
-          <w:i/>
-          <w:iCs/>
-          <w:sz w:val="24"/>
-        </w:rPr>
-        <w:t xml:space="preserve"> </w:t>
-      </w:r>
-      <w:proofErr w:type="spellStart"/>
-      <w:r>
-        <w:rPr>
-          <w:rFonts w:ascii="Arial" w:hAnsi="Arial" w:cs="Arial"/>
-          <w:i/>
-          <w:iCs/>
-          <w:sz w:val="24"/>
-        </w:rPr>
-        <w:t>ain’t</w:t>
-      </w:r>
-      <w:proofErr w:type="spellEnd"/>
-      <w:r>
-        <w:rPr>
-          <w:rFonts w:ascii="Arial" w:hAnsi="Arial" w:cs="Arial"/>
-          <w:i/>
-          <w:iCs/>
-          <w:sz w:val="24"/>
-        </w:rPr>
-        <w:t xml:space="preserve"> </w:t>
-      </w:r>
-      <w:proofErr w:type="spellStart"/>
-      <w:r>
-        <w:rPr>
-          <w:rFonts w:ascii="Arial" w:hAnsi="Arial" w:cs="Arial"/>
-          <w:i/>
-          <w:iCs/>
-          <w:sz w:val="24"/>
-        </w:rPr>
-        <w:t>no</w:t>
-      </w:r>
-      <w:proofErr w:type="spellEnd"/>
-      <w:r>
-        <w:rPr>
-          <w:rFonts w:ascii="Arial" w:hAnsi="Arial" w:cs="Arial"/>
-          <w:i/>
-          <w:iCs/>
-          <w:sz w:val="24"/>
-        </w:rPr>
-        <w:t xml:space="preserve"> man </w:t>
-      </w:r>
-      <w:proofErr w:type="spellStart"/>
-      <w:r>
-        <w:rPr>
-          <w:rFonts w:ascii="Arial" w:hAnsi="Arial" w:cs="Arial"/>
-          <w:i/>
-          <w:iCs/>
-          <w:sz w:val="24"/>
-        </w:rPr>
-        <w:t>righteous</w:t>
-      </w:r>
-      <w:proofErr w:type="spellEnd"/>
-      <w:r>
-        <w:rPr>
-          <w:rFonts w:ascii="Arial" w:hAnsi="Arial" w:cs="Arial"/>
-          <w:i/>
-          <w:iCs/>
-          <w:sz w:val="24"/>
-        </w:rPr>
-        <w:t xml:space="preserve">, </w:t>
-      </w:r>
-      <w:proofErr w:type="spellStart"/>
-      <w:r>
-        <w:rPr>
-          <w:rFonts w:ascii="Arial" w:hAnsi="Arial" w:cs="Arial"/>
-          <w:i/>
-          <w:iCs/>
-          <w:sz w:val="24"/>
-        </w:rPr>
-        <w:t>no</w:t>
-      </w:r>
-      <w:proofErr w:type="spellEnd"/>
-      <w:r>
-        <w:rPr>
-          <w:rFonts w:ascii="Arial" w:hAnsi="Arial" w:cs="Arial"/>
-          <w:i/>
-          <w:iCs/>
-          <w:sz w:val="24"/>
-        </w:rPr>
-        <w:t xml:space="preserve"> not </w:t>
-      </w:r>
-      <w:proofErr w:type="spellStart"/>
-      <w:r>
-        <w:rPr>
-          <w:rFonts w:ascii="Arial" w:hAnsi="Arial" w:cs="Arial"/>
-          <w:i/>
-          <w:iCs/>
-          <w:sz w:val="24"/>
-        </w:rPr>
-        <w:t>one</w:t>
-      </w:r>
-      <w:proofErr w:type="spellEnd"/>
-    </w:p>
-    <w:p>
-      <w:pPr>
-        <w:rPr>
-          <w:rFonts w:ascii="Arial" w:hAnsi="Arial" w:cs="Arial"/>
-          <w:sz w:val="24"/>
-          <w:lang w:val="en-GB"/>
-        </w:rPr>
-      </w:pPr>
-    </w:p>
-    <w:p>
-      <w:pPr>
-        <w:pStyle w:val="berschrift1"/>
-        <w:rPr>
-          <w:rFonts w:ascii="Arial" w:hAnsi="Arial" w:cs="Arial"/>
-          <w:sz w:val="24"/>
-        </w:rPr>
-      </w:pPr>
-      <w:bookmarkStart w:id="8" w:name="_Toc173832523"/>
-      <w:r>
-        <w:rPr>
-          <w:rFonts w:ascii="Arial" w:hAnsi="Arial" w:cs="Arial"/>
-          <w:sz w:val="24"/>
-        </w:rPr>
-        <w:t>Der Mensch ist zweifach: Sterblich und unsterblich</w:t>
-      </w:r>
-      <w:bookmarkEnd w:id="8"/>
-    </w:p>
-    <w:p>
-      <w:pPr>
-        <w:rPr>
-          <w:rFonts w:ascii="Arial" w:hAnsi="Arial" w:cs="Arial"/>
-          <w:sz w:val="24"/>
+    </w:p>
+    <w:p>
+      <w:pPr>
+        <w:rPr>
+          <w:rFonts w:ascii="Arial" w:hAnsi="Arial" w:cs="Arial"/>
+          <w:sz w:val="24"/>
+          <w:lang w:val="en-GB"/>
         </w:rPr>
       </w:pPr>
     </w:p>
@@ -6081,6 +6056,7 @@
           <w:rFonts w:ascii="Arial" w:hAnsi="Arial" w:cs="Arial"/>
           <w:b/>
           <w:sz w:val="24"/>
+          <w:lang w:val="en-GB"/>
         </w:rPr>
       </w:pPr>
       <w:r>
@@ -6088,1151 +6064,7 @@
           <w:rFonts w:ascii="Arial" w:hAnsi="Arial" w:cs="Arial"/>
           <w:b/>
           <w:sz w:val="24"/>
-        </w:rPr>
-        <w:t>Dylan: Solid Rock (</w:t>
-      </w:r>
-      <w:proofErr w:type="spellStart"/>
-      <w:r>
-        <w:rPr>
-          <w:rFonts w:ascii="Arial" w:hAnsi="Arial" w:cs="Arial"/>
-          <w:b/>
-          <w:sz w:val="24"/>
-        </w:rPr>
-        <w:t>Saved</w:t>
-      </w:r>
-      <w:proofErr w:type="spellEnd"/>
-      <w:r>
-        <w:rPr>
-          <w:rFonts w:ascii="Arial" w:hAnsi="Arial" w:cs="Arial"/>
-          <w:b/>
-          <w:sz w:val="24"/>
-        </w:rPr>
-        <w:t>)</w:t>
-      </w:r>
-    </w:p>
-    <w:p>
-      <w:pPr>
-        <w:rPr>
-          <w:rFonts w:ascii="Arial" w:hAnsi="Arial" w:cs="Arial"/>
-          <w:i/>
-          <w:iCs/>
-          <w:sz w:val="24"/>
-        </w:rPr>
-      </w:pPr>
-      <w:proofErr w:type="spellStart"/>
-      <w:r>
-        <w:rPr>
-          <w:rFonts w:ascii="Arial" w:hAnsi="Arial" w:cs="Arial"/>
-          <w:i/>
-          <w:iCs/>
-          <w:sz w:val="24"/>
-        </w:rPr>
-        <w:t>It’s</w:t>
-      </w:r>
-      <w:proofErr w:type="spellEnd"/>
-      <w:r>
-        <w:rPr>
-          <w:rFonts w:ascii="Arial" w:hAnsi="Arial" w:cs="Arial"/>
-          <w:i/>
-          <w:iCs/>
-          <w:sz w:val="24"/>
-        </w:rPr>
-        <w:t xml:space="preserve"> </w:t>
-      </w:r>
-      <w:proofErr w:type="spellStart"/>
-      <w:r>
-        <w:rPr>
-          <w:rFonts w:ascii="Arial" w:hAnsi="Arial" w:cs="Arial"/>
-          <w:i/>
-          <w:iCs/>
-          <w:sz w:val="24"/>
-        </w:rPr>
-        <w:t>the</w:t>
-      </w:r>
-      <w:proofErr w:type="spellEnd"/>
-      <w:r>
-        <w:rPr>
-          <w:rFonts w:ascii="Arial" w:hAnsi="Arial" w:cs="Arial"/>
-          <w:i/>
-          <w:iCs/>
-          <w:sz w:val="24"/>
-        </w:rPr>
-        <w:t xml:space="preserve"> </w:t>
-      </w:r>
-      <w:proofErr w:type="spellStart"/>
-      <w:r>
-        <w:rPr>
-          <w:rFonts w:ascii="Arial" w:hAnsi="Arial" w:cs="Arial"/>
-          <w:i/>
-          <w:iCs/>
-          <w:sz w:val="24"/>
-        </w:rPr>
-        <w:t>ways</w:t>
-      </w:r>
-      <w:proofErr w:type="spellEnd"/>
-      <w:r>
-        <w:rPr>
-          <w:rFonts w:ascii="Arial" w:hAnsi="Arial" w:cs="Arial"/>
-          <w:i/>
-          <w:iCs/>
-          <w:sz w:val="24"/>
-        </w:rPr>
-        <w:t xml:space="preserve"> </w:t>
-      </w:r>
-      <w:proofErr w:type="spellStart"/>
-      <w:r>
-        <w:rPr>
-          <w:rFonts w:ascii="Arial" w:hAnsi="Arial" w:cs="Arial"/>
-          <w:i/>
-          <w:iCs/>
-          <w:sz w:val="24"/>
-        </w:rPr>
-        <w:t>of</w:t>
-      </w:r>
-      <w:proofErr w:type="spellEnd"/>
-      <w:r>
-        <w:rPr>
-          <w:rFonts w:ascii="Arial" w:hAnsi="Arial" w:cs="Arial"/>
-          <w:i/>
-          <w:iCs/>
-          <w:sz w:val="24"/>
-        </w:rPr>
-        <w:t xml:space="preserve"> </w:t>
-      </w:r>
-      <w:proofErr w:type="spellStart"/>
-      <w:r>
-        <w:rPr>
-          <w:rFonts w:ascii="Arial" w:hAnsi="Arial" w:cs="Arial"/>
-          <w:i/>
-          <w:iCs/>
-          <w:sz w:val="24"/>
-        </w:rPr>
-        <w:t>the</w:t>
-      </w:r>
-      <w:proofErr w:type="spellEnd"/>
-      <w:r>
-        <w:rPr>
-          <w:rFonts w:ascii="Arial" w:hAnsi="Arial" w:cs="Arial"/>
-          <w:i/>
-          <w:iCs/>
-          <w:sz w:val="24"/>
-        </w:rPr>
-        <w:t xml:space="preserve"> </w:t>
-      </w:r>
-      <w:proofErr w:type="spellStart"/>
-      <w:r>
-        <w:rPr>
-          <w:rFonts w:ascii="Arial" w:hAnsi="Arial" w:cs="Arial"/>
-          <w:i/>
-          <w:iCs/>
-          <w:sz w:val="24"/>
-        </w:rPr>
-        <w:t>flesh</w:t>
-      </w:r>
-      <w:proofErr w:type="spellEnd"/>
-      <w:r>
-        <w:rPr>
-          <w:rFonts w:ascii="Arial" w:hAnsi="Arial" w:cs="Arial"/>
-          <w:i/>
-          <w:iCs/>
-          <w:sz w:val="24"/>
-        </w:rPr>
-        <w:t xml:space="preserve"> </w:t>
-      </w:r>
-      <w:proofErr w:type="spellStart"/>
-      <w:r>
-        <w:rPr>
-          <w:rFonts w:ascii="Arial" w:hAnsi="Arial" w:cs="Arial"/>
-          <w:i/>
-          <w:iCs/>
-          <w:sz w:val="24"/>
-        </w:rPr>
-        <w:t>to</w:t>
-      </w:r>
-      <w:proofErr w:type="spellEnd"/>
-      <w:r>
-        <w:rPr>
-          <w:rFonts w:ascii="Arial" w:hAnsi="Arial" w:cs="Arial"/>
-          <w:i/>
-          <w:iCs/>
-          <w:sz w:val="24"/>
-        </w:rPr>
-        <w:t xml:space="preserve"> war </w:t>
-      </w:r>
-      <w:proofErr w:type="spellStart"/>
-      <w:r>
-        <w:rPr>
-          <w:rFonts w:ascii="Arial" w:hAnsi="Arial" w:cs="Arial"/>
-          <w:i/>
-          <w:iCs/>
-          <w:sz w:val="24"/>
-        </w:rPr>
-        <w:t>against</w:t>
-      </w:r>
-      <w:proofErr w:type="spellEnd"/>
-      <w:r>
-        <w:rPr>
-          <w:rFonts w:ascii="Arial" w:hAnsi="Arial" w:cs="Arial"/>
-          <w:i/>
-          <w:iCs/>
-          <w:sz w:val="24"/>
-        </w:rPr>
-        <w:t xml:space="preserve"> </w:t>
-      </w:r>
-      <w:proofErr w:type="spellStart"/>
-      <w:r>
-        <w:rPr>
-          <w:rFonts w:ascii="Arial" w:hAnsi="Arial" w:cs="Arial"/>
-          <w:i/>
-          <w:iCs/>
-          <w:sz w:val="24"/>
-        </w:rPr>
-        <w:t>the</w:t>
-      </w:r>
-      <w:proofErr w:type="spellEnd"/>
-      <w:r>
-        <w:rPr>
-          <w:rFonts w:ascii="Arial" w:hAnsi="Arial" w:cs="Arial"/>
-          <w:i/>
-          <w:iCs/>
-          <w:sz w:val="24"/>
-        </w:rPr>
-        <w:t xml:space="preserve"> </w:t>
-      </w:r>
-      <w:proofErr w:type="spellStart"/>
-      <w:r>
-        <w:rPr>
-          <w:rFonts w:ascii="Arial" w:hAnsi="Arial" w:cs="Arial"/>
-          <w:i/>
-          <w:iCs/>
-          <w:sz w:val="24"/>
-        </w:rPr>
-        <w:t>spirit</w:t>
-      </w:r>
-      <w:proofErr w:type="spellEnd"/>
-      <w:r>
-        <w:rPr>
-          <w:rFonts w:ascii="Arial" w:hAnsi="Arial" w:cs="Arial"/>
-          <w:i/>
-          <w:iCs/>
-          <w:sz w:val="24"/>
-        </w:rPr>
-        <w:br/>
-        <w:t>Twenty-</w:t>
-      </w:r>
-      <w:proofErr w:type="spellStart"/>
-      <w:r>
-        <w:rPr>
-          <w:rFonts w:ascii="Arial" w:hAnsi="Arial" w:cs="Arial"/>
-          <w:i/>
-          <w:iCs/>
-          <w:sz w:val="24"/>
-        </w:rPr>
-        <w:t>four</w:t>
-      </w:r>
-      <w:proofErr w:type="spellEnd"/>
-      <w:r>
-        <w:rPr>
-          <w:rFonts w:ascii="Arial" w:hAnsi="Arial" w:cs="Arial"/>
-          <w:i/>
-          <w:iCs/>
-          <w:sz w:val="24"/>
-        </w:rPr>
-        <w:t xml:space="preserve"> </w:t>
-      </w:r>
-      <w:proofErr w:type="spellStart"/>
-      <w:r>
-        <w:rPr>
-          <w:rFonts w:ascii="Arial" w:hAnsi="Arial" w:cs="Arial"/>
-          <w:i/>
-          <w:iCs/>
-          <w:sz w:val="24"/>
-        </w:rPr>
-        <w:t>hours</w:t>
-      </w:r>
-      <w:proofErr w:type="spellEnd"/>
-      <w:r>
-        <w:rPr>
-          <w:rFonts w:ascii="Arial" w:hAnsi="Arial" w:cs="Arial"/>
-          <w:i/>
-          <w:iCs/>
-          <w:sz w:val="24"/>
-        </w:rPr>
-        <w:t xml:space="preserve"> a </w:t>
-      </w:r>
-      <w:proofErr w:type="spellStart"/>
-      <w:r>
-        <w:rPr>
-          <w:rFonts w:ascii="Arial" w:hAnsi="Arial" w:cs="Arial"/>
-          <w:i/>
-          <w:iCs/>
-          <w:sz w:val="24"/>
-        </w:rPr>
-        <w:t>day</w:t>
-      </w:r>
-      <w:proofErr w:type="spellEnd"/>
-      <w:r>
-        <w:rPr>
-          <w:rFonts w:ascii="Arial" w:hAnsi="Arial" w:cs="Arial"/>
-          <w:i/>
-          <w:iCs/>
-          <w:sz w:val="24"/>
-        </w:rPr>
-        <w:t xml:space="preserve"> </w:t>
-      </w:r>
-      <w:proofErr w:type="spellStart"/>
-      <w:r>
-        <w:rPr>
-          <w:rFonts w:ascii="Arial" w:hAnsi="Arial" w:cs="Arial"/>
-          <w:i/>
-          <w:iCs/>
-          <w:sz w:val="24"/>
-        </w:rPr>
-        <w:t>you</w:t>
-      </w:r>
-      <w:proofErr w:type="spellEnd"/>
-      <w:r>
-        <w:rPr>
-          <w:rFonts w:ascii="Arial" w:hAnsi="Arial" w:cs="Arial"/>
-          <w:i/>
-          <w:iCs/>
-          <w:sz w:val="24"/>
-        </w:rPr>
-        <w:t xml:space="preserve"> </w:t>
-      </w:r>
-      <w:proofErr w:type="spellStart"/>
-      <w:r>
-        <w:rPr>
-          <w:rFonts w:ascii="Arial" w:hAnsi="Arial" w:cs="Arial"/>
-          <w:i/>
-          <w:iCs/>
-          <w:sz w:val="24"/>
-        </w:rPr>
-        <w:t>can</w:t>
-      </w:r>
-      <w:proofErr w:type="spellEnd"/>
-      <w:r>
-        <w:rPr>
-          <w:rFonts w:ascii="Arial" w:hAnsi="Arial" w:cs="Arial"/>
-          <w:i/>
-          <w:iCs/>
-          <w:sz w:val="24"/>
-        </w:rPr>
-        <w:t xml:space="preserve"> </w:t>
-      </w:r>
-      <w:proofErr w:type="spellStart"/>
-      <w:r>
-        <w:rPr>
-          <w:rFonts w:ascii="Arial" w:hAnsi="Arial" w:cs="Arial"/>
-          <w:i/>
-          <w:iCs/>
-          <w:sz w:val="24"/>
-        </w:rPr>
-        <w:t>feel</w:t>
-      </w:r>
-      <w:proofErr w:type="spellEnd"/>
-      <w:r>
-        <w:rPr>
-          <w:rFonts w:ascii="Arial" w:hAnsi="Arial" w:cs="Arial"/>
-          <w:i/>
-          <w:iCs/>
-          <w:sz w:val="24"/>
-        </w:rPr>
-        <w:t xml:space="preserve"> </w:t>
-      </w:r>
-      <w:proofErr w:type="spellStart"/>
-      <w:r>
-        <w:rPr>
-          <w:rFonts w:ascii="Arial" w:hAnsi="Arial" w:cs="Arial"/>
-          <w:i/>
-          <w:iCs/>
-          <w:sz w:val="24"/>
-        </w:rPr>
-        <w:t>it</w:t>
-      </w:r>
-      <w:proofErr w:type="spellEnd"/>
-      <w:r>
-        <w:rPr>
-          <w:rFonts w:ascii="Arial" w:hAnsi="Arial" w:cs="Arial"/>
-          <w:i/>
-          <w:iCs/>
-          <w:sz w:val="24"/>
-        </w:rPr>
-        <w:t xml:space="preserve"> and </w:t>
-      </w:r>
-      <w:proofErr w:type="spellStart"/>
-      <w:r>
-        <w:rPr>
-          <w:rFonts w:ascii="Arial" w:hAnsi="Arial" w:cs="Arial"/>
-          <w:i/>
-          <w:iCs/>
-          <w:sz w:val="24"/>
-        </w:rPr>
-        <w:t>you</w:t>
-      </w:r>
-      <w:proofErr w:type="spellEnd"/>
-      <w:r>
-        <w:rPr>
-          <w:rFonts w:ascii="Arial" w:hAnsi="Arial" w:cs="Arial"/>
-          <w:i/>
-          <w:iCs/>
-          <w:sz w:val="24"/>
-        </w:rPr>
-        <w:t xml:space="preserve"> </w:t>
-      </w:r>
-      <w:proofErr w:type="spellStart"/>
-      <w:r>
-        <w:rPr>
-          <w:rFonts w:ascii="Arial" w:hAnsi="Arial" w:cs="Arial"/>
-          <w:i/>
-          <w:iCs/>
-          <w:sz w:val="24"/>
-        </w:rPr>
-        <w:t>can</w:t>
-      </w:r>
-      <w:proofErr w:type="spellEnd"/>
-      <w:r>
-        <w:rPr>
-          <w:rFonts w:ascii="Arial" w:hAnsi="Arial" w:cs="Arial"/>
-          <w:i/>
-          <w:iCs/>
-          <w:sz w:val="24"/>
-        </w:rPr>
-        <w:t xml:space="preserve"> </w:t>
-      </w:r>
-      <w:proofErr w:type="spellStart"/>
-      <w:r>
-        <w:rPr>
-          <w:rFonts w:ascii="Arial" w:hAnsi="Arial" w:cs="Arial"/>
-          <w:i/>
-          <w:iCs/>
-          <w:sz w:val="24"/>
-        </w:rPr>
-        <w:t>hear</w:t>
-      </w:r>
-      <w:proofErr w:type="spellEnd"/>
-      <w:r>
-        <w:rPr>
-          <w:rFonts w:ascii="Arial" w:hAnsi="Arial" w:cs="Arial"/>
-          <w:i/>
-          <w:iCs/>
-          <w:sz w:val="24"/>
-        </w:rPr>
-        <w:t xml:space="preserve"> </w:t>
-      </w:r>
-      <w:proofErr w:type="spellStart"/>
-      <w:r>
-        <w:rPr>
-          <w:rFonts w:ascii="Arial" w:hAnsi="Arial" w:cs="Arial"/>
-          <w:i/>
-          <w:iCs/>
-          <w:sz w:val="24"/>
-        </w:rPr>
-        <w:t>it</w:t>
-      </w:r>
-      <w:proofErr w:type="spellEnd"/>
-      <w:r>
-        <w:rPr>
-          <w:rFonts w:ascii="Arial" w:hAnsi="Arial" w:cs="Arial"/>
-          <w:i/>
-          <w:iCs/>
-          <w:sz w:val="24"/>
-        </w:rPr>
-        <w:br/>
-      </w:r>
-      <w:proofErr w:type="spellStart"/>
-      <w:r>
-        <w:rPr>
-          <w:rFonts w:ascii="Arial" w:hAnsi="Arial" w:cs="Arial"/>
-          <w:i/>
-          <w:iCs/>
-          <w:sz w:val="24"/>
-        </w:rPr>
-        <w:t>Using</w:t>
-      </w:r>
-      <w:proofErr w:type="spellEnd"/>
-      <w:r>
-        <w:rPr>
-          <w:rFonts w:ascii="Arial" w:hAnsi="Arial" w:cs="Arial"/>
-          <w:i/>
-          <w:iCs/>
-          <w:sz w:val="24"/>
-        </w:rPr>
-        <w:t xml:space="preserve"> all </w:t>
-      </w:r>
-      <w:proofErr w:type="spellStart"/>
-      <w:r>
-        <w:rPr>
-          <w:rFonts w:ascii="Arial" w:hAnsi="Arial" w:cs="Arial"/>
-          <w:i/>
-          <w:iCs/>
-          <w:sz w:val="24"/>
-        </w:rPr>
-        <w:t>the</w:t>
-      </w:r>
-      <w:proofErr w:type="spellEnd"/>
-      <w:r>
-        <w:rPr>
-          <w:rFonts w:ascii="Arial" w:hAnsi="Arial" w:cs="Arial"/>
-          <w:i/>
-          <w:iCs/>
-          <w:sz w:val="24"/>
-        </w:rPr>
-        <w:t xml:space="preserve"> </w:t>
-      </w:r>
-      <w:proofErr w:type="spellStart"/>
-      <w:r>
-        <w:rPr>
-          <w:rFonts w:ascii="Arial" w:hAnsi="Arial" w:cs="Arial"/>
-          <w:i/>
-          <w:iCs/>
-          <w:sz w:val="24"/>
-        </w:rPr>
-        <w:t>devices</w:t>
-      </w:r>
-      <w:proofErr w:type="spellEnd"/>
-      <w:r>
-        <w:rPr>
-          <w:rFonts w:ascii="Arial" w:hAnsi="Arial" w:cs="Arial"/>
-          <w:i/>
-          <w:iCs/>
-          <w:sz w:val="24"/>
-        </w:rPr>
-        <w:t xml:space="preserve"> </w:t>
-      </w:r>
-      <w:proofErr w:type="spellStart"/>
-      <w:r>
-        <w:rPr>
-          <w:rFonts w:ascii="Arial" w:hAnsi="Arial" w:cs="Arial"/>
-          <w:i/>
-          <w:iCs/>
-          <w:sz w:val="24"/>
-        </w:rPr>
-        <w:t>under</w:t>
-      </w:r>
-      <w:proofErr w:type="spellEnd"/>
-      <w:r>
-        <w:rPr>
-          <w:rFonts w:ascii="Arial" w:hAnsi="Arial" w:cs="Arial"/>
-          <w:i/>
-          <w:iCs/>
-          <w:sz w:val="24"/>
-        </w:rPr>
-        <w:t xml:space="preserve"> </w:t>
-      </w:r>
-      <w:proofErr w:type="spellStart"/>
-      <w:r>
-        <w:rPr>
-          <w:rFonts w:ascii="Arial" w:hAnsi="Arial" w:cs="Arial"/>
-          <w:i/>
-          <w:iCs/>
-          <w:sz w:val="24"/>
-        </w:rPr>
-        <w:t>the</w:t>
-      </w:r>
-      <w:proofErr w:type="spellEnd"/>
-      <w:r>
-        <w:rPr>
-          <w:rFonts w:ascii="Arial" w:hAnsi="Arial" w:cs="Arial"/>
-          <w:i/>
-          <w:iCs/>
-          <w:sz w:val="24"/>
-        </w:rPr>
-        <w:t xml:space="preserve"> </w:t>
-      </w:r>
-      <w:proofErr w:type="spellStart"/>
-      <w:r>
-        <w:rPr>
-          <w:rFonts w:ascii="Arial" w:hAnsi="Arial" w:cs="Arial"/>
-          <w:i/>
-          <w:iCs/>
-          <w:sz w:val="24"/>
-        </w:rPr>
-        <w:t>sun</w:t>
-      </w:r>
-      <w:proofErr w:type="spellEnd"/>
-      <w:r>
-        <w:rPr>
-          <w:rFonts w:ascii="Arial" w:hAnsi="Arial" w:cs="Arial"/>
-          <w:i/>
-          <w:iCs/>
-          <w:sz w:val="24"/>
-        </w:rPr>
-        <w:br/>
-        <w:t xml:space="preserve">And He </w:t>
-      </w:r>
-      <w:proofErr w:type="spellStart"/>
-      <w:r>
-        <w:rPr>
-          <w:rFonts w:ascii="Arial" w:hAnsi="Arial" w:cs="Arial"/>
-          <w:i/>
-          <w:iCs/>
-          <w:sz w:val="24"/>
-        </w:rPr>
-        <w:t>never</w:t>
-      </w:r>
-      <w:proofErr w:type="spellEnd"/>
-      <w:r>
-        <w:rPr>
-          <w:rFonts w:ascii="Arial" w:hAnsi="Arial" w:cs="Arial"/>
-          <w:i/>
-          <w:iCs/>
-          <w:sz w:val="24"/>
-        </w:rPr>
-        <w:t xml:space="preserve"> </w:t>
-      </w:r>
-      <w:proofErr w:type="spellStart"/>
-      <w:r>
-        <w:rPr>
-          <w:rFonts w:ascii="Arial" w:hAnsi="Arial" w:cs="Arial"/>
-          <w:i/>
-          <w:iCs/>
-          <w:sz w:val="24"/>
-        </w:rPr>
-        <w:t>give</w:t>
-      </w:r>
-      <w:proofErr w:type="spellEnd"/>
-      <w:r>
-        <w:rPr>
-          <w:rFonts w:ascii="Arial" w:hAnsi="Arial" w:cs="Arial"/>
-          <w:i/>
-          <w:iCs/>
-          <w:sz w:val="24"/>
-        </w:rPr>
-        <w:t xml:space="preserve"> </w:t>
-      </w:r>
-      <w:proofErr w:type="spellStart"/>
-      <w:r>
-        <w:rPr>
-          <w:rFonts w:ascii="Arial" w:hAnsi="Arial" w:cs="Arial"/>
-          <w:i/>
-          <w:iCs/>
-          <w:sz w:val="24"/>
-        </w:rPr>
-        <w:t>up</w:t>
-      </w:r>
-      <w:proofErr w:type="spellEnd"/>
-      <w:r>
-        <w:rPr>
-          <w:rFonts w:ascii="Arial" w:hAnsi="Arial" w:cs="Arial"/>
-          <w:i/>
-          <w:iCs/>
-          <w:sz w:val="24"/>
-        </w:rPr>
-        <w:t xml:space="preserve"> ’</w:t>
-      </w:r>
-      <w:proofErr w:type="spellStart"/>
-      <w:r>
-        <w:rPr>
-          <w:rFonts w:ascii="Arial" w:hAnsi="Arial" w:cs="Arial"/>
-          <w:i/>
-          <w:iCs/>
-          <w:sz w:val="24"/>
-        </w:rPr>
-        <w:t>til</w:t>
-      </w:r>
-      <w:proofErr w:type="spellEnd"/>
-      <w:r>
-        <w:rPr>
-          <w:rFonts w:ascii="Arial" w:hAnsi="Arial" w:cs="Arial"/>
-          <w:i/>
-          <w:iCs/>
-          <w:sz w:val="24"/>
-        </w:rPr>
-        <w:t xml:space="preserve"> </w:t>
-      </w:r>
-      <w:proofErr w:type="spellStart"/>
-      <w:r>
-        <w:rPr>
-          <w:rFonts w:ascii="Arial" w:hAnsi="Arial" w:cs="Arial"/>
-          <w:i/>
-          <w:iCs/>
-          <w:sz w:val="24"/>
-        </w:rPr>
-        <w:t>the</w:t>
-      </w:r>
-      <w:proofErr w:type="spellEnd"/>
-      <w:r>
-        <w:rPr>
-          <w:rFonts w:ascii="Arial" w:hAnsi="Arial" w:cs="Arial"/>
-          <w:i/>
-          <w:iCs/>
-          <w:sz w:val="24"/>
-        </w:rPr>
-        <w:t xml:space="preserve"> </w:t>
-      </w:r>
-      <w:proofErr w:type="spellStart"/>
-      <w:r>
-        <w:rPr>
-          <w:rFonts w:ascii="Arial" w:hAnsi="Arial" w:cs="Arial"/>
-          <w:i/>
-          <w:iCs/>
-          <w:sz w:val="24"/>
-        </w:rPr>
-        <w:t>battle’s</w:t>
-      </w:r>
-      <w:proofErr w:type="spellEnd"/>
-      <w:r>
-        <w:rPr>
-          <w:rFonts w:ascii="Arial" w:hAnsi="Arial" w:cs="Arial"/>
-          <w:i/>
-          <w:iCs/>
-          <w:sz w:val="24"/>
-        </w:rPr>
-        <w:t xml:space="preserve"> lost </w:t>
-      </w:r>
-      <w:proofErr w:type="spellStart"/>
-      <w:r>
-        <w:rPr>
-          <w:rFonts w:ascii="Arial" w:hAnsi="Arial" w:cs="Arial"/>
-          <w:i/>
-          <w:iCs/>
-          <w:sz w:val="24"/>
-        </w:rPr>
-        <w:t>or</w:t>
-      </w:r>
-      <w:proofErr w:type="spellEnd"/>
-      <w:r>
-        <w:rPr>
-          <w:rFonts w:ascii="Arial" w:hAnsi="Arial" w:cs="Arial"/>
-          <w:i/>
-          <w:iCs/>
-          <w:sz w:val="24"/>
-        </w:rPr>
-        <w:t xml:space="preserve"> </w:t>
-      </w:r>
-      <w:proofErr w:type="spellStart"/>
-      <w:r>
-        <w:rPr>
-          <w:rFonts w:ascii="Arial" w:hAnsi="Arial" w:cs="Arial"/>
-          <w:i/>
-          <w:iCs/>
-          <w:sz w:val="24"/>
-        </w:rPr>
-        <w:t>won</w:t>
-      </w:r>
-      <w:proofErr w:type="spellEnd"/>
-      <w:r>
-        <w:rPr>
-          <w:rFonts w:ascii="Arial" w:hAnsi="Arial" w:cs="Arial"/>
-          <w:i/>
-          <w:iCs/>
-          <w:sz w:val="24"/>
-        </w:rPr>
-        <w:br/>
-      </w:r>
-      <w:r>
-        <w:rPr>
-          <w:rFonts w:ascii="Arial" w:hAnsi="Arial" w:cs="Arial"/>
-          <w:i/>
-          <w:iCs/>
-          <w:sz w:val="24"/>
-        </w:rPr>
-        <w:br/>
-        <w:t xml:space="preserve">Well, </w:t>
-      </w:r>
-      <w:proofErr w:type="spellStart"/>
-      <w:r>
-        <w:rPr>
-          <w:rFonts w:ascii="Arial" w:hAnsi="Arial" w:cs="Arial"/>
-          <w:i/>
-          <w:iCs/>
-          <w:sz w:val="24"/>
-        </w:rPr>
-        <w:t>I’m</w:t>
-      </w:r>
-      <w:proofErr w:type="spellEnd"/>
-      <w:r>
-        <w:rPr>
-          <w:rFonts w:ascii="Arial" w:hAnsi="Arial" w:cs="Arial"/>
-          <w:i/>
-          <w:iCs/>
-          <w:sz w:val="24"/>
-        </w:rPr>
-        <w:t xml:space="preserve"> </w:t>
-      </w:r>
-      <w:proofErr w:type="spellStart"/>
-      <w:r>
-        <w:rPr>
-          <w:rFonts w:ascii="Arial" w:hAnsi="Arial" w:cs="Arial"/>
-          <w:i/>
-          <w:iCs/>
-          <w:sz w:val="24"/>
-        </w:rPr>
-        <w:t>hangin</w:t>
-      </w:r>
-      <w:proofErr w:type="spellEnd"/>
-      <w:r>
-        <w:rPr>
-          <w:rFonts w:ascii="Arial" w:hAnsi="Arial" w:cs="Arial"/>
-          <w:i/>
-          <w:iCs/>
-          <w:sz w:val="24"/>
-        </w:rPr>
-        <w:t xml:space="preserve">’ on </w:t>
-      </w:r>
-      <w:proofErr w:type="spellStart"/>
-      <w:r>
-        <w:rPr>
-          <w:rFonts w:ascii="Arial" w:hAnsi="Arial" w:cs="Arial"/>
-          <w:i/>
-          <w:iCs/>
-          <w:sz w:val="24"/>
-        </w:rPr>
-        <w:t>to</w:t>
-      </w:r>
-      <w:proofErr w:type="spellEnd"/>
-      <w:r>
-        <w:rPr>
-          <w:rFonts w:ascii="Arial" w:hAnsi="Arial" w:cs="Arial"/>
-          <w:i/>
-          <w:iCs/>
-          <w:sz w:val="24"/>
-        </w:rPr>
-        <w:t xml:space="preserve"> a solid rock</w:t>
-      </w:r>
-      <w:r>
-        <w:rPr>
-          <w:rFonts w:ascii="Arial" w:hAnsi="Arial" w:cs="Arial"/>
-          <w:i/>
-          <w:iCs/>
-          <w:sz w:val="24"/>
-        </w:rPr>
-        <w:br/>
-        <w:t xml:space="preserve">Made </w:t>
-      </w:r>
-      <w:proofErr w:type="spellStart"/>
-      <w:r>
-        <w:rPr>
-          <w:rFonts w:ascii="Arial" w:hAnsi="Arial" w:cs="Arial"/>
-          <w:i/>
-          <w:iCs/>
-          <w:sz w:val="24"/>
-        </w:rPr>
-        <w:t>before</w:t>
-      </w:r>
-      <w:proofErr w:type="spellEnd"/>
-      <w:r>
-        <w:rPr>
-          <w:rFonts w:ascii="Arial" w:hAnsi="Arial" w:cs="Arial"/>
-          <w:i/>
-          <w:iCs/>
-          <w:sz w:val="24"/>
-        </w:rPr>
-        <w:t xml:space="preserve"> </w:t>
-      </w:r>
-      <w:proofErr w:type="spellStart"/>
-      <w:r>
-        <w:rPr>
-          <w:rFonts w:ascii="Arial" w:hAnsi="Arial" w:cs="Arial"/>
-          <w:i/>
-          <w:iCs/>
-          <w:sz w:val="24"/>
-        </w:rPr>
-        <w:t>the</w:t>
-      </w:r>
-      <w:proofErr w:type="spellEnd"/>
-      <w:r>
-        <w:rPr>
-          <w:rFonts w:ascii="Arial" w:hAnsi="Arial" w:cs="Arial"/>
-          <w:i/>
-          <w:iCs/>
-          <w:sz w:val="24"/>
-        </w:rPr>
-        <w:t xml:space="preserve"> </w:t>
-      </w:r>
-      <w:proofErr w:type="spellStart"/>
-      <w:r>
-        <w:rPr>
-          <w:rFonts w:ascii="Arial" w:hAnsi="Arial" w:cs="Arial"/>
-          <w:i/>
-          <w:iCs/>
-          <w:sz w:val="24"/>
-        </w:rPr>
-        <w:t>foundation</w:t>
-      </w:r>
-      <w:proofErr w:type="spellEnd"/>
-      <w:r>
-        <w:rPr>
-          <w:rFonts w:ascii="Arial" w:hAnsi="Arial" w:cs="Arial"/>
-          <w:i/>
-          <w:iCs/>
-          <w:sz w:val="24"/>
-        </w:rPr>
-        <w:t xml:space="preserve"> </w:t>
-      </w:r>
-      <w:proofErr w:type="spellStart"/>
-      <w:r>
-        <w:rPr>
-          <w:rFonts w:ascii="Arial" w:hAnsi="Arial" w:cs="Arial"/>
-          <w:i/>
-          <w:iCs/>
-          <w:sz w:val="24"/>
-        </w:rPr>
-        <w:t>of</w:t>
-      </w:r>
-      <w:proofErr w:type="spellEnd"/>
-      <w:r>
-        <w:rPr>
-          <w:rFonts w:ascii="Arial" w:hAnsi="Arial" w:cs="Arial"/>
-          <w:i/>
-          <w:iCs/>
-          <w:sz w:val="24"/>
-        </w:rPr>
-        <w:t xml:space="preserve"> </w:t>
-      </w:r>
-      <w:proofErr w:type="spellStart"/>
-      <w:r>
-        <w:rPr>
-          <w:rFonts w:ascii="Arial" w:hAnsi="Arial" w:cs="Arial"/>
-          <w:i/>
-          <w:iCs/>
-          <w:sz w:val="24"/>
-        </w:rPr>
-        <w:t>the</w:t>
-      </w:r>
-      <w:proofErr w:type="spellEnd"/>
-      <w:r>
-        <w:rPr>
-          <w:rFonts w:ascii="Arial" w:hAnsi="Arial" w:cs="Arial"/>
-          <w:i/>
-          <w:iCs/>
-          <w:sz w:val="24"/>
-        </w:rPr>
-        <w:t xml:space="preserve"> </w:t>
-      </w:r>
-      <w:proofErr w:type="spellStart"/>
-      <w:r>
-        <w:rPr>
-          <w:rFonts w:ascii="Arial" w:hAnsi="Arial" w:cs="Arial"/>
-          <w:i/>
-          <w:iCs/>
-          <w:sz w:val="24"/>
-        </w:rPr>
-        <w:t>world</w:t>
-      </w:r>
-      <w:proofErr w:type="spellEnd"/>
-      <w:r>
-        <w:rPr>
-          <w:rFonts w:ascii="Arial" w:hAnsi="Arial" w:cs="Arial"/>
-          <w:i/>
-          <w:iCs/>
-          <w:sz w:val="24"/>
-        </w:rPr>
-        <w:br/>
-        <w:t xml:space="preserve">And I </w:t>
-      </w:r>
-      <w:proofErr w:type="spellStart"/>
-      <w:r>
-        <w:rPr>
-          <w:rFonts w:ascii="Arial" w:hAnsi="Arial" w:cs="Arial"/>
-          <w:i/>
-          <w:iCs/>
-          <w:sz w:val="24"/>
-        </w:rPr>
-        <w:t>won’t</w:t>
-      </w:r>
-      <w:proofErr w:type="spellEnd"/>
-      <w:r>
-        <w:rPr>
-          <w:rFonts w:ascii="Arial" w:hAnsi="Arial" w:cs="Arial"/>
-          <w:i/>
-          <w:iCs/>
-          <w:sz w:val="24"/>
-        </w:rPr>
-        <w:t xml:space="preserve"> </w:t>
-      </w:r>
-      <w:proofErr w:type="spellStart"/>
-      <w:r>
-        <w:rPr>
-          <w:rFonts w:ascii="Arial" w:hAnsi="Arial" w:cs="Arial"/>
-          <w:i/>
-          <w:iCs/>
-          <w:sz w:val="24"/>
-        </w:rPr>
-        <w:t>let</w:t>
-      </w:r>
-      <w:proofErr w:type="spellEnd"/>
-      <w:r>
-        <w:rPr>
-          <w:rFonts w:ascii="Arial" w:hAnsi="Arial" w:cs="Arial"/>
-          <w:i/>
-          <w:iCs/>
-          <w:sz w:val="24"/>
-        </w:rPr>
-        <w:t xml:space="preserve"> </w:t>
-      </w:r>
-      <w:proofErr w:type="spellStart"/>
-      <w:r>
-        <w:rPr>
-          <w:rFonts w:ascii="Arial" w:hAnsi="Arial" w:cs="Arial"/>
-          <w:i/>
-          <w:iCs/>
-          <w:sz w:val="24"/>
-        </w:rPr>
-        <w:t>go</w:t>
-      </w:r>
-      <w:proofErr w:type="spellEnd"/>
-      <w:r>
-        <w:rPr>
-          <w:rFonts w:ascii="Arial" w:hAnsi="Arial" w:cs="Arial"/>
-          <w:i/>
-          <w:iCs/>
-          <w:sz w:val="24"/>
-        </w:rPr>
-        <w:t xml:space="preserve"> and I </w:t>
-      </w:r>
-      <w:proofErr w:type="spellStart"/>
-      <w:r>
-        <w:rPr>
-          <w:rFonts w:ascii="Arial" w:hAnsi="Arial" w:cs="Arial"/>
-          <w:i/>
-          <w:iCs/>
-          <w:sz w:val="24"/>
-        </w:rPr>
-        <w:t>can’t</w:t>
-      </w:r>
-      <w:proofErr w:type="spellEnd"/>
-      <w:r>
-        <w:rPr>
-          <w:rFonts w:ascii="Arial" w:hAnsi="Arial" w:cs="Arial"/>
-          <w:i/>
-          <w:iCs/>
-          <w:sz w:val="24"/>
-        </w:rPr>
-        <w:t xml:space="preserve"> </w:t>
-      </w:r>
-      <w:proofErr w:type="spellStart"/>
-      <w:r>
-        <w:rPr>
-          <w:rFonts w:ascii="Arial" w:hAnsi="Arial" w:cs="Arial"/>
-          <w:i/>
-          <w:iCs/>
-          <w:sz w:val="24"/>
-        </w:rPr>
-        <w:t>let</w:t>
-      </w:r>
-      <w:proofErr w:type="spellEnd"/>
-      <w:r>
-        <w:rPr>
-          <w:rFonts w:ascii="Arial" w:hAnsi="Arial" w:cs="Arial"/>
-          <w:i/>
-          <w:iCs/>
-          <w:sz w:val="24"/>
-        </w:rPr>
-        <w:t xml:space="preserve"> </w:t>
-      </w:r>
-      <w:proofErr w:type="spellStart"/>
-      <w:r>
-        <w:rPr>
-          <w:rFonts w:ascii="Arial" w:hAnsi="Arial" w:cs="Arial"/>
-          <w:i/>
-          <w:iCs/>
-          <w:sz w:val="24"/>
-        </w:rPr>
-        <w:t>go</w:t>
-      </w:r>
-      <w:proofErr w:type="spellEnd"/>
-      <w:r>
-        <w:rPr>
-          <w:rFonts w:ascii="Arial" w:hAnsi="Arial" w:cs="Arial"/>
-          <w:i/>
-          <w:iCs/>
-          <w:sz w:val="24"/>
-        </w:rPr>
-        <w:t xml:space="preserve">, </w:t>
-      </w:r>
-      <w:proofErr w:type="spellStart"/>
-      <w:r>
-        <w:rPr>
-          <w:rFonts w:ascii="Arial" w:hAnsi="Arial" w:cs="Arial"/>
-          <w:i/>
-          <w:iCs/>
-          <w:sz w:val="24"/>
-        </w:rPr>
-        <w:t>won’t</w:t>
-      </w:r>
-      <w:proofErr w:type="spellEnd"/>
-      <w:r>
-        <w:rPr>
-          <w:rFonts w:ascii="Arial" w:hAnsi="Arial" w:cs="Arial"/>
-          <w:i/>
-          <w:iCs/>
-          <w:sz w:val="24"/>
-        </w:rPr>
-        <w:t xml:space="preserve"> </w:t>
-      </w:r>
-      <w:proofErr w:type="spellStart"/>
-      <w:r>
-        <w:rPr>
-          <w:rFonts w:ascii="Arial" w:hAnsi="Arial" w:cs="Arial"/>
-          <w:i/>
-          <w:iCs/>
-          <w:sz w:val="24"/>
-        </w:rPr>
-        <w:t>let</w:t>
-      </w:r>
-      <w:proofErr w:type="spellEnd"/>
-      <w:r>
-        <w:rPr>
-          <w:rFonts w:ascii="Arial" w:hAnsi="Arial" w:cs="Arial"/>
-          <w:i/>
-          <w:iCs/>
-          <w:sz w:val="24"/>
-        </w:rPr>
-        <w:t xml:space="preserve"> </w:t>
-      </w:r>
-      <w:proofErr w:type="spellStart"/>
-      <w:r>
-        <w:rPr>
-          <w:rFonts w:ascii="Arial" w:hAnsi="Arial" w:cs="Arial"/>
-          <w:i/>
-          <w:iCs/>
-          <w:sz w:val="24"/>
-        </w:rPr>
-        <w:t>go</w:t>
-      </w:r>
-      <w:proofErr w:type="spellEnd"/>
-    </w:p>
-    <w:p>
-      <w:pPr>
-        <w:pStyle w:val="berschrift1"/>
-        <w:rPr>
-          <w:rFonts w:ascii="Arial" w:hAnsi="Arial" w:cs="Arial"/>
-          <w:sz w:val="24"/>
-        </w:rPr>
-      </w:pPr>
-      <w:bookmarkStart w:id="9" w:name="_Toc173832524"/>
-      <w:r>
-        <w:rPr>
-          <w:rFonts w:ascii="Arial" w:hAnsi="Arial" w:cs="Arial"/>
-          <w:sz w:val="24"/>
-        </w:rPr>
-        <w:t>Von der Verführung</w:t>
-      </w:r>
-      <w:bookmarkEnd w:id="9"/>
-    </w:p>
-    <w:p>
-      <w:pPr>
-        <w:rPr>
-          <w:rFonts w:ascii="Arial" w:hAnsi="Arial" w:cs="Arial"/>
-          <w:sz w:val="24"/>
-        </w:rPr>
-      </w:pPr>
-    </w:p>
-    <w:p>
-      <w:pPr>
-        <w:rPr>
-          <w:rFonts w:ascii="Arial" w:hAnsi="Arial" w:cs="Arial"/>
-          <w:b/>
-          <w:sz w:val="24"/>
-        </w:rPr>
-      </w:pPr>
-      <w:r>
-        <w:rPr>
-          <w:rFonts w:ascii="Arial" w:hAnsi="Arial" w:cs="Arial"/>
-          <w:b/>
-          <w:sz w:val="24"/>
+          <w:lang w:val="en-GB"/>
         </w:rPr>
         <w:t>Dylan: Clean Cut Kid (Empire Burlesque)</w:t>
       </w:r>
@@ -7622,7 +6454,39 @@
           <w:rFonts w:ascii="Arial" w:hAnsi="Arial" w:cs="Arial"/>
           <w:sz w:val="24"/>
         </w:rPr>
-        <w:t xml:space="preserve"> Frau den Josef. So hat der Teufel die Seele, und die Hure hat den Rock zum Pfand, in welcher Hure nichts anderes regiert, als die Schlange mit ihren Jungen. Und wer sich zu ihnen tut, der wird von der Schlange vergiftet, denn die Schlange schmeißt ihm ihre Brut in Leib und Seele und vergiftet ihn so sehr, </w:t>
+        <w:t xml:space="preserve"> Frau </w:t>
+      </w:r>
+      <w:proofErr w:type="gramStart"/>
+      <w:r>
+        <w:rPr>
+          <w:rFonts w:ascii="Arial" w:hAnsi="Arial" w:cs="Arial"/>
+          <w:sz w:val="24"/>
+        </w:rPr>
+        <w:t>den Josef</w:t>
+      </w:r>
+      <w:proofErr w:type="gramEnd"/>
+      <w:r>
+        <w:rPr>
+          <w:rFonts w:ascii="Arial" w:hAnsi="Arial" w:cs="Arial"/>
+          <w:sz w:val="24"/>
+        </w:rPr>
+        <w:t xml:space="preserve">. So hat der Teufel die Seele, und die Hure hat den Rock zum Pfand, in welcher Hure nichts anderes </w:t>
+      </w:r>
+      <w:proofErr w:type="gramStart"/>
+      <w:r>
+        <w:rPr>
+          <w:rFonts w:ascii="Arial" w:hAnsi="Arial" w:cs="Arial"/>
+          <w:sz w:val="24"/>
+        </w:rPr>
+        <w:t>regiert,</w:t>
+      </w:r>
+      <w:proofErr w:type="gramEnd"/>
+      <w:r>
+        <w:rPr>
+          <w:rFonts w:ascii="Arial" w:hAnsi="Arial" w:cs="Arial"/>
+          <w:sz w:val="24"/>
+        </w:rPr>
+        <w:t xml:space="preserve"> als die Schlange mit ihren Jungen. Und wer sich zu ihnen tut, der wird von der Schlange vergiftet, denn die Schlange schmeißt ihm ihre Brut in Leib und Seele und vergiftet ihn so sehr, </w:t>
       </w:r>
       <w:proofErr w:type="spellStart"/>
       <w:r>
@@ -7807,7 +6671,23 @@
           <w:rFonts w:ascii="Arial" w:hAnsi="Arial" w:cs="Arial"/>
           <w:sz w:val="24"/>
         </w:rPr>
-        <w:t xml:space="preserve"> du dem Teufel das Recht sprichst und ihm unter einem glänzenden Mantel dienst. Das Recht ist Gottes und Gott selbst, aber das Unrecht ist des Teufels und der Teufel selber. Welchem Herrn du dienst, der wird dich belohnen und wird selbst dein Lohn sein. Das hast du in deinem Amt zu erwarten.</w:t>
+        <w:t xml:space="preserve"> du dem Teufel das Recht sprichst und ihm unter einem glänzenden Mantel dienst. Das Recht ist Gottes und Gott selbst, aber das Unrecht ist des Teufels und der Teufel </w:t>
+      </w:r>
+      <w:proofErr w:type="gramStart"/>
+      <w:r>
+        <w:rPr>
+          <w:rFonts w:ascii="Arial" w:hAnsi="Arial" w:cs="Arial"/>
+          <w:sz w:val="24"/>
+        </w:rPr>
+        <w:t>selber</w:t>
+      </w:r>
+      <w:proofErr w:type="gramEnd"/>
+      <w:r>
+        <w:rPr>
+          <w:rFonts w:ascii="Arial" w:hAnsi="Arial" w:cs="Arial"/>
+          <w:sz w:val="24"/>
+        </w:rPr>
+        <w:t>. Welchem Herrn du dienst, der wird dich belohnen und wird selbst dein Lohn sein. Das hast du in deinem Amt zu erwarten.</w:t>
       </w:r>
     </w:p>
     <w:p>
@@ -8600,6 +7480,7 @@
         <w:rPr>
           <w:rFonts w:ascii="Arial" w:hAnsi="Arial" w:cs="Arial"/>
           <w:sz w:val="24"/>
+          <w:lang w:val="en-GB"/>
         </w:rPr>
       </w:pPr>
       <w:r>
@@ -8659,194 +7540,10 @@
         <w:rPr>
           <w:rFonts w:ascii="Arial" w:hAnsi="Arial" w:cs="Arial"/>
           <w:sz w:val="24"/>
-        </w:rPr>
-        <w:t xml:space="preserve">He </w:t>
-      </w:r>
-      <w:proofErr w:type="spellStart"/>
-      <w:r>
-        <w:rPr>
-          <w:rFonts w:ascii="Arial" w:hAnsi="Arial" w:cs="Arial"/>
-          <w:sz w:val="24"/>
-        </w:rPr>
-        <w:t>must</w:t>
-      </w:r>
-      <w:proofErr w:type="spellEnd"/>
-      <w:r>
-        <w:rPr>
-          <w:rFonts w:ascii="Arial" w:hAnsi="Arial" w:cs="Arial"/>
-          <w:sz w:val="24"/>
-        </w:rPr>
-        <w:t xml:space="preserve"> </w:t>
-      </w:r>
-      <w:proofErr w:type="spellStart"/>
-      <w:r>
-        <w:rPr>
-          <w:rFonts w:ascii="Arial" w:hAnsi="Arial" w:cs="Arial"/>
-          <w:sz w:val="24"/>
-        </w:rPr>
-        <w:t>have</w:t>
-      </w:r>
-      <w:proofErr w:type="spellEnd"/>
-      <w:r>
-        <w:rPr>
-          <w:rFonts w:ascii="Arial" w:hAnsi="Arial" w:cs="Arial"/>
-          <w:sz w:val="24"/>
-        </w:rPr>
-        <w:t xml:space="preserve"> </w:t>
-      </w:r>
-      <w:proofErr w:type="spellStart"/>
-      <w:r>
-        <w:rPr>
-          <w:rFonts w:ascii="Arial" w:hAnsi="Arial" w:cs="Arial"/>
-          <w:sz w:val="24"/>
-        </w:rPr>
-        <w:t>loved</w:t>
-      </w:r>
-      <w:proofErr w:type="spellEnd"/>
-      <w:r>
-        <w:rPr>
-          <w:rFonts w:ascii="Arial" w:hAnsi="Arial" w:cs="Arial"/>
-          <w:sz w:val="24"/>
-        </w:rPr>
-        <w:t xml:space="preserve"> </w:t>
-      </w:r>
-      <w:proofErr w:type="spellStart"/>
-      <w:r>
-        <w:rPr>
-          <w:rFonts w:ascii="Arial" w:hAnsi="Arial" w:cs="Arial"/>
-          <w:sz w:val="24"/>
-        </w:rPr>
-        <w:t>me</w:t>
-      </w:r>
-      <w:proofErr w:type="spellEnd"/>
-      <w:r>
-        <w:rPr>
-          <w:rFonts w:ascii="Arial" w:hAnsi="Arial" w:cs="Arial"/>
-          <w:sz w:val="24"/>
-        </w:rPr>
-        <w:t xml:space="preserve"> so </w:t>
-      </w:r>
-      <w:proofErr w:type="spellStart"/>
-      <w:r>
-        <w:rPr>
-          <w:rFonts w:ascii="Arial" w:hAnsi="Arial" w:cs="Arial"/>
-          <w:sz w:val="24"/>
-        </w:rPr>
-        <w:t>much</w:t>
-      </w:r>
-      <w:proofErr w:type="spellEnd"/>
-      <w:r>
-        <w:rPr>
-          <w:rFonts w:ascii="Arial" w:hAnsi="Arial" w:cs="Arial"/>
-          <w:sz w:val="24"/>
-        </w:rPr>
-        <w:t xml:space="preserve"> </w:t>
-      </w:r>
-      <w:proofErr w:type="spellStart"/>
-      <w:r>
-        <w:rPr>
-          <w:rFonts w:ascii="Arial" w:hAnsi="Arial" w:cs="Arial"/>
-          <w:sz w:val="24"/>
-        </w:rPr>
-        <w:t>to</w:t>
-      </w:r>
-      <w:proofErr w:type="spellEnd"/>
-      <w:r>
-        <w:rPr>
-          <w:rFonts w:ascii="Arial" w:hAnsi="Arial" w:cs="Arial"/>
-          <w:sz w:val="24"/>
-        </w:rPr>
-        <w:t xml:space="preserve"> send </w:t>
-      </w:r>
-      <w:proofErr w:type="spellStart"/>
-      <w:r>
-        <w:rPr>
-          <w:rFonts w:ascii="Arial" w:hAnsi="Arial" w:cs="Arial"/>
-          <w:sz w:val="24"/>
-        </w:rPr>
-        <w:t>me</w:t>
-      </w:r>
-      <w:proofErr w:type="spellEnd"/>
-      <w:r>
-        <w:rPr>
-          <w:rFonts w:ascii="Arial" w:hAnsi="Arial" w:cs="Arial"/>
-          <w:sz w:val="24"/>
-        </w:rPr>
-        <w:t xml:space="preserve"> </w:t>
-      </w:r>
-      <w:proofErr w:type="spellStart"/>
-      <w:r>
-        <w:rPr>
-          <w:rFonts w:ascii="Arial" w:hAnsi="Arial" w:cs="Arial"/>
-          <w:sz w:val="24"/>
-        </w:rPr>
-        <w:t>someone</w:t>
-      </w:r>
-      <w:proofErr w:type="spellEnd"/>
-      <w:r>
-        <w:rPr>
-          <w:rFonts w:ascii="Arial" w:hAnsi="Arial" w:cs="Arial"/>
-          <w:sz w:val="24"/>
-        </w:rPr>
-        <w:t xml:space="preserve"> </w:t>
-      </w:r>
-      <w:proofErr w:type="spellStart"/>
-      <w:r>
-        <w:rPr>
-          <w:rFonts w:ascii="Arial" w:hAnsi="Arial" w:cs="Arial"/>
-          <w:sz w:val="24"/>
-        </w:rPr>
-        <w:t>as</w:t>
-      </w:r>
-      <w:proofErr w:type="spellEnd"/>
-      <w:r>
-        <w:rPr>
-          <w:rFonts w:ascii="Arial" w:hAnsi="Arial" w:cs="Arial"/>
-          <w:sz w:val="24"/>
-        </w:rPr>
-        <w:t xml:space="preserve"> </w:t>
-      </w:r>
-      <w:proofErr w:type="spellStart"/>
-      <w:r>
-        <w:rPr>
-          <w:rFonts w:ascii="Arial" w:hAnsi="Arial" w:cs="Arial"/>
-          <w:sz w:val="24"/>
-        </w:rPr>
-        <w:t>fine</w:t>
-      </w:r>
-      <w:proofErr w:type="spellEnd"/>
-      <w:r>
-        <w:rPr>
-          <w:rFonts w:ascii="Arial" w:hAnsi="Arial" w:cs="Arial"/>
-          <w:sz w:val="24"/>
-        </w:rPr>
-        <w:t xml:space="preserve"> </w:t>
-      </w:r>
-      <w:proofErr w:type="spellStart"/>
-      <w:r>
-        <w:rPr>
-          <w:rFonts w:ascii="Arial" w:hAnsi="Arial" w:cs="Arial"/>
-          <w:sz w:val="24"/>
-        </w:rPr>
-        <w:t>as</w:t>
-      </w:r>
-      <w:proofErr w:type="spellEnd"/>
-      <w:r>
-        <w:rPr>
-          <w:rFonts w:ascii="Arial" w:hAnsi="Arial" w:cs="Arial"/>
-          <w:sz w:val="24"/>
-        </w:rPr>
-        <w:t xml:space="preserve"> </w:t>
-      </w:r>
-      <w:proofErr w:type="spellStart"/>
-      <w:r>
-        <w:rPr>
-          <w:rFonts w:ascii="Arial" w:hAnsi="Arial" w:cs="Arial"/>
-          <w:sz w:val="24"/>
-        </w:rPr>
-        <w:t>you</w:t>
-      </w:r>
-      <w:proofErr w:type="spellEnd"/>
+          <w:lang w:val="en-GB"/>
+        </w:rPr>
+        <w:t>He must have loved me so much to send me someone as fine as you</w:t>
+      </w:r>
     </w:p>
     <w:p>
       <w:pPr>
@@ -8897,7 +7594,25 @@
           <w:lang w:val="en-GB"/>
         </w:rPr>
         <w:br/>
-        <w:t>When the pool of tears beneath my feet flood every newborn seed</w:t>
+        <w:t xml:space="preserve">When the pool of tears beneath my feet </w:t>
+      </w:r>
+      <w:proofErr w:type="gramStart"/>
+      <w:r>
+        <w:rPr>
+          <w:rFonts w:ascii="Arial" w:hAnsi="Arial" w:cs="Arial"/>
+          <w:sz w:val="24"/>
+          <w:lang w:val="en-GB"/>
+        </w:rPr>
+        <w:t>flood</w:t>
+      </w:r>
+      <w:proofErr w:type="gramEnd"/>
+      <w:r>
+        <w:rPr>
+          <w:rFonts w:ascii="Arial" w:hAnsi="Arial" w:cs="Arial"/>
+          <w:sz w:val="24"/>
+          <w:lang w:val="en-GB"/>
+        </w:rPr>
+        <w:t xml:space="preserve"> every newborn seed</w:t>
       </w:r>
       <w:r>
         <w:rPr>
@@ -8989,7 +7704,16 @@
           <w:lang w:val="en-GB"/>
         </w:rPr>
         <w:br/>
-        <w:t>To live it you ha</w:t>
+        <w:t xml:space="preserve">To live it you </w:t>
+      </w:r>
+      <w:proofErr w:type="gramStart"/>
+      <w:r>
+        <w:rPr>
+          <w:rFonts w:ascii="Arial" w:hAnsi="Arial" w:cs="Arial"/>
+          <w:sz w:val="24"/>
+          <w:lang w:val="en-GB"/>
+        </w:rPr>
+        <w:t>ha</w:t>
       </w:r>
       <w:r>
         <w:rPr>
@@ -9005,7 +7729,16 @@
           <w:sz w:val="24"/>
           <w:lang w:val="en-GB"/>
         </w:rPr>
-        <w:t xml:space="preserve"> to explode</w:t>
+        <w:t xml:space="preserve"> to</w:t>
+      </w:r>
+      <w:proofErr w:type="gramEnd"/>
+      <w:r>
+        <w:rPr>
+          <w:rFonts w:ascii="Arial" w:hAnsi="Arial" w:cs="Arial"/>
+          <w:sz w:val="24"/>
+          <w:lang w:val="en-GB"/>
+        </w:rPr>
+        <w:t xml:space="preserve"> explode</w:t>
       </w:r>
       <w:r>
         <w:rPr>
@@ -9848,6 +8581,7 @@
           <w:rFonts w:ascii="Arial" w:hAnsi="Arial" w:cs="Arial"/>
           <w:b/>
           <w:sz w:val="24"/>
+          <w:lang w:val="en-GB"/>
         </w:rPr>
       </w:pPr>
       <w:r>
@@ -9855,27 +8589,10 @@
           <w:rFonts w:ascii="Arial" w:hAnsi="Arial" w:cs="Arial"/>
           <w:b/>
           <w:sz w:val="24"/>
+          <w:lang w:val="en-GB"/>
         </w:rPr>
         <w:lastRenderedPageBreak/>
-        <w:t>Dylan: Solid Rock (</w:t>
-      </w:r>
-      <w:proofErr w:type="spellStart"/>
-      <w:r>
-        <w:rPr>
-          <w:rFonts w:ascii="Arial" w:hAnsi="Arial" w:cs="Arial"/>
-          <w:b/>
-          <w:sz w:val="24"/>
-        </w:rPr>
-        <w:t>Saved</w:t>
-      </w:r>
-      <w:proofErr w:type="spellEnd"/>
-      <w:r>
-        <w:rPr>
-          <w:rFonts w:ascii="Arial" w:hAnsi="Arial" w:cs="Arial"/>
-          <w:b/>
-          <w:sz w:val="24"/>
-        </w:rPr>
-        <w:t>)</w:t>
+        <w:t>Dylan: Solid Rock (Saved)</w:t>
       </w:r>
     </w:p>
     <w:p>
@@ -9887,8 +8604,73 @@
           <w:i/>
           <w:iCs/>
           <w:sz w:val="24"/>
-        </w:rPr>
-      </w:pPr>
+          <w:lang w:val="en-GB"/>
+        </w:rPr>
+      </w:pPr>
+      <w:r>
+        <w:rPr>
+          <w:rFonts w:ascii="Arial" w:hAnsi="Arial" w:cs="Arial"/>
+          <w:i/>
+          <w:iCs/>
+          <w:sz w:val="24"/>
+          <w:lang w:val="en-GB"/>
+        </w:rPr>
+        <w:t>It’s the ways of the flesh to war against the spirit</w:t>
+      </w:r>
+      <w:r>
+        <w:rPr>
+          <w:rFonts w:ascii="Arial" w:hAnsi="Arial" w:cs="Arial"/>
+          <w:i/>
+          <w:iCs/>
+          <w:sz w:val="24"/>
+          <w:lang w:val="en-GB"/>
+        </w:rPr>
+        <w:br/>
+        <w:t>Twenty-four hours a day you can feel it and you can hear it</w:t>
+      </w:r>
+      <w:r>
+        <w:rPr>
+          <w:rFonts w:ascii="Arial" w:hAnsi="Arial" w:cs="Arial"/>
+          <w:i/>
+          <w:iCs/>
+          <w:sz w:val="24"/>
+          <w:lang w:val="en-GB"/>
+        </w:rPr>
+        <w:br/>
+        <w:t>Using all the devices under the sun</w:t>
+      </w:r>
+      <w:r>
+        <w:rPr>
+          <w:rFonts w:ascii="Arial" w:hAnsi="Arial" w:cs="Arial"/>
+          <w:i/>
+          <w:iCs/>
+          <w:sz w:val="24"/>
+          <w:lang w:val="en-GB"/>
+        </w:rPr>
+        <w:br/>
+        <w:t>And He never give up ’til the battle’s lost or won</w:t>
+      </w:r>
+      <w:r>
+        <w:rPr>
+          <w:rFonts w:ascii="Arial" w:hAnsi="Arial" w:cs="Arial"/>
+          <w:i/>
+          <w:iCs/>
+          <w:sz w:val="24"/>
+          <w:lang w:val="en-GB"/>
+        </w:rPr>
+        <w:br/>
+      </w:r>
+      <w:r>
+        <w:rPr>
+          <w:rFonts w:ascii="Arial" w:hAnsi="Arial" w:cs="Arial"/>
+          <w:i/>
+          <w:iCs/>
+          <w:sz w:val="24"/>
+          <w:lang w:val="en-GB"/>
+        </w:rPr>
+        <w:br/>
+        <w:t xml:space="preserve">Well, I’m </w:t>
+      </w:r>
       <w:proofErr w:type="spellStart"/>
       <w:r>
         <w:rPr>
@@ -9896,8 +8678,9 @@
           <w:i/>
           <w:iCs/>
           <w:sz w:val="24"/>
-        </w:rPr>
-        <w:t>It’s</w:t>
+          <w:lang w:val="en-GB"/>
+        </w:rPr>
+        <w:t>hangin</w:t>
       </w:r>
       <w:proofErr w:type="spellEnd"/>
       <w:r>
@@ -9906,1063 +8689,32 @@
           <w:i/>
           <w:iCs/>
           <w:sz w:val="24"/>
-        </w:rPr>
-        <w:t xml:space="preserve"> </w:t>
-      </w:r>
-      <w:proofErr w:type="spellStart"/>
-      <w:r>
-        <w:rPr>
-          <w:rFonts w:ascii="Arial" w:hAnsi="Arial" w:cs="Arial"/>
-          <w:i/>
-          <w:iCs/>
-          <w:sz w:val="24"/>
-        </w:rPr>
-        <w:t>the</w:t>
-      </w:r>
-      <w:proofErr w:type="spellEnd"/>
-      <w:r>
-        <w:rPr>
-          <w:rFonts w:ascii="Arial" w:hAnsi="Arial" w:cs="Arial"/>
-          <w:i/>
-          <w:iCs/>
-          <w:sz w:val="24"/>
-        </w:rPr>
-        <w:t xml:space="preserve"> </w:t>
-      </w:r>
-      <w:proofErr w:type="spellStart"/>
-      <w:r>
-        <w:rPr>
-          <w:rFonts w:ascii="Arial" w:hAnsi="Arial" w:cs="Arial"/>
-          <w:i/>
-          <w:iCs/>
-          <w:sz w:val="24"/>
-        </w:rPr>
-        <w:t>ways</w:t>
-      </w:r>
-      <w:proofErr w:type="spellEnd"/>
-      <w:r>
-        <w:rPr>
-          <w:rFonts w:ascii="Arial" w:hAnsi="Arial" w:cs="Arial"/>
-          <w:i/>
-          <w:iCs/>
-          <w:sz w:val="24"/>
-        </w:rPr>
-        <w:t xml:space="preserve"> </w:t>
-      </w:r>
-      <w:proofErr w:type="spellStart"/>
-      <w:r>
-        <w:rPr>
-          <w:rFonts w:ascii="Arial" w:hAnsi="Arial" w:cs="Arial"/>
-          <w:i/>
-          <w:iCs/>
-          <w:sz w:val="24"/>
-        </w:rPr>
-        <w:t>of</w:t>
-      </w:r>
-      <w:proofErr w:type="spellEnd"/>
-      <w:r>
-        <w:rPr>
-          <w:rFonts w:ascii="Arial" w:hAnsi="Arial" w:cs="Arial"/>
-          <w:i/>
-          <w:iCs/>
-          <w:sz w:val="24"/>
-        </w:rPr>
-        <w:t xml:space="preserve"> </w:t>
-      </w:r>
-      <w:proofErr w:type="spellStart"/>
-      <w:r>
-        <w:rPr>
-          <w:rFonts w:ascii="Arial" w:hAnsi="Arial" w:cs="Arial"/>
-          <w:i/>
-          <w:iCs/>
-          <w:sz w:val="24"/>
-        </w:rPr>
-        <w:t>the</w:t>
-      </w:r>
-      <w:proofErr w:type="spellEnd"/>
-      <w:r>
-        <w:rPr>
-          <w:rFonts w:ascii="Arial" w:hAnsi="Arial" w:cs="Arial"/>
-          <w:i/>
-          <w:iCs/>
-          <w:sz w:val="24"/>
-        </w:rPr>
-        <w:t xml:space="preserve"> </w:t>
-      </w:r>
-      <w:proofErr w:type="spellStart"/>
-      <w:r>
-        <w:rPr>
-          <w:rFonts w:ascii="Arial" w:hAnsi="Arial" w:cs="Arial"/>
-          <w:i/>
-          <w:iCs/>
-          <w:sz w:val="24"/>
-        </w:rPr>
-        <w:t>flesh</w:t>
-      </w:r>
-      <w:proofErr w:type="spellEnd"/>
-      <w:r>
-        <w:rPr>
-          <w:rFonts w:ascii="Arial" w:hAnsi="Arial" w:cs="Arial"/>
-          <w:i/>
-          <w:iCs/>
-          <w:sz w:val="24"/>
-        </w:rPr>
-        <w:t xml:space="preserve"> </w:t>
-      </w:r>
-      <w:proofErr w:type="spellStart"/>
-      <w:r>
-        <w:rPr>
-          <w:rFonts w:ascii="Arial" w:hAnsi="Arial" w:cs="Arial"/>
-          <w:i/>
-          <w:iCs/>
-          <w:sz w:val="24"/>
-        </w:rPr>
-        <w:t>to</w:t>
-      </w:r>
-      <w:proofErr w:type="spellEnd"/>
-      <w:r>
-        <w:rPr>
-          <w:rFonts w:ascii="Arial" w:hAnsi="Arial" w:cs="Arial"/>
-          <w:i/>
-          <w:iCs/>
-          <w:sz w:val="24"/>
-        </w:rPr>
-        <w:t xml:space="preserve"> war </w:t>
-      </w:r>
-      <w:proofErr w:type="spellStart"/>
-      <w:r>
-        <w:rPr>
-          <w:rFonts w:ascii="Arial" w:hAnsi="Arial" w:cs="Arial"/>
-          <w:i/>
-          <w:iCs/>
-          <w:sz w:val="24"/>
-        </w:rPr>
-        <w:t>against</w:t>
-      </w:r>
-      <w:proofErr w:type="spellEnd"/>
-      <w:r>
-        <w:rPr>
-          <w:rFonts w:ascii="Arial" w:hAnsi="Arial" w:cs="Arial"/>
-          <w:i/>
-          <w:iCs/>
-          <w:sz w:val="24"/>
-        </w:rPr>
-        <w:t xml:space="preserve"> </w:t>
-      </w:r>
-      <w:proofErr w:type="spellStart"/>
-      <w:r>
-        <w:rPr>
-          <w:rFonts w:ascii="Arial" w:hAnsi="Arial" w:cs="Arial"/>
-          <w:i/>
-          <w:iCs/>
-          <w:sz w:val="24"/>
-        </w:rPr>
-        <w:t>the</w:t>
-      </w:r>
-      <w:proofErr w:type="spellEnd"/>
-      <w:r>
-        <w:rPr>
-          <w:rFonts w:ascii="Arial" w:hAnsi="Arial" w:cs="Arial"/>
-          <w:i/>
-          <w:iCs/>
-          <w:sz w:val="24"/>
-        </w:rPr>
-        <w:t xml:space="preserve"> </w:t>
-      </w:r>
-      <w:proofErr w:type="spellStart"/>
-      <w:r>
-        <w:rPr>
-          <w:rFonts w:ascii="Arial" w:hAnsi="Arial" w:cs="Arial"/>
-          <w:i/>
-          <w:iCs/>
-          <w:sz w:val="24"/>
-        </w:rPr>
-        <w:t>spirit</w:t>
-      </w:r>
-      <w:proofErr w:type="spellEnd"/>
-      <w:r>
-        <w:rPr>
-          <w:rFonts w:ascii="Arial" w:hAnsi="Arial" w:cs="Arial"/>
-          <w:i/>
-          <w:iCs/>
-          <w:sz w:val="24"/>
+          <w:lang w:val="en-GB"/>
+        </w:rPr>
+        <w:t>’ on to a solid rock</w:t>
+      </w:r>
+      <w:r>
+        <w:rPr>
+          <w:rFonts w:ascii="Arial" w:hAnsi="Arial" w:cs="Arial"/>
+          <w:i/>
+          <w:iCs/>
+          <w:sz w:val="24"/>
+          <w:lang w:val="en-GB"/>
         </w:rPr>
         <w:br/>
-        <w:t>Twenty-</w:t>
-      </w:r>
-      <w:proofErr w:type="spellStart"/>
-      <w:r>
-        <w:rPr>
-          <w:rFonts w:ascii="Arial" w:hAnsi="Arial" w:cs="Arial"/>
-          <w:i/>
-          <w:iCs/>
-          <w:sz w:val="24"/>
-        </w:rPr>
-        <w:t>four</w:t>
-      </w:r>
-      <w:proofErr w:type="spellEnd"/>
-      <w:r>
-        <w:rPr>
-          <w:rFonts w:ascii="Arial" w:hAnsi="Arial" w:cs="Arial"/>
-          <w:i/>
-          <w:iCs/>
-          <w:sz w:val="24"/>
-        </w:rPr>
-        <w:t xml:space="preserve"> </w:t>
-      </w:r>
-      <w:proofErr w:type="spellStart"/>
-      <w:r>
-        <w:rPr>
-          <w:rFonts w:ascii="Arial" w:hAnsi="Arial" w:cs="Arial"/>
-          <w:i/>
-          <w:iCs/>
-          <w:sz w:val="24"/>
-        </w:rPr>
-        <w:t>hours</w:t>
-      </w:r>
-      <w:proofErr w:type="spellEnd"/>
-      <w:r>
-        <w:rPr>
-          <w:rFonts w:ascii="Arial" w:hAnsi="Arial" w:cs="Arial"/>
-          <w:i/>
-          <w:iCs/>
-          <w:sz w:val="24"/>
-        </w:rPr>
-        <w:t xml:space="preserve"> a </w:t>
-      </w:r>
-      <w:proofErr w:type="spellStart"/>
-      <w:r>
-        <w:rPr>
-          <w:rFonts w:ascii="Arial" w:hAnsi="Arial" w:cs="Arial"/>
-          <w:i/>
-          <w:iCs/>
-          <w:sz w:val="24"/>
-        </w:rPr>
-        <w:t>day</w:t>
-      </w:r>
-      <w:proofErr w:type="spellEnd"/>
-      <w:r>
-        <w:rPr>
-          <w:rFonts w:ascii="Arial" w:hAnsi="Arial" w:cs="Arial"/>
-          <w:i/>
-          <w:iCs/>
-          <w:sz w:val="24"/>
-        </w:rPr>
-        <w:t xml:space="preserve"> </w:t>
-      </w:r>
-      <w:proofErr w:type="spellStart"/>
-      <w:r>
-        <w:rPr>
-          <w:rFonts w:ascii="Arial" w:hAnsi="Arial" w:cs="Arial"/>
-          <w:i/>
-          <w:iCs/>
-          <w:sz w:val="24"/>
-        </w:rPr>
-        <w:t>you</w:t>
-      </w:r>
-      <w:proofErr w:type="spellEnd"/>
-      <w:r>
-        <w:rPr>
-          <w:rFonts w:ascii="Arial" w:hAnsi="Arial" w:cs="Arial"/>
-          <w:i/>
-          <w:iCs/>
-          <w:sz w:val="24"/>
-        </w:rPr>
-        <w:t xml:space="preserve"> </w:t>
-      </w:r>
-      <w:proofErr w:type="spellStart"/>
-      <w:r>
-        <w:rPr>
-          <w:rFonts w:ascii="Arial" w:hAnsi="Arial" w:cs="Arial"/>
-          <w:i/>
-          <w:iCs/>
-          <w:sz w:val="24"/>
-        </w:rPr>
-        <w:t>can</w:t>
-      </w:r>
-      <w:proofErr w:type="spellEnd"/>
-      <w:r>
-        <w:rPr>
-          <w:rFonts w:ascii="Arial" w:hAnsi="Arial" w:cs="Arial"/>
-          <w:i/>
-          <w:iCs/>
-          <w:sz w:val="24"/>
-        </w:rPr>
-        <w:t xml:space="preserve"> </w:t>
-      </w:r>
-      <w:proofErr w:type="spellStart"/>
-      <w:r>
-        <w:rPr>
-          <w:rFonts w:ascii="Arial" w:hAnsi="Arial" w:cs="Arial"/>
-          <w:i/>
-          <w:iCs/>
-          <w:sz w:val="24"/>
-        </w:rPr>
-        <w:t>feel</w:t>
-      </w:r>
-      <w:proofErr w:type="spellEnd"/>
-      <w:r>
-        <w:rPr>
-          <w:rFonts w:ascii="Arial" w:hAnsi="Arial" w:cs="Arial"/>
-          <w:i/>
-          <w:iCs/>
-          <w:sz w:val="24"/>
-        </w:rPr>
-        <w:t xml:space="preserve"> </w:t>
-      </w:r>
-      <w:proofErr w:type="spellStart"/>
-      <w:r>
-        <w:rPr>
-          <w:rFonts w:ascii="Arial" w:hAnsi="Arial" w:cs="Arial"/>
-          <w:i/>
-          <w:iCs/>
-          <w:sz w:val="24"/>
-        </w:rPr>
-        <w:t>it</w:t>
-      </w:r>
-      <w:proofErr w:type="spellEnd"/>
-      <w:r>
-        <w:rPr>
-          <w:rFonts w:ascii="Arial" w:hAnsi="Arial" w:cs="Arial"/>
-          <w:i/>
-          <w:iCs/>
-          <w:sz w:val="24"/>
-        </w:rPr>
-        <w:t xml:space="preserve"> and </w:t>
-      </w:r>
-      <w:proofErr w:type="spellStart"/>
-      <w:r>
-        <w:rPr>
-          <w:rFonts w:ascii="Arial" w:hAnsi="Arial" w:cs="Arial"/>
-          <w:i/>
-          <w:iCs/>
-          <w:sz w:val="24"/>
-        </w:rPr>
-        <w:t>you</w:t>
-      </w:r>
-      <w:proofErr w:type="spellEnd"/>
-      <w:r>
-        <w:rPr>
-          <w:rFonts w:ascii="Arial" w:hAnsi="Arial" w:cs="Arial"/>
-          <w:i/>
-          <w:iCs/>
-          <w:sz w:val="24"/>
-        </w:rPr>
-        <w:t xml:space="preserve"> </w:t>
-      </w:r>
-      <w:proofErr w:type="spellStart"/>
-      <w:r>
-        <w:rPr>
-          <w:rFonts w:ascii="Arial" w:hAnsi="Arial" w:cs="Arial"/>
-          <w:i/>
-          <w:iCs/>
-          <w:sz w:val="24"/>
-        </w:rPr>
-        <w:t>can</w:t>
-      </w:r>
-      <w:proofErr w:type="spellEnd"/>
-      <w:r>
-        <w:rPr>
-          <w:rFonts w:ascii="Arial" w:hAnsi="Arial" w:cs="Arial"/>
-          <w:i/>
-          <w:iCs/>
-          <w:sz w:val="24"/>
-        </w:rPr>
-        <w:t xml:space="preserve"> </w:t>
-      </w:r>
-      <w:proofErr w:type="spellStart"/>
-      <w:r>
-        <w:rPr>
-          <w:rFonts w:ascii="Arial" w:hAnsi="Arial" w:cs="Arial"/>
-          <w:i/>
-          <w:iCs/>
-          <w:sz w:val="24"/>
-        </w:rPr>
-        <w:t>hear</w:t>
-      </w:r>
-      <w:proofErr w:type="spellEnd"/>
-      <w:r>
-        <w:rPr>
-          <w:rFonts w:ascii="Arial" w:hAnsi="Arial" w:cs="Arial"/>
-          <w:i/>
-          <w:iCs/>
-          <w:sz w:val="24"/>
-        </w:rPr>
-        <w:t xml:space="preserve"> </w:t>
-      </w:r>
-      <w:proofErr w:type="spellStart"/>
-      <w:r>
-        <w:rPr>
-          <w:rFonts w:ascii="Arial" w:hAnsi="Arial" w:cs="Arial"/>
-          <w:i/>
-          <w:iCs/>
-          <w:sz w:val="24"/>
-        </w:rPr>
-        <w:t>it</w:t>
-      </w:r>
-      <w:proofErr w:type="spellEnd"/>
-      <w:r>
-        <w:rPr>
-          <w:rFonts w:ascii="Arial" w:hAnsi="Arial" w:cs="Arial"/>
-          <w:i/>
-          <w:iCs/>
-          <w:sz w:val="24"/>
+        <w:t>Made before the foundation of the world</w:t>
+      </w:r>
+      <w:r>
+        <w:rPr>
+          <w:rFonts w:ascii="Arial" w:hAnsi="Arial" w:cs="Arial"/>
+          <w:i/>
+          <w:iCs/>
+          <w:sz w:val="24"/>
+          <w:lang w:val="en-GB"/>
         </w:rPr>
         <w:br/>
-      </w:r>
-      <w:proofErr w:type="spellStart"/>
-      <w:r>
-        <w:rPr>
-          <w:rFonts w:ascii="Arial" w:hAnsi="Arial" w:cs="Arial"/>
-          <w:i/>
-          <w:iCs/>
-          <w:sz w:val="24"/>
-        </w:rPr>
-        <w:t>Using</w:t>
-      </w:r>
-      <w:proofErr w:type="spellEnd"/>
-      <w:r>
-        <w:rPr>
-          <w:rFonts w:ascii="Arial" w:hAnsi="Arial" w:cs="Arial"/>
-          <w:i/>
-          <w:iCs/>
-          <w:sz w:val="24"/>
-        </w:rPr>
-        <w:t xml:space="preserve"> all </w:t>
-      </w:r>
-      <w:proofErr w:type="spellStart"/>
-      <w:r>
-        <w:rPr>
-          <w:rFonts w:ascii="Arial" w:hAnsi="Arial" w:cs="Arial"/>
-          <w:i/>
-          <w:iCs/>
-          <w:sz w:val="24"/>
-        </w:rPr>
-        <w:t>the</w:t>
-      </w:r>
-      <w:proofErr w:type="spellEnd"/>
-      <w:r>
-        <w:rPr>
-          <w:rFonts w:ascii="Arial" w:hAnsi="Arial" w:cs="Arial"/>
-          <w:i/>
-          <w:iCs/>
-          <w:sz w:val="24"/>
-        </w:rPr>
-        <w:t xml:space="preserve"> </w:t>
-      </w:r>
-      <w:proofErr w:type="spellStart"/>
-      <w:r>
-        <w:rPr>
-          <w:rFonts w:ascii="Arial" w:hAnsi="Arial" w:cs="Arial"/>
-          <w:i/>
-          <w:iCs/>
-          <w:sz w:val="24"/>
-        </w:rPr>
-        <w:t>devices</w:t>
-      </w:r>
-      <w:proofErr w:type="spellEnd"/>
-      <w:r>
-        <w:rPr>
-          <w:rFonts w:ascii="Arial" w:hAnsi="Arial" w:cs="Arial"/>
-          <w:i/>
-          <w:iCs/>
-          <w:sz w:val="24"/>
-        </w:rPr>
-        <w:t xml:space="preserve"> </w:t>
-      </w:r>
-      <w:proofErr w:type="spellStart"/>
-      <w:r>
-        <w:rPr>
-          <w:rFonts w:ascii="Arial" w:hAnsi="Arial" w:cs="Arial"/>
-          <w:i/>
-          <w:iCs/>
-          <w:sz w:val="24"/>
-        </w:rPr>
-        <w:t>under</w:t>
-      </w:r>
-      <w:proofErr w:type="spellEnd"/>
-      <w:r>
-        <w:rPr>
-          <w:rFonts w:ascii="Arial" w:hAnsi="Arial" w:cs="Arial"/>
-          <w:i/>
-          <w:iCs/>
-          <w:sz w:val="24"/>
-        </w:rPr>
-        <w:t xml:space="preserve"> </w:t>
-      </w:r>
-      <w:proofErr w:type="spellStart"/>
-      <w:r>
-        <w:rPr>
-          <w:rFonts w:ascii="Arial" w:hAnsi="Arial" w:cs="Arial"/>
-          <w:i/>
-          <w:iCs/>
-          <w:sz w:val="24"/>
-        </w:rPr>
-        <w:t>the</w:t>
-      </w:r>
-      <w:proofErr w:type="spellEnd"/>
-      <w:r>
-        <w:rPr>
-          <w:rFonts w:ascii="Arial" w:hAnsi="Arial" w:cs="Arial"/>
-          <w:i/>
-          <w:iCs/>
-          <w:sz w:val="24"/>
-        </w:rPr>
-        <w:t xml:space="preserve"> </w:t>
-      </w:r>
-      <w:proofErr w:type="spellStart"/>
-      <w:r>
-        <w:rPr>
-          <w:rFonts w:ascii="Arial" w:hAnsi="Arial" w:cs="Arial"/>
-          <w:i/>
-          <w:iCs/>
-          <w:sz w:val="24"/>
-        </w:rPr>
-        <w:t>sun</w:t>
-      </w:r>
-      <w:proofErr w:type="spellEnd"/>
-      <w:r>
-        <w:rPr>
-          <w:rFonts w:ascii="Arial" w:hAnsi="Arial" w:cs="Arial"/>
-          <w:i/>
-          <w:iCs/>
-          <w:sz w:val="24"/>
-        </w:rPr>
-        <w:br/>
-        <w:t xml:space="preserve">And He </w:t>
-      </w:r>
-      <w:proofErr w:type="spellStart"/>
-      <w:r>
-        <w:rPr>
-          <w:rFonts w:ascii="Arial" w:hAnsi="Arial" w:cs="Arial"/>
-          <w:i/>
-          <w:iCs/>
-          <w:sz w:val="24"/>
-        </w:rPr>
-        <w:t>never</w:t>
-      </w:r>
-      <w:proofErr w:type="spellEnd"/>
-      <w:r>
-        <w:rPr>
-          <w:rFonts w:ascii="Arial" w:hAnsi="Arial" w:cs="Arial"/>
-          <w:i/>
-          <w:iCs/>
-          <w:sz w:val="24"/>
-        </w:rPr>
-        <w:t xml:space="preserve"> </w:t>
-      </w:r>
-      <w:proofErr w:type="spellStart"/>
-      <w:r>
-        <w:rPr>
-          <w:rFonts w:ascii="Arial" w:hAnsi="Arial" w:cs="Arial"/>
-          <w:i/>
-          <w:iCs/>
-          <w:sz w:val="24"/>
-        </w:rPr>
-        <w:t>give</w:t>
-      </w:r>
-      <w:proofErr w:type="spellEnd"/>
-      <w:r>
-        <w:rPr>
-          <w:rFonts w:ascii="Arial" w:hAnsi="Arial" w:cs="Arial"/>
-          <w:i/>
-          <w:iCs/>
-          <w:sz w:val="24"/>
-        </w:rPr>
-        <w:t xml:space="preserve"> </w:t>
-      </w:r>
-      <w:proofErr w:type="spellStart"/>
-      <w:r>
-        <w:rPr>
-          <w:rFonts w:ascii="Arial" w:hAnsi="Arial" w:cs="Arial"/>
-          <w:i/>
-          <w:iCs/>
-          <w:sz w:val="24"/>
-        </w:rPr>
-        <w:t>up</w:t>
-      </w:r>
-      <w:proofErr w:type="spellEnd"/>
-      <w:r>
-        <w:rPr>
-          <w:rFonts w:ascii="Arial" w:hAnsi="Arial" w:cs="Arial"/>
-          <w:i/>
-          <w:iCs/>
-          <w:sz w:val="24"/>
-        </w:rPr>
-        <w:t xml:space="preserve"> ’</w:t>
-      </w:r>
-      <w:proofErr w:type="spellStart"/>
-      <w:r>
-        <w:rPr>
-          <w:rFonts w:ascii="Arial" w:hAnsi="Arial" w:cs="Arial"/>
-          <w:i/>
-          <w:iCs/>
-          <w:sz w:val="24"/>
-        </w:rPr>
-        <w:t>til</w:t>
-      </w:r>
-      <w:proofErr w:type="spellEnd"/>
-      <w:r>
-        <w:rPr>
-          <w:rFonts w:ascii="Arial" w:hAnsi="Arial" w:cs="Arial"/>
-          <w:i/>
-          <w:iCs/>
-          <w:sz w:val="24"/>
-        </w:rPr>
-        <w:t xml:space="preserve"> </w:t>
-      </w:r>
-      <w:proofErr w:type="spellStart"/>
-      <w:r>
-        <w:rPr>
-          <w:rFonts w:ascii="Arial" w:hAnsi="Arial" w:cs="Arial"/>
-          <w:i/>
-          <w:iCs/>
-          <w:sz w:val="24"/>
-        </w:rPr>
-        <w:t>the</w:t>
-      </w:r>
-      <w:proofErr w:type="spellEnd"/>
-      <w:r>
-        <w:rPr>
-          <w:rFonts w:ascii="Arial" w:hAnsi="Arial" w:cs="Arial"/>
-          <w:i/>
-          <w:iCs/>
-          <w:sz w:val="24"/>
-        </w:rPr>
-        <w:t xml:space="preserve"> </w:t>
-      </w:r>
-      <w:proofErr w:type="spellStart"/>
-      <w:r>
-        <w:rPr>
-          <w:rFonts w:ascii="Arial" w:hAnsi="Arial" w:cs="Arial"/>
-          <w:i/>
-          <w:iCs/>
-          <w:sz w:val="24"/>
-        </w:rPr>
-        <w:t>battle’s</w:t>
-      </w:r>
-      <w:proofErr w:type="spellEnd"/>
-      <w:r>
-        <w:rPr>
-          <w:rFonts w:ascii="Arial" w:hAnsi="Arial" w:cs="Arial"/>
-          <w:i/>
-          <w:iCs/>
-          <w:sz w:val="24"/>
-        </w:rPr>
-        <w:t xml:space="preserve"> lost </w:t>
-      </w:r>
-      <w:proofErr w:type="spellStart"/>
-      <w:r>
-        <w:rPr>
-          <w:rFonts w:ascii="Arial" w:hAnsi="Arial" w:cs="Arial"/>
-          <w:i/>
-          <w:iCs/>
-          <w:sz w:val="24"/>
-        </w:rPr>
-        <w:t>or</w:t>
-      </w:r>
-      <w:proofErr w:type="spellEnd"/>
-      <w:r>
-        <w:rPr>
-          <w:rFonts w:ascii="Arial" w:hAnsi="Arial" w:cs="Arial"/>
-          <w:i/>
-          <w:iCs/>
-          <w:sz w:val="24"/>
-        </w:rPr>
-        <w:t xml:space="preserve"> </w:t>
-      </w:r>
-      <w:proofErr w:type="spellStart"/>
-      <w:r>
-        <w:rPr>
-          <w:rFonts w:ascii="Arial" w:hAnsi="Arial" w:cs="Arial"/>
-          <w:i/>
-          <w:iCs/>
-          <w:sz w:val="24"/>
-        </w:rPr>
-        <w:t>won</w:t>
-      </w:r>
-      <w:proofErr w:type="spellEnd"/>
-      <w:r>
-        <w:rPr>
-          <w:rFonts w:ascii="Arial" w:hAnsi="Arial" w:cs="Arial"/>
-          <w:i/>
-          <w:iCs/>
-          <w:sz w:val="24"/>
-        </w:rPr>
-        <w:br/>
-      </w:r>
-      <w:r>
-        <w:rPr>
-          <w:rFonts w:ascii="Arial" w:hAnsi="Arial" w:cs="Arial"/>
-          <w:i/>
-          <w:iCs/>
-          <w:sz w:val="24"/>
-        </w:rPr>
-        <w:br/>
-        <w:t xml:space="preserve">Well, </w:t>
-      </w:r>
-      <w:proofErr w:type="spellStart"/>
-      <w:r>
-        <w:rPr>
-          <w:rFonts w:ascii="Arial" w:hAnsi="Arial" w:cs="Arial"/>
-          <w:i/>
-          <w:iCs/>
-          <w:sz w:val="24"/>
-        </w:rPr>
-        <w:t>I’m</w:t>
-      </w:r>
-      <w:proofErr w:type="spellEnd"/>
-      <w:r>
-        <w:rPr>
-          <w:rFonts w:ascii="Arial" w:hAnsi="Arial" w:cs="Arial"/>
-          <w:i/>
-          <w:iCs/>
-          <w:sz w:val="24"/>
-        </w:rPr>
-        <w:t xml:space="preserve"> </w:t>
-      </w:r>
-      <w:proofErr w:type="spellStart"/>
-      <w:r>
-        <w:rPr>
-          <w:rFonts w:ascii="Arial" w:hAnsi="Arial" w:cs="Arial"/>
-          <w:i/>
-          <w:iCs/>
-          <w:sz w:val="24"/>
-        </w:rPr>
-        <w:t>hangin</w:t>
-      </w:r>
-      <w:proofErr w:type="spellEnd"/>
-      <w:r>
-        <w:rPr>
-          <w:rFonts w:ascii="Arial" w:hAnsi="Arial" w:cs="Arial"/>
-          <w:i/>
-          <w:iCs/>
-          <w:sz w:val="24"/>
-        </w:rPr>
-        <w:t xml:space="preserve">’ on </w:t>
-      </w:r>
-      <w:proofErr w:type="spellStart"/>
-      <w:r>
-        <w:rPr>
-          <w:rFonts w:ascii="Arial" w:hAnsi="Arial" w:cs="Arial"/>
-          <w:i/>
-          <w:iCs/>
-          <w:sz w:val="24"/>
-        </w:rPr>
-        <w:t>to</w:t>
-      </w:r>
-      <w:proofErr w:type="spellEnd"/>
-      <w:r>
-        <w:rPr>
-          <w:rFonts w:ascii="Arial" w:hAnsi="Arial" w:cs="Arial"/>
-          <w:i/>
-          <w:iCs/>
-          <w:sz w:val="24"/>
-        </w:rPr>
-        <w:t xml:space="preserve"> a solid rock</w:t>
-      </w:r>
-      <w:r>
-        <w:rPr>
-          <w:rFonts w:ascii="Arial" w:hAnsi="Arial" w:cs="Arial"/>
-          <w:i/>
-          <w:iCs/>
-          <w:sz w:val="24"/>
-        </w:rPr>
-        <w:br/>
-        <w:t xml:space="preserve">Made </w:t>
-      </w:r>
-      <w:proofErr w:type="spellStart"/>
-      <w:r>
-        <w:rPr>
-          <w:rFonts w:ascii="Arial" w:hAnsi="Arial" w:cs="Arial"/>
-          <w:i/>
-          <w:iCs/>
-          <w:sz w:val="24"/>
-        </w:rPr>
-        <w:t>before</w:t>
-      </w:r>
-      <w:proofErr w:type="spellEnd"/>
-      <w:r>
-        <w:rPr>
-          <w:rFonts w:ascii="Arial" w:hAnsi="Arial" w:cs="Arial"/>
-          <w:i/>
-          <w:iCs/>
-          <w:sz w:val="24"/>
-        </w:rPr>
-        <w:t xml:space="preserve"> </w:t>
-      </w:r>
-      <w:proofErr w:type="spellStart"/>
-      <w:r>
-        <w:rPr>
-          <w:rFonts w:ascii="Arial" w:hAnsi="Arial" w:cs="Arial"/>
-          <w:i/>
-          <w:iCs/>
-          <w:sz w:val="24"/>
-        </w:rPr>
-        <w:t>the</w:t>
-      </w:r>
-      <w:proofErr w:type="spellEnd"/>
-      <w:r>
-        <w:rPr>
-          <w:rFonts w:ascii="Arial" w:hAnsi="Arial" w:cs="Arial"/>
-          <w:i/>
-          <w:iCs/>
-          <w:sz w:val="24"/>
-        </w:rPr>
-        <w:t xml:space="preserve"> </w:t>
-      </w:r>
-      <w:proofErr w:type="spellStart"/>
-      <w:r>
-        <w:rPr>
-          <w:rFonts w:ascii="Arial" w:hAnsi="Arial" w:cs="Arial"/>
-          <w:i/>
-          <w:iCs/>
-          <w:sz w:val="24"/>
-        </w:rPr>
-        <w:t>foundation</w:t>
-      </w:r>
-      <w:proofErr w:type="spellEnd"/>
-      <w:r>
-        <w:rPr>
-          <w:rFonts w:ascii="Arial" w:hAnsi="Arial" w:cs="Arial"/>
-          <w:i/>
-          <w:iCs/>
-          <w:sz w:val="24"/>
-        </w:rPr>
-        <w:t xml:space="preserve"> </w:t>
-      </w:r>
-      <w:proofErr w:type="spellStart"/>
-      <w:r>
-        <w:rPr>
-          <w:rFonts w:ascii="Arial" w:hAnsi="Arial" w:cs="Arial"/>
-          <w:i/>
-          <w:iCs/>
-          <w:sz w:val="24"/>
-        </w:rPr>
-        <w:t>of</w:t>
-      </w:r>
-      <w:proofErr w:type="spellEnd"/>
-      <w:r>
-        <w:rPr>
-          <w:rFonts w:ascii="Arial" w:hAnsi="Arial" w:cs="Arial"/>
-          <w:i/>
-          <w:iCs/>
-          <w:sz w:val="24"/>
-        </w:rPr>
-        <w:t xml:space="preserve"> </w:t>
-      </w:r>
-      <w:proofErr w:type="spellStart"/>
-      <w:r>
-        <w:rPr>
-          <w:rFonts w:ascii="Arial" w:hAnsi="Arial" w:cs="Arial"/>
-          <w:i/>
-          <w:iCs/>
-          <w:sz w:val="24"/>
-        </w:rPr>
-        <w:t>the</w:t>
-      </w:r>
-      <w:proofErr w:type="spellEnd"/>
-      <w:r>
-        <w:rPr>
-          <w:rFonts w:ascii="Arial" w:hAnsi="Arial" w:cs="Arial"/>
-          <w:i/>
-          <w:iCs/>
-          <w:sz w:val="24"/>
-        </w:rPr>
-        <w:t xml:space="preserve"> </w:t>
-      </w:r>
-      <w:proofErr w:type="spellStart"/>
-      <w:r>
-        <w:rPr>
-          <w:rFonts w:ascii="Arial" w:hAnsi="Arial" w:cs="Arial"/>
-          <w:i/>
-          <w:iCs/>
-          <w:sz w:val="24"/>
-        </w:rPr>
-        <w:t>world</w:t>
-      </w:r>
-      <w:proofErr w:type="spellEnd"/>
-      <w:r>
-        <w:rPr>
-          <w:rFonts w:ascii="Arial" w:hAnsi="Arial" w:cs="Arial"/>
-          <w:i/>
-          <w:iCs/>
-          <w:sz w:val="24"/>
-        </w:rPr>
-        <w:br/>
-        <w:t xml:space="preserve">And I </w:t>
-      </w:r>
-      <w:proofErr w:type="spellStart"/>
-      <w:r>
-        <w:rPr>
-          <w:rFonts w:ascii="Arial" w:hAnsi="Arial" w:cs="Arial"/>
-          <w:i/>
-          <w:iCs/>
-          <w:sz w:val="24"/>
-        </w:rPr>
-        <w:t>won’t</w:t>
-      </w:r>
-      <w:proofErr w:type="spellEnd"/>
-      <w:r>
-        <w:rPr>
-          <w:rFonts w:ascii="Arial" w:hAnsi="Arial" w:cs="Arial"/>
-          <w:i/>
-          <w:iCs/>
-          <w:sz w:val="24"/>
-        </w:rPr>
-        <w:t xml:space="preserve"> </w:t>
-      </w:r>
-      <w:proofErr w:type="spellStart"/>
-      <w:r>
-        <w:rPr>
-          <w:rFonts w:ascii="Arial" w:hAnsi="Arial" w:cs="Arial"/>
-          <w:i/>
-          <w:iCs/>
-          <w:sz w:val="24"/>
-        </w:rPr>
-        <w:t>let</w:t>
-      </w:r>
-      <w:proofErr w:type="spellEnd"/>
-      <w:r>
-        <w:rPr>
-          <w:rFonts w:ascii="Arial" w:hAnsi="Arial" w:cs="Arial"/>
-          <w:i/>
-          <w:iCs/>
-          <w:sz w:val="24"/>
-        </w:rPr>
-        <w:t xml:space="preserve"> </w:t>
-      </w:r>
-      <w:proofErr w:type="spellStart"/>
-      <w:r>
-        <w:rPr>
-          <w:rFonts w:ascii="Arial" w:hAnsi="Arial" w:cs="Arial"/>
-          <w:i/>
-          <w:iCs/>
-          <w:sz w:val="24"/>
-        </w:rPr>
-        <w:t>go</w:t>
-      </w:r>
-      <w:proofErr w:type="spellEnd"/>
-      <w:r>
-        <w:rPr>
-          <w:rFonts w:ascii="Arial" w:hAnsi="Arial" w:cs="Arial"/>
-          <w:i/>
-          <w:iCs/>
-          <w:sz w:val="24"/>
-        </w:rPr>
-        <w:t xml:space="preserve"> and I </w:t>
-      </w:r>
-      <w:proofErr w:type="spellStart"/>
-      <w:r>
-        <w:rPr>
-          <w:rFonts w:ascii="Arial" w:hAnsi="Arial" w:cs="Arial"/>
-          <w:i/>
-          <w:iCs/>
-          <w:sz w:val="24"/>
-        </w:rPr>
-        <w:t>can’t</w:t>
-      </w:r>
-      <w:proofErr w:type="spellEnd"/>
-      <w:r>
-        <w:rPr>
-          <w:rFonts w:ascii="Arial" w:hAnsi="Arial" w:cs="Arial"/>
-          <w:i/>
-          <w:iCs/>
-          <w:sz w:val="24"/>
-        </w:rPr>
-        <w:t xml:space="preserve"> </w:t>
-      </w:r>
-      <w:proofErr w:type="spellStart"/>
-      <w:r>
-        <w:rPr>
-          <w:rFonts w:ascii="Arial" w:hAnsi="Arial" w:cs="Arial"/>
-          <w:i/>
-          <w:iCs/>
-          <w:sz w:val="24"/>
-        </w:rPr>
-        <w:t>let</w:t>
-      </w:r>
-      <w:proofErr w:type="spellEnd"/>
-      <w:r>
-        <w:rPr>
-          <w:rFonts w:ascii="Arial" w:hAnsi="Arial" w:cs="Arial"/>
-          <w:i/>
-          <w:iCs/>
-          <w:sz w:val="24"/>
-        </w:rPr>
-        <w:t xml:space="preserve"> </w:t>
-      </w:r>
-      <w:proofErr w:type="spellStart"/>
-      <w:r>
-        <w:rPr>
-          <w:rFonts w:ascii="Arial" w:hAnsi="Arial" w:cs="Arial"/>
-          <w:i/>
-          <w:iCs/>
-          <w:sz w:val="24"/>
-        </w:rPr>
-        <w:t>go</w:t>
-      </w:r>
-      <w:proofErr w:type="spellEnd"/>
-      <w:r>
-        <w:rPr>
-          <w:rFonts w:ascii="Arial" w:hAnsi="Arial" w:cs="Arial"/>
-          <w:i/>
-          <w:iCs/>
-          <w:sz w:val="24"/>
-        </w:rPr>
-        <w:t xml:space="preserve">, </w:t>
-      </w:r>
-      <w:proofErr w:type="spellStart"/>
-      <w:r>
-        <w:rPr>
-          <w:rFonts w:ascii="Arial" w:hAnsi="Arial" w:cs="Arial"/>
-          <w:i/>
-          <w:iCs/>
-          <w:sz w:val="24"/>
-        </w:rPr>
-        <w:t>won’t</w:t>
-      </w:r>
-      <w:proofErr w:type="spellEnd"/>
-      <w:r>
-        <w:rPr>
-          <w:rFonts w:ascii="Arial" w:hAnsi="Arial" w:cs="Arial"/>
-          <w:i/>
-          <w:iCs/>
-          <w:sz w:val="24"/>
-        </w:rPr>
-        <w:t xml:space="preserve"> </w:t>
-      </w:r>
-      <w:proofErr w:type="spellStart"/>
-      <w:r>
-        <w:rPr>
-          <w:rFonts w:ascii="Arial" w:hAnsi="Arial" w:cs="Arial"/>
-          <w:i/>
-          <w:iCs/>
-          <w:sz w:val="24"/>
-        </w:rPr>
-        <w:t>let</w:t>
-      </w:r>
-      <w:proofErr w:type="spellEnd"/>
-      <w:r>
-        <w:rPr>
-          <w:rFonts w:ascii="Arial" w:hAnsi="Arial" w:cs="Arial"/>
-          <w:i/>
-          <w:iCs/>
-          <w:sz w:val="24"/>
-        </w:rPr>
-        <w:t xml:space="preserve"> </w:t>
-      </w:r>
-      <w:proofErr w:type="spellStart"/>
-      <w:r>
-        <w:rPr>
-          <w:rFonts w:ascii="Arial" w:hAnsi="Arial" w:cs="Arial"/>
-          <w:i/>
-          <w:iCs/>
-          <w:sz w:val="24"/>
-        </w:rPr>
-        <w:t>go</w:t>
-      </w:r>
-      <w:proofErr w:type="spellEnd"/>
+        <w:t>And I won’t let go and I can’t let go, won’t let go</w:t>
+      </w:r>
     </w:p>
     <w:p>
       <w:pPr>
@@ -11043,38 +8795,50 @@
           <w:rFonts w:ascii="Arial" w:hAnsi="Arial" w:cs="Arial"/>
           <w:sz w:val="24"/>
         </w:rPr>
-        <w:t xml:space="preserve">4.10 Und das lasst euch, ihr Sucher der metallischen Tinktur, offenbart sein: </w:t>
-      </w:r>
-      <w:proofErr w:type="spellStart"/>
-      <w:r>
-        <w:rPr>
-          <w:rFonts w:ascii="Arial" w:hAnsi="Arial" w:cs="Arial"/>
-          <w:sz w:val="24"/>
-        </w:rPr>
-        <w:t>Willt</w:t>
-      </w:r>
-      <w:proofErr w:type="spellEnd"/>
-      <w:r>
-        <w:rPr>
-          <w:rFonts w:ascii="Arial" w:hAnsi="Arial" w:cs="Arial"/>
-          <w:sz w:val="24"/>
-        </w:rPr>
-        <w:t xml:space="preserve"> ihr den Stein der Weisen finden, dann schickt euch zur neuen Wiedergeburt in Christus, sonst wird er euch schwerlich zu erkennen sein.</w:t>
-      </w:r>
-    </w:p>
-    <w:p>
-      <w:pPr>
-        <w:rPr>
-          <w:rFonts w:ascii="Arial" w:hAnsi="Arial" w:cs="Arial"/>
-          <w:sz w:val="24"/>
-        </w:rPr>
-      </w:pPr>
-      <w:r>
-        <w:rPr>
-          <w:rFonts w:ascii="Arial" w:hAnsi="Arial" w:cs="Arial"/>
-          <w:sz w:val="24"/>
-        </w:rPr>
-        <w:t>4.19. Lasst euch gesagt sein, ihr Schulzänker: Ihr geht im Kreis und nicht hinein, wie eine Katze um den heißen Brei, welche die Hitze fürchtet. So fürchtet und schämt ihr euch vor Gottes Feuer. Und sowenig die Katze den heißen Brei genießt, wenn sie nur um den Rand geht, um zu riechen, so wenig genießt auch der Mensch die Paradiesfrucht, es sei denn, er geht aus dem Pelz Adams heraus, den der Teufel besudelt hat, und tritt in Christi Wiedergeburt ein. Er muss in den Kreis hineingehen und den Ver-standespelz abwerfen, dann bekommt er menschliche Weisheit mit göttlicher Erkenntnis. Das schafft kein Lernen, sondern ein Geborenwerden.</w:t>
+        <w:t>4.10 Und das lasst euch, ihr Sucher der metallischen Tinktur, offenbart sein: W</w:t>
+      </w:r>
+      <w:r>
+        <w:rPr>
+          <w:rFonts w:ascii="Arial" w:hAnsi="Arial" w:cs="Arial"/>
+          <w:sz w:val="24"/>
+        </w:rPr>
+        <w:t>o</w:t>
+      </w:r>
+      <w:r>
+        <w:rPr>
+          <w:rFonts w:ascii="Arial" w:hAnsi="Arial" w:cs="Arial"/>
+          <w:sz w:val="24"/>
+        </w:rPr>
+        <w:t>llt ihr den Stein der Weisen finden, dann schickt euch zur neuen Wiedergeburt in Christus, sonst wird er euch schwerlich zu erkennen sein.</w:t>
+      </w:r>
+    </w:p>
+    <w:p>
+      <w:pPr>
+        <w:rPr>
+          <w:rFonts w:ascii="Arial" w:hAnsi="Arial" w:cs="Arial"/>
+          <w:sz w:val="24"/>
+        </w:rPr>
+      </w:pPr>
+      <w:r>
+        <w:rPr>
+          <w:rFonts w:ascii="Arial" w:hAnsi="Arial" w:cs="Arial"/>
+          <w:sz w:val="24"/>
+        </w:rPr>
+        <w:t>4.19. Lasst euch gesagt sein, ihr Schulzänker: Ihr geht im Kreis und nicht hinein, wie eine Katze um den heißen Brei, welche die Hitze fürchtet. So fürchtet und schämt ihr euch vor Gottes Feuer. Und so</w:t>
+      </w:r>
+      <w:r>
+        <w:rPr>
+          <w:rFonts w:ascii="Arial" w:hAnsi="Arial" w:cs="Arial"/>
+          <w:sz w:val="24"/>
+        </w:rPr>
+        <w:t xml:space="preserve"> </w:t>
+      </w:r>
+      <w:r>
+        <w:rPr>
+          <w:rFonts w:ascii="Arial" w:hAnsi="Arial" w:cs="Arial"/>
+          <w:sz w:val="24"/>
+        </w:rPr>
+        <w:t>wenig die Katze den heißen Brei genießt, wenn sie nur um den Rand geht, um zu riechen, so wenig genießt auch der Mensch die Paradiesfrucht, es sei denn, er geht aus dem Pelz Adams heraus, den der Teufel besudelt hat, und tritt in Christi Wiedergeburt ein. Er muss in den Kreis hineingehen und den Verstandespelz abwerfen, dann bekommt er menschliche Weisheit mit göttlicher Erkenntnis. Das schafft kein Lernen, sondern ein Geborenwerden.</w:t>
       </w:r>
     </w:p>
     <w:p>
@@ -11267,7 +9031,25 @@
           <w:sz w:val="24"/>
           <w:lang w:val="en-GB"/>
         </w:rPr>
-        <w:t>Being born again is a hard thing. You ever seen a mother give birth to a child? Well it’s painful. We don’t like to lose those old attitudes and hang-ups.</w:t>
+        <w:t xml:space="preserve">Being born again is a hard thing. You ever seen a mother give birth to a child? </w:t>
+      </w:r>
+      <w:proofErr w:type="gramStart"/>
+      <w:r>
+        <w:rPr>
+          <w:rFonts w:ascii="Arial" w:hAnsi="Arial" w:cs="Arial"/>
+          <w:sz w:val="24"/>
+          <w:lang w:val="en-GB"/>
+        </w:rPr>
+        <w:t>Well</w:t>
+      </w:r>
+      <w:proofErr w:type="gramEnd"/>
+      <w:r>
+        <w:rPr>
+          <w:rFonts w:ascii="Arial" w:hAnsi="Arial" w:cs="Arial"/>
+          <w:sz w:val="24"/>
+          <w:lang w:val="en-GB"/>
+        </w:rPr>
+        <w:t xml:space="preserve"> it’s painful. We don’t like to lose those old attitudes and hang-ups.</w:t>
       </w:r>
       <w:r>
         <w:rPr>
@@ -11985,7 +9767,25 @@
           <w:sz w:val="24"/>
           <w:lang w:val="en-GB"/>
         </w:rPr>
-        <w:t xml:space="preserve"> Dylans in die Rock `n Roll Hall of Fame, 1988: And speaking as fan, I guess when I was 15, and I heard ‘Like a Rolling Stone,’ I heard a guy that, like I’ve never heard before or since. A guy that had the guts to take on the whole world, and made me feel like I had ’</w:t>
+        <w:t xml:space="preserve"> Dylans in die Rock `n Roll Hall of Fame, 1988: And speaking as fan, I guess when I was 15, and I heard ‘Like a Rolling Stone,’ I heard a guy that, like I’ve never heard before or since. A guy that had the guts to take on the whole </w:t>
+      </w:r>
+      <w:proofErr w:type="gramStart"/>
+      <w:r>
+        <w:rPr>
+          <w:rFonts w:ascii="Arial" w:hAnsi="Arial" w:cs="Arial"/>
+          <w:sz w:val="24"/>
+          <w:lang w:val="en-GB"/>
+        </w:rPr>
+        <w:t>world, and</w:t>
+      </w:r>
+      <w:proofErr w:type="gramEnd"/>
+      <w:r>
+        <w:rPr>
+          <w:rFonts w:ascii="Arial" w:hAnsi="Arial" w:cs="Arial"/>
+          <w:sz w:val="24"/>
+          <w:lang w:val="en-GB"/>
+        </w:rPr>
+        <w:t xml:space="preserve"> made me feel like I had ’</w:t>
       </w:r>
       <w:proofErr w:type="spellStart"/>
       <w:r>
@@ -12091,14 +9891,12 @@
         <w:rPr>
           <w:rFonts w:ascii="Arial" w:hAnsi="Arial" w:cs="Arial"/>
           <w:sz w:val="24"/>
-          <w:lang w:val="en-GB"/>
-        </w:rPr>
-      </w:pPr>
-      <w:r>
-        <w:rPr>
-          <w:rFonts w:ascii="Arial" w:hAnsi="Arial" w:cs="Arial"/>
-          <w:sz w:val="24"/>
-          <w:lang w:val="en-GB"/>
+        </w:rPr>
+      </w:pPr>
+      <w:r>
+        <w:rPr>
+          <w:rFonts w:ascii="Arial" w:hAnsi="Arial" w:cs="Arial"/>
+          <w:sz w:val="24"/>
         </w:rPr>
         <w:t>Dylan:</w:t>
       </w:r>
@@ -12106,7 +9904,6 @@
         <w:rPr>
           <w:rFonts w:ascii="Arial" w:hAnsi="Arial" w:cs="Arial"/>
           <w:sz w:val="24"/>
-          <w:lang w:val="en-GB"/>
         </w:rPr>
         <w:br/>
       </w:r>
@@ -12115,16 +9912,30 @@
         <w:rPr>
           <w:rFonts w:ascii="Arial" w:hAnsi="Arial" w:cs="Arial"/>
           <w:sz w:val="24"/>
-          <w:lang w:val="en-GB"/>
-        </w:rPr>
-        <w:t>Youtube-Zitate</w:t>
+        </w:rPr>
+        <w:t>Youtube</w:t>
       </w:r>
       <w:proofErr w:type="spellEnd"/>
       <w:r>
         <w:rPr>
           <w:rFonts w:ascii="Arial" w:hAnsi="Arial" w:cs="Arial"/>
           <w:sz w:val="24"/>
-          <w:lang w:val="en-GB"/>
+        </w:rPr>
+        <w:t>-Zitate zu „</w:t>
+      </w:r>
+      <w:proofErr w:type="spellStart"/>
+      <w:r>
+        <w:rPr>
+          <w:rFonts w:ascii="Arial" w:hAnsi="Arial" w:cs="Arial"/>
+          <w:sz w:val="24"/>
+        </w:rPr>
+        <w:t>Changing</w:t>
+      </w:r>
+      <w:proofErr w:type="spellEnd"/>
+      <w:r>
+        <w:rPr>
+          <w:rFonts w:ascii="Arial" w:hAnsi="Arial" w:cs="Arial"/>
+          <w:sz w:val="24"/>
         </w:rPr>
         <w:t xml:space="preserve"> </w:t>
       </w:r>
@@ -12133,26 +9944,55 @@
         <w:rPr>
           <w:rFonts w:ascii="Arial" w:hAnsi="Arial" w:cs="Arial"/>
           <w:sz w:val="24"/>
-          <w:lang w:val="en-GB"/>
-        </w:rPr>
-        <w:t>zu</w:t>
+        </w:rPr>
+        <w:t>of</w:t>
       </w:r>
       <w:proofErr w:type="spellEnd"/>
       <w:r>
         <w:rPr>
           <w:rFonts w:ascii="Arial" w:hAnsi="Arial" w:cs="Arial"/>
           <w:sz w:val="24"/>
-          <w:lang w:val="en-GB"/>
-        </w:rPr>
-        <w:t xml:space="preserve"> „Changing of the Guards“</w:t>
-      </w:r>
-    </w:p>
-    <w:p>
-      <w:pPr>
-        <w:rPr>
-          <w:rFonts w:ascii="Arial" w:hAnsi="Arial" w:cs="Arial"/>
-          <w:sz w:val="24"/>
-          <w:lang w:val="en-GB"/>
+        </w:rPr>
+        <w:t xml:space="preserve"> </w:t>
+      </w:r>
+      <w:proofErr w:type="spellStart"/>
+      <w:r>
+        <w:rPr>
+          <w:rFonts w:ascii="Arial" w:hAnsi="Arial" w:cs="Arial"/>
+          <w:sz w:val="24"/>
+        </w:rPr>
+        <w:t>the</w:t>
+      </w:r>
+      <w:proofErr w:type="spellEnd"/>
+      <w:r>
+        <w:rPr>
+          <w:rFonts w:ascii="Arial" w:hAnsi="Arial" w:cs="Arial"/>
+          <w:sz w:val="24"/>
+        </w:rPr>
+        <w:t xml:space="preserve"> </w:t>
+      </w:r>
+      <w:proofErr w:type="spellStart"/>
+      <w:r>
+        <w:rPr>
+          <w:rFonts w:ascii="Arial" w:hAnsi="Arial" w:cs="Arial"/>
+          <w:sz w:val="24"/>
+        </w:rPr>
+        <w:t>Guards</w:t>
+      </w:r>
+      <w:proofErr w:type="spellEnd"/>
+      <w:r>
+        <w:rPr>
+          <w:rFonts w:ascii="Arial" w:hAnsi="Arial" w:cs="Arial"/>
+          <w:sz w:val="24"/>
+        </w:rPr>
+        <w:t>“</w:t>
+      </w:r>
+    </w:p>
+    <w:p>
+      <w:pPr>
+        <w:rPr>
+          <w:rFonts w:ascii="Arial" w:hAnsi="Arial" w:cs="Arial"/>
+          <w:sz w:val="24"/>
         </w:rPr>
       </w:pPr>
     </w:p>
@@ -12197,6 +10037,7 @@
         <w:t xml:space="preserve">Böhme: Von wahrer Gelassenheit, </w:t>
       </w:r>
       <w:proofErr w:type="spellStart"/>
+      <w:proofErr w:type="gramStart"/>
       <w:r>
         <w:rPr>
           <w:rFonts w:ascii="Arial" w:hAnsi="Arial" w:cs="Arial"/>
@@ -12205,6 +10046,7 @@
         <w:t>Pushpak</w:t>
       </w:r>
       <w:proofErr w:type="spellEnd"/>
+      <w:proofErr w:type="gramEnd"/>
       <w:r>
         <w:rPr>
           <w:rFonts w:ascii="Arial" w:hAnsi="Arial" w:cs="Arial"/>
@@ -12676,7 +10518,25 @@
           <w:sz w:val="24"/>
           <w:lang w:val="en-GB"/>
         </w:rPr>
-        <w:t>What are your songs about? Some are about 3 minutes, some are about 4 minutes, and, believe it or not, some are about 10 or 11 minutes</w:t>
+        <w:t xml:space="preserve">What are your songs about? Some are about 3 minutes, some are about 4 minutes, </w:t>
+      </w:r>
+      <w:proofErr w:type="gramStart"/>
+      <w:r>
+        <w:rPr>
+          <w:rFonts w:ascii="Arial" w:hAnsi="Arial" w:cs="Arial"/>
+          <w:sz w:val="24"/>
+          <w:lang w:val="en-GB"/>
+        </w:rPr>
+        <w:t>and,</w:t>
+      </w:r>
+      <w:proofErr w:type="gramEnd"/>
+      <w:r>
+        <w:rPr>
+          <w:rFonts w:ascii="Arial" w:hAnsi="Arial" w:cs="Arial"/>
+          <w:sz w:val="24"/>
+          <w:lang w:val="en-GB"/>
+        </w:rPr>
+        <w:t xml:space="preserve"> believe it or not, some are about 10 or 11 minutes</w:t>
       </w:r>
     </w:p>
     <w:p>
@@ -12719,7 +10579,23 @@
           <w:rFonts w:ascii="Arial" w:hAnsi="Arial" w:cs="Arial"/>
           <w:sz w:val="24"/>
         </w:rPr>
-        <w:t>Impulse frisch zu halten bedeutet für Dylan, Songs immer wieder zu verändern, bis zu Unkenntlichkeit, um nicht eine Museumsversion von sich selbst zu w</w:t>
+        <w:t xml:space="preserve">Impulse frisch zu </w:t>
+      </w:r>
+      <w:proofErr w:type="gramStart"/>
+      <w:r>
+        <w:rPr>
+          <w:rFonts w:ascii="Arial" w:hAnsi="Arial" w:cs="Arial"/>
+          <w:sz w:val="24"/>
+        </w:rPr>
+        <w:t>halten</w:t>
+      </w:r>
+      <w:proofErr w:type="gramEnd"/>
+      <w:r>
+        <w:rPr>
+          <w:rFonts w:ascii="Arial" w:hAnsi="Arial" w:cs="Arial"/>
+          <w:sz w:val="24"/>
+        </w:rPr>
+        <w:t xml:space="preserve"> bedeutet für Dylan, Songs immer wieder zu verändern, bis zu Unkenntlichkeit, um nicht eine Museumsversion von sich selbst zu w</w:t>
       </w:r>
       <w:r>
         <w:rPr>
@@ -12757,7 +10633,23 @@
           <w:rFonts w:ascii="Arial" w:hAnsi="Arial" w:cs="Arial"/>
           <w:sz w:val="24"/>
         </w:rPr>
-        <w:t xml:space="preserve"> Love. Viele Songs kamen auch nicht auf Alben, wurden erst später quasi nebenbei auf Best </w:t>
+        <w:t xml:space="preserve"> Love. Viele Songs kamen auch nicht auf Alben, wurden erst </w:t>
+      </w:r>
+      <w:proofErr w:type="gramStart"/>
+      <w:r>
+        <w:rPr>
+          <w:rFonts w:ascii="Arial" w:hAnsi="Arial" w:cs="Arial"/>
+          <w:sz w:val="24"/>
+        </w:rPr>
+        <w:t>später quasi</w:t>
+      </w:r>
+      <w:proofErr w:type="gramEnd"/>
+      <w:r>
+        <w:rPr>
+          <w:rFonts w:ascii="Arial" w:hAnsi="Arial" w:cs="Arial"/>
+          <w:sz w:val="24"/>
+        </w:rPr>
+        <w:t xml:space="preserve"> nebenbei auf Best </w:t>
       </w:r>
       <w:proofErr w:type="spellStart"/>
       <w:r>
@@ -13030,7 +10922,25 @@
           <w:lang w:val="en-GB"/>
         </w:rPr>
         <w:br/>
-        <w:t>Mercury rules you and destiny fools you</w:t>
+        <w:t xml:space="preserve">Mercury rules you and destiny </w:t>
+      </w:r>
+      <w:proofErr w:type="gramStart"/>
+      <w:r>
+        <w:rPr>
+          <w:rFonts w:ascii="Arial" w:hAnsi="Arial" w:cs="Arial"/>
+          <w:sz w:val="24"/>
+          <w:lang w:val="en-GB"/>
+        </w:rPr>
+        <w:t>fools</w:t>
+      </w:r>
+      <w:proofErr w:type="gramEnd"/>
+      <w:r>
+        <w:rPr>
+          <w:rFonts w:ascii="Arial" w:hAnsi="Arial" w:cs="Arial"/>
+          <w:sz w:val="24"/>
+          <w:lang w:val="en-GB"/>
+        </w:rPr>
+        <w:t xml:space="preserve"> you</w:t>
       </w:r>
       <w:r>
         <w:rPr>
@@ -13214,6 +11124,7 @@
         <w:t xml:space="preserve">Well, I’m </w:t>
       </w:r>
       <w:proofErr w:type="spellStart"/>
+      <w:proofErr w:type="gramStart"/>
       <w:r>
         <w:rPr>
           <w:rFonts w:ascii="Arial" w:hAnsi="Arial" w:cs="Arial"/>
@@ -13229,7 +11140,16 @@
           <w:sz w:val="24"/>
           <w:lang w:val="en-GB"/>
         </w:rPr>
-        <w:t>‘ in a foreign country but I’m bound to cross the line</w:t>
+        <w:t>‘ in</w:t>
+      </w:r>
+      <w:proofErr w:type="gramEnd"/>
+      <w:r>
+        <w:rPr>
+          <w:rFonts w:ascii="Arial" w:hAnsi="Arial" w:cs="Arial"/>
+          <w:sz w:val="24"/>
+          <w:lang w:val="en-GB"/>
+        </w:rPr>
+        <w:t xml:space="preserve"> a foreign country but I’m bound to cross the line</w:t>
       </w:r>
       <w:r>
         <w:rPr>
@@ -13620,23 +11540,7 @@
           <w:rFonts w:ascii="Arial" w:hAnsi="Arial" w:cs="Arial"/>
           <w:sz w:val="24"/>
         </w:rPr>
-        <w:t xml:space="preserve">, </w:t>
-      </w:r>
-      <w:proofErr w:type="spellStart"/>
-      <w:r>
-        <w:rPr>
-          <w:rFonts w:ascii="Arial" w:hAnsi="Arial" w:cs="Arial"/>
-          <w:sz w:val="24"/>
-        </w:rPr>
-        <w:t>yeah</w:t>
-      </w:r>
-      <w:proofErr w:type="spellEnd"/>
-      <w:r>
-        <w:rPr>
-          <w:rFonts w:ascii="Arial" w:hAnsi="Arial" w:cs="Arial"/>
-          <w:sz w:val="24"/>
-        </w:rPr>
-        <w:t xml:space="preserve">, I </w:t>
+        <w:t xml:space="preserve">, yeah, I </w:t>
       </w:r>
       <w:proofErr w:type="spellStart"/>
       <w:r>
@@ -13776,7 +11680,25 @@
           <w:sz w:val="24"/>
           <w:lang w:val="en-GB"/>
         </w:rPr>
-        <w:t>Let all of your earthly thoughts be a prayer</w:t>
+        <w:t xml:space="preserve">Let </w:t>
+      </w:r>
+      <w:proofErr w:type="gramStart"/>
+      <w:r>
+        <w:rPr>
+          <w:rFonts w:ascii="Arial" w:hAnsi="Arial" w:cs="Arial"/>
+          <w:sz w:val="24"/>
+          <w:lang w:val="en-GB"/>
+        </w:rPr>
+        <w:t>all of</w:t>
+      </w:r>
+      <w:proofErr w:type="gramEnd"/>
+      <w:r>
+        <w:rPr>
+          <w:rFonts w:ascii="Arial" w:hAnsi="Arial" w:cs="Arial"/>
+          <w:sz w:val="24"/>
+          <w:lang w:val="en-GB"/>
+        </w:rPr>
+        <w:t xml:space="preserve"> your earthly thoughts be a prayer</w:t>
       </w:r>
     </w:p>
     <w:p>
@@ -14124,15 +12046,32 @@
         </w:rPr>
         <w:t xml:space="preserve">, </w:t>
       </w:r>
-      <w:hyperlink r:id="rId2" w:history="1">
-        <w:r>
-          <w:rPr>
-            <w:rStyle w:val="Hyperlink"/>
-            <w:lang w:val="en-GB"/>
-          </w:rPr>
-          <w:t>https://americansongwriter.com/bob-dylan-the-interview-part-1/</w:t>
-        </w:r>
-      </w:hyperlink>
+      <w:r>
+        <w:fldChar w:fldCharType="begin"/>
+      </w:r>
+      <w:r>
+        <w:rPr>
+          <w:lang w:val="en-GB"/>
+        </w:rPr>
+        <w:instrText>HYPERLINK "https://americansongwriter.com/bob-dylan-the-interview-part-1/"</w:instrText>
+      </w:r>
+      <w:r>
+        <w:fldChar w:fldCharType="separate"/>
+      </w:r>
+      <w:r>
+        <w:rPr>
+          <w:rStyle w:val="Hyperlink"/>
+          <w:lang w:val="en-GB"/>
+        </w:rPr>
+        <w:t>https://americansongwriter.com/bob-dylan-the-interview-part-1/</w:t>
+      </w:r>
+      <w:r>
+        <w:rPr>
+          <w:rStyle w:val="Hyperlink"/>
+          <w:lang w:val="en-GB"/>
+        </w:rPr>
+        <w:fldChar w:fldCharType="end"/>
+      </w:r>
       <w:r>
         <w:rPr>
           <w:lang w:val="en-GB"/>
@@ -14203,15 +12142,32 @@
         </w:rPr>
         <w:t xml:space="preserve"> Q &amp; A about „The Philosophy of Modern Song“, Wall Street Journal, December 19, 2022, by Jeff Slate; </w:t>
       </w:r>
-      <w:hyperlink r:id="rId3" w:history="1">
-        <w:r>
-          <w:rPr>
-            <w:rStyle w:val="Hyperlink"/>
-            <w:lang w:val="en-GB"/>
-          </w:rPr>
-          <w:t>https://www.bobdylan.com/news/bob-dylan-interviewed-by-wall-street-journals-jeff-slate/</w:t>
-        </w:r>
-      </w:hyperlink>
+      <w:r>
+        <w:fldChar w:fldCharType="begin"/>
+      </w:r>
+      <w:r>
+        <w:rPr>
+          <w:lang w:val="en-GB"/>
+        </w:rPr>
+        <w:instrText>HYPERLINK "https://www.bobdylan.com/news/bob-dylan-interviewed-by-wall-street-journals-jeff-slate/"</w:instrText>
+      </w:r>
+      <w:r>
+        <w:fldChar w:fldCharType="separate"/>
+      </w:r>
+      <w:r>
+        <w:rPr>
+          <w:rStyle w:val="Hyperlink"/>
+          <w:lang w:val="en-GB"/>
+        </w:rPr>
+        <w:t>https://www.bobdylan.com/news/bob-dylan-interviewed-by-wall-street-journals-jeff-slate/</w:t>
+      </w:r>
+      <w:r>
+        <w:rPr>
+          <w:rStyle w:val="Hyperlink"/>
+          <w:lang w:val="en-GB"/>
+        </w:rPr>
+        <w:fldChar w:fldCharType="end"/>
+      </w:r>
     </w:p>
   </w:footnote>
   <w:footnote w:id="9">
@@ -14522,15 +12478,32 @@
         </w:rPr>
         <w:t xml:space="preserve"> Q &amp; A about „The Philosophy of Modern Song“, Wall Street Journal, December 19, 2022, by Jeff Slate; </w:t>
       </w:r>
-      <w:hyperlink r:id="rId4" w:history="1">
-        <w:r>
-          <w:rPr>
-            <w:rStyle w:val="Hyperlink"/>
-            <w:lang w:val="en-GB"/>
-          </w:rPr>
-          <w:t>https://www.bobdylan.com/news/bob-dylan-interviewed-by-wall-street-journals-jeff-slate/</w:t>
-        </w:r>
-      </w:hyperlink>
+      <w:r>
+        <w:fldChar w:fldCharType="begin"/>
+      </w:r>
+      <w:r>
+        <w:rPr>
+          <w:lang w:val="en-GB"/>
+        </w:rPr>
+        <w:instrText>HYPERLINK "https://www.bobdylan.com/news/bob-dylan-interviewed-by-wall-street-journals-jeff-slate/"</w:instrText>
+      </w:r>
+      <w:r>
+        <w:fldChar w:fldCharType="separate"/>
+      </w:r>
+      <w:r>
+        <w:rPr>
+          <w:rStyle w:val="Hyperlink"/>
+          <w:lang w:val="en-GB"/>
+        </w:rPr>
+        <w:t>https://www.bobdylan.com/news/bob-dylan-interviewed-by-wall-street-journals-jeff-slate/</w:t>
+      </w:r>
+      <w:r>
+        <w:rPr>
+          <w:rStyle w:val="Hyperlink"/>
+          <w:lang w:val="en-GB"/>
+        </w:rPr>
+        <w:fldChar w:fldCharType="end"/>
+      </w:r>
     </w:p>
     <w:p>
       <w:pPr>

</xml_diff>